<commit_message>
added a missing point in the business process walkthrough
</commit_message>
<xml_diff>
--- a/documentation/EIZUIQIANG_report.docx
+++ b/documentation/EIZUIQIANG_report.docx
@@ -1,6 +1,6 @@
 
 <file path=word/document.xml><?xml version="1.0" encoding="utf-8"?>
-<w:document xmlns:wpc="http://schemas.microsoft.com/office/word/2010/wordprocessingCanvas" xmlns:mo="http://schemas.microsoft.com/office/mac/office/2008/main" xmlns:mc="http://schemas.openxmlformats.org/markup-compatibility/2006" xmlns:mv="urn:schemas-microsoft-com:mac:vml" xmlns:o="urn:schemas-microsoft-com:office:office" xmlns:r="http://schemas.openxmlformats.org/officeDocument/2006/relationships" xmlns:m="http://schemas.openxmlformats.org/officeDocument/2006/math" xmlns:v="urn:schemas-microsoft-com:vml" xmlns:wp14="http://schemas.microsoft.com/office/word/2010/wordprocessingDrawing" xmlns:wp="http://schemas.openxmlformats.org/drawingml/2006/wordprocessingDrawing" xmlns:w10="urn:schemas-microsoft-com:office:word" xmlns:w="http://schemas.openxmlformats.org/wordprocessingml/2006/main" xmlns:w14="http://schemas.microsoft.com/office/word/2010/wordml" xmlns:wpg="http://schemas.microsoft.com/office/word/2010/wordprocessingGroup" xmlns:wpi="http://schemas.microsoft.com/office/word/2010/wordprocessingInk" xmlns:wne="http://schemas.microsoft.com/office/word/2006/wordml" xmlns:wps="http://schemas.microsoft.com/office/word/2010/wordprocessingShape" mc:Ignorable="w14 wp14">
+<w:document xmlns:wpc="http://schemas.microsoft.com/office/word/2010/wordprocessingCanvas" xmlns:mc="http://schemas.openxmlformats.org/markup-compatibility/2006" xmlns:o="urn:schemas-microsoft-com:office:office" xmlns:r="http://schemas.openxmlformats.org/officeDocument/2006/relationships" xmlns:m="http://schemas.openxmlformats.org/officeDocument/2006/math" xmlns:v="urn:schemas-microsoft-com:vml" xmlns:wp14="http://schemas.microsoft.com/office/word/2010/wordprocessingDrawing" xmlns:wp="http://schemas.openxmlformats.org/drawingml/2006/wordprocessingDrawing" xmlns:w10="urn:schemas-microsoft-com:office:word" xmlns:w="http://schemas.openxmlformats.org/wordprocessingml/2006/main" xmlns:w14="http://schemas.microsoft.com/office/word/2010/wordml" xmlns:w15="http://schemas.microsoft.com/office/word/2012/wordml" xmlns:wpg="http://schemas.microsoft.com/office/word/2010/wordprocessingGroup" xmlns:wpi="http://schemas.microsoft.com/office/word/2010/wordprocessingInk" xmlns:wne="http://schemas.microsoft.com/office/word/2006/wordml" xmlns:wps="http://schemas.microsoft.com/office/word/2010/wordprocessingShape" mc:Ignorable="w14 w15 wp14">
   <w:body>
     <w:p>
       <w:pPr>
@@ -23,21 +23,34 @@
         </w:rPr>
         <w:br/>
       </w:r>
+      <w:proofErr w:type="spellStart"/>
       <w:r>
         <w:t>FoodBe</w:t>
       </w:r>
       <w:r>
-        <w:t xml:space="preserve">ar is a service that is </w:t>
+        <w:t>ar</w:t>
+      </w:r>
+      <w:proofErr w:type="spellEnd"/>
+      <w:r>
+        <w:t xml:space="preserve"> is a service that is </w:t>
       </w:r>
       <w:r>
         <w:t>similar to</w:t>
       </w:r>
       <w:r>
-        <w:t xml:space="preserve"> FoodPanda.</w:t>
-      </w:r>
-      <w:r>
         <w:t xml:space="preserve"> </w:t>
       </w:r>
+      <w:proofErr w:type="spellStart"/>
+      <w:r>
+        <w:t>FoodPanda</w:t>
+      </w:r>
+      <w:proofErr w:type="spellEnd"/>
+      <w:r>
+        <w:t>.</w:t>
+      </w:r>
+      <w:r>
+        <w:t xml:space="preserve"> </w:t>
+      </w:r>
       <w:r>
         <w:t xml:space="preserve">Our customers access our web interface which </w:t>
       </w:r>
@@ -54,8 +67,13 @@
         <w:t xml:space="preserve"> may then make payment using</w:t>
       </w:r>
       <w:r>
-        <w:t xml:space="preserve"> paypal</w:t>
-      </w:r>
+        <w:t xml:space="preserve"> </w:t>
+      </w:r>
+      <w:proofErr w:type="spellStart"/>
+      <w:r>
+        <w:t>paypal</w:t>
+      </w:r>
+      <w:proofErr w:type="spellEnd"/>
       <w:r>
         <w:t xml:space="preserve">. </w:t>
       </w:r>
@@ -112,7 +130,7 @@
       <w:r>
         <w:rPr>
           <w:noProof/>
-          <w:lang w:val="en-US"/>
+          <w:lang w:eastAsia="en-SG"/>
         </w:rPr>
         <w:drawing>
           <wp:inline distT="0" distB="0" distL="0" distR="0" wp14:anchorId="064FB396" wp14:editId="66190E03">
@@ -132,7 +150,7 @@
                     </pic:cNvPicPr>
                   </pic:nvPicPr>
                   <pic:blipFill>
-                    <a:blip r:embed="rId6">
+                    <a:blip r:embed="rId5">
                       <a:extLst>
                         <a:ext uri="{28A0092B-C50C-407E-A947-70E740481C1C}">
                           <a14:useLocalDpi xmlns:a14="http://schemas.microsoft.com/office/drawing/2010/main" val="0"/>
@@ -187,10 +205,26 @@
       </w:pPr>
       <w:r>
         <w:br/>
-        <w:t>1. FoodBear is the process of transitioning their client’s web interface ont</w:t>
-      </w:r>
-      <w:r>
-        <w:t>o the cloud to save costs by reducing reduncy while increasing scalability.</w:t>
+        <w:t xml:space="preserve">1. </w:t>
+      </w:r>
+      <w:proofErr w:type="spellStart"/>
+      <w:r>
+        <w:t>FoodBear</w:t>
+      </w:r>
+      <w:proofErr w:type="spellEnd"/>
+      <w:r>
+        <w:t xml:space="preserve"> is the process of transitioning their client’s web interface ont</w:t>
+      </w:r>
+      <w:r>
+        <w:t xml:space="preserve">o the cloud to save costs by reducing </w:t>
+      </w:r>
+      <w:proofErr w:type="spellStart"/>
+      <w:r>
+        <w:t>reduncy</w:t>
+      </w:r>
+      <w:proofErr w:type="spellEnd"/>
+      <w:r>
+        <w:t xml:space="preserve"> while increasing scalability.</w:t>
       </w:r>
       <w:r>
         <w:br/>
@@ -363,7 +397,15 @@
           </w:tcPr>
           <w:p>
             <w:r>
-              <w:t>This system manages customer information, including personal details such as email and handphone number as well as the list of restaurants that the customer has previously ordered from. It is connected to a MySQL customer database.</w:t>
+              <w:t xml:space="preserve">This system manages customer information, including personal details such as email and </w:t>
+            </w:r>
+            <w:proofErr w:type="spellStart"/>
+            <w:r>
+              <w:t>handphone</w:t>
+            </w:r>
+            <w:proofErr w:type="spellEnd"/>
+            <w:r>
+              <w:t xml:space="preserve"> number as well as the list of restaurants that the customer has previously ordered from. It is connected to a MySQL customer database.</w:t>
             </w:r>
           </w:p>
           <w:p>
@@ -446,7 +488,15 @@
               <w:t>payments via</w:t>
             </w:r>
             <w:r>
-              <w:t xml:space="preserve"> paypal. It is part of the company’s </w:t>
+              <w:t xml:space="preserve"> </w:t>
+            </w:r>
+            <w:proofErr w:type="spellStart"/>
+            <w:r>
+              <w:t>paypal</w:t>
+            </w:r>
+            <w:proofErr w:type="spellEnd"/>
+            <w:r>
+              <w:t xml:space="preserve">. It is part of the company’s </w:t>
             </w:r>
             <w:r>
               <w:t>initiative to transfer COS’s functionalities</w:t>
@@ -493,8 +543,6 @@
       </w:pPr>
     </w:p>
     <w:p>
-      <w:bookmarkStart w:id="0" w:name="_GoBack"/>
-      <w:bookmarkEnd w:id="0"/>
       <w:r>
         <w:t xml:space="preserve">The business process starts when a customer logs onto the Customer Order System (COS) and enters a postal code. </w:t>
       </w:r>
@@ -508,7 +556,15 @@
         </w:numPr>
       </w:pPr>
       <w:r>
-        <w:t>The COS will send a synchronous request-reply JMS message to the Integration Middleware (IM) via a queue (q.request.search). The JMS message will contain the postal code and customer ID of the customer.</w:t>
+        <w:t>The COS will send a synchronous request-reply JMS message to the Integration Middleware (IM) via a queue (</w:t>
+      </w:r>
+      <w:proofErr w:type="spellStart"/>
+      <w:r>
+        <w:t>q.request.search</w:t>
+      </w:r>
+      <w:proofErr w:type="spellEnd"/>
+      <w:r>
+        <w:t>). The JMS message will contain the postal code and customer ID of the customer.</w:t>
       </w:r>
     </w:p>
     <w:p>
@@ -534,9 +590,11 @@
       <w:r>
         <w:t>The IM will then send a synchronous JMS message to the Restaurant Management System (RMS) via a queue (</w:t>
       </w:r>
+      <w:proofErr w:type="spellStart"/>
       <w:r>
         <w:t>q.request.region</w:t>
       </w:r>
+      <w:proofErr w:type="spellEnd"/>
       <w:r>
         <w:t>). The JMS message will contain the region name.</w:t>
       </w:r>
@@ -550,7 +608,15 @@
         </w:numPr>
       </w:pPr>
       <w:r>
-        <w:t>The RMS will query the restaurant database to retrieve all restaurants that deliver to the specified region and return the list of restaurants to the IM via a queue (q.reply.region)</w:t>
+        <w:t>The RMS will query the restaurant database to retrieve all restaurants that deliver to the specified region and return the list of restaurants to the IM via a queue (</w:t>
+      </w:r>
+      <w:proofErr w:type="spellStart"/>
+      <w:r>
+        <w:t>q.reply.region</w:t>
+      </w:r>
+      <w:proofErr w:type="spellEnd"/>
+      <w:r>
+        <w:t>)</w:t>
       </w:r>
     </w:p>
     <w:p>
@@ -564,9 +630,11 @@
       <w:r>
         <w:t>The IM will send the customer ID and restaurant list to the Customer Relation Management System (CRM) through a synchronous request-reply JMS message via a queue (</w:t>
       </w:r>
+      <w:proofErr w:type="spellStart"/>
       <w:r>
         <w:t>q.request.sortedlist</w:t>
       </w:r>
+      <w:proofErr w:type="spellEnd"/>
       <w:r>
         <w:t>).</w:t>
       </w:r>
@@ -580,8 +648,17 @@
         </w:numPr>
       </w:pPr>
       <w:r>
-        <w:t>The CRM will retrieve the customer’s email, phone number and a list of past orders from the customer database and sort the list of restaurants received from the IM based on the list of past orders. The CRM will then send a reply to the IM with the sorted list of restaurants, customer email and customer handphone number via a queue (</w:t>
-      </w:r>
+        <w:t xml:space="preserve">The CRM will retrieve the customer’s email, phone number and a list of past orders from the customer database and sort the list of restaurants received from the IM based on the list of past orders. The CRM will then send a reply to the IM with the sorted list of restaurants, customer email and customer </w:t>
+      </w:r>
+      <w:proofErr w:type="spellStart"/>
+      <w:r>
+        <w:t>handphone</w:t>
+      </w:r>
+      <w:proofErr w:type="spellEnd"/>
+      <w:r>
+        <w:t xml:space="preserve"> number via a queue (</w:t>
+      </w:r>
+      <w:proofErr w:type="spellStart"/>
       <w:r>
         <w:t>q.</w:t>
       </w:r>
@@ -591,6 +668,7 @@
       <w:r>
         <w:t>.sortedlist</w:t>
       </w:r>
+      <w:proofErr w:type="spellEnd"/>
       <w:r>
         <w:t>).</w:t>
       </w:r>
@@ -604,7 +682,31 @@
         </w:numPr>
       </w:pPr>
       <w:r>
-        <w:t>The IM will then send the customer’s handphone number, email and the sorted restaurant list as a reply to the COS via a queue (q.reply.search). The COS will then store the customer’s email and handphone number in the current session and display the sorted list of restaurants and menus for the customer to pick from.</w:t>
+        <w:t xml:space="preserve">The IM will then send the customer’s </w:t>
+      </w:r>
+      <w:proofErr w:type="spellStart"/>
+      <w:r>
+        <w:t>handphone</w:t>
+      </w:r>
+      <w:proofErr w:type="spellEnd"/>
+      <w:r>
+        <w:t xml:space="preserve"> number, email and the sorted restaurant list as a reply to the COS via a queue (</w:t>
+      </w:r>
+      <w:proofErr w:type="spellStart"/>
+      <w:r>
+        <w:t>q.reply.search</w:t>
+      </w:r>
+      <w:proofErr w:type="spellEnd"/>
+      <w:r>
+        <w:t xml:space="preserve">). The COS will then store the customer’s email and </w:t>
+      </w:r>
+      <w:proofErr w:type="spellStart"/>
+      <w:r>
+        <w:t>handphone</w:t>
+      </w:r>
+      <w:proofErr w:type="spellEnd"/>
+      <w:r>
+        <w:t xml:space="preserve"> number in the current session and display the sorted list of restaurants and menus for the customer to pick from.</w:t>
       </w:r>
     </w:p>
     <w:p>
@@ -643,7 +745,23 @@
         </w:numPr>
       </w:pPr>
       <w:r>
-        <w:t>On redirection to the payment’s site, our user will be asked to fill in his address and Paypal account details. These details are then sent from the payments site to paypal. All transactions between our Payments page and PayPal utilizes SSL to protect the information transfer.</w:t>
+        <w:t xml:space="preserve">On redirection to the payment’s site, our user will be asked to fill in his address and </w:t>
+      </w:r>
+      <w:proofErr w:type="spellStart"/>
+      <w:r>
+        <w:t>Paypal</w:t>
+      </w:r>
+      <w:proofErr w:type="spellEnd"/>
+      <w:r>
+        <w:t xml:space="preserve"> account details. These details are then sent from the payments site to </w:t>
+      </w:r>
+      <w:proofErr w:type="spellStart"/>
+      <w:r>
+        <w:t>paypal</w:t>
+      </w:r>
+      <w:proofErr w:type="spellEnd"/>
+      <w:r>
+        <w:t>. All transactions between our Payments page and PayPal utilizes SSL to protect the information transfer.</w:t>
       </w:r>
     </w:p>
     <w:p>
@@ -655,7 +773,23 @@
         </w:numPr>
       </w:pPr>
       <w:r>
-        <w:t xml:space="preserve">Payment status from paypal will be received and validated by our payments’s site. </w:t>
+        <w:t xml:space="preserve">Payment status from </w:t>
+      </w:r>
+      <w:proofErr w:type="spellStart"/>
+      <w:r>
+        <w:t>paypal</w:t>
+      </w:r>
+      <w:proofErr w:type="spellEnd"/>
+      <w:r>
+        <w:t xml:space="preserve"> will be received and validated by our </w:t>
+      </w:r>
+      <w:proofErr w:type="spellStart"/>
+      <w:r>
+        <w:t>payments’s</w:t>
+      </w:r>
+      <w:proofErr w:type="spellEnd"/>
+      <w:r>
+        <w:t xml:space="preserve"> site. </w:t>
       </w:r>
     </w:p>
     <w:p>
@@ -679,11 +813,21 @@
         </w:numPr>
       </w:pPr>
       <w:r>
-        <w:t>The COS then sends the order details, customer handphone number and email and the delivery location postal code to the IM through a fire-and-forget JMS message via a queue (</w:t>
-      </w:r>
+        <w:t xml:space="preserve">The COS then sends the order details, customer </w:t>
+      </w:r>
+      <w:proofErr w:type="spellStart"/>
+      <w:r>
+        <w:t>handphone</w:t>
+      </w:r>
+      <w:proofErr w:type="spellEnd"/>
+      <w:r>
+        <w:t xml:space="preserve"> number and email and the delivery location postal code to the IM through a fire-and-forget JMS message via a queue (</w:t>
+      </w:r>
+      <w:proofErr w:type="spellStart"/>
       <w:r>
         <w:t>q.receiveOrder</w:t>
       </w:r>
+      <w:proofErr w:type="spellEnd"/>
       <w:r>
         <w:t>).</w:t>
       </w:r>
@@ -697,8 +841,21 @@
         </w:numPr>
       </w:pPr>
       <w:r>
-        <w:t>The IM invokes the relevant restaurant’s order RESTFUL web service though HTTP with the order details, and receives the estimated time for preparation by the restaurant.</w:t>
-      </w:r>
+        <w:t>The IM sends the order details to the CRM with a fire-and-forget JMS message via a queue (</w:t>
+      </w:r>
+      <w:proofErr w:type="spellStart"/>
+      <w:r>
+        <w:t>q.</w:t>
+      </w:r>
+      <w:r>
+        <w:t>sendtocrm</w:t>
+      </w:r>
+      <w:proofErr w:type="spellEnd"/>
+      <w:r>
+        <w:t>).</w:t>
+      </w:r>
+      <w:bookmarkStart w:id="0" w:name="_GoBack"/>
+      <w:bookmarkEnd w:id="0"/>
     </w:p>
     <w:p>
       <w:pPr>
@@ -709,7 +866,7 @@
         </w:numPr>
       </w:pPr>
       <w:r>
-        <w:t>The IM invokes a Google RESTFUL web service via HTTP with the geolocation of the restaurant and the postal code specified by the customer to calculate the estimated time for delivery.</w:t>
+        <w:t>The IM invokes the relevant restaurant’s order RESTFUL web service though HTTP with the order details, and receives the estimated time for preparation by the restaurant.</w:t>
       </w:r>
     </w:p>
     <w:p>
@@ -721,7 +878,7 @@
         </w:numPr>
       </w:pPr>
       <w:r>
-        <w:t>The IM then sums the preparation time and delivery time and invokes an SMS RESTFUL web service with the customer’s handphone number to send a sms with an acknowledgement of the order and the estimated total time.</w:t>
+        <w:t>The IM invokes a Google RESTFUL web service via HTTP with the geolocation of the restaurant and the postal code specified by the customer to calculate the estimated time for delivery.</w:t>
       </w:r>
     </w:p>
     <w:p>
@@ -733,7 +890,51 @@
         </w:numPr>
       </w:pPr>
       <w:r>
-        <w:t>The IM utilizes an email plugin (Tibco BusinessWorks) to send an email with an acknowledgement of the order and the estimated total time to the customer’s email.</w:t>
+        <w:t xml:space="preserve">The IM then sums the preparation time and delivery time and invokes an SMS RESTFUL web service with the customer’s </w:t>
+      </w:r>
+      <w:proofErr w:type="spellStart"/>
+      <w:r>
+        <w:t>handphone</w:t>
+      </w:r>
+      <w:proofErr w:type="spellEnd"/>
+      <w:r>
+        <w:t xml:space="preserve"> number to send a </w:t>
+      </w:r>
+      <w:proofErr w:type="spellStart"/>
+      <w:r>
+        <w:t>sms</w:t>
+      </w:r>
+      <w:proofErr w:type="spellEnd"/>
+      <w:r>
+        <w:t xml:space="preserve"> with an acknowledgement of the order and the estimated total time.</w:t>
+      </w:r>
+    </w:p>
+    <w:p>
+      <w:pPr>
+        <w:pStyle w:val="ListParagraph"/>
+        <w:numPr>
+          <w:ilvl w:val="0"/>
+          <w:numId w:val="3"/>
+        </w:numPr>
+      </w:pPr>
+      <w:r>
+        <w:t>The IM utilizes an email plugin (</w:t>
+      </w:r>
+      <w:proofErr w:type="spellStart"/>
+      <w:r>
+        <w:t>Tibco</w:t>
+      </w:r>
+      <w:proofErr w:type="spellEnd"/>
+      <w:r>
+        <w:t xml:space="preserve"> </w:t>
+      </w:r>
+      <w:proofErr w:type="spellStart"/>
+      <w:r>
+        <w:t>BusinessWorks</w:t>
+      </w:r>
+      <w:proofErr w:type="spellEnd"/>
+      <w:r>
+        <w:t>) to send an email with an acknowledgement of the order and the estimated total time to the customer’s email.</w:t>
       </w:r>
       <w:r>
         <w:br/>
@@ -758,13 +959,26 @@
         <w:br/>
       </w:r>
       <w:r>
-        <w:t>In this section, we cover the technologies that power FoodBear</w:t>
-      </w:r>
+        <w:t xml:space="preserve">In this section, we cover the technologies that power </w:t>
+      </w:r>
+      <w:proofErr w:type="spellStart"/>
+      <w:r>
+        <w:t>FoodBear</w:t>
+      </w:r>
+      <w:proofErr w:type="spellEnd"/>
       <w:r>
         <w:t xml:space="preserve"> in detail</w:t>
       </w:r>
       <w:r>
-        <w:t>. A list of the technologies that we used are: (1)Electronic Messaging System [Tibco EMS server], (2) XML</w:t>
+        <w:t>. A list of the technologies that we used are: (1)Electronic Messaging System [</w:t>
+      </w:r>
+      <w:proofErr w:type="spellStart"/>
+      <w:r>
+        <w:t>Tibco</w:t>
+      </w:r>
+      <w:proofErr w:type="spellEnd"/>
+      <w:r>
+        <w:t xml:space="preserve"> EMS server], (2) XML</w:t>
       </w:r>
       <w:r>
         <w:t xml:space="preserve"> &amp; XSD</w:t>
@@ -773,7 +987,31 @@
         <w:t xml:space="preserve"> Documents, (3)</w:t>
       </w:r>
       <w:r>
-        <w:t xml:space="preserve"> MySQL Databases, (4) Web Services, (5) Integration Middleware [Tibco Businessworks], (6) Cloud application platform [Heroku]</w:t>
+        <w:t xml:space="preserve"> MySQL Databases, (4) Web Services, (5) Integration Middleware [</w:t>
+      </w:r>
+      <w:proofErr w:type="spellStart"/>
+      <w:r>
+        <w:t>Tibco</w:t>
+      </w:r>
+      <w:proofErr w:type="spellEnd"/>
+      <w:r>
+        <w:t xml:space="preserve"> </w:t>
+      </w:r>
+      <w:proofErr w:type="spellStart"/>
+      <w:r>
+        <w:t>Businessworks</w:t>
+      </w:r>
+      <w:proofErr w:type="spellEnd"/>
+      <w:r>
+        <w:t>], (6) Cloud application platform [</w:t>
+      </w:r>
+      <w:proofErr w:type="spellStart"/>
+      <w:r>
+        <w:t>Heroku</w:t>
+      </w:r>
+      <w:proofErr w:type="spellEnd"/>
+      <w:r>
+        <w:t>]</w:t>
       </w:r>
       <w:r>
         <w:br/>
@@ -793,6 +1031,7 @@
         <w:rPr>
           <w:caps w:val="0"/>
         </w:rPr>
+        <w:lastRenderedPageBreak/>
         <w:t>2.</w:t>
       </w:r>
       <w:r>
@@ -824,9 +1063,8 @@
       <w:r>
         <w:rPr>
           <w:noProof/>
-          <w:lang w:val="en-US"/>
-        </w:rPr>
-        <w:lastRenderedPageBreak/>
+          <w:lang w:eastAsia="en-SG"/>
+        </w:rPr>
         <w:drawing>
           <wp:inline distT="0" distB="0" distL="0" distR="0" wp14:anchorId="20EB54B4" wp14:editId="60F84153">
             <wp:extent cx="6645333" cy="4963886"/>
@@ -845,7 +1083,7 @@
                     </pic:cNvPicPr>
                   </pic:nvPicPr>
                   <pic:blipFill>
-                    <a:blip r:embed="rId7">
+                    <a:blip r:embed="rId6">
                       <a:extLst>
                         <a:ext uri="{28A0092B-C50C-407E-A947-70E740481C1C}">
                           <a14:useLocalDpi xmlns:a14="http://schemas.microsoft.com/office/drawing/2010/main" val="0"/>
@@ -935,7 +1173,7 @@
       <w:r>
         <w:rPr>
           <w:noProof/>
-          <w:lang w:val="en-US"/>
+          <w:lang w:eastAsia="en-SG"/>
         </w:rPr>
         <w:drawing>
           <wp:inline distT="0" distB="0" distL="0" distR="0" wp14:anchorId="5FADB457" wp14:editId="12AEB8F1">
@@ -955,7 +1193,7 @@
                     </pic:cNvPicPr>
                   </pic:nvPicPr>
                   <pic:blipFill>
-                    <a:blip r:embed="rId8">
+                    <a:blip r:embed="rId7">
                       <a:extLst>
                         <a:ext uri="{28A0092B-C50C-407E-A947-70E740481C1C}">
                           <a14:useLocalDpi xmlns:a14="http://schemas.microsoft.com/office/drawing/2010/main" val="0"/>
@@ -1009,7 +1247,7 @@
       <w:r>
         <w:rPr>
           <w:noProof/>
-          <w:lang w:val="en-US"/>
+          <w:lang w:eastAsia="en-SG"/>
         </w:rPr>
         <w:drawing>
           <wp:inline distT="0" distB="0" distL="0" distR="0" wp14:anchorId="3CF9C069" wp14:editId="0C808401">
@@ -1029,7 +1267,7 @@
                     </pic:cNvPicPr>
                   </pic:nvPicPr>
                   <pic:blipFill>
-                    <a:blip r:embed="rId9">
+                    <a:blip r:embed="rId8">
                       <a:extLst>
                         <a:ext uri="{28A0092B-C50C-407E-A947-70E740481C1C}">
                           <a14:useLocalDpi xmlns:a14="http://schemas.microsoft.com/office/drawing/2010/main" val="0"/>
@@ -1076,7 +1314,6 @@
         <w:rPr>
           <w:caps w:val="0"/>
         </w:rPr>
-        <w:lastRenderedPageBreak/>
         <w:t>2.3</w:t>
       </w:r>
       <w:r>
@@ -1089,7 +1326,21 @@
         <w:rPr>
           <w:caps w:val="0"/>
         </w:rPr>
-        <w:t xml:space="preserve"> Electronic Messaging System (Tibco EMS)</w:t>
+        <w:t xml:space="preserve"> Electronic Messaging System (</w:t>
+      </w:r>
+      <w:proofErr w:type="spellStart"/>
+      <w:r>
+        <w:rPr>
+          <w:caps w:val="0"/>
+        </w:rPr>
+        <w:t>Tibco</w:t>
+      </w:r>
+      <w:proofErr w:type="spellEnd"/>
+      <w:r>
+        <w:rPr>
+          <w:caps w:val="0"/>
+        </w:rPr>
+        <w:t xml:space="preserve"> EMS)</w:t>
       </w:r>
     </w:p>
     <w:p>
@@ -1113,13 +1364,29 @@
         <w:t xml:space="preserve">our </w:t>
       </w:r>
       <w:r>
-        <w:t xml:space="preserve">internal systems. We chose JMS as FoodBear </w:t>
+        <w:t xml:space="preserve">internal systems. We chose JMS as </w:t>
+      </w:r>
+      <w:proofErr w:type="spellStart"/>
+      <w:r>
+        <w:t>FoodBear</w:t>
+      </w:r>
+      <w:proofErr w:type="spellEnd"/>
+      <w:r>
+        <w:t xml:space="preserve"> </w:t>
       </w:r>
       <w:r>
         <w:t>needs to serve</w:t>
       </w:r>
       <w:r>
-        <w:t xml:space="preserve"> a large number of customers concurrently. By using queues to forward messages internally, we will be able to process high volumns of requests quickly and reliably.</w:t>
+        <w:t xml:space="preserve"> a large number of customers concurrently. By using queues to forward messages internally, we will be able to process high </w:t>
+      </w:r>
+      <w:proofErr w:type="spellStart"/>
+      <w:r>
+        <w:t>volumns</w:t>
+      </w:r>
+      <w:proofErr w:type="spellEnd"/>
+      <w:r>
+        <w:t xml:space="preserve"> of requests quickly and reliably.</w:t>
       </w:r>
     </w:p>
     <w:tbl>
@@ -1227,8 +1494,17 @@
                 <w:b/>
                 <w:color w:val="FFFFFF" w:themeColor="background1"/>
               </w:rPr>
-              <w:t>Sync/Async</w:t>
-            </w:r>
+              <w:t>Sync/</w:t>
+            </w:r>
+            <w:proofErr w:type="spellStart"/>
+            <w:r>
+              <w:rPr>
+                <w:b/>
+                <w:color w:val="FFFFFF" w:themeColor="background1"/>
+              </w:rPr>
+              <w:t>Async</w:t>
+            </w:r>
+            <w:proofErr w:type="spellEnd"/>
           </w:p>
         </w:tc>
         <w:tc>
@@ -1463,9 +1739,11 @@
                 <w:rFonts w:cs="Times New Roman"/>
               </w:rPr>
             </w:pPr>
+            <w:proofErr w:type="spellStart"/>
             <w:r>
               <w:t>q.request.search</w:t>
             </w:r>
+            <w:proofErr w:type="spellEnd"/>
           </w:p>
         </w:tc>
       </w:tr>
@@ -1586,9 +1864,11 @@
                 <w:rFonts w:cs="Times New Roman"/>
               </w:rPr>
             </w:pPr>
+            <w:proofErr w:type="spellStart"/>
             <w:r>
               <w:t>q.reply.search</w:t>
             </w:r>
+            <w:proofErr w:type="spellEnd"/>
           </w:p>
         </w:tc>
       </w:tr>
@@ -1715,9 +1995,11 @@
                 <w:shd w:val="pct15" w:color="auto" w:fill="FFFFFF"/>
               </w:rPr>
             </w:pPr>
+            <w:proofErr w:type="spellStart"/>
             <w:r>
               <w:t>q.request.region</w:t>
             </w:r>
+            <w:proofErr w:type="spellEnd"/>
           </w:p>
         </w:tc>
       </w:tr>
@@ -1838,9 +2120,11 @@
                 <w:rFonts w:cs="Times New Roman"/>
               </w:rPr>
             </w:pPr>
+            <w:proofErr w:type="spellStart"/>
             <w:r>
               <w:t>q.reply.region</w:t>
             </w:r>
+            <w:proofErr w:type="spellEnd"/>
           </w:p>
         </w:tc>
       </w:tr>
@@ -1964,12 +2248,14 @@
                 <w:rFonts w:cs="Times New Roman"/>
               </w:rPr>
             </w:pPr>
+            <w:proofErr w:type="spellStart"/>
             <w:r>
               <w:t>q.</w:t>
             </w:r>
             <w:r>
               <w:t>sendform</w:t>
             </w:r>
+            <w:proofErr w:type="spellEnd"/>
           </w:p>
         </w:tc>
       </w:tr>
@@ -2090,6 +2376,7 @@
                 <w:rFonts w:cs="Times New Roman"/>
               </w:rPr>
             </w:pPr>
+            <w:proofErr w:type="spellStart"/>
             <w:r>
               <w:t>q.</w:t>
             </w:r>
@@ -2099,6 +2386,7 @@
             <w:r>
               <w:t>.sortedlist</w:t>
             </w:r>
+            <w:proofErr w:type="spellEnd"/>
           </w:p>
         </w:tc>
       </w:tr>
@@ -2217,12 +2505,14 @@
             <w:pPr>
               <w:jc w:val="center"/>
             </w:pPr>
+            <w:proofErr w:type="spellStart"/>
             <w:r>
               <w:t>q.receiveo</w:t>
             </w:r>
             <w:r>
               <w:t>rder</w:t>
             </w:r>
+            <w:proofErr w:type="spellEnd"/>
           </w:p>
         </w:tc>
       </w:tr>
@@ -2338,12 +2628,14 @@
             <w:pPr>
               <w:jc w:val="center"/>
             </w:pPr>
+            <w:proofErr w:type="spellStart"/>
             <w:r>
               <w:t>q.</w:t>
             </w:r>
             <w:r>
               <w:t>sendtocrm</w:t>
             </w:r>
+            <w:proofErr w:type="spellEnd"/>
           </w:p>
         </w:tc>
       </w:tr>
@@ -2506,7 +2798,23 @@
         <w:t>o store restaurants information</w:t>
       </w:r>
       <w:r>
-        <w:t xml:space="preserve"> as well as customer information (personal data, past orders). Databases are used because it is necessary for us to store and retrieve persistent data quickly. In addition, we are able to include criterias in and retrieve queries quicky using(Data indexing).</w:t>
+        <w:t xml:space="preserve"> as well as customer information (personal data, past orders). Databases are used because it is necessary for us to store and retrieve persistent data quickly. In addition, we are able to include </w:t>
+      </w:r>
+      <w:proofErr w:type="spellStart"/>
+      <w:r>
+        <w:t>criterias</w:t>
+      </w:r>
+      <w:proofErr w:type="spellEnd"/>
+      <w:r>
+        <w:t xml:space="preserve"> in and retrieve queries </w:t>
+      </w:r>
+      <w:proofErr w:type="spellStart"/>
+      <w:r>
+        <w:t>quicky</w:t>
+      </w:r>
+      <w:proofErr w:type="spellEnd"/>
+      <w:r>
+        <w:t xml:space="preserve"> using(Data indexing).</w:t>
       </w:r>
     </w:p>
     <w:p>
@@ -2572,6 +2880,7 @@
         </w:rPr>
       </w:pPr>
       <w:r>
+        <w:lastRenderedPageBreak/>
         <w:t xml:space="preserve">We invoke many external web services for information. This information is then used to help us meet our business requirements. </w:t>
       </w:r>
     </w:p>
@@ -2587,7 +2896,6 @@
         </w:rPr>
       </w:pPr>
       <w:r>
-        <w:lastRenderedPageBreak/>
         <w:t>Google Maps for estimating delivery time</w:t>
       </w:r>
     </w:p>
@@ -2602,8 +2910,21 @@
           <w:b/>
         </w:rPr>
       </w:pPr>
-      <w:r>
-        <w:t>OnewaySMS for sms services</w:t>
+      <w:proofErr w:type="spellStart"/>
+      <w:r>
+        <w:t>OnewaySMS</w:t>
+      </w:r>
+      <w:proofErr w:type="spellEnd"/>
+      <w:r>
+        <w:t xml:space="preserve"> for </w:t>
+      </w:r>
+      <w:proofErr w:type="spellStart"/>
+      <w:r>
+        <w:t>sms</w:t>
+      </w:r>
+      <w:proofErr w:type="spellEnd"/>
+      <w:r>
+        <w:t xml:space="preserve"> services</w:t>
       </w:r>
     </w:p>
     <w:p>
@@ -2617,8 +2938,13 @@
           <w:b/>
         </w:rPr>
       </w:pPr>
-      <w:r>
-        <w:t>Paypal for payment</w:t>
+      <w:proofErr w:type="spellStart"/>
+      <w:r>
+        <w:t>Paypal</w:t>
+      </w:r>
+      <w:proofErr w:type="spellEnd"/>
+      <w:r>
+        <w:t xml:space="preserve"> for payment</w:t>
       </w:r>
     </w:p>
     <w:p>
@@ -2682,7 +3008,35 @@
         <w:rPr>
           <w:caps w:val="0"/>
         </w:rPr>
-        <w:t>Integration Middleware (Tibco Businessworks)</w:t>
+        <w:t>Integration Middleware (</w:t>
+      </w:r>
+      <w:proofErr w:type="spellStart"/>
+      <w:r>
+        <w:rPr>
+          <w:caps w:val="0"/>
+        </w:rPr>
+        <w:t>Tibco</w:t>
+      </w:r>
+      <w:proofErr w:type="spellEnd"/>
+      <w:r>
+        <w:rPr>
+          <w:caps w:val="0"/>
+        </w:rPr>
+        <w:t xml:space="preserve"> </w:t>
+      </w:r>
+      <w:proofErr w:type="spellStart"/>
+      <w:r>
+        <w:rPr>
+          <w:caps w:val="0"/>
+        </w:rPr>
+        <w:t>Businessworks</w:t>
+      </w:r>
+      <w:proofErr w:type="spellEnd"/>
+      <w:r>
+        <w:rPr>
+          <w:caps w:val="0"/>
+        </w:rPr>
+        <w:t>)</w:t>
       </w:r>
     </w:p>
     <w:p>
@@ -2699,7 +3053,39 @@
         </w:rPr>
       </w:pPr>
       <w:r>
-        <w:t xml:space="preserve">We used Tibco BusinessWorks as our integration platform. Tibco businessworks is use for data transformation, content based routing, plugins and automation. </w:t>
+        <w:t xml:space="preserve">We used </w:t>
+      </w:r>
+      <w:proofErr w:type="spellStart"/>
+      <w:r>
+        <w:t>Tibco</w:t>
+      </w:r>
+      <w:proofErr w:type="spellEnd"/>
+      <w:r>
+        <w:t xml:space="preserve"> </w:t>
+      </w:r>
+      <w:proofErr w:type="spellStart"/>
+      <w:r>
+        <w:t>BusinessWorks</w:t>
+      </w:r>
+      <w:proofErr w:type="spellEnd"/>
+      <w:r>
+        <w:t xml:space="preserve"> as our integration platform. </w:t>
+      </w:r>
+      <w:proofErr w:type="spellStart"/>
+      <w:r>
+        <w:t>Tibco</w:t>
+      </w:r>
+      <w:proofErr w:type="spellEnd"/>
+      <w:r>
+        <w:t xml:space="preserve"> </w:t>
+      </w:r>
+      <w:proofErr w:type="spellStart"/>
+      <w:r>
+        <w:t>businessworks</w:t>
+      </w:r>
+      <w:proofErr w:type="spellEnd"/>
+      <w:r>
+        <w:t xml:space="preserve"> is use for data transformation, content based routing, plugins and automation. </w:t>
       </w:r>
     </w:p>
     <w:p>
@@ -2723,7 +3109,31 @@
         <w:t xml:space="preserve">– </w:t>
       </w:r>
       <w:r>
-        <w:t>we use tibco to format the XML the order details passed between our systems and external web api. For example, we use bizworks to extract details from our order XML and use them as input for making our web services (SMS, Email)</w:t>
+        <w:t xml:space="preserve">we use </w:t>
+      </w:r>
+      <w:proofErr w:type="spellStart"/>
+      <w:r>
+        <w:t>tibco</w:t>
+      </w:r>
+      <w:proofErr w:type="spellEnd"/>
+      <w:r>
+        <w:t xml:space="preserve"> to format the XML the order details passed between our systems and external web </w:t>
+      </w:r>
+      <w:proofErr w:type="spellStart"/>
+      <w:r>
+        <w:t>api</w:t>
+      </w:r>
+      <w:proofErr w:type="spellEnd"/>
+      <w:r>
+        <w:t xml:space="preserve">. For example, we use </w:t>
+      </w:r>
+      <w:proofErr w:type="spellStart"/>
+      <w:r>
+        <w:t>bizworks</w:t>
+      </w:r>
+      <w:proofErr w:type="spellEnd"/>
+      <w:r>
+        <w:t xml:space="preserve"> to extract details from our order XML and use them as input for making our web services (SMS, Email)</w:t>
       </w:r>
     </w:p>
     <w:p>
@@ -2762,7 +3172,23 @@
         </w:rPr>
       </w:pPr>
       <w:r>
-        <w:t>Automation – We use Tibco’s process based design to automate api calls, data transfer and notifying customers of their order delivery times.</w:t>
+        <w:t xml:space="preserve">Automation – We use </w:t>
+      </w:r>
+      <w:proofErr w:type="spellStart"/>
+      <w:r>
+        <w:t>Tibco’s</w:t>
+      </w:r>
+      <w:proofErr w:type="spellEnd"/>
+      <w:r>
+        <w:t xml:space="preserve"> process based design to automate </w:t>
+      </w:r>
+      <w:proofErr w:type="spellStart"/>
+      <w:r>
+        <w:t>api</w:t>
+      </w:r>
+      <w:proofErr w:type="spellEnd"/>
+      <w:r>
+        <w:t xml:space="preserve"> calls, data transfer and notifying customers of their order delivery times.</w:t>
       </w:r>
     </w:p>
     <w:p>
@@ -2786,7 +3212,23 @@
         <w:t xml:space="preserve">– </w:t>
       </w:r>
       <w:r>
-        <w:t xml:space="preserve"> we use the email plugin for tibco businessworks to send business process related information (acknowledgement of order) to the customer</w:t>
+        <w:t xml:space="preserve"> we use the email plugin for </w:t>
+      </w:r>
+      <w:proofErr w:type="spellStart"/>
+      <w:r>
+        <w:t>tibco</w:t>
+      </w:r>
+      <w:proofErr w:type="spellEnd"/>
+      <w:r>
+        <w:t xml:space="preserve"> </w:t>
+      </w:r>
+      <w:proofErr w:type="spellStart"/>
+      <w:r>
+        <w:t>businessworks</w:t>
+      </w:r>
+      <w:proofErr w:type="spellEnd"/>
+      <w:r>
+        <w:t xml:space="preserve"> to send business process related information (acknowledgement of order) to the customer</w:t>
       </w:r>
       <w:r>
         <w:br/>
@@ -2824,7 +3266,21 @@
         <w:rPr>
           <w:caps w:val="0"/>
         </w:rPr>
-        <w:t>Cloud Application Platform (Heroku)</w:t>
+        <w:t>Cloud Application Platform (</w:t>
+      </w:r>
+      <w:proofErr w:type="spellStart"/>
+      <w:r>
+        <w:rPr>
+          <w:caps w:val="0"/>
+        </w:rPr>
+        <w:t>Heroku</w:t>
+      </w:r>
+      <w:proofErr w:type="spellEnd"/>
+      <w:r>
+        <w:rPr>
+          <w:caps w:val="0"/>
+        </w:rPr>
+        <w:t>)</w:t>
       </w:r>
     </w:p>
     <w:p>
@@ -2840,11 +3296,24 @@
           <w:b/>
         </w:rPr>
       </w:pPr>
-      <w:r>
-        <w:t>Heroku was used to host the payment portion of our Customer Ord</w:t>
-      </w:r>
-      <w:r>
-        <w:t xml:space="preserve">er System(COS) for customers. The management of FoodBear has plans to </w:t>
+      <w:proofErr w:type="spellStart"/>
+      <w:r>
+        <w:t>Heroku</w:t>
+      </w:r>
+      <w:proofErr w:type="spellEnd"/>
+      <w:r>
+        <w:t xml:space="preserve"> was used to host the payment portion of our Customer Ord</w:t>
+      </w:r>
+      <w:r>
+        <w:t xml:space="preserve">er System(COS) for customers. The management of </w:t>
+      </w:r>
+      <w:proofErr w:type="spellStart"/>
+      <w:r>
+        <w:t>FoodBear</w:t>
+      </w:r>
+      <w:proofErr w:type="spellEnd"/>
+      <w:r>
+        <w:t xml:space="preserve"> has plans to </w:t>
       </w:r>
       <w:r>
         <w:t xml:space="preserve">port the full functionality of our COS system </w:t>
@@ -2877,7 +3346,15 @@
         <w:t>wan</w:t>
       </w:r>
       <w:r>
-        <w:t>ts to increase costs savings by reducing server maintainence costs.</w:t>
+        <w:t xml:space="preserve">ts to increase costs savings by reducing server </w:t>
+      </w:r>
+      <w:proofErr w:type="spellStart"/>
+      <w:r>
+        <w:t>maintainence</w:t>
+      </w:r>
+      <w:proofErr w:type="spellEnd"/>
+      <w:r>
+        <w:t xml:space="preserve"> costs.</w:t>
       </w:r>
     </w:p>
     <w:p>
@@ -2892,10 +3369,26 @@
         </w:rPr>
       </w:pPr>
       <w:r>
-        <w:t xml:space="preserve">Management wants to reduce redudancy by reducing </w:t>
-      </w:r>
-      <w:r>
-        <w:t>costs during months where customer volumn is lower.</w:t>
+        <w:t xml:space="preserve">Management wants to reduce </w:t>
+      </w:r>
+      <w:proofErr w:type="spellStart"/>
+      <w:r>
+        <w:t>redudancy</w:t>
+      </w:r>
+      <w:proofErr w:type="spellEnd"/>
+      <w:r>
+        <w:t xml:space="preserve"> by reducing </w:t>
+      </w:r>
+      <w:r>
+        <w:t xml:space="preserve">costs during months where customer </w:t>
+      </w:r>
+      <w:proofErr w:type="spellStart"/>
+      <w:r>
+        <w:t>volumn</w:t>
+      </w:r>
+      <w:proofErr w:type="spellEnd"/>
+      <w:r>
+        <w:t xml:space="preserve"> is lower.</w:t>
       </w:r>
     </w:p>
     <w:p>
@@ -2916,7 +3409,7 @@
         <w:rPr>
           <w:b/>
           <w:noProof/>
-          <w:lang w:val="en-US"/>
+          <w:lang w:eastAsia="en-SG"/>
         </w:rPr>
         <w:drawing>
           <wp:inline distT="0" distB="0" distL="0" distR="0" wp14:anchorId="0BF4738C" wp14:editId="67A17444">
@@ -2936,7 +3429,7 @@
                     </pic:cNvPicPr>
                   </pic:nvPicPr>
                   <pic:blipFill>
-                    <a:blip r:embed="rId10">
+                    <a:blip r:embed="rId9">
                       <a:extLst>
                         <a:ext uri="{28A0092B-C50C-407E-A947-70E740481C1C}">
                           <a14:useLocalDpi xmlns:a14="http://schemas.microsoft.com/office/drawing/2010/main" val="0"/>
@@ -2971,7 +3464,7 @@
         <w:rPr>
           <w:b/>
           <w:noProof/>
-          <w:lang w:val="en-US"/>
+          <w:lang w:eastAsia="en-SG"/>
         </w:rPr>
         <w:drawing>
           <wp:inline distT="0" distB="0" distL="0" distR="0" wp14:anchorId="0052DF1B" wp14:editId="16C5B465">
@@ -2991,7 +3484,7 @@
                     </pic:cNvPicPr>
                   </pic:nvPicPr>
                   <pic:blipFill>
-                    <a:blip r:embed="rId11">
+                    <a:blip r:embed="rId10">
                       <a:extLst>
                         <a:ext uri="{28A0092B-C50C-407E-A947-70E740481C1C}">
                           <a14:useLocalDpi xmlns:a14="http://schemas.microsoft.com/office/drawing/2010/main" val="0"/>
@@ -3218,8 +3711,13 @@
             <w:tcW w:w="2802" w:type="dxa"/>
           </w:tcPr>
           <w:p>
-            <w:r>
-              <w:t>OnewaySMS (WS)</w:t>
+            <w:proofErr w:type="spellStart"/>
+            <w:r>
+              <w:t>OnewaySMS</w:t>
+            </w:r>
+            <w:proofErr w:type="spellEnd"/>
+            <w:r>
+              <w:t xml:space="preserve"> (WS)</w:t>
             </w:r>
           </w:p>
           <w:p/>
@@ -3229,8 +3727,13 @@
             <w:tcW w:w="7880" w:type="dxa"/>
           </w:tcPr>
           <w:p>
-            <w:r>
-              <w:t>OnewaySMS allows us to send the estimated delivery time to the customer.</w:t>
+            <w:proofErr w:type="spellStart"/>
+            <w:r>
+              <w:t>OnewaySMS</w:t>
+            </w:r>
+            <w:proofErr w:type="spellEnd"/>
+            <w:r>
+              <w:t xml:space="preserve"> allows us to send the estimated delivery time to the customer.</w:t>
             </w:r>
           </w:p>
         </w:tc>
@@ -3258,8 +3761,13 @@
             <w:tcW w:w="7880" w:type="dxa"/>
           </w:tcPr>
           <w:p>
-            <w:r>
-              <w:t>Tibco’s email plugin is easy to use and allows us to send an invoice to the customer.</w:t>
+            <w:proofErr w:type="spellStart"/>
+            <w:r>
+              <w:t>Tibco’s</w:t>
+            </w:r>
+            <w:proofErr w:type="spellEnd"/>
+            <w:r>
+              <w:t xml:space="preserve"> email plugin is easy to use and allows us to send an invoice to the customer.</w:t>
             </w:r>
           </w:p>
         </w:tc>
@@ -3270,8 +3778,13 @@
             <w:tcW w:w="2802" w:type="dxa"/>
           </w:tcPr>
           <w:p>
-            <w:r>
-              <w:t xml:space="preserve">Paypal </w:t>
+            <w:proofErr w:type="spellStart"/>
+            <w:r>
+              <w:t>Paypal</w:t>
+            </w:r>
+            <w:proofErr w:type="spellEnd"/>
+            <w:r>
+              <w:t xml:space="preserve"> </w:t>
             </w:r>
           </w:p>
           <w:p/>
@@ -3291,16 +3804,56 @@
               <w:t>e them the option of paying either v</w:t>
             </w:r>
             <w:r>
-              <w:t xml:space="preserve">ia cash or paypal. </w:t>
-            </w:r>
-            <w:r>
-              <w:t xml:space="preserve">If they select payment by paypal, we will process their payment on the Payments Platform that is integrated with Paypal. </w:t>
-            </w:r>
-            <w:r>
-              <w:t>Our implementation is orthodox and strictly follows paypal guidelines</w:t>
-            </w:r>
-            <w:r>
-              <w:t xml:space="preserve">; paypal verifies payment in a unique way, PayPal requires us to secure all transactions with SSL. </w:t>
+              <w:t xml:space="preserve">ia cash or </w:t>
+            </w:r>
+            <w:proofErr w:type="spellStart"/>
+            <w:r>
+              <w:t>paypal</w:t>
+            </w:r>
+            <w:proofErr w:type="spellEnd"/>
+            <w:r>
+              <w:t xml:space="preserve">. </w:t>
+            </w:r>
+            <w:r>
+              <w:t xml:space="preserve">If they select payment by </w:t>
+            </w:r>
+            <w:proofErr w:type="spellStart"/>
+            <w:r>
+              <w:t>paypal</w:t>
+            </w:r>
+            <w:proofErr w:type="spellEnd"/>
+            <w:r>
+              <w:t xml:space="preserve">, we will process their payment on the Payments Platform that is integrated with </w:t>
+            </w:r>
+            <w:proofErr w:type="spellStart"/>
+            <w:r>
+              <w:t>Paypal</w:t>
+            </w:r>
+            <w:proofErr w:type="spellEnd"/>
+            <w:r>
+              <w:t xml:space="preserve">. </w:t>
+            </w:r>
+            <w:r>
+              <w:t xml:space="preserve">Our implementation is orthodox and strictly follows </w:t>
+            </w:r>
+            <w:proofErr w:type="spellStart"/>
+            <w:r>
+              <w:t>paypal</w:t>
+            </w:r>
+            <w:proofErr w:type="spellEnd"/>
+            <w:r>
+              <w:t xml:space="preserve"> guidelines</w:t>
+            </w:r>
+            <w:r>
+              <w:t xml:space="preserve">; </w:t>
+            </w:r>
+            <w:proofErr w:type="spellStart"/>
+            <w:r>
+              <w:t>paypal</w:t>
+            </w:r>
+            <w:proofErr w:type="spellEnd"/>
+            <w:r>
+              <w:t xml:space="preserve"> verifies payment in a unique way, PayPal requires us to secure all transactions with SSL. </w:t>
             </w:r>
           </w:p>
           <w:p/>
@@ -3309,16 +3862,64 @@
               <w:t>In our demo, we</w:t>
             </w:r>
             <w:r>
-              <w:t xml:space="preserve"> utilize Paypal’s sandbox to simulate payments by FoodBear’s customers, we</w:t>
+              <w:t xml:space="preserve"> utilize </w:t>
+            </w:r>
+            <w:proofErr w:type="spellStart"/>
+            <w:r>
+              <w:t>Paypal’s</w:t>
+            </w:r>
+            <w:proofErr w:type="spellEnd"/>
+            <w:r>
+              <w:t xml:space="preserve"> sandbox to simulate payments by </w:t>
+            </w:r>
+            <w:proofErr w:type="spellStart"/>
+            <w:r>
+              <w:t>FoodBear’s</w:t>
+            </w:r>
+            <w:proofErr w:type="spellEnd"/>
+            <w:r>
+              <w:t xml:space="preserve"> customers, we</w:t>
             </w:r>
             <w:r>
               <w:t xml:space="preserve"> can log into both the “sandbox” business owner and customer accounts and verify that a cas</w:t>
             </w:r>
             <w:r>
-              <w:t xml:space="preserve">h transcation has taken place. </w:t>
-            </w:r>
-            <w:r>
-              <w:t>Due to our strict adherence to PayPal’s guidelines, we can utilize our PayPal implementation in the real world by setting up a Paypal businessowner account and setting the POST submits to the actual Payments URL that paypal utilizes.</w:t>
+              <w:t xml:space="preserve">h </w:t>
+            </w:r>
+            <w:proofErr w:type="spellStart"/>
+            <w:r>
+              <w:t>transcation</w:t>
+            </w:r>
+            <w:proofErr w:type="spellEnd"/>
+            <w:r>
+              <w:t xml:space="preserve"> has taken place. </w:t>
+            </w:r>
+            <w:r>
+              <w:t xml:space="preserve">Due to our strict adherence to PayPal’s guidelines, we can utilize our PayPal implementation in the real world by setting up a </w:t>
+            </w:r>
+            <w:proofErr w:type="spellStart"/>
+            <w:r>
+              <w:t>Paypal</w:t>
+            </w:r>
+            <w:proofErr w:type="spellEnd"/>
+            <w:r>
+              <w:t xml:space="preserve"> </w:t>
+            </w:r>
+            <w:proofErr w:type="spellStart"/>
+            <w:r>
+              <w:t>businessowner</w:t>
+            </w:r>
+            <w:proofErr w:type="spellEnd"/>
+            <w:r>
+              <w:t xml:space="preserve"> account and setting the POST submits to the actual Payments URL that </w:t>
+            </w:r>
+            <w:proofErr w:type="spellStart"/>
+            <w:r>
+              <w:t>paypal</w:t>
+            </w:r>
+            <w:proofErr w:type="spellEnd"/>
+            <w:r>
+              <w:t xml:space="preserve"> utilizes.</w:t>
             </w:r>
           </w:p>
           <w:p/>
@@ -3336,7 +3937,15 @@
           </w:p>
           <w:p>
             <w:r>
-              <w:t>(Heroku)</w:t>
+              <w:t>(</w:t>
+            </w:r>
+            <w:proofErr w:type="spellStart"/>
+            <w:r>
+              <w:t>Heroku</w:t>
+            </w:r>
+            <w:proofErr w:type="spellEnd"/>
+            <w:r>
+              <w:t>)</w:t>
             </w:r>
           </w:p>
           <w:p>
@@ -3351,8 +3960,13 @@
             <w:tcW w:w="7880" w:type="dxa"/>
           </w:tcPr>
           <w:p>
-            <w:r>
-              <w:t>FoodBear’s management wishes to migrate COS’s func</w:t>
+            <w:proofErr w:type="spellStart"/>
+            <w:r>
+              <w:t>FoodBear’s</w:t>
+            </w:r>
+            <w:proofErr w:type="spellEnd"/>
+            <w:r>
+              <w:t xml:space="preserve"> management wishes to migrate COS’s func</w:t>
             </w:r>
             <w:r>
               <w:t>t</w:t>
@@ -3403,21 +4017,37 @@
               <w:t xml:space="preserve"> and for now,</w:t>
             </w:r>
             <w:r>
-              <w:t xml:space="preserve"> FoodBear developers have ported the </w:t>
+              <w:t xml:space="preserve"> </w:t>
+            </w:r>
+            <w:proofErr w:type="spellStart"/>
+            <w:r>
+              <w:t>FoodBear</w:t>
+            </w:r>
+            <w:proofErr w:type="spellEnd"/>
+            <w:r>
+              <w:t xml:space="preserve"> developers have ported the </w:t>
             </w:r>
             <w:r>
               <w:rPr>
                 <w:i/>
               </w:rPr>
-              <w:t>payment by Paypal</w:t>
-            </w:r>
+              <w:t xml:space="preserve">payment by </w:t>
+            </w:r>
+            <w:proofErr w:type="spellStart"/>
+            <w:r>
+              <w:rPr>
+                <w:i/>
+              </w:rPr>
+              <w:t>Paypal</w:t>
+            </w:r>
+            <w:proofErr w:type="spellEnd"/>
             <w:r>
               <w:t xml:space="preserve"> func</w:t>
             </w:r>
             <w:r>
               <w:t>tionality on to the cloud (</w:t>
             </w:r>
-            <w:hyperlink r:id="rId12" w:history="1">
+            <w:hyperlink r:id="rId11" w:history="1">
               <w:r>
                 <w:rPr>
                   <w:rStyle w:val="Hyperlink"/>
@@ -3510,8 +4140,13 @@
                 <w:numId w:val="16"/>
               </w:numPr>
             </w:pPr>
-            <w:r>
-              <w:t xml:space="preserve">NodeJs: </w:t>
+            <w:proofErr w:type="spellStart"/>
+            <w:r>
+              <w:t>NodeJs</w:t>
+            </w:r>
+            <w:proofErr w:type="spellEnd"/>
+            <w:r>
+              <w:t xml:space="preserve">: </w:t>
             </w:r>
           </w:p>
           <w:p>
@@ -3523,10 +4158,18 @@
               </w:numPr>
             </w:pPr>
             <w:r>
-              <w:t>Most web browsers already have a javas</w:t>
-            </w:r>
-            <w:r>
-              <w:t xml:space="preserve">cript compiler, this will increase the performance of our site and user’s experience. </w:t>
+              <w:t xml:space="preserve">Most web browsers already have a </w:t>
+            </w:r>
+            <w:proofErr w:type="spellStart"/>
+            <w:r>
+              <w:t>javas</w:t>
+            </w:r>
+            <w:r>
+              <w:t>cript</w:t>
+            </w:r>
+            <w:proofErr w:type="spellEnd"/>
+            <w:r>
+              <w:t xml:space="preserve"> compiler, this will increase the performance of our site and user’s experience. </w:t>
             </w:r>
           </w:p>
           <w:p>
@@ -3537,8 +4180,37 @@
                 <w:numId w:val="16"/>
               </w:numPr>
             </w:pPr>
-            <w:r>
-              <w:t xml:space="preserve">Nodejs utilizes Javascript. Javascript allows for callback functions and by processing requests asynchronously, we will solve the “locking” calls </w:t>
+            <w:proofErr w:type="spellStart"/>
+            <w:r>
+              <w:t>Nodejs</w:t>
+            </w:r>
+            <w:proofErr w:type="spellEnd"/>
+            <w:r>
+              <w:t xml:space="preserve"> utilizes </w:t>
+            </w:r>
+            <w:proofErr w:type="spellStart"/>
+            <w:r>
+              <w:t>Javascript</w:t>
+            </w:r>
+            <w:proofErr w:type="spellEnd"/>
+            <w:r>
+              <w:t xml:space="preserve">. </w:t>
+            </w:r>
+            <w:proofErr w:type="spellStart"/>
+            <w:r>
+              <w:t>Javascript</w:t>
+            </w:r>
+            <w:proofErr w:type="spellEnd"/>
+            <w:r>
+              <w:t xml:space="preserve"> allows for </w:t>
+            </w:r>
+            <w:proofErr w:type="spellStart"/>
+            <w:r>
+              <w:t>callback</w:t>
+            </w:r>
+            <w:proofErr w:type="spellEnd"/>
+            <w:r>
+              <w:t xml:space="preserve"> functions and by processing requests asynchronously, we will solve the “locking” calls </w:t>
             </w:r>
             <w:r>
               <w:t>that we experience in the Bank Lab where the s</w:t>
@@ -3574,10 +4246,27 @@
               </w:numPr>
             </w:pPr>
             <w:r>
+              <w:lastRenderedPageBreak/>
               <w:t>P</w:t>
             </w:r>
             <w:r>
-              <w:t>rovides a framework that allows us to put config files where heroku expects them</w:t>
+              <w:t xml:space="preserve">rovides a framework that allows us to put </w:t>
+            </w:r>
+            <w:proofErr w:type="spellStart"/>
+            <w:r>
+              <w:t>config</w:t>
+            </w:r>
+            <w:proofErr w:type="spellEnd"/>
+            <w:r>
+              <w:t xml:space="preserve"> files where </w:t>
+            </w:r>
+            <w:proofErr w:type="spellStart"/>
+            <w:r>
+              <w:t>heroku</w:t>
+            </w:r>
+            <w:proofErr w:type="spellEnd"/>
+            <w:r>
+              <w:t xml:space="preserve"> expects them</w:t>
             </w:r>
           </w:p>
           <w:p>
@@ -3594,8 +4283,13 @@
             <w:r>
               <w:t xml:space="preserve"> (</w:t>
             </w:r>
-            <w:r>
-              <w:t xml:space="preserve">E.g </w:t>
+            <w:proofErr w:type="spellStart"/>
+            <w:r>
+              <w:t>E.g</w:t>
+            </w:r>
+            <w:proofErr w:type="spellEnd"/>
+            <w:r>
+              <w:t xml:space="preserve"> </w:t>
             </w:r>
             <w:r>
               <w:t>HTTP POST</w:t>
@@ -3624,10 +4318,12 @@
             <w:tcW w:w="2802" w:type="dxa"/>
           </w:tcPr>
           <w:p>
+            <w:proofErr w:type="spellStart"/>
             <w:r>
               <w:lastRenderedPageBreak/>
               <w:t>Github</w:t>
             </w:r>
+            <w:proofErr w:type="spellEnd"/>
           </w:p>
         </w:tc>
         <w:tc>
@@ -3636,7 +4332,31 @@
           </w:tcPr>
           <w:p>
             <w:r>
-              <w:t>All of our group members picked up Git commands as our team used Github to version all parts of our project (Tibco files, XML files, NodeJs code, Documentation).</w:t>
+              <w:t xml:space="preserve">All of our group members picked up Git commands as our team used </w:t>
+            </w:r>
+            <w:proofErr w:type="spellStart"/>
+            <w:r>
+              <w:t>Github</w:t>
+            </w:r>
+            <w:proofErr w:type="spellEnd"/>
+            <w:r>
+              <w:t xml:space="preserve"> to version all parts of our project (</w:t>
+            </w:r>
+            <w:proofErr w:type="spellStart"/>
+            <w:r>
+              <w:t>Tibco</w:t>
+            </w:r>
+            <w:proofErr w:type="spellEnd"/>
+            <w:r>
+              <w:t xml:space="preserve"> files, XML files, </w:t>
+            </w:r>
+            <w:proofErr w:type="spellStart"/>
+            <w:r>
+              <w:t>NodeJs</w:t>
+            </w:r>
+            <w:proofErr w:type="spellEnd"/>
+            <w:r>
+              <w:t xml:space="preserve"> code, Documentation).</w:t>
             </w:r>
             <w:r>
               <w:br/>
@@ -3644,7 +4364,7 @@
             <w:r>
               <w:t xml:space="preserve">Our GitHub repository can be accessed at </w:t>
             </w:r>
-            <w:hyperlink r:id="rId13" w:history="1">
+            <w:hyperlink r:id="rId12" w:history="1">
               <w:r>
                 <w:rPr>
                   <w:rStyle w:val="Hyperlink"/>
@@ -3730,7 +4450,7 @@
 </file>
 
 <file path=word/numbering.xml><?xml version="1.0" encoding="utf-8"?>
-<w:numbering xmlns:wpc="http://schemas.microsoft.com/office/word/2010/wordprocessingCanvas" xmlns:mo="http://schemas.microsoft.com/office/mac/office/2008/main" xmlns:mc="http://schemas.openxmlformats.org/markup-compatibility/2006" xmlns:mv="urn:schemas-microsoft-com:mac:vml" xmlns:o="urn:schemas-microsoft-com:office:office" xmlns:r="http://schemas.openxmlformats.org/officeDocument/2006/relationships" xmlns:m="http://schemas.openxmlformats.org/officeDocument/2006/math" xmlns:v="urn:schemas-microsoft-com:vml" xmlns:wp14="http://schemas.microsoft.com/office/word/2010/wordprocessingDrawing" xmlns:wp="http://schemas.openxmlformats.org/drawingml/2006/wordprocessingDrawing" xmlns:w10="urn:schemas-microsoft-com:office:word" xmlns:w="http://schemas.openxmlformats.org/wordprocessingml/2006/main" xmlns:w14="http://schemas.microsoft.com/office/word/2010/wordml" xmlns:wpg="http://schemas.microsoft.com/office/word/2010/wordprocessingGroup" xmlns:wpi="http://schemas.microsoft.com/office/word/2010/wordprocessingInk" xmlns:wne="http://schemas.microsoft.com/office/word/2006/wordml" xmlns:wps="http://schemas.microsoft.com/office/word/2010/wordprocessingShape" mc:Ignorable="w14 wp14">
+<w:numbering xmlns:wpc="http://schemas.microsoft.com/office/word/2010/wordprocessingCanvas" xmlns:mc="http://schemas.openxmlformats.org/markup-compatibility/2006" xmlns:o="urn:schemas-microsoft-com:office:office" xmlns:r="http://schemas.openxmlformats.org/officeDocument/2006/relationships" xmlns:m="http://schemas.openxmlformats.org/officeDocument/2006/math" xmlns:v="urn:schemas-microsoft-com:vml" xmlns:wp14="http://schemas.microsoft.com/office/word/2010/wordprocessingDrawing" xmlns:wp="http://schemas.openxmlformats.org/drawingml/2006/wordprocessingDrawing" xmlns:w10="urn:schemas-microsoft-com:office:word" xmlns:w="http://schemas.openxmlformats.org/wordprocessingml/2006/main" xmlns:w14="http://schemas.microsoft.com/office/word/2010/wordml" xmlns:w15="http://schemas.microsoft.com/office/word/2012/wordml" xmlns:wpg="http://schemas.microsoft.com/office/word/2010/wordprocessingGroup" xmlns:wpi="http://schemas.microsoft.com/office/word/2010/wordprocessingInk" xmlns:wne="http://schemas.microsoft.com/office/word/2006/wordml" xmlns:wps="http://schemas.microsoft.com/office/word/2010/wordprocessingShape" mc:Ignorable="w14 w15 wp14">
   <w:abstractNum w:abstractNumId="0">
     <w:nsid w:val="02F34E54"/>
     <w:multiLevelType w:val="hybridMultilevel"/>
@@ -5321,7 +6041,7 @@
 </file>
 
 <file path=word/styles.xml><?xml version="1.0" encoding="utf-8"?>
-<w:styles xmlns:mc="http://schemas.openxmlformats.org/markup-compatibility/2006" xmlns:r="http://schemas.openxmlformats.org/officeDocument/2006/relationships" xmlns:w="http://schemas.openxmlformats.org/wordprocessingml/2006/main" xmlns:w14="http://schemas.microsoft.com/office/word/2010/wordml" mc:Ignorable="w14">
+<w:styles xmlns:mc="http://schemas.openxmlformats.org/markup-compatibility/2006" xmlns:r="http://schemas.openxmlformats.org/officeDocument/2006/relationships" xmlns:w="http://schemas.openxmlformats.org/wordprocessingml/2006/main" xmlns:w14="http://schemas.microsoft.com/office/word/2010/wordml" xmlns:w15="http://schemas.microsoft.com/office/word/2012/wordml" mc:Ignorable="w14 w15">
   <w:docDefaults>
     <w:rPrDefault>
       <w:rPr>
@@ -5337,153 +6057,369 @@
       </w:pPr>
     </w:pPrDefault>
   </w:docDefaults>
-  <w:latentStyles w:defLockedState="0" w:defUIPriority="99" w:defSemiHidden="1" w:defUnhideWhenUsed="1" w:defQFormat="0" w:count="276">
-    <w:lsdException w:name="Normal" w:semiHidden="0" w:uiPriority="0" w:unhideWhenUsed="0" w:qFormat="1"/>
-    <w:lsdException w:name="heading 1" w:semiHidden="0" w:uiPriority="9" w:unhideWhenUsed="0" w:qFormat="1"/>
-    <w:lsdException w:name="heading 2" w:uiPriority="9" w:qFormat="1"/>
-    <w:lsdException w:name="heading 3" w:uiPriority="9" w:qFormat="1"/>
-    <w:lsdException w:name="heading 4" w:uiPriority="9" w:qFormat="1"/>
-    <w:lsdException w:name="heading 5" w:uiPriority="9" w:qFormat="1"/>
-    <w:lsdException w:name="heading 6" w:uiPriority="9" w:qFormat="1"/>
-    <w:lsdException w:name="heading 7" w:uiPriority="9" w:qFormat="1"/>
-    <w:lsdException w:name="heading 8" w:uiPriority="9" w:qFormat="1"/>
-    <w:lsdException w:name="heading 9" w:uiPriority="9" w:qFormat="1"/>
-    <w:lsdException w:name="toc 1" w:uiPriority="39"/>
-    <w:lsdException w:name="toc 2" w:uiPriority="39"/>
-    <w:lsdException w:name="toc 3" w:uiPriority="39"/>
-    <w:lsdException w:name="toc 4" w:uiPriority="39"/>
-    <w:lsdException w:name="toc 5" w:uiPriority="39"/>
-    <w:lsdException w:name="toc 6" w:uiPriority="39"/>
-    <w:lsdException w:name="toc 7" w:uiPriority="39"/>
-    <w:lsdException w:name="toc 8" w:uiPriority="39"/>
-    <w:lsdException w:name="toc 9" w:uiPriority="39"/>
-    <w:lsdException w:name="caption" w:uiPriority="35" w:qFormat="1"/>
-    <w:lsdException w:name="Title" w:semiHidden="0" w:uiPriority="10" w:unhideWhenUsed="0" w:qFormat="1"/>
-    <w:lsdException w:name="Default Paragraph Font" w:uiPriority="1"/>
-    <w:lsdException w:name="Subtitle" w:semiHidden="0" w:uiPriority="11" w:unhideWhenUsed="0" w:qFormat="1"/>
-    <w:lsdException w:name="Strong" w:semiHidden="0" w:uiPriority="22" w:unhideWhenUsed="0" w:qFormat="1"/>
-    <w:lsdException w:name="Emphasis" w:semiHidden="0" w:uiPriority="20" w:unhideWhenUsed="0" w:qFormat="1"/>
-    <w:lsdException w:name="Table Grid" w:semiHidden="0" w:uiPriority="39" w:unhideWhenUsed="0"/>
-    <w:lsdException w:name="Note Level 1" w:semiHidden="0" w:unhideWhenUsed="0"/>
-    <w:lsdException w:name="Note Level 2" w:semiHidden="0" w:unhideWhenUsed="0"/>
-    <w:lsdException w:name="Note Level 3" w:semiHidden="0" w:unhideWhenUsed="0"/>
-    <w:lsdException w:name="Note Level 4" w:semiHidden="0" w:unhideWhenUsed="0"/>
-    <w:lsdException w:name="Note Level 5" w:semiHidden="0" w:unhideWhenUsed="0"/>
-    <w:lsdException w:name="Note Level 6" w:semiHidden="0" w:unhideWhenUsed="0"/>
-    <w:lsdException w:name="Note Level 7" w:semiHidden="0" w:unhideWhenUsed="0"/>
-    <w:lsdException w:name="Note Level 8" w:semiHidden="0" w:unhideWhenUsed="0"/>
-    <w:lsdException w:name="Note Level 9" w:semiHidden="0" w:unhideWhenUsed="0"/>
-    <w:lsdException w:name="Placeholder Text" w:unhideWhenUsed="0"/>
-    <w:lsdException w:name="No Spacing" w:semiHidden="0" w:uiPriority="1" w:unhideWhenUsed="0" w:qFormat="1"/>
-    <w:lsdException w:name="Light Shading" w:semiHidden="0" w:uiPriority="60" w:unhideWhenUsed="0"/>
-    <w:lsdException w:name="Light List" w:semiHidden="0" w:uiPriority="61" w:unhideWhenUsed="0"/>
-    <w:lsdException w:name="Light Grid" w:semiHidden="0" w:uiPriority="62" w:unhideWhenUsed="0"/>
-    <w:lsdException w:name="Medium Shading 1" w:semiHidden="0" w:uiPriority="63" w:unhideWhenUsed="0"/>
-    <w:lsdException w:name="Medium Shading 2" w:semiHidden="0" w:uiPriority="64" w:unhideWhenUsed="0"/>
-    <w:lsdException w:name="Medium List 1" w:semiHidden="0" w:uiPriority="65" w:unhideWhenUsed="0"/>
-    <w:lsdException w:name="Medium List 2" w:semiHidden="0" w:uiPriority="66" w:unhideWhenUsed="0"/>
-    <w:lsdException w:name="Medium Grid 1" w:semiHidden="0" w:uiPriority="67" w:unhideWhenUsed="0"/>
-    <w:lsdException w:name="Medium Grid 2" w:semiHidden="0" w:uiPriority="68" w:unhideWhenUsed="0"/>
-    <w:lsdException w:name="Medium Grid 3" w:semiHidden="0" w:uiPriority="69" w:unhideWhenUsed="0"/>
-    <w:lsdException w:name="Dark List" w:semiHidden="0" w:uiPriority="70" w:unhideWhenUsed="0"/>
-    <w:lsdException w:name="Colorful Shading" w:semiHidden="0" w:uiPriority="71" w:unhideWhenUsed="0"/>
-    <w:lsdException w:name="Colorful List" w:semiHidden="0" w:uiPriority="72" w:unhideWhenUsed="0"/>
-    <w:lsdException w:name="Colorful Grid" w:semiHidden="0" w:uiPriority="73" w:unhideWhenUsed="0"/>
-    <w:lsdException w:name="Light Shading Accent 1" w:semiHidden="0" w:uiPriority="60" w:unhideWhenUsed="0"/>
-    <w:lsdException w:name="Light List Accent 1" w:semiHidden="0" w:uiPriority="61" w:unhideWhenUsed="0"/>
-    <w:lsdException w:name="Light Grid Accent 1" w:semiHidden="0" w:uiPriority="62" w:unhideWhenUsed="0"/>
-    <w:lsdException w:name="Medium Shading 1 Accent 1" w:semiHidden="0" w:uiPriority="63" w:unhideWhenUsed="0"/>
-    <w:lsdException w:name="Medium Shading 2 Accent 1" w:semiHidden="0" w:uiPriority="64" w:unhideWhenUsed="0"/>
-    <w:lsdException w:name="Medium List 1 Accent 1" w:semiHidden="0" w:uiPriority="65" w:unhideWhenUsed="0"/>
-    <w:lsdException w:name="Revision" w:unhideWhenUsed="0"/>
-    <w:lsdException w:name="List Paragraph" w:semiHidden="0" w:uiPriority="34" w:unhideWhenUsed="0" w:qFormat="1"/>
-    <w:lsdException w:name="Quote" w:semiHidden="0" w:uiPriority="29" w:unhideWhenUsed="0" w:qFormat="1"/>
-    <w:lsdException w:name="Intense Quote" w:semiHidden="0" w:uiPriority="30" w:unhideWhenUsed="0" w:qFormat="1"/>
-    <w:lsdException w:name="Medium List 2 Accent 1" w:semiHidden="0" w:uiPriority="66" w:unhideWhenUsed="0"/>
-    <w:lsdException w:name="Medium Grid 1 Accent 1" w:semiHidden="0" w:uiPriority="67" w:unhideWhenUsed="0"/>
-    <w:lsdException w:name="Medium Grid 2 Accent 1" w:semiHidden="0" w:uiPriority="68" w:unhideWhenUsed="0"/>
-    <w:lsdException w:name="Medium Grid 3 Accent 1" w:semiHidden="0" w:uiPriority="69" w:unhideWhenUsed="0"/>
-    <w:lsdException w:name="Dark List Accent 1" w:semiHidden="0" w:uiPriority="70" w:unhideWhenUsed="0"/>
-    <w:lsdException w:name="Colorful Shading Accent 1" w:semiHidden="0" w:uiPriority="71" w:unhideWhenUsed="0"/>
-    <w:lsdException w:name="Colorful List Accent 1" w:semiHidden="0" w:uiPriority="72" w:unhideWhenUsed="0"/>
-    <w:lsdException w:name="Colorful Grid Accent 1" w:semiHidden="0" w:uiPriority="73" w:unhideWhenUsed="0"/>
-    <w:lsdException w:name="Light Shading Accent 2" w:semiHidden="0" w:uiPriority="60" w:unhideWhenUsed="0"/>
-    <w:lsdException w:name="Light List Accent 2" w:semiHidden="0" w:uiPriority="61" w:unhideWhenUsed="0"/>
-    <w:lsdException w:name="Light Grid Accent 2" w:semiHidden="0" w:uiPriority="62" w:unhideWhenUsed="0"/>
-    <w:lsdException w:name="Medium Shading 1 Accent 2" w:semiHidden="0" w:uiPriority="63" w:unhideWhenUsed="0"/>
-    <w:lsdException w:name="Medium Shading 2 Accent 2" w:semiHidden="0" w:uiPriority="64" w:unhideWhenUsed="0"/>
-    <w:lsdException w:name="Medium List 1 Accent 2" w:semiHidden="0" w:uiPriority="65" w:unhideWhenUsed="0"/>
-    <w:lsdException w:name="Medium List 2 Accent 2" w:semiHidden="0" w:uiPriority="66" w:unhideWhenUsed="0"/>
-    <w:lsdException w:name="Medium Grid 1 Accent 2" w:semiHidden="0" w:uiPriority="67" w:unhideWhenUsed="0"/>
-    <w:lsdException w:name="Medium Grid 2 Accent 2" w:semiHidden="0" w:uiPriority="68" w:unhideWhenUsed="0"/>
-    <w:lsdException w:name="Medium Grid 3 Accent 2" w:semiHidden="0" w:uiPriority="69" w:unhideWhenUsed="0"/>
-    <w:lsdException w:name="Dark List Accent 2" w:semiHidden="0" w:uiPriority="70" w:unhideWhenUsed="0"/>
-    <w:lsdException w:name="Colorful Shading Accent 2" w:semiHidden="0" w:uiPriority="71" w:unhideWhenUsed="0"/>
-    <w:lsdException w:name="Colorful List Accent 2" w:semiHidden="0" w:uiPriority="72" w:unhideWhenUsed="0"/>
-    <w:lsdException w:name="Colorful Grid Accent 2" w:semiHidden="0" w:uiPriority="73" w:unhideWhenUsed="0"/>
-    <w:lsdException w:name="Light Shading Accent 3" w:semiHidden="0" w:uiPriority="60" w:unhideWhenUsed="0"/>
-    <w:lsdException w:name="Light List Accent 3" w:semiHidden="0" w:uiPriority="61" w:unhideWhenUsed="0"/>
-    <w:lsdException w:name="Light Grid Accent 3" w:semiHidden="0" w:uiPriority="62" w:unhideWhenUsed="0"/>
-    <w:lsdException w:name="Medium Shading 1 Accent 3" w:semiHidden="0" w:uiPriority="63" w:unhideWhenUsed="0"/>
-    <w:lsdException w:name="Medium Shading 2 Accent 3" w:semiHidden="0" w:uiPriority="64" w:unhideWhenUsed="0"/>
-    <w:lsdException w:name="Medium List 1 Accent 3" w:semiHidden="0" w:uiPriority="65" w:unhideWhenUsed="0"/>
-    <w:lsdException w:name="Medium List 2 Accent 3" w:semiHidden="0" w:uiPriority="66" w:unhideWhenUsed="0"/>
-    <w:lsdException w:name="Medium Grid 1 Accent 3" w:semiHidden="0" w:uiPriority="67" w:unhideWhenUsed="0"/>
-    <w:lsdException w:name="Medium Grid 2 Accent 3" w:semiHidden="0" w:uiPriority="68" w:unhideWhenUsed="0"/>
-    <w:lsdException w:name="Medium Grid 3 Accent 3" w:semiHidden="0" w:uiPriority="69" w:unhideWhenUsed="0"/>
-    <w:lsdException w:name="Dark List Accent 3" w:semiHidden="0" w:uiPriority="70" w:unhideWhenUsed="0"/>
-    <w:lsdException w:name="Colorful Shading Accent 3" w:semiHidden="0" w:uiPriority="71" w:unhideWhenUsed="0"/>
-    <w:lsdException w:name="Colorful List Accent 3" w:semiHidden="0" w:uiPriority="72" w:unhideWhenUsed="0"/>
-    <w:lsdException w:name="Colorful Grid Accent 3" w:semiHidden="0" w:uiPriority="73" w:unhideWhenUsed="0"/>
-    <w:lsdException w:name="Light Shading Accent 4" w:semiHidden="0" w:uiPriority="60" w:unhideWhenUsed="0"/>
-    <w:lsdException w:name="Light List Accent 4" w:semiHidden="0" w:uiPriority="61" w:unhideWhenUsed="0"/>
-    <w:lsdException w:name="Light Grid Accent 4" w:semiHidden="0" w:uiPriority="62" w:unhideWhenUsed="0"/>
-    <w:lsdException w:name="Medium Shading 1 Accent 4" w:semiHidden="0" w:uiPriority="63" w:unhideWhenUsed="0"/>
-    <w:lsdException w:name="Medium Shading 2 Accent 4" w:semiHidden="0" w:uiPriority="64" w:unhideWhenUsed="0"/>
-    <w:lsdException w:name="Medium List 1 Accent 4" w:semiHidden="0" w:uiPriority="65" w:unhideWhenUsed="0"/>
-    <w:lsdException w:name="Medium List 2 Accent 4" w:semiHidden="0" w:uiPriority="66" w:unhideWhenUsed="0"/>
-    <w:lsdException w:name="Medium Grid 1 Accent 4" w:semiHidden="0" w:uiPriority="67" w:unhideWhenUsed="0"/>
-    <w:lsdException w:name="Medium Grid 2 Accent 4" w:semiHidden="0" w:uiPriority="68" w:unhideWhenUsed="0"/>
-    <w:lsdException w:name="Medium Grid 3 Accent 4" w:semiHidden="0" w:uiPriority="69" w:unhideWhenUsed="0"/>
-    <w:lsdException w:name="Dark List Accent 4" w:semiHidden="0" w:uiPriority="70" w:unhideWhenUsed="0"/>
-    <w:lsdException w:name="Colorful Shading Accent 4" w:semiHidden="0" w:uiPriority="71" w:unhideWhenUsed="0"/>
-    <w:lsdException w:name="Colorful List Accent 4" w:semiHidden="0" w:uiPriority="72" w:unhideWhenUsed="0"/>
-    <w:lsdException w:name="Colorful Grid Accent 4" w:semiHidden="0" w:uiPriority="73" w:unhideWhenUsed="0"/>
-    <w:lsdException w:name="Light Shading Accent 5" w:semiHidden="0" w:uiPriority="60" w:unhideWhenUsed="0"/>
-    <w:lsdException w:name="Light List Accent 5" w:semiHidden="0" w:uiPriority="61" w:unhideWhenUsed="0"/>
-    <w:lsdException w:name="Light Grid Accent 5" w:semiHidden="0" w:uiPriority="62" w:unhideWhenUsed="0"/>
-    <w:lsdException w:name="Medium Shading 1 Accent 5" w:semiHidden="0" w:uiPriority="63" w:unhideWhenUsed="0"/>
-    <w:lsdException w:name="Medium Shading 2 Accent 5" w:semiHidden="0" w:uiPriority="64" w:unhideWhenUsed="0"/>
-    <w:lsdException w:name="Medium List 1 Accent 5" w:semiHidden="0" w:uiPriority="65" w:unhideWhenUsed="0"/>
-    <w:lsdException w:name="Medium List 2 Accent 5" w:semiHidden="0" w:uiPriority="66" w:unhideWhenUsed="0"/>
-    <w:lsdException w:name="Medium Grid 1 Accent 5" w:semiHidden="0" w:uiPriority="67" w:unhideWhenUsed="0"/>
-    <w:lsdException w:name="Medium Grid 2 Accent 5" w:semiHidden="0" w:uiPriority="68" w:unhideWhenUsed="0"/>
-    <w:lsdException w:name="Medium Grid 3 Accent 5" w:semiHidden="0" w:uiPriority="69" w:unhideWhenUsed="0"/>
-    <w:lsdException w:name="Dark List Accent 5" w:semiHidden="0" w:uiPriority="70" w:unhideWhenUsed="0"/>
-    <w:lsdException w:name="Colorful Shading Accent 5" w:semiHidden="0" w:uiPriority="71" w:unhideWhenUsed="0"/>
-    <w:lsdException w:name="Colorful List Accent 5" w:semiHidden="0" w:uiPriority="72" w:unhideWhenUsed="0"/>
-    <w:lsdException w:name="Colorful Grid Accent 5" w:semiHidden="0" w:uiPriority="73" w:unhideWhenUsed="0"/>
-    <w:lsdException w:name="Light Shading Accent 6" w:semiHidden="0" w:uiPriority="60" w:unhideWhenUsed="0"/>
-    <w:lsdException w:name="Light List Accent 6" w:semiHidden="0" w:uiPriority="61" w:unhideWhenUsed="0"/>
-    <w:lsdException w:name="Light Grid Accent 6" w:semiHidden="0" w:uiPriority="62" w:unhideWhenUsed="0"/>
-    <w:lsdException w:name="Medium Shading 1 Accent 6" w:semiHidden="0" w:uiPriority="63" w:unhideWhenUsed="0"/>
-    <w:lsdException w:name="Medium Shading 2 Accent 6" w:semiHidden="0" w:uiPriority="64" w:unhideWhenUsed="0"/>
-    <w:lsdException w:name="Medium List 1 Accent 6" w:semiHidden="0" w:uiPriority="65" w:unhideWhenUsed="0"/>
-    <w:lsdException w:name="Medium List 2 Accent 6" w:semiHidden="0" w:uiPriority="66" w:unhideWhenUsed="0"/>
-    <w:lsdException w:name="Medium Grid 1 Accent 6" w:semiHidden="0" w:uiPriority="67" w:unhideWhenUsed="0"/>
-    <w:lsdException w:name="Medium Grid 2 Accent 6" w:semiHidden="0" w:uiPriority="68" w:unhideWhenUsed="0"/>
-    <w:lsdException w:name="Medium Grid 3 Accent 6" w:semiHidden="0" w:uiPriority="69" w:unhideWhenUsed="0"/>
-    <w:lsdException w:name="Dark List Accent 6" w:semiHidden="0" w:uiPriority="70" w:unhideWhenUsed="0"/>
-    <w:lsdException w:name="Colorful Shading Accent 6" w:semiHidden="0" w:uiPriority="71" w:unhideWhenUsed="0"/>
-    <w:lsdException w:name="Colorful List Accent 6" w:semiHidden="0" w:uiPriority="72" w:unhideWhenUsed="0"/>
-    <w:lsdException w:name="Colorful Grid Accent 6" w:semiHidden="0" w:uiPriority="73" w:unhideWhenUsed="0"/>
-    <w:lsdException w:name="Subtle Emphasis" w:semiHidden="0" w:uiPriority="19" w:unhideWhenUsed="0" w:qFormat="1"/>
-    <w:lsdException w:name="Intense Emphasis" w:semiHidden="0" w:uiPriority="21" w:unhideWhenUsed="0" w:qFormat="1"/>
-    <w:lsdException w:name="Subtle Reference" w:semiHidden="0" w:uiPriority="31" w:unhideWhenUsed="0" w:qFormat="1"/>
-    <w:lsdException w:name="Intense Reference" w:semiHidden="0" w:uiPriority="32" w:unhideWhenUsed="0" w:qFormat="1"/>
-    <w:lsdException w:name="Book Title" w:semiHidden="0" w:uiPriority="33" w:unhideWhenUsed="0" w:qFormat="1"/>
-    <w:lsdException w:name="Bibliography" w:uiPriority="37"/>
-    <w:lsdException w:name="TOC Heading" w:uiPriority="39" w:qFormat="1"/>
+  <w:latentStyles w:defLockedState="0" w:defUIPriority="99" w:defSemiHidden="0" w:defUnhideWhenUsed="0" w:defQFormat="0" w:count="371">
+    <w:lsdException w:name="Normal" w:uiPriority="0" w:qFormat="1"/>
+    <w:lsdException w:name="heading 1" w:uiPriority="9" w:qFormat="1"/>
+    <w:lsdException w:name="heading 2" w:semiHidden="1" w:uiPriority="9" w:unhideWhenUsed="1" w:qFormat="1"/>
+    <w:lsdException w:name="heading 3" w:semiHidden="1" w:uiPriority="9" w:unhideWhenUsed="1" w:qFormat="1"/>
+    <w:lsdException w:name="heading 4" w:semiHidden="1" w:uiPriority="9" w:unhideWhenUsed="1" w:qFormat="1"/>
+    <w:lsdException w:name="heading 5" w:semiHidden="1" w:uiPriority="9" w:unhideWhenUsed="1" w:qFormat="1"/>
+    <w:lsdException w:name="heading 6" w:semiHidden="1" w:uiPriority="9" w:unhideWhenUsed="1" w:qFormat="1"/>
+    <w:lsdException w:name="heading 7" w:semiHidden="1" w:uiPriority="9" w:unhideWhenUsed="1" w:qFormat="1"/>
+    <w:lsdException w:name="heading 8" w:semiHidden="1" w:uiPriority="9" w:unhideWhenUsed="1" w:qFormat="1"/>
+    <w:lsdException w:name="heading 9" w:semiHidden="1" w:uiPriority="9" w:unhideWhenUsed="1" w:qFormat="1"/>
+    <w:lsdException w:name="index 1" w:semiHidden="1" w:unhideWhenUsed="1"/>
+    <w:lsdException w:name="index 2" w:semiHidden="1" w:unhideWhenUsed="1"/>
+    <w:lsdException w:name="index 3" w:semiHidden="1" w:unhideWhenUsed="1"/>
+    <w:lsdException w:name="index 4" w:semiHidden="1" w:unhideWhenUsed="1"/>
+    <w:lsdException w:name="index 5" w:semiHidden="1" w:unhideWhenUsed="1"/>
+    <w:lsdException w:name="index 6" w:semiHidden="1" w:unhideWhenUsed="1"/>
+    <w:lsdException w:name="index 7" w:semiHidden="1" w:unhideWhenUsed="1"/>
+    <w:lsdException w:name="index 8" w:semiHidden="1" w:unhideWhenUsed="1"/>
+    <w:lsdException w:name="index 9" w:semiHidden="1" w:unhideWhenUsed="1"/>
+    <w:lsdException w:name="toc 1" w:semiHidden="1" w:uiPriority="39" w:unhideWhenUsed="1"/>
+    <w:lsdException w:name="toc 2" w:semiHidden="1" w:uiPriority="39" w:unhideWhenUsed="1"/>
+    <w:lsdException w:name="toc 3" w:semiHidden="1" w:uiPriority="39" w:unhideWhenUsed="1"/>
+    <w:lsdException w:name="toc 4" w:semiHidden="1" w:uiPriority="39" w:unhideWhenUsed="1"/>
+    <w:lsdException w:name="toc 5" w:semiHidden="1" w:uiPriority="39" w:unhideWhenUsed="1"/>
+    <w:lsdException w:name="toc 6" w:semiHidden="1" w:uiPriority="39" w:unhideWhenUsed="1"/>
+    <w:lsdException w:name="toc 7" w:semiHidden="1" w:uiPriority="39" w:unhideWhenUsed="1"/>
+    <w:lsdException w:name="toc 8" w:semiHidden="1" w:uiPriority="39" w:unhideWhenUsed="1"/>
+    <w:lsdException w:name="toc 9" w:semiHidden="1" w:uiPriority="39" w:unhideWhenUsed="1"/>
+    <w:lsdException w:name="Normal Indent" w:semiHidden="1" w:unhideWhenUsed="1"/>
+    <w:lsdException w:name="footnote text" w:semiHidden="1" w:unhideWhenUsed="1"/>
+    <w:lsdException w:name="annotation text" w:semiHidden="1" w:unhideWhenUsed="1"/>
+    <w:lsdException w:name="header" w:semiHidden="1" w:unhideWhenUsed="1"/>
+    <w:lsdException w:name="footer" w:semiHidden="1" w:unhideWhenUsed="1"/>
+    <w:lsdException w:name="index heading" w:semiHidden="1" w:unhideWhenUsed="1"/>
+    <w:lsdException w:name="caption" w:semiHidden="1" w:uiPriority="35" w:unhideWhenUsed="1" w:qFormat="1"/>
+    <w:lsdException w:name="table of figures" w:semiHidden="1" w:unhideWhenUsed="1"/>
+    <w:lsdException w:name="envelope address" w:semiHidden="1" w:unhideWhenUsed="1"/>
+    <w:lsdException w:name="envelope return" w:semiHidden="1" w:unhideWhenUsed="1"/>
+    <w:lsdException w:name="footnote reference" w:semiHidden="1" w:unhideWhenUsed="1"/>
+    <w:lsdException w:name="annotation reference" w:semiHidden="1" w:unhideWhenUsed="1"/>
+    <w:lsdException w:name="line number" w:semiHidden="1" w:unhideWhenUsed="1"/>
+    <w:lsdException w:name="page number" w:semiHidden="1" w:unhideWhenUsed="1"/>
+    <w:lsdException w:name="endnote reference" w:semiHidden="1" w:unhideWhenUsed="1"/>
+    <w:lsdException w:name="endnote text" w:semiHidden="1" w:unhideWhenUsed="1"/>
+    <w:lsdException w:name="table of authorities" w:semiHidden="1" w:unhideWhenUsed="1"/>
+    <w:lsdException w:name="macro" w:semiHidden="1" w:unhideWhenUsed="1"/>
+    <w:lsdException w:name="toa heading" w:semiHidden="1" w:unhideWhenUsed="1"/>
+    <w:lsdException w:name="List" w:semiHidden="1" w:unhideWhenUsed="1"/>
+    <w:lsdException w:name="List Bullet" w:semiHidden="1" w:unhideWhenUsed="1"/>
+    <w:lsdException w:name="List Number" w:semiHidden="1" w:unhideWhenUsed="1"/>
+    <w:lsdException w:name="List 2" w:semiHidden="1" w:unhideWhenUsed="1"/>
+    <w:lsdException w:name="List 3" w:semiHidden="1" w:unhideWhenUsed="1"/>
+    <w:lsdException w:name="List 4" w:semiHidden="1" w:unhideWhenUsed="1"/>
+    <w:lsdException w:name="List 5" w:semiHidden="1" w:unhideWhenUsed="1"/>
+    <w:lsdException w:name="List Bullet 2" w:semiHidden="1" w:unhideWhenUsed="1"/>
+    <w:lsdException w:name="List Bullet 3" w:semiHidden="1" w:unhideWhenUsed="1"/>
+    <w:lsdException w:name="List Bullet 4" w:semiHidden="1" w:unhideWhenUsed="1"/>
+    <w:lsdException w:name="List Bullet 5" w:semiHidden="1" w:unhideWhenUsed="1"/>
+    <w:lsdException w:name="List Number 2" w:semiHidden="1" w:unhideWhenUsed="1"/>
+    <w:lsdException w:name="List Number 3" w:semiHidden="1" w:unhideWhenUsed="1"/>
+    <w:lsdException w:name="List Number 4" w:semiHidden="1" w:unhideWhenUsed="1"/>
+    <w:lsdException w:name="List Number 5" w:semiHidden="1" w:unhideWhenUsed="1"/>
+    <w:lsdException w:name="Title" w:uiPriority="10" w:qFormat="1"/>
+    <w:lsdException w:name="Closing" w:semiHidden="1" w:unhideWhenUsed="1"/>
+    <w:lsdException w:name="Signature" w:semiHidden="1" w:unhideWhenUsed="1"/>
+    <w:lsdException w:name="Default Paragraph Font" w:semiHidden="1" w:uiPriority="1" w:unhideWhenUsed="1"/>
+    <w:lsdException w:name="Body Text" w:semiHidden="1" w:unhideWhenUsed="1"/>
+    <w:lsdException w:name="Body Text Indent" w:semiHidden="1" w:unhideWhenUsed="1"/>
+    <w:lsdException w:name="List Continue" w:semiHidden="1" w:unhideWhenUsed="1"/>
+    <w:lsdException w:name="List Continue 2" w:semiHidden="1" w:unhideWhenUsed="1"/>
+    <w:lsdException w:name="List Continue 3" w:semiHidden="1" w:unhideWhenUsed="1"/>
+    <w:lsdException w:name="List Continue 4" w:semiHidden="1" w:unhideWhenUsed="1"/>
+    <w:lsdException w:name="List Continue 5" w:semiHidden="1" w:unhideWhenUsed="1"/>
+    <w:lsdException w:name="Message Header" w:semiHidden="1" w:unhideWhenUsed="1"/>
+    <w:lsdException w:name="Subtitle" w:uiPriority="11" w:qFormat="1"/>
+    <w:lsdException w:name="Salutation" w:semiHidden="1" w:unhideWhenUsed="1"/>
+    <w:lsdException w:name="Date" w:semiHidden="1" w:unhideWhenUsed="1"/>
+    <w:lsdException w:name="Body Text First Indent" w:semiHidden="1" w:unhideWhenUsed="1"/>
+    <w:lsdException w:name="Body Text First Indent 2" w:semiHidden="1" w:unhideWhenUsed="1"/>
+    <w:lsdException w:name="Note Heading" w:semiHidden="1" w:unhideWhenUsed="1"/>
+    <w:lsdException w:name="Body Text 2" w:semiHidden="1" w:unhideWhenUsed="1"/>
+    <w:lsdException w:name="Body Text 3" w:semiHidden="1" w:unhideWhenUsed="1"/>
+    <w:lsdException w:name="Body Text Indent 2" w:semiHidden="1" w:unhideWhenUsed="1"/>
+    <w:lsdException w:name="Body Text Indent 3" w:semiHidden="1" w:unhideWhenUsed="1"/>
+    <w:lsdException w:name="Block Text" w:semiHidden="1" w:unhideWhenUsed="1"/>
+    <w:lsdException w:name="Hyperlink" w:semiHidden="1" w:unhideWhenUsed="1"/>
+    <w:lsdException w:name="FollowedHyperlink" w:semiHidden="1" w:unhideWhenUsed="1"/>
+    <w:lsdException w:name="Strong" w:uiPriority="22" w:qFormat="1"/>
+    <w:lsdException w:name="Emphasis" w:uiPriority="20" w:qFormat="1"/>
+    <w:lsdException w:name="Document Map" w:semiHidden="1" w:unhideWhenUsed="1"/>
+    <w:lsdException w:name="Plain Text" w:semiHidden="1" w:unhideWhenUsed="1"/>
+    <w:lsdException w:name="E-mail Signature" w:semiHidden="1" w:unhideWhenUsed="1"/>
+    <w:lsdException w:name="HTML Top of Form" w:semiHidden="1" w:unhideWhenUsed="1"/>
+    <w:lsdException w:name="HTML Bottom of Form" w:semiHidden="1" w:unhideWhenUsed="1"/>
+    <w:lsdException w:name="Normal (Web)" w:semiHidden="1" w:unhideWhenUsed="1"/>
+    <w:lsdException w:name="HTML Acronym" w:semiHidden="1" w:unhideWhenUsed="1"/>
+    <w:lsdException w:name="HTML Address" w:semiHidden="1" w:unhideWhenUsed="1"/>
+    <w:lsdException w:name="HTML Cite" w:semiHidden="1" w:unhideWhenUsed="1"/>
+    <w:lsdException w:name="HTML Code" w:semiHidden="1" w:unhideWhenUsed="1"/>
+    <w:lsdException w:name="HTML Definition" w:semiHidden="1" w:unhideWhenUsed="1"/>
+    <w:lsdException w:name="HTML Keyboard" w:semiHidden="1" w:unhideWhenUsed="1"/>
+    <w:lsdException w:name="HTML Preformatted" w:semiHidden="1" w:unhideWhenUsed="1"/>
+    <w:lsdException w:name="HTML Sample" w:semiHidden="1" w:unhideWhenUsed="1"/>
+    <w:lsdException w:name="HTML Typewriter" w:semiHidden="1" w:unhideWhenUsed="1"/>
+    <w:lsdException w:name="HTML Variable" w:semiHidden="1" w:unhideWhenUsed="1"/>
+    <w:lsdException w:name="Normal Table" w:semiHidden="1" w:unhideWhenUsed="1"/>
+    <w:lsdException w:name="annotation subject" w:semiHidden="1" w:unhideWhenUsed="1"/>
+    <w:lsdException w:name="No List" w:semiHidden="1" w:unhideWhenUsed="1"/>
+    <w:lsdException w:name="Outline List 1" w:semiHidden="1" w:unhideWhenUsed="1"/>
+    <w:lsdException w:name="Outline List 2" w:semiHidden="1" w:unhideWhenUsed="1"/>
+    <w:lsdException w:name="Outline List 3" w:semiHidden="1" w:unhideWhenUsed="1"/>
+    <w:lsdException w:name="Table Simple 1" w:semiHidden="1" w:unhideWhenUsed="1"/>
+    <w:lsdException w:name="Table Simple 2" w:semiHidden="1" w:unhideWhenUsed="1"/>
+    <w:lsdException w:name="Table Simple 3" w:semiHidden="1" w:unhideWhenUsed="1"/>
+    <w:lsdException w:name="Table Classic 1" w:semiHidden="1" w:unhideWhenUsed="1"/>
+    <w:lsdException w:name="Table Classic 2" w:semiHidden="1" w:unhideWhenUsed="1"/>
+    <w:lsdException w:name="Table Classic 3" w:semiHidden="1" w:unhideWhenUsed="1"/>
+    <w:lsdException w:name="Table Classic 4" w:semiHidden="1" w:unhideWhenUsed="1"/>
+    <w:lsdException w:name="Table Colorful 1" w:semiHidden="1" w:unhideWhenUsed="1"/>
+    <w:lsdException w:name="Table Colorful 2" w:semiHidden="1" w:unhideWhenUsed="1"/>
+    <w:lsdException w:name="Table Colorful 3" w:semiHidden="1" w:unhideWhenUsed="1"/>
+    <w:lsdException w:name="Table Columns 1" w:semiHidden="1" w:unhideWhenUsed="1"/>
+    <w:lsdException w:name="Table Columns 2" w:semiHidden="1" w:unhideWhenUsed="1"/>
+    <w:lsdException w:name="Table Columns 3" w:semiHidden="1" w:unhideWhenUsed="1"/>
+    <w:lsdException w:name="Table Columns 4" w:semiHidden="1" w:unhideWhenUsed="1"/>
+    <w:lsdException w:name="Table Columns 5" w:semiHidden="1" w:unhideWhenUsed="1"/>
+    <w:lsdException w:name="Table Grid 1" w:semiHidden="1" w:unhideWhenUsed="1"/>
+    <w:lsdException w:name="Table Grid 2" w:semiHidden="1" w:unhideWhenUsed="1"/>
+    <w:lsdException w:name="Table Grid 3" w:semiHidden="1" w:unhideWhenUsed="1"/>
+    <w:lsdException w:name="Table Grid 4" w:semiHidden="1" w:unhideWhenUsed="1"/>
+    <w:lsdException w:name="Table Grid 5" w:semiHidden="1" w:unhideWhenUsed="1"/>
+    <w:lsdException w:name="Table Grid 6" w:semiHidden="1" w:unhideWhenUsed="1"/>
+    <w:lsdException w:name="Table Grid 7" w:semiHidden="1" w:unhideWhenUsed="1"/>
+    <w:lsdException w:name="Table Grid 8" w:semiHidden="1" w:unhideWhenUsed="1"/>
+    <w:lsdException w:name="Table List 1" w:semiHidden="1" w:unhideWhenUsed="1"/>
+    <w:lsdException w:name="Table List 2" w:semiHidden="1" w:unhideWhenUsed="1"/>
+    <w:lsdException w:name="Table List 3" w:semiHidden="1" w:unhideWhenUsed="1"/>
+    <w:lsdException w:name="Table List 4" w:semiHidden="1" w:unhideWhenUsed="1"/>
+    <w:lsdException w:name="Table List 5" w:semiHidden="1" w:unhideWhenUsed="1"/>
+    <w:lsdException w:name="Table List 6" w:semiHidden="1" w:unhideWhenUsed="1"/>
+    <w:lsdException w:name="Table List 7" w:semiHidden="1" w:unhideWhenUsed="1"/>
+    <w:lsdException w:name="Table List 8" w:semiHidden="1" w:unhideWhenUsed="1"/>
+    <w:lsdException w:name="Table 3D effects 1" w:semiHidden="1" w:unhideWhenUsed="1"/>
+    <w:lsdException w:name="Table 3D effects 2" w:semiHidden="1" w:unhideWhenUsed="1"/>
+    <w:lsdException w:name="Table 3D effects 3" w:semiHidden="1" w:unhideWhenUsed="1"/>
+    <w:lsdException w:name="Table Contemporary" w:semiHidden="1" w:unhideWhenUsed="1"/>
+    <w:lsdException w:name="Table Elegant" w:semiHidden="1" w:unhideWhenUsed="1"/>
+    <w:lsdException w:name="Table Professional" w:semiHidden="1" w:unhideWhenUsed="1"/>
+    <w:lsdException w:name="Table Subtle 1" w:semiHidden="1" w:unhideWhenUsed="1"/>
+    <w:lsdException w:name="Table Subtle 2" w:semiHidden="1" w:unhideWhenUsed="1"/>
+    <w:lsdException w:name="Table Web 1" w:semiHidden="1" w:unhideWhenUsed="1"/>
+    <w:lsdException w:name="Table Web 2" w:semiHidden="1" w:unhideWhenUsed="1"/>
+    <w:lsdException w:name="Table Web 3" w:semiHidden="1" w:unhideWhenUsed="1"/>
+    <w:lsdException w:name="Balloon Text" w:semiHidden="1" w:unhideWhenUsed="1"/>
+    <w:lsdException w:name="Table Grid" w:uiPriority="39"/>
+    <w:lsdException w:name="Table Theme" w:semiHidden="1" w:unhideWhenUsed="1"/>
+    <w:lsdException w:name="Placeholder Text" w:semiHidden="1"/>
+    <w:lsdException w:name="No Spacing" w:uiPriority="1" w:qFormat="1"/>
+    <w:lsdException w:name="Light Shading" w:uiPriority="60"/>
+    <w:lsdException w:name="Light List" w:uiPriority="61"/>
+    <w:lsdException w:name="Light Grid" w:uiPriority="62"/>
+    <w:lsdException w:name="Medium Shading 1" w:uiPriority="63"/>
+    <w:lsdException w:name="Medium Shading 2" w:uiPriority="64"/>
+    <w:lsdException w:name="Medium List 1" w:uiPriority="65"/>
+    <w:lsdException w:name="Medium List 2" w:uiPriority="66"/>
+    <w:lsdException w:name="Medium Grid 1" w:uiPriority="67"/>
+    <w:lsdException w:name="Medium Grid 2" w:uiPriority="68"/>
+    <w:lsdException w:name="Medium Grid 3" w:uiPriority="69"/>
+    <w:lsdException w:name="Dark List" w:uiPriority="70"/>
+    <w:lsdException w:name="Colorful Shading" w:uiPriority="71"/>
+    <w:lsdException w:name="Colorful List" w:uiPriority="72"/>
+    <w:lsdException w:name="Colorful Grid" w:uiPriority="73"/>
+    <w:lsdException w:name="Light Shading Accent 1" w:uiPriority="60"/>
+    <w:lsdException w:name="Light List Accent 1" w:uiPriority="61"/>
+    <w:lsdException w:name="Light Grid Accent 1" w:uiPriority="62"/>
+    <w:lsdException w:name="Medium Shading 1 Accent 1" w:uiPriority="63"/>
+    <w:lsdException w:name="Medium Shading 2 Accent 1" w:uiPriority="64"/>
+    <w:lsdException w:name="Medium List 1 Accent 1" w:uiPriority="65"/>
+    <w:lsdException w:name="Revision" w:semiHidden="1"/>
+    <w:lsdException w:name="List Paragraph" w:uiPriority="34" w:qFormat="1"/>
+    <w:lsdException w:name="Quote" w:uiPriority="29" w:qFormat="1"/>
+    <w:lsdException w:name="Intense Quote" w:uiPriority="30" w:qFormat="1"/>
+    <w:lsdException w:name="Medium List 2 Accent 1" w:uiPriority="66"/>
+    <w:lsdException w:name="Medium Grid 1 Accent 1" w:uiPriority="67"/>
+    <w:lsdException w:name="Medium Grid 2 Accent 1" w:uiPriority="68"/>
+    <w:lsdException w:name="Medium Grid 3 Accent 1" w:uiPriority="69"/>
+    <w:lsdException w:name="Dark List Accent 1" w:uiPriority="70"/>
+    <w:lsdException w:name="Colorful Shading Accent 1" w:uiPriority="71"/>
+    <w:lsdException w:name="Colorful List Accent 1" w:uiPriority="72"/>
+    <w:lsdException w:name="Colorful Grid Accent 1" w:uiPriority="73"/>
+    <w:lsdException w:name="Light Shading Accent 2" w:uiPriority="60"/>
+    <w:lsdException w:name="Light List Accent 2" w:uiPriority="61"/>
+    <w:lsdException w:name="Light Grid Accent 2" w:uiPriority="62"/>
+    <w:lsdException w:name="Medium Shading 1 Accent 2" w:uiPriority="63"/>
+    <w:lsdException w:name="Medium Shading 2 Accent 2" w:uiPriority="64"/>
+    <w:lsdException w:name="Medium List 1 Accent 2" w:uiPriority="65"/>
+    <w:lsdException w:name="Medium List 2 Accent 2" w:uiPriority="66"/>
+    <w:lsdException w:name="Medium Grid 1 Accent 2" w:uiPriority="67"/>
+    <w:lsdException w:name="Medium Grid 2 Accent 2" w:uiPriority="68"/>
+    <w:lsdException w:name="Medium Grid 3 Accent 2" w:uiPriority="69"/>
+    <w:lsdException w:name="Dark List Accent 2" w:uiPriority="70"/>
+    <w:lsdException w:name="Colorful Shading Accent 2" w:uiPriority="71"/>
+    <w:lsdException w:name="Colorful List Accent 2" w:uiPriority="72"/>
+    <w:lsdException w:name="Colorful Grid Accent 2" w:uiPriority="73"/>
+    <w:lsdException w:name="Light Shading Accent 3" w:uiPriority="60"/>
+    <w:lsdException w:name="Light List Accent 3" w:uiPriority="61"/>
+    <w:lsdException w:name="Light Grid Accent 3" w:uiPriority="62"/>
+    <w:lsdException w:name="Medium Shading 1 Accent 3" w:uiPriority="63"/>
+    <w:lsdException w:name="Medium Shading 2 Accent 3" w:uiPriority="64"/>
+    <w:lsdException w:name="Medium List 1 Accent 3" w:uiPriority="65"/>
+    <w:lsdException w:name="Medium List 2 Accent 3" w:uiPriority="66"/>
+    <w:lsdException w:name="Medium Grid 1 Accent 3" w:uiPriority="67"/>
+    <w:lsdException w:name="Medium Grid 2 Accent 3" w:uiPriority="68"/>
+    <w:lsdException w:name="Medium Grid 3 Accent 3" w:uiPriority="69"/>
+    <w:lsdException w:name="Dark List Accent 3" w:uiPriority="70"/>
+    <w:lsdException w:name="Colorful Shading Accent 3" w:uiPriority="71"/>
+    <w:lsdException w:name="Colorful List Accent 3" w:uiPriority="72"/>
+    <w:lsdException w:name="Colorful Grid Accent 3" w:uiPriority="73"/>
+    <w:lsdException w:name="Light Shading Accent 4" w:uiPriority="60"/>
+    <w:lsdException w:name="Light List Accent 4" w:uiPriority="61"/>
+    <w:lsdException w:name="Light Grid Accent 4" w:uiPriority="62"/>
+    <w:lsdException w:name="Medium Shading 1 Accent 4" w:uiPriority="63"/>
+    <w:lsdException w:name="Medium Shading 2 Accent 4" w:uiPriority="64"/>
+    <w:lsdException w:name="Medium List 1 Accent 4" w:uiPriority="65"/>
+    <w:lsdException w:name="Medium List 2 Accent 4" w:uiPriority="66"/>
+    <w:lsdException w:name="Medium Grid 1 Accent 4" w:uiPriority="67"/>
+    <w:lsdException w:name="Medium Grid 2 Accent 4" w:uiPriority="68"/>
+    <w:lsdException w:name="Medium Grid 3 Accent 4" w:uiPriority="69"/>
+    <w:lsdException w:name="Dark List Accent 4" w:uiPriority="70"/>
+    <w:lsdException w:name="Colorful Shading Accent 4" w:uiPriority="71"/>
+    <w:lsdException w:name="Colorful List Accent 4" w:uiPriority="72"/>
+    <w:lsdException w:name="Colorful Grid Accent 4" w:uiPriority="73"/>
+    <w:lsdException w:name="Light Shading Accent 5" w:uiPriority="60"/>
+    <w:lsdException w:name="Light List Accent 5" w:uiPriority="61"/>
+    <w:lsdException w:name="Light Grid Accent 5" w:uiPriority="62"/>
+    <w:lsdException w:name="Medium Shading 1 Accent 5" w:uiPriority="63"/>
+    <w:lsdException w:name="Medium Shading 2 Accent 5" w:uiPriority="64"/>
+    <w:lsdException w:name="Medium List 1 Accent 5" w:uiPriority="65"/>
+    <w:lsdException w:name="Medium List 2 Accent 5" w:uiPriority="66"/>
+    <w:lsdException w:name="Medium Grid 1 Accent 5" w:uiPriority="67"/>
+    <w:lsdException w:name="Medium Grid 2 Accent 5" w:uiPriority="68"/>
+    <w:lsdException w:name="Medium Grid 3 Accent 5" w:uiPriority="69"/>
+    <w:lsdException w:name="Dark List Accent 5" w:uiPriority="70"/>
+    <w:lsdException w:name="Colorful Shading Accent 5" w:uiPriority="71"/>
+    <w:lsdException w:name="Colorful List Accent 5" w:uiPriority="72"/>
+    <w:lsdException w:name="Colorful Grid Accent 5" w:uiPriority="73"/>
+    <w:lsdException w:name="Light Shading Accent 6" w:uiPriority="60"/>
+    <w:lsdException w:name="Light List Accent 6" w:uiPriority="61"/>
+    <w:lsdException w:name="Light Grid Accent 6" w:uiPriority="62"/>
+    <w:lsdException w:name="Medium Shading 1 Accent 6" w:uiPriority="63"/>
+    <w:lsdException w:name="Medium Shading 2 Accent 6" w:uiPriority="64"/>
+    <w:lsdException w:name="Medium List 1 Accent 6" w:uiPriority="65"/>
+    <w:lsdException w:name="Medium List 2 Accent 6" w:uiPriority="66"/>
+    <w:lsdException w:name="Medium Grid 1 Accent 6" w:uiPriority="67"/>
+    <w:lsdException w:name="Medium Grid 2 Accent 6" w:uiPriority="68"/>
+    <w:lsdException w:name="Medium Grid 3 Accent 6" w:uiPriority="69"/>
+    <w:lsdException w:name="Dark List Accent 6" w:uiPriority="70"/>
+    <w:lsdException w:name="Colorful Shading Accent 6" w:uiPriority="71"/>
+    <w:lsdException w:name="Colorful List Accent 6" w:uiPriority="72"/>
+    <w:lsdException w:name="Colorful Grid Accent 6" w:uiPriority="73"/>
+    <w:lsdException w:name="Subtle Emphasis" w:uiPriority="19" w:qFormat="1"/>
+    <w:lsdException w:name="Intense Emphasis" w:uiPriority="21" w:qFormat="1"/>
+    <w:lsdException w:name="Subtle Reference" w:uiPriority="31" w:qFormat="1"/>
+    <w:lsdException w:name="Intense Reference" w:uiPriority="32" w:qFormat="1"/>
+    <w:lsdException w:name="Book Title" w:uiPriority="33" w:qFormat="1"/>
+    <w:lsdException w:name="Bibliography" w:semiHidden="1" w:uiPriority="37" w:unhideWhenUsed="1"/>
+    <w:lsdException w:name="TOC Heading" w:semiHidden="1" w:uiPriority="39" w:unhideWhenUsed="1" w:qFormat="1"/>
+    <w:lsdException w:name="Grid Table 4" w:uiPriority="49"/>
+    <w:lsdException w:name="Grid Table 5 Dark" w:uiPriority="50"/>
+    <w:lsdException w:name="Grid Table 6 Colorful" w:uiPriority="51"/>
+    <w:lsdException w:name="Grid Table 7 Colorful" w:uiPriority="52"/>
+    <w:lsdException w:name="Grid Table 1 Light Accent 1" w:uiPriority="46"/>
+    <w:lsdException w:name="Grid Table 2 Accent 1" w:uiPriority="47"/>
+    <w:lsdException w:name="Grid Table 3 Accent 1" w:uiPriority="48"/>
+    <w:lsdException w:name="Grid Table 4 Accent 1" w:uiPriority="49"/>
+    <w:lsdException w:name="Grid Table 5 Dark Accent 1" w:uiPriority="50"/>
+    <w:lsdException w:name="Grid Table 6 Colorful Accent 1" w:uiPriority="51"/>
+    <w:lsdException w:name="Grid Table 7 Colorful Accent 1" w:uiPriority="52"/>
+    <w:lsdException w:name="Grid Table 1 Light Accent 2" w:uiPriority="46"/>
+    <w:lsdException w:name="Grid Table 2 Accent 2" w:uiPriority="47"/>
+    <w:lsdException w:name="Grid Table 3 Accent 2" w:uiPriority="48"/>
+    <w:lsdException w:name="Grid Table 4 Accent 2" w:uiPriority="49"/>
+    <w:lsdException w:name="Grid Table 5 Dark Accent 2" w:uiPriority="50"/>
+    <w:lsdException w:name="Grid Table 6 Colorful Accent 2" w:uiPriority="51"/>
+    <w:lsdException w:name="Grid Table 7 Colorful Accent 2" w:uiPriority="52"/>
+    <w:lsdException w:name="Grid Table 1 Light Accent 3" w:uiPriority="46"/>
+    <w:lsdException w:name="Grid Table 2 Accent 3" w:uiPriority="47"/>
+    <w:lsdException w:name="Grid Table 3 Accent 3" w:uiPriority="48"/>
+    <w:lsdException w:name="Grid Table 4 Accent 3" w:uiPriority="49"/>
+    <w:lsdException w:name="Grid Table 5 Dark Accent 3" w:uiPriority="50"/>
+    <w:lsdException w:name="Grid Table 6 Colorful Accent 3" w:uiPriority="51"/>
+    <w:lsdException w:name="Grid Table 7 Colorful Accent 3" w:uiPriority="52"/>
+    <w:lsdException w:name="Grid Table 1 Light Accent 4" w:uiPriority="46"/>
+    <w:lsdException w:name="Grid Table 2 Accent 4" w:uiPriority="47"/>
+    <w:lsdException w:name="Grid Table 3 Accent 4" w:uiPriority="48"/>
+    <w:lsdException w:name="Grid Table 4 Accent 4" w:uiPriority="49"/>
+    <w:lsdException w:name="Grid Table 5 Dark Accent 4" w:uiPriority="50"/>
+    <w:lsdException w:name="Grid Table 6 Colorful Accent 4" w:uiPriority="51"/>
+    <w:lsdException w:name="Grid Table 7 Colorful Accent 4" w:uiPriority="52"/>
+    <w:lsdException w:name="Grid Table 1 Light Accent 5" w:uiPriority="46"/>
+    <w:lsdException w:name="Grid Table 2 Accent 5" w:uiPriority="47"/>
+    <w:lsdException w:name="Grid Table 3 Accent 5" w:uiPriority="48"/>
+    <w:lsdException w:name="Grid Table 4 Accent 5" w:uiPriority="49"/>
+    <w:lsdException w:name="Grid Table 5 Dark Accent 5" w:uiPriority="50"/>
+    <w:lsdException w:name="Grid Table 6 Colorful Accent 5" w:uiPriority="51"/>
+    <w:lsdException w:name="Grid Table 7 Colorful Accent 5" w:uiPriority="52"/>
+    <w:lsdException w:name="Grid Table 1 Light Accent 6" w:uiPriority="46"/>
+    <w:lsdException w:name="Grid Table 2 Accent 6" w:uiPriority="47"/>
+    <w:lsdException w:name="Grid Table 3 Accent 6" w:uiPriority="48"/>
+    <w:lsdException w:name="Grid Table 4 Accent 6" w:uiPriority="49"/>
+    <w:lsdException w:name="Grid Table 5 Dark Accent 6" w:uiPriority="50"/>
+    <w:lsdException w:name="Grid Table 6 Colorful Accent 6" w:uiPriority="51"/>
+    <w:lsdException w:name="Grid Table 7 Colorful Accent 6" w:uiPriority="52"/>
+    <w:lsdException w:name="List Table 1 Light" w:uiPriority="46"/>
+    <w:lsdException w:name="List Table 2" w:uiPriority="47"/>
+    <w:lsdException w:name="List Table 3" w:uiPriority="48"/>
+    <w:lsdException w:name="List Table 4" w:uiPriority="49"/>
+    <w:lsdException w:name="List Table 5 Dark" w:uiPriority="50"/>
+    <w:lsdException w:name="List Table 6 Colorful" w:uiPriority="51"/>
+    <w:lsdException w:name="List Table 7 Colorful" w:uiPriority="52"/>
+    <w:lsdException w:name="List Table 1 Light Accent 1" w:uiPriority="46"/>
+    <w:lsdException w:name="List Table 2 Accent 1" w:uiPriority="47"/>
+    <w:lsdException w:name="List Table 3 Accent 1" w:uiPriority="48"/>
+    <w:lsdException w:name="List Table 4 Accent 1" w:uiPriority="49"/>
+    <w:lsdException w:name="List Table 5 Dark Accent 1" w:uiPriority="50"/>
+    <w:lsdException w:name="List Table 6 Colorful Accent 1" w:uiPriority="51"/>
+    <w:lsdException w:name="List Table 7 Colorful Accent 1" w:uiPriority="52"/>
+    <w:lsdException w:name="List Table 1 Light Accent 2" w:uiPriority="46"/>
+    <w:lsdException w:name="List Table 2 Accent 2" w:uiPriority="47"/>
+    <w:lsdException w:name="List Table 3 Accent 2" w:uiPriority="48"/>
+    <w:lsdException w:name="List Table 4 Accent 2" w:uiPriority="49"/>
+    <w:lsdException w:name="List Table 5 Dark Accent 2" w:uiPriority="50"/>
+    <w:lsdException w:name="List Table 6 Colorful Accent 2" w:uiPriority="51"/>
+    <w:lsdException w:name="List Table 7 Colorful Accent 2" w:uiPriority="52"/>
+    <w:lsdException w:name="List Table 1 Light Accent 3" w:uiPriority="46"/>
+    <w:lsdException w:name="List Table 2 Accent 3" w:uiPriority="47"/>
+    <w:lsdException w:name="List Table 3 Accent 3" w:uiPriority="48"/>
+    <w:lsdException w:name="List Table 4 Accent 3" w:uiPriority="49"/>
+    <w:lsdException w:name="List Table 5 Dark Accent 3" w:uiPriority="50"/>
+    <w:lsdException w:name="List Table 6 Colorful Accent 3" w:uiPriority="51"/>
+    <w:lsdException w:name="List Table 7 Colorful Accent 3" w:uiPriority="52"/>
+    <w:lsdException w:name="List Table 1 Light Accent 4" w:uiPriority="46"/>
+    <w:lsdException w:name="List Table 2 Accent 4" w:uiPriority="47"/>
+    <w:lsdException w:name="List Table 3 Accent 4" w:uiPriority="48"/>
+    <w:lsdException w:name="List Table 4 Accent 4" w:uiPriority="49"/>
+    <w:lsdException w:name="List Table 5 Dark Accent 4" w:uiPriority="50"/>
+    <w:lsdException w:name="List Table 6 Colorful Accent 4" w:uiPriority="51"/>
+    <w:lsdException w:name="List Table 7 Colorful Accent 4" w:uiPriority="52"/>
+    <w:lsdException w:name="List Table 1 Light Accent 5" w:uiPriority="46"/>
+    <w:lsdException w:name="List Table 2 Accent 5" w:uiPriority="47"/>
+    <w:lsdException w:name="List Table 3 Accent 5" w:uiPriority="48"/>
+    <w:lsdException w:name="List Table 4 Accent 5" w:uiPriority="49"/>
+    <w:lsdException w:name="List Table 5 Dark Accent 5" w:uiPriority="50"/>
+    <w:lsdException w:name="List Table 6 Colorful Accent 5" w:uiPriority="51"/>
+    <w:lsdException w:name="List Table 7 Colorful Accent 5" w:uiPriority="52"/>
+    <w:lsdException w:name="List Table 1 Light Accent 6" w:uiPriority="46"/>
+    <w:lsdException w:name="List Table 2 Accent 6" w:uiPriority="47"/>
+    <w:lsdException w:name="List Table 3 Accent 6" w:uiPriority="48"/>
+    <w:lsdException w:name="List Table 4 Accent 6" w:uiPriority="49"/>
+    <w:lsdException w:name="List Table 5 Dark Accent 6" w:uiPriority="50"/>
+    <w:lsdException w:name="List Table 6 Colorful Accent 6" w:uiPriority="51"/>
+    <w:lsdException w:name="List Table 7 Colorful Accent 6" w:uiPriority="52"/>
   </w:latentStyles>
   <w:style w:type="paragraph" w:default="1" w:styleId="Normal">
     <w:name w:val="Normal"/>
@@ -5515,6 +6451,7 @@
   <w:style w:type="character" w:default="1" w:styleId="DefaultParagraphFont">
     <w:name w:val="Default Paragraph Font"/>
     <w:uiPriority w:val="1"/>
+    <w:semiHidden/>
     <w:unhideWhenUsed/>
   </w:style>
   <w:style w:type="table" w:default="1" w:styleId="TableNormal">
@@ -5562,7 +6499,6 @@
       <w:lang w:eastAsia="zh-CN"/>
     </w:rPr>
     <w:tblPr>
-      <w:tblInd w:w="0" w:type="dxa"/>
       <w:tblBorders>
         <w:top w:val="single" w:sz="4" w:space="0" w:color="auto"/>
         <w:left w:val="single" w:sz="4" w:space="0" w:color="auto"/>
@@ -5571,12 +6507,6 @@
         <w:insideH w:val="single" w:sz="4" w:space="0" w:color="auto"/>
         <w:insideV w:val="single" w:sz="4" w:space="0" w:color="auto"/>
       </w:tblBorders>
-      <w:tblCellMar>
-        <w:top w:w="0" w:type="dxa"/>
-        <w:left w:w="108" w:type="dxa"/>
-        <w:bottom w:w="0" w:type="dxa"/>
-        <w:right w:w="108" w:type="dxa"/>
-      </w:tblCellMar>
     </w:tblPr>
   </w:style>
   <w:style w:type="paragraph" w:customStyle="1" w:styleId="Custom1">
@@ -5637,17 +6567,10 @@
     <w:tblPr>
       <w:tblStyleRowBandSize w:val="1"/>
       <w:tblStyleColBandSize w:val="1"/>
-      <w:tblInd w:w="0" w:type="dxa"/>
       <w:tblBorders>
         <w:top w:val="single" w:sz="8" w:space="0" w:color="000000" w:themeColor="text1"/>
         <w:bottom w:val="single" w:sz="8" w:space="0" w:color="000000" w:themeColor="text1"/>
       </w:tblBorders>
-      <w:tblCellMar>
-        <w:top w:w="0" w:type="dxa"/>
-        <w:left w:w="108" w:type="dxa"/>
-        <w:bottom w:w="0" w:type="dxa"/>
-        <w:right w:w="108" w:type="dxa"/>
-      </w:tblCellMar>
     </w:tblPr>
     <w:tblStylePr w:type="firstRow">
       <w:pPr>
@@ -5740,17 +6663,10 @@
     <w:tblPr>
       <w:tblStyleRowBandSize w:val="1"/>
       <w:tblStyleColBandSize w:val="1"/>
-      <w:tblInd w:w="0" w:type="dxa"/>
       <w:tblBorders>
         <w:top w:val="single" w:sz="8" w:space="0" w:color="A5A5A5" w:themeColor="accent3"/>
         <w:bottom w:val="single" w:sz="8" w:space="0" w:color="A5A5A5" w:themeColor="accent3"/>
       </w:tblBorders>
-      <w:tblCellMar>
-        <w:top w:w="0" w:type="dxa"/>
-        <w:left w:w="108" w:type="dxa"/>
-        <w:bottom w:w="0" w:type="dxa"/>
-        <w:right w:w="108" w:type="dxa"/>
-      </w:tblCellMar>
     </w:tblPr>
     <w:tblStylePr w:type="firstRow">
       <w:pPr>
@@ -5840,664 +6756,12 @@
     <w:tblPr>
       <w:tblStyleRowBandSize w:val="1"/>
       <w:tblStyleColBandSize w:val="1"/>
-      <w:tblInd w:w="0" w:type="dxa"/>
       <w:tblBorders>
         <w:top w:val="single" w:sz="8" w:space="0" w:color="000000" w:themeColor="text1"/>
         <w:left w:val="single" w:sz="8" w:space="0" w:color="000000" w:themeColor="text1"/>
         <w:bottom w:val="single" w:sz="8" w:space="0" w:color="000000" w:themeColor="text1"/>
         <w:right w:val="single" w:sz="8" w:space="0" w:color="000000" w:themeColor="text1"/>
       </w:tblBorders>
-      <w:tblCellMar>
-        <w:top w:w="0" w:type="dxa"/>
-        <w:left w:w="108" w:type="dxa"/>
-        <w:bottom w:w="0" w:type="dxa"/>
-        <w:right w:w="108" w:type="dxa"/>
-      </w:tblCellMar>
-    </w:tblPr>
-    <w:tblStylePr w:type="firstRow">
-      <w:pPr>
-        <w:spacing w:before="0" w:after="0" w:line="240" w:lineRule="auto"/>
-      </w:pPr>
-      <w:rPr>
-        <w:b/>
-        <w:bCs/>
-        <w:color w:val="FFFFFF" w:themeColor="background1"/>
-      </w:rPr>
-      <w:tblPr/>
-      <w:tcPr>
-        <w:shd w:val="clear" w:color="auto" w:fill="000000" w:themeFill="text1"/>
-      </w:tcPr>
-    </w:tblStylePr>
-    <w:tblStylePr w:type="lastRow">
-      <w:pPr>
-        <w:spacing w:before="0" w:after="0" w:line="240" w:lineRule="auto"/>
-      </w:pPr>
-      <w:rPr>
-        <w:b/>
-        <w:bCs/>
-      </w:rPr>
-      <w:tblPr/>
-      <w:tcPr>
-        <w:tcBorders>
-          <w:top w:val="double" w:sz="6" w:space="0" w:color="000000" w:themeColor="text1"/>
-          <w:left w:val="single" w:sz="8" w:space="0" w:color="000000" w:themeColor="text1"/>
-          <w:bottom w:val="single" w:sz="8" w:space="0" w:color="000000" w:themeColor="text1"/>
-          <w:right w:val="single" w:sz="8" w:space="0" w:color="000000" w:themeColor="text1"/>
-        </w:tcBorders>
-      </w:tcPr>
-    </w:tblStylePr>
-    <w:tblStylePr w:type="firstCol">
-      <w:rPr>
-        <w:b/>
-        <w:bCs/>
-      </w:rPr>
-    </w:tblStylePr>
-    <w:tblStylePr w:type="lastCol">
-      <w:rPr>
-        <w:b/>
-        <w:bCs/>
-      </w:rPr>
-    </w:tblStylePr>
-    <w:tblStylePr w:type="band1Vert">
-      <w:tblPr/>
-      <w:tcPr>
-        <w:tcBorders>
-          <w:top w:val="single" w:sz="8" w:space="0" w:color="000000" w:themeColor="text1"/>
-          <w:left w:val="single" w:sz="8" w:space="0" w:color="000000" w:themeColor="text1"/>
-          <w:bottom w:val="single" w:sz="8" w:space="0" w:color="000000" w:themeColor="text1"/>
-          <w:right w:val="single" w:sz="8" w:space="0" w:color="000000" w:themeColor="text1"/>
-        </w:tcBorders>
-      </w:tcPr>
-    </w:tblStylePr>
-    <w:tblStylePr w:type="band1Horz">
-      <w:tblPr/>
-      <w:tcPr>
-        <w:tcBorders>
-          <w:top w:val="single" w:sz="8" w:space="0" w:color="000000" w:themeColor="text1"/>
-          <w:left w:val="single" w:sz="8" w:space="0" w:color="000000" w:themeColor="text1"/>
-          <w:bottom w:val="single" w:sz="8" w:space="0" w:color="000000" w:themeColor="text1"/>
-          <w:right w:val="single" w:sz="8" w:space="0" w:color="000000" w:themeColor="text1"/>
-        </w:tcBorders>
-      </w:tcPr>
-    </w:tblStylePr>
-  </w:style>
-  <w:style w:type="character" w:styleId="Hyperlink">
-    <w:name w:val="Hyperlink"/>
-    <w:basedOn w:val="DefaultParagraphFont"/>
-    <w:uiPriority w:val="99"/>
-    <w:unhideWhenUsed/>
-    <w:rsid w:val="0014687E"/>
-    <w:rPr>
-      <w:color w:val="0563C1" w:themeColor="hyperlink"/>
-      <w:u w:val="single"/>
-    </w:rPr>
-  </w:style>
-  <w:style w:type="paragraph" w:styleId="BalloonText">
-    <w:name w:val="Balloon Text"/>
-    <w:basedOn w:val="Normal"/>
-    <w:link w:val="BalloonTextChar"/>
-    <w:uiPriority w:val="99"/>
-    <w:semiHidden/>
-    <w:unhideWhenUsed/>
-    <w:rsid w:val="00DE2209"/>
-    <w:pPr>
-      <w:spacing w:after="0" w:line="240" w:lineRule="auto"/>
-    </w:pPr>
-    <w:rPr>
-      <w:rFonts w:ascii="Lucida Grande" w:hAnsi="Lucida Grande" w:cs="Lucida Grande"/>
-      <w:sz w:val="18"/>
-      <w:szCs w:val="18"/>
-    </w:rPr>
-  </w:style>
-  <w:style w:type="character" w:customStyle="1" w:styleId="BalloonTextChar">
-    <w:name w:val="Balloon Text Char"/>
-    <w:basedOn w:val="DefaultParagraphFont"/>
-    <w:link w:val="BalloonText"/>
-    <w:uiPriority w:val="99"/>
-    <w:semiHidden/>
-    <w:rsid w:val="00DE2209"/>
-    <w:rPr>
-      <w:rFonts w:ascii="Lucida Grande" w:hAnsi="Lucida Grande" w:cs="Lucida Grande"/>
-      <w:sz w:val="18"/>
-      <w:szCs w:val="18"/>
-    </w:rPr>
-  </w:style>
-</w:styles>
-</file>
-
-<file path=word/stylesWithEffects.xml><?xml version="1.0" encoding="utf-8"?>
-<w:styles xmlns:wpc="http://schemas.microsoft.com/office/word/2010/wordprocessingCanvas" xmlns:mo="http://schemas.microsoft.com/office/mac/office/2008/main" xmlns:mc="http://schemas.openxmlformats.org/markup-compatibility/2006" xmlns:mv="urn:schemas-microsoft-com:mac:vml" xmlns:o="urn:schemas-microsoft-com:office:office" xmlns:r="http://schemas.openxmlformats.org/officeDocument/2006/relationships" xmlns:m="http://schemas.openxmlformats.org/officeDocument/2006/math" xmlns:v="urn:schemas-microsoft-com:vml" xmlns:wp14="http://schemas.microsoft.com/office/word/2010/wordprocessingDrawing" xmlns:wp="http://schemas.openxmlformats.org/drawingml/2006/wordprocessingDrawing" xmlns:w10="urn:schemas-microsoft-com:office:word" xmlns:w="http://schemas.openxmlformats.org/wordprocessingml/2006/main" xmlns:w14="http://schemas.microsoft.com/office/word/2010/wordml" xmlns:wpg="http://schemas.microsoft.com/office/word/2010/wordprocessingGroup" xmlns:wpi="http://schemas.microsoft.com/office/word/2010/wordprocessingInk" xmlns:wne="http://schemas.microsoft.com/office/word/2006/wordml" xmlns:wps="http://schemas.microsoft.com/office/word/2010/wordprocessingShape" mc:Ignorable="w14 wp14">
-  <w:docDefaults>
-    <w:rPrDefault>
-      <w:rPr>
-        <w:rFonts w:asciiTheme="minorHAnsi" w:eastAsiaTheme="minorHAnsi" w:hAnsiTheme="minorHAnsi" w:cstheme="minorBidi"/>
-        <w:sz w:val="22"/>
-        <w:szCs w:val="22"/>
-        <w:lang w:val="en-SG" w:eastAsia="en-US" w:bidi="ar-SA"/>
-      </w:rPr>
-    </w:rPrDefault>
-    <w:pPrDefault>
-      <w:pPr>
-        <w:spacing w:after="160" w:line="259" w:lineRule="auto"/>
-      </w:pPr>
-    </w:pPrDefault>
-  </w:docDefaults>
-  <w:latentStyles w:defLockedState="0" w:defUIPriority="99" w:defSemiHidden="1" w:defUnhideWhenUsed="1" w:defQFormat="0" w:count="276">
-    <w:lsdException w:name="Normal" w:semiHidden="0" w:uiPriority="0" w:unhideWhenUsed="0" w:qFormat="1"/>
-    <w:lsdException w:name="heading 1" w:semiHidden="0" w:uiPriority="9" w:unhideWhenUsed="0" w:qFormat="1"/>
-    <w:lsdException w:name="heading 2" w:uiPriority="9" w:qFormat="1"/>
-    <w:lsdException w:name="heading 3" w:uiPriority="9" w:qFormat="1"/>
-    <w:lsdException w:name="heading 4" w:uiPriority="9" w:qFormat="1"/>
-    <w:lsdException w:name="heading 5" w:uiPriority="9" w:qFormat="1"/>
-    <w:lsdException w:name="heading 6" w:uiPriority="9" w:qFormat="1"/>
-    <w:lsdException w:name="heading 7" w:uiPriority="9" w:qFormat="1"/>
-    <w:lsdException w:name="heading 8" w:uiPriority="9" w:qFormat="1"/>
-    <w:lsdException w:name="heading 9" w:uiPriority="9" w:qFormat="1"/>
-    <w:lsdException w:name="toc 1" w:uiPriority="39"/>
-    <w:lsdException w:name="toc 2" w:uiPriority="39"/>
-    <w:lsdException w:name="toc 3" w:uiPriority="39"/>
-    <w:lsdException w:name="toc 4" w:uiPriority="39"/>
-    <w:lsdException w:name="toc 5" w:uiPriority="39"/>
-    <w:lsdException w:name="toc 6" w:uiPriority="39"/>
-    <w:lsdException w:name="toc 7" w:uiPriority="39"/>
-    <w:lsdException w:name="toc 8" w:uiPriority="39"/>
-    <w:lsdException w:name="toc 9" w:uiPriority="39"/>
-    <w:lsdException w:name="caption" w:uiPriority="35" w:qFormat="1"/>
-    <w:lsdException w:name="Title" w:semiHidden="0" w:uiPriority="10" w:unhideWhenUsed="0" w:qFormat="1"/>
-    <w:lsdException w:name="Default Paragraph Font" w:uiPriority="1"/>
-    <w:lsdException w:name="Subtitle" w:semiHidden="0" w:uiPriority="11" w:unhideWhenUsed="0" w:qFormat="1"/>
-    <w:lsdException w:name="Strong" w:semiHidden="0" w:uiPriority="22" w:unhideWhenUsed="0" w:qFormat="1"/>
-    <w:lsdException w:name="Emphasis" w:semiHidden="0" w:uiPriority="20" w:unhideWhenUsed="0" w:qFormat="1"/>
-    <w:lsdException w:name="Table Grid" w:semiHidden="0" w:uiPriority="39" w:unhideWhenUsed="0"/>
-    <w:lsdException w:name="Note Level 1" w:semiHidden="0" w:unhideWhenUsed="0"/>
-    <w:lsdException w:name="Note Level 2" w:semiHidden="0" w:unhideWhenUsed="0"/>
-    <w:lsdException w:name="Note Level 3" w:semiHidden="0" w:unhideWhenUsed="0"/>
-    <w:lsdException w:name="Note Level 4" w:semiHidden="0" w:unhideWhenUsed="0"/>
-    <w:lsdException w:name="Note Level 5" w:semiHidden="0" w:unhideWhenUsed="0"/>
-    <w:lsdException w:name="Note Level 6" w:semiHidden="0" w:unhideWhenUsed="0"/>
-    <w:lsdException w:name="Note Level 7" w:semiHidden="0" w:unhideWhenUsed="0"/>
-    <w:lsdException w:name="Note Level 8" w:semiHidden="0" w:unhideWhenUsed="0"/>
-    <w:lsdException w:name="Note Level 9" w:semiHidden="0" w:unhideWhenUsed="0"/>
-    <w:lsdException w:name="Placeholder Text" w:unhideWhenUsed="0"/>
-    <w:lsdException w:name="No Spacing" w:semiHidden="0" w:uiPriority="1" w:unhideWhenUsed="0" w:qFormat="1"/>
-    <w:lsdException w:name="Light Shading" w:semiHidden="0" w:uiPriority="60" w:unhideWhenUsed="0"/>
-    <w:lsdException w:name="Light List" w:semiHidden="0" w:uiPriority="61" w:unhideWhenUsed="0"/>
-    <w:lsdException w:name="Light Grid" w:semiHidden="0" w:uiPriority="62" w:unhideWhenUsed="0"/>
-    <w:lsdException w:name="Medium Shading 1" w:semiHidden="0" w:uiPriority="63" w:unhideWhenUsed="0"/>
-    <w:lsdException w:name="Medium Shading 2" w:semiHidden="0" w:uiPriority="64" w:unhideWhenUsed="0"/>
-    <w:lsdException w:name="Medium List 1" w:semiHidden="0" w:uiPriority="65" w:unhideWhenUsed="0"/>
-    <w:lsdException w:name="Medium List 2" w:semiHidden="0" w:uiPriority="66" w:unhideWhenUsed="0"/>
-    <w:lsdException w:name="Medium Grid 1" w:semiHidden="0" w:uiPriority="67" w:unhideWhenUsed="0"/>
-    <w:lsdException w:name="Medium Grid 2" w:semiHidden="0" w:uiPriority="68" w:unhideWhenUsed="0"/>
-    <w:lsdException w:name="Medium Grid 3" w:semiHidden="0" w:uiPriority="69" w:unhideWhenUsed="0"/>
-    <w:lsdException w:name="Dark List" w:semiHidden="0" w:uiPriority="70" w:unhideWhenUsed="0"/>
-    <w:lsdException w:name="Colorful Shading" w:semiHidden="0" w:uiPriority="71" w:unhideWhenUsed="0"/>
-    <w:lsdException w:name="Colorful List" w:semiHidden="0" w:uiPriority="72" w:unhideWhenUsed="0"/>
-    <w:lsdException w:name="Colorful Grid" w:semiHidden="0" w:uiPriority="73" w:unhideWhenUsed="0"/>
-    <w:lsdException w:name="Light Shading Accent 1" w:semiHidden="0" w:uiPriority="60" w:unhideWhenUsed="0"/>
-    <w:lsdException w:name="Light List Accent 1" w:semiHidden="0" w:uiPriority="61" w:unhideWhenUsed="0"/>
-    <w:lsdException w:name="Light Grid Accent 1" w:semiHidden="0" w:uiPriority="62" w:unhideWhenUsed="0"/>
-    <w:lsdException w:name="Medium Shading 1 Accent 1" w:semiHidden="0" w:uiPriority="63" w:unhideWhenUsed="0"/>
-    <w:lsdException w:name="Medium Shading 2 Accent 1" w:semiHidden="0" w:uiPriority="64" w:unhideWhenUsed="0"/>
-    <w:lsdException w:name="Medium List 1 Accent 1" w:semiHidden="0" w:uiPriority="65" w:unhideWhenUsed="0"/>
-    <w:lsdException w:name="Revision" w:unhideWhenUsed="0"/>
-    <w:lsdException w:name="List Paragraph" w:semiHidden="0" w:uiPriority="34" w:unhideWhenUsed="0" w:qFormat="1"/>
-    <w:lsdException w:name="Quote" w:semiHidden="0" w:uiPriority="29" w:unhideWhenUsed="0" w:qFormat="1"/>
-    <w:lsdException w:name="Intense Quote" w:semiHidden="0" w:uiPriority="30" w:unhideWhenUsed="0" w:qFormat="1"/>
-    <w:lsdException w:name="Medium List 2 Accent 1" w:semiHidden="0" w:uiPriority="66" w:unhideWhenUsed="0"/>
-    <w:lsdException w:name="Medium Grid 1 Accent 1" w:semiHidden="0" w:uiPriority="67" w:unhideWhenUsed="0"/>
-    <w:lsdException w:name="Medium Grid 2 Accent 1" w:semiHidden="0" w:uiPriority="68" w:unhideWhenUsed="0"/>
-    <w:lsdException w:name="Medium Grid 3 Accent 1" w:semiHidden="0" w:uiPriority="69" w:unhideWhenUsed="0"/>
-    <w:lsdException w:name="Dark List Accent 1" w:semiHidden="0" w:uiPriority="70" w:unhideWhenUsed="0"/>
-    <w:lsdException w:name="Colorful Shading Accent 1" w:semiHidden="0" w:uiPriority="71" w:unhideWhenUsed="0"/>
-    <w:lsdException w:name="Colorful List Accent 1" w:semiHidden="0" w:uiPriority="72" w:unhideWhenUsed="0"/>
-    <w:lsdException w:name="Colorful Grid Accent 1" w:semiHidden="0" w:uiPriority="73" w:unhideWhenUsed="0"/>
-    <w:lsdException w:name="Light Shading Accent 2" w:semiHidden="0" w:uiPriority="60" w:unhideWhenUsed="0"/>
-    <w:lsdException w:name="Light List Accent 2" w:semiHidden="0" w:uiPriority="61" w:unhideWhenUsed="0"/>
-    <w:lsdException w:name="Light Grid Accent 2" w:semiHidden="0" w:uiPriority="62" w:unhideWhenUsed="0"/>
-    <w:lsdException w:name="Medium Shading 1 Accent 2" w:semiHidden="0" w:uiPriority="63" w:unhideWhenUsed="0"/>
-    <w:lsdException w:name="Medium Shading 2 Accent 2" w:semiHidden="0" w:uiPriority="64" w:unhideWhenUsed="0"/>
-    <w:lsdException w:name="Medium List 1 Accent 2" w:semiHidden="0" w:uiPriority="65" w:unhideWhenUsed="0"/>
-    <w:lsdException w:name="Medium List 2 Accent 2" w:semiHidden="0" w:uiPriority="66" w:unhideWhenUsed="0"/>
-    <w:lsdException w:name="Medium Grid 1 Accent 2" w:semiHidden="0" w:uiPriority="67" w:unhideWhenUsed="0"/>
-    <w:lsdException w:name="Medium Grid 2 Accent 2" w:semiHidden="0" w:uiPriority="68" w:unhideWhenUsed="0"/>
-    <w:lsdException w:name="Medium Grid 3 Accent 2" w:semiHidden="0" w:uiPriority="69" w:unhideWhenUsed="0"/>
-    <w:lsdException w:name="Dark List Accent 2" w:semiHidden="0" w:uiPriority="70" w:unhideWhenUsed="0"/>
-    <w:lsdException w:name="Colorful Shading Accent 2" w:semiHidden="0" w:uiPriority="71" w:unhideWhenUsed="0"/>
-    <w:lsdException w:name="Colorful List Accent 2" w:semiHidden="0" w:uiPriority="72" w:unhideWhenUsed="0"/>
-    <w:lsdException w:name="Colorful Grid Accent 2" w:semiHidden="0" w:uiPriority="73" w:unhideWhenUsed="0"/>
-    <w:lsdException w:name="Light Shading Accent 3" w:semiHidden="0" w:uiPriority="60" w:unhideWhenUsed="0"/>
-    <w:lsdException w:name="Light List Accent 3" w:semiHidden="0" w:uiPriority="61" w:unhideWhenUsed="0"/>
-    <w:lsdException w:name="Light Grid Accent 3" w:semiHidden="0" w:uiPriority="62" w:unhideWhenUsed="0"/>
-    <w:lsdException w:name="Medium Shading 1 Accent 3" w:semiHidden="0" w:uiPriority="63" w:unhideWhenUsed="0"/>
-    <w:lsdException w:name="Medium Shading 2 Accent 3" w:semiHidden="0" w:uiPriority="64" w:unhideWhenUsed="0"/>
-    <w:lsdException w:name="Medium List 1 Accent 3" w:semiHidden="0" w:uiPriority="65" w:unhideWhenUsed="0"/>
-    <w:lsdException w:name="Medium List 2 Accent 3" w:semiHidden="0" w:uiPriority="66" w:unhideWhenUsed="0"/>
-    <w:lsdException w:name="Medium Grid 1 Accent 3" w:semiHidden="0" w:uiPriority="67" w:unhideWhenUsed="0"/>
-    <w:lsdException w:name="Medium Grid 2 Accent 3" w:semiHidden="0" w:uiPriority="68" w:unhideWhenUsed="0"/>
-    <w:lsdException w:name="Medium Grid 3 Accent 3" w:semiHidden="0" w:uiPriority="69" w:unhideWhenUsed="0"/>
-    <w:lsdException w:name="Dark List Accent 3" w:semiHidden="0" w:uiPriority="70" w:unhideWhenUsed="0"/>
-    <w:lsdException w:name="Colorful Shading Accent 3" w:semiHidden="0" w:uiPriority="71" w:unhideWhenUsed="0"/>
-    <w:lsdException w:name="Colorful List Accent 3" w:semiHidden="0" w:uiPriority="72" w:unhideWhenUsed="0"/>
-    <w:lsdException w:name="Colorful Grid Accent 3" w:semiHidden="0" w:uiPriority="73" w:unhideWhenUsed="0"/>
-    <w:lsdException w:name="Light Shading Accent 4" w:semiHidden="0" w:uiPriority="60" w:unhideWhenUsed="0"/>
-    <w:lsdException w:name="Light List Accent 4" w:semiHidden="0" w:uiPriority="61" w:unhideWhenUsed="0"/>
-    <w:lsdException w:name="Light Grid Accent 4" w:semiHidden="0" w:uiPriority="62" w:unhideWhenUsed="0"/>
-    <w:lsdException w:name="Medium Shading 1 Accent 4" w:semiHidden="0" w:uiPriority="63" w:unhideWhenUsed="0"/>
-    <w:lsdException w:name="Medium Shading 2 Accent 4" w:semiHidden="0" w:uiPriority="64" w:unhideWhenUsed="0"/>
-    <w:lsdException w:name="Medium List 1 Accent 4" w:semiHidden="0" w:uiPriority="65" w:unhideWhenUsed="0"/>
-    <w:lsdException w:name="Medium List 2 Accent 4" w:semiHidden="0" w:uiPriority="66" w:unhideWhenUsed="0"/>
-    <w:lsdException w:name="Medium Grid 1 Accent 4" w:semiHidden="0" w:uiPriority="67" w:unhideWhenUsed="0"/>
-    <w:lsdException w:name="Medium Grid 2 Accent 4" w:semiHidden="0" w:uiPriority="68" w:unhideWhenUsed="0"/>
-    <w:lsdException w:name="Medium Grid 3 Accent 4" w:semiHidden="0" w:uiPriority="69" w:unhideWhenUsed="0"/>
-    <w:lsdException w:name="Dark List Accent 4" w:semiHidden="0" w:uiPriority="70" w:unhideWhenUsed="0"/>
-    <w:lsdException w:name="Colorful Shading Accent 4" w:semiHidden="0" w:uiPriority="71" w:unhideWhenUsed="0"/>
-    <w:lsdException w:name="Colorful List Accent 4" w:semiHidden="0" w:uiPriority="72" w:unhideWhenUsed="0"/>
-    <w:lsdException w:name="Colorful Grid Accent 4" w:semiHidden="0" w:uiPriority="73" w:unhideWhenUsed="0"/>
-    <w:lsdException w:name="Light Shading Accent 5" w:semiHidden="0" w:uiPriority="60" w:unhideWhenUsed="0"/>
-    <w:lsdException w:name="Light List Accent 5" w:semiHidden="0" w:uiPriority="61" w:unhideWhenUsed="0"/>
-    <w:lsdException w:name="Light Grid Accent 5" w:semiHidden="0" w:uiPriority="62" w:unhideWhenUsed="0"/>
-    <w:lsdException w:name="Medium Shading 1 Accent 5" w:semiHidden="0" w:uiPriority="63" w:unhideWhenUsed="0"/>
-    <w:lsdException w:name="Medium Shading 2 Accent 5" w:semiHidden="0" w:uiPriority="64" w:unhideWhenUsed="0"/>
-    <w:lsdException w:name="Medium List 1 Accent 5" w:semiHidden="0" w:uiPriority="65" w:unhideWhenUsed="0"/>
-    <w:lsdException w:name="Medium List 2 Accent 5" w:semiHidden="0" w:uiPriority="66" w:unhideWhenUsed="0"/>
-    <w:lsdException w:name="Medium Grid 1 Accent 5" w:semiHidden="0" w:uiPriority="67" w:unhideWhenUsed="0"/>
-    <w:lsdException w:name="Medium Grid 2 Accent 5" w:semiHidden="0" w:uiPriority="68" w:unhideWhenUsed="0"/>
-    <w:lsdException w:name="Medium Grid 3 Accent 5" w:semiHidden="0" w:uiPriority="69" w:unhideWhenUsed="0"/>
-    <w:lsdException w:name="Dark List Accent 5" w:semiHidden="0" w:uiPriority="70" w:unhideWhenUsed="0"/>
-    <w:lsdException w:name="Colorful Shading Accent 5" w:semiHidden="0" w:uiPriority="71" w:unhideWhenUsed="0"/>
-    <w:lsdException w:name="Colorful List Accent 5" w:semiHidden="0" w:uiPriority="72" w:unhideWhenUsed="0"/>
-    <w:lsdException w:name="Colorful Grid Accent 5" w:semiHidden="0" w:uiPriority="73" w:unhideWhenUsed="0"/>
-    <w:lsdException w:name="Light Shading Accent 6" w:semiHidden="0" w:uiPriority="60" w:unhideWhenUsed="0"/>
-    <w:lsdException w:name="Light List Accent 6" w:semiHidden="0" w:uiPriority="61" w:unhideWhenUsed="0"/>
-    <w:lsdException w:name="Light Grid Accent 6" w:semiHidden="0" w:uiPriority="62" w:unhideWhenUsed="0"/>
-    <w:lsdException w:name="Medium Shading 1 Accent 6" w:semiHidden="0" w:uiPriority="63" w:unhideWhenUsed="0"/>
-    <w:lsdException w:name="Medium Shading 2 Accent 6" w:semiHidden="0" w:uiPriority="64" w:unhideWhenUsed="0"/>
-    <w:lsdException w:name="Medium List 1 Accent 6" w:semiHidden="0" w:uiPriority="65" w:unhideWhenUsed="0"/>
-    <w:lsdException w:name="Medium List 2 Accent 6" w:semiHidden="0" w:uiPriority="66" w:unhideWhenUsed="0"/>
-    <w:lsdException w:name="Medium Grid 1 Accent 6" w:semiHidden="0" w:uiPriority="67" w:unhideWhenUsed="0"/>
-    <w:lsdException w:name="Medium Grid 2 Accent 6" w:semiHidden="0" w:uiPriority="68" w:unhideWhenUsed="0"/>
-    <w:lsdException w:name="Medium Grid 3 Accent 6" w:semiHidden="0" w:uiPriority="69" w:unhideWhenUsed="0"/>
-    <w:lsdException w:name="Dark List Accent 6" w:semiHidden="0" w:uiPriority="70" w:unhideWhenUsed="0"/>
-    <w:lsdException w:name="Colorful Shading Accent 6" w:semiHidden="0" w:uiPriority="71" w:unhideWhenUsed="0"/>
-    <w:lsdException w:name="Colorful List Accent 6" w:semiHidden="0" w:uiPriority="72" w:unhideWhenUsed="0"/>
-    <w:lsdException w:name="Colorful Grid Accent 6" w:semiHidden="0" w:uiPriority="73" w:unhideWhenUsed="0"/>
-    <w:lsdException w:name="Subtle Emphasis" w:semiHidden="0" w:uiPriority="19" w:unhideWhenUsed="0" w:qFormat="1"/>
-    <w:lsdException w:name="Intense Emphasis" w:semiHidden="0" w:uiPriority="21" w:unhideWhenUsed="0" w:qFormat="1"/>
-    <w:lsdException w:name="Subtle Reference" w:semiHidden="0" w:uiPriority="31" w:unhideWhenUsed="0" w:qFormat="1"/>
-    <w:lsdException w:name="Intense Reference" w:semiHidden="0" w:uiPriority="32" w:unhideWhenUsed="0" w:qFormat="1"/>
-    <w:lsdException w:name="Book Title" w:semiHidden="0" w:uiPriority="33" w:unhideWhenUsed="0" w:qFormat="1"/>
-    <w:lsdException w:name="Bibliography" w:uiPriority="37"/>
-    <w:lsdException w:name="TOC Heading" w:uiPriority="39" w:qFormat="1"/>
-  </w:latentStyles>
-  <w:style w:type="paragraph" w:default="1" w:styleId="Normal">
-    <w:name w:val="Normal"/>
-    <w:qFormat/>
-  </w:style>
-  <w:style w:type="paragraph" w:styleId="Heading1">
-    <w:name w:val="heading 1"/>
-    <w:basedOn w:val="Normal"/>
-    <w:next w:val="Normal"/>
-    <w:link w:val="Heading1Char"/>
-    <w:uiPriority w:val="9"/>
-    <w:qFormat/>
-    <w:rsid w:val="00E223B9"/>
-    <w:pPr>
-      <w:keepNext/>
-      <w:keepLines/>
-      <w:spacing w:before="480" w:after="0"/>
-      <w:outlineLvl w:val="0"/>
-    </w:pPr>
-    <w:rPr>
-      <w:rFonts w:asciiTheme="majorHAnsi" w:eastAsiaTheme="majorEastAsia" w:hAnsiTheme="majorHAnsi" w:cstheme="majorBidi"/>
-      <w:b/>
-      <w:bCs/>
-      <w:color w:val="2C6EAB" w:themeColor="accent1" w:themeShade="B5"/>
-      <w:sz w:val="32"/>
-      <w:szCs w:val="32"/>
-    </w:rPr>
-  </w:style>
-  <w:style w:type="character" w:default="1" w:styleId="DefaultParagraphFont">
-    <w:name w:val="Default Paragraph Font"/>
-    <w:uiPriority w:val="1"/>
-    <w:unhideWhenUsed/>
-  </w:style>
-  <w:style w:type="table" w:default="1" w:styleId="TableNormal">
-    <w:name w:val="Normal Table"/>
-    <w:uiPriority w:val="99"/>
-    <w:semiHidden/>
-    <w:unhideWhenUsed/>
-    <w:tblPr>
-      <w:tblInd w:w="0" w:type="dxa"/>
-      <w:tblCellMar>
-        <w:top w:w="0" w:type="dxa"/>
-        <w:left w:w="108" w:type="dxa"/>
-        <w:bottom w:w="0" w:type="dxa"/>
-        <w:right w:w="108" w:type="dxa"/>
-      </w:tblCellMar>
-    </w:tblPr>
-  </w:style>
-  <w:style w:type="numbering" w:default="1" w:styleId="NoList">
-    <w:name w:val="No List"/>
-    <w:uiPriority w:val="99"/>
-    <w:semiHidden/>
-    <w:unhideWhenUsed/>
-  </w:style>
-  <w:style w:type="paragraph" w:styleId="ListParagraph">
-    <w:name w:val="List Paragraph"/>
-    <w:basedOn w:val="Normal"/>
-    <w:uiPriority w:val="34"/>
-    <w:qFormat/>
-    <w:rsid w:val="00D31247"/>
-    <w:pPr>
-      <w:ind w:left="720"/>
-      <w:contextualSpacing/>
-    </w:pPr>
-  </w:style>
-  <w:style w:type="table" w:styleId="TableGrid">
-    <w:name w:val="Table Grid"/>
-    <w:basedOn w:val="TableNormal"/>
-    <w:uiPriority w:val="39"/>
-    <w:rsid w:val="00A3591C"/>
-    <w:pPr>
-      <w:spacing w:after="0" w:line="240" w:lineRule="auto"/>
-    </w:pPr>
-    <w:rPr>
-      <w:rFonts w:eastAsiaTheme="minorEastAsia"/>
-      <w:lang w:eastAsia="zh-CN"/>
-    </w:rPr>
-    <w:tblPr>
-      <w:tblInd w:w="0" w:type="dxa"/>
-      <w:tblBorders>
-        <w:top w:val="single" w:sz="4" w:space="0" w:color="auto"/>
-        <w:left w:val="single" w:sz="4" w:space="0" w:color="auto"/>
-        <w:bottom w:val="single" w:sz="4" w:space="0" w:color="auto"/>
-        <w:right w:val="single" w:sz="4" w:space="0" w:color="auto"/>
-        <w:insideH w:val="single" w:sz="4" w:space="0" w:color="auto"/>
-        <w:insideV w:val="single" w:sz="4" w:space="0" w:color="auto"/>
-      </w:tblBorders>
-      <w:tblCellMar>
-        <w:top w:w="0" w:type="dxa"/>
-        <w:left w:w="108" w:type="dxa"/>
-        <w:bottom w:w="0" w:type="dxa"/>
-        <w:right w:w="108" w:type="dxa"/>
-      </w:tblCellMar>
-    </w:tblPr>
-  </w:style>
-  <w:style w:type="paragraph" w:customStyle="1" w:styleId="Custom1">
-    <w:name w:val="Custom1"/>
-    <w:basedOn w:val="Heading1"/>
-    <w:qFormat/>
-    <w:rsid w:val="00E223B9"/>
-    <w:pPr>
-      <w:keepNext w:val="0"/>
-      <w:keepLines w:val="0"/>
-      <w:pBdr>
-        <w:top w:val="single" w:sz="24" w:space="0" w:color="5B9BD5" w:themeColor="accent1"/>
-        <w:left w:val="single" w:sz="24" w:space="0" w:color="5B9BD5" w:themeColor="accent1"/>
-        <w:bottom w:val="single" w:sz="24" w:space="0" w:color="5B9BD5" w:themeColor="accent1"/>
-        <w:right w:val="single" w:sz="24" w:space="0" w:color="5B9BD5" w:themeColor="accent1"/>
-      </w:pBdr>
-      <w:shd w:val="clear" w:color="auto" w:fill="5B9BD5" w:themeFill="accent1"/>
-      <w:spacing w:before="100" w:line="276" w:lineRule="auto"/>
-    </w:pPr>
-    <w:rPr>
-      <w:rFonts w:eastAsiaTheme="minorEastAsia" w:cstheme="minorBidi"/>
-      <w:b w:val="0"/>
-      <w:bCs w:val="0"/>
-      <w:caps/>
-      <w:color w:val="FFFFFF" w:themeColor="background1"/>
-      <w:spacing w:val="15"/>
-      <w:sz w:val="24"/>
-      <w:szCs w:val="24"/>
-      <w:lang w:val="en-US" w:eastAsia="zh-CN"/>
-    </w:rPr>
-  </w:style>
-  <w:style w:type="character" w:customStyle="1" w:styleId="Heading1Char">
-    <w:name w:val="Heading 1 Char"/>
-    <w:basedOn w:val="DefaultParagraphFont"/>
-    <w:link w:val="Heading1"/>
-    <w:uiPriority w:val="9"/>
-    <w:rsid w:val="00E223B9"/>
-    <w:rPr>
-      <w:rFonts w:asciiTheme="majorHAnsi" w:eastAsiaTheme="majorEastAsia" w:hAnsiTheme="majorHAnsi" w:cstheme="majorBidi"/>
-      <w:b/>
-      <w:bCs/>
-      <w:color w:val="2C6EAB" w:themeColor="accent1" w:themeShade="B5"/>
-      <w:sz w:val="32"/>
-      <w:szCs w:val="32"/>
-    </w:rPr>
-  </w:style>
-  <w:style w:type="table" w:styleId="LightShading">
-    <w:name w:val="Light Shading"/>
-    <w:basedOn w:val="TableNormal"/>
-    <w:uiPriority w:val="60"/>
-    <w:rsid w:val="002B3BEA"/>
-    <w:pPr>
-      <w:spacing w:after="0" w:line="240" w:lineRule="auto"/>
-    </w:pPr>
-    <w:rPr>
-      <w:color w:val="000000" w:themeColor="text1" w:themeShade="BF"/>
-    </w:rPr>
-    <w:tblPr>
-      <w:tblStyleRowBandSize w:val="1"/>
-      <w:tblStyleColBandSize w:val="1"/>
-      <w:tblInd w:w="0" w:type="dxa"/>
-      <w:tblBorders>
-        <w:top w:val="single" w:sz="8" w:space="0" w:color="000000" w:themeColor="text1"/>
-        <w:bottom w:val="single" w:sz="8" w:space="0" w:color="000000" w:themeColor="text1"/>
-      </w:tblBorders>
-      <w:tblCellMar>
-        <w:top w:w="0" w:type="dxa"/>
-        <w:left w:w="108" w:type="dxa"/>
-        <w:bottom w:w="0" w:type="dxa"/>
-        <w:right w:w="108" w:type="dxa"/>
-      </w:tblCellMar>
-    </w:tblPr>
-    <w:tblStylePr w:type="firstRow">
-      <w:pPr>
-        <w:spacing w:before="0" w:after="0" w:line="240" w:lineRule="auto"/>
-      </w:pPr>
-      <w:rPr>
-        <w:b/>
-        <w:bCs/>
-      </w:rPr>
-      <w:tblPr/>
-      <w:tcPr>
-        <w:tcBorders>
-          <w:top w:val="single" w:sz="8" w:space="0" w:color="000000" w:themeColor="text1"/>
-          <w:left w:val="nil"/>
-          <w:bottom w:val="single" w:sz="8" w:space="0" w:color="000000" w:themeColor="text1"/>
-          <w:right w:val="nil"/>
-          <w:insideH w:val="nil"/>
-          <w:insideV w:val="nil"/>
-        </w:tcBorders>
-      </w:tcPr>
-    </w:tblStylePr>
-    <w:tblStylePr w:type="lastRow">
-      <w:pPr>
-        <w:spacing w:before="0" w:after="0" w:line="240" w:lineRule="auto"/>
-      </w:pPr>
-      <w:rPr>
-        <w:b/>
-        <w:bCs/>
-      </w:rPr>
-      <w:tblPr/>
-      <w:tcPr>
-        <w:tcBorders>
-          <w:top w:val="single" w:sz="8" w:space="0" w:color="000000" w:themeColor="text1"/>
-          <w:left w:val="nil"/>
-          <w:bottom w:val="single" w:sz="8" w:space="0" w:color="000000" w:themeColor="text1"/>
-          <w:right w:val="nil"/>
-          <w:insideH w:val="nil"/>
-          <w:insideV w:val="nil"/>
-        </w:tcBorders>
-      </w:tcPr>
-    </w:tblStylePr>
-    <w:tblStylePr w:type="firstCol">
-      <w:rPr>
-        <w:b/>
-        <w:bCs/>
-      </w:rPr>
-    </w:tblStylePr>
-    <w:tblStylePr w:type="lastCol">
-      <w:rPr>
-        <w:b/>
-        <w:bCs/>
-      </w:rPr>
-    </w:tblStylePr>
-    <w:tblStylePr w:type="band1Vert">
-      <w:tblPr/>
-      <w:tcPr>
-        <w:tcBorders>
-          <w:left w:val="nil"/>
-          <w:right w:val="nil"/>
-          <w:insideH w:val="nil"/>
-          <w:insideV w:val="nil"/>
-        </w:tcBorders>
-        <w:shd w:val="clear" w:color="auto" w:fill="C0C0C0" w:themeFill="text1" w:themeFillTint="3F"/>
-      </w:tcPr>
-    </w:tblStylePr>
-    <w:tblStylePr w:type="band1Horz">
-      <w:tblPr/>
-      <w:tcPr>
-        <w:tcBorders>
-          <w:left w:val="nil"/>
-          <w:right w:val="nil"/>
-          <w:insideH w:val="nil"/>
-          <w:insideV w:val="nil"/>
-        </w:tcBorders>
-        <w:shd w:val="clear" w:color="auto" w:fill="C0C0C0" w:themeFill="text1" w:themeFillTint="3F"/>
-      </w:tcPr>
-    </w:tblStylePr>
-  </w:style>
-  <w:style w:type="table" w:styleId="LightShading-Accent3">
-    <w:name w:val="Light Shading Accent 3"/>
-    <w:basedOn w:val="TableNormal"/>
-    <w:uiPriority w:val="60"/>
-    <w:rsid w:val="00917DA9"/>
-    <w:pPr>
-      <w:spacing w:after="0" w:line="240" w:lineRule="auto"/>
-    </w:pPr>
-    <w:rPr>
-      <w:color w:val="7B7B7B" w:themeColor="accent3" w:themeShade="BF"/>
-    </w:rPr>
-    <w:tblPr>
-      <w:tblStyleRowBandSize w:val="1"/>
-      <w:tblStyleColBandSize w:val="1"/>
-      <w:tblInd w:w="0" w:type="dxa"/>
-      <w:tblBorders>
-        <w:top w:val="single" w:sz="8" w:space="0" w:color="A5A5A5" w:themeColor="accent3"/>
-        <w:bottom w:val="single" w:sz="8" w:space="0" w:color="A5A5A5" w:themeColor="accent3"/>
-      </w:tblBorders>
-      <w:tblCellMar>
-        <w:top w:w="0" w:type="dxa"/>
-        <w:left w:w="108" w:type="dxa"/>
-        <w:bottom w:w="0" w:type="dxa"/>
-        <w:right w:w="108" w:type="dxa"/>
-      </w:tblCellMar>
-    </w:tblPr>
-    <w:tblStylePr w:type="firstRow">
-      <w:pPr>
-        <w:spacing w:before="0" w:after="0" w:line="240" w:lineRule="auto"/>
-      </w:pPr>
-      <w:rPr>
-        <w:b/>
-        <w:bCs/>
-      </w:rPr>
-      <w:tblPr/>
-      <w:tcPr>
-        <w:tcBorders>
-          <w:top w:val="single" w:sz="8" w:space="0" w:color="A5A5A5" w:themeColor="accent3"/>
-          <w:left w:val="nil"/>
-          <w:bottom w:val="single" w:sz="8" w:space="0" w:color="A5A5A5" w:themeColor="accent3"/>
-          <w:right w:val="nil"/>
-          <w:insideH w:val="nil"/>
-          <w:insideV w:val="nil"/>
-        </w:tcBorders>
-      </w:tcPr>
-    </w:tblStylePr>
-    <w:tblStylePr w:type="lastRow">
-      <w:pPr>
-        <w:spacing w:before="0" w:after="0" w:line="240" w:lineRule="auto"/>
-      </w:pPr>
-      <w:rPr>
-        <w:b/>
-        <w:bCs/>
-      </w:rPr>
-      <w:tblPr/>
-      <w:tcPr>
-        <w:tcBorders>
-          <w:top w:val="single" w:sz="8" w:space="0" w:color="A5A5A5" w:themeColor="accent3"/>
-          <w:left w:val="nil"/>
-          <w:bottom w:val="single" w:sz="8" w:space="0" w:color="A5A5A5" w:themeColor="accent3"/>
-          <w:right w:val="nil"/>
-          <w:insideH w:val="nil"/>
-          <w:insideV w:val="nil"/>
-        </w:tcBorders>
-      </w:tcPr>
-    </w:tblStylePr>
-    <w:tblStylePr w:type="firstCol">
-      <w:rPr>
-        <w:b/>
-        <w:bCs/>
-      </w:rPr>
-    </w:tblStylePr>
-    <w:tblStylePr w:type="lastCol">
-      <w:rPr>
-        <w:b/>
-        <w:bCs/>
-      </w:rPr>
-    </w:tblStylePr>
-    <w:tblStylePr w:type="band1Vert">
-      <w:tblPr/>
-      <w:tcPr>
-        <w:tcBorders>
-          <w:left w:val="nil"/>
-          <w:right w:val="nil"/>
-          <w:insideH w:val="nil"/>
-          <w:insideV w:val="nil"/>
-        </w:tcBorders>
-        <w:shd w:val="clear" w:color="auto" w:fill="E8E8E8" w:themeFill="accent3" w:themeFillTint="3F"/>
-      </w:tcPr>
-    </w:tblStylePr>
-    <w:tblStylePr w:type="band1Horz">
-      <w:tblPr/>
-      <w:tcPr>
-        <w:tcBorders>
-          <w:left w:val="nil"/>
-          <w:right w:val="nil"/>
-          <w:insideH w:val="nil"/>
-          <w:insideV w:val="nil"/>
-        </w:tcBorders>
-        <w:shd w:val="clear" w:color="auto" w:fill="E8E8E8" w:themeFill="accent3" w:themeFillTint="3F"/>
-      </w:tcPr>
-    </w:tblStylePr>
-  </w:style>
-  <w:style w:type="table" w:styleId="LightList">
-    <w:name w:val="Light List"/>
-    <w:basedOn w:val="TableNormal"/>
-    <w:uiPriority w:val="61"/>
-    <w:rsid w:val="0093214A"/>
-    <w:pPr>
-      <w:spacing w:after="0" w:line="240" w:lineRule="auto"/>
-    </w:pPr>
-    <w:tblPr>
-      <w:tblStyleRowBandSize w:val="1"/>
-      <w:tblStyleColBandSize w:val="1"/>
-      <w:tblInd w:w="0" w:type="dxa"/>
-      <w:tblBorders>
-        <w:top w:val="single" w:sz="8" w:space="0" w:color="000000" w:themeColor="text1"/>
-        <w:left w:val="single" w:sz="8" w:space="0" w:color="000000" w:themeColor="text1"/>
-        <w:bottom w:val="single" w:sz="8" w:space="0" w:color="000000" w:themeColor="text1"/>
-        <w:right w:val="single" w:sz="8" w:space="0" w:color="000000" w:themeColor="text1"/>
-      </w:tblBorders>
-      <w:tblCellMar>
-        <w:top w:w="0" w:type="dxa"/>
-        <w:left w:w="108" w:type="dxa"/>
-        <w:bottom w:w="0" w:type="dxa"/>
-        <w:right w:w="108" w:type="dxa"/>
-      </w:tblCellMar>
     </w:tblPr>
     <w:tblStylePr w:type="firstRow">
       <w:pPr>
@@ -6865,7 +7129,7 @@
   <a:extraClrSchemeLst/>
   <a:extLst>
     <a:ext uri="{05A4C25C-085E-4340-85A3-A5531E510DB2}">
-      <thm15:themeFamily xmlns:thm15="http://schemas.microsoft.com/office/thememl/2012/main" xmlns="" name="Office Theme" id="{62F939B6-93AF-4DB8-9C6B-D6C7DFDC589F}" vid="{4A3C46E8-61CC-4603-A589-7422A47A8E4A}"/>
+      <thm15:themeFamily xmlns:thm15="http://schemas.microsoft.com/office/thememl/2012/main" name="Office Theme" id="{62F939B6-93AF-4DB8-9C6B-D6C7DFDC589F}" vid="{4A3C46E8-61CC-4603-A589-7422A47A8E4A}"/>
     </a:ext>
   </a:extLst>
 </a:theme>

</xml_diff>

<commit_message>
Updated report with cz
</commit_message>
<xml_diff>
--- a/documentation/EIZUIQIANG_report.docx
+++ b/documentation/EIZUIQIANG_report.docx
@@ -1,6 +1,6 @@
 
 <file path=word/document.xml><?xml version="1.0" encoding="utf-8"?>
-<w:document xmlns:wpc="http://schemas.microsoft.com/office/word/2010/wordprocessingCanvas" xmlns:mo="http://schemas.microsoft.com/office/mac/office/2008/main" xmlns:mc="http://schemas.openxmlformats.org/markup-compatibility/2006" xmlns:mv="urn:schemas-microsoft-com:mac:vml" xmlns:o="urn:schemas-microsoft-com:office:office" xmlns:r="http://schemas.openxmlformats.org/officeDocument/2006/relationships" xmlns:m="http://schemas.openxmlformats.org/officeDocument/2006/math" xmlns:v="urn:schemas-microsoft-com:vml" xmlns:wp14="http://schemas.microsoft.com/office/word/2010/wordprocessingDrawing" xmlns:wp="http://schemas.openxmlformats.org/drawingml/2006/wordprocessingDrawing" xmlns:w10="urn:schemas-microsoft-com:office:word" xmlns:w="http://schemas.openxmlformats.org/wordprocessingml/2006/main" xmlns:w14="http://schemas.microsoft.com/office/word/2010/wordml" xmlns:wpg="http://schemas.microsoft.com/office/word/2010/wordprocessingGroup" xmlns:wpi="http://schemas.microsoft.com/office/word/2010/wordprocessingInk" xmlns:wne="http://schemas.microsoft.com/office/word/2006/wordml" xmlns:wps="http://schemas.microsoft.com/office/word/2010/wordprocessingShape" mc:Ignorable="w14 wp14">
+<w:document xmlns:wpc="http://schemas.microsoft.com/office/word/2010/wordprocessingCanvas" xmlns:mc="http://schemas.openxmlformats.org/markup-compatibility/2006" xmlns:o="urn:schemas-microsoft-com:office:office" xmlns:r="http://schemas.openxmlformats.org/officeDocument/2006/relationships" xmlns:m="http://schemas.openxmlformats.org/officeDocument/2006/math" xmlns:v="urn:schemas-microsoft-com:vml" xmlns:wp14="http://schemas.microsoft.com/office/word/2010/wordprocessingDrawing" xmlns:wp="http://schemas.openxmlformats.org/drawingml/2006/wordprocessingDrawing" xmlns:w10="urn:schemas-microsoft-com:office:word" xmlns:w="http://schemas.openxmlformats.org/wordprocessingml/2006/main" xmlns:w14="http://schemas.microsoft.com/office/word/2010/wordml" xmlns:w15="http://schemas.microsoft.com/office/word/2012/wordml" xmlns:wpg="http://schemas.microsoft.com/office/word/2010/wordprocessingGroup" xmlns:wpi="http://schemas.microsoft.com/office/word/2010/wordprocessingInk" xmlns:wne="http://schemas.microsoft.com/office/word/2006/wordml" xmlns:wps="http://schemas.microsoft.com/office/word/2010/wordprocessingShape" mc:Ignorable="w14 w15 wp14">
   <w:body>
     <w:p>
       <w:pPr>
@@ -83,8 +83,18 @@
           <w:sz w:val="36"/>
           <w:szCs w:val="36"/>
         </w:rPr>
-        <w:t>Instructor ONG hongseng</w:t>
-      </w:r>
+        <w:t xml:space="preserve">Instructor ONG </w:t>
+      </w:r>
+      <w:proofErr w:type="spellStart"/>
+      <w:r>
+        <w:rPr>
+          <w:rFonts w:ascii="Calibri" w:hAnsi="Calibri"/>
+          <w:sz w:val="36"/>
+          <w:szCs w:val="36"/>
+        </w:rPr>
+        <w:t>hongseng</w:t>
+      </w:r>
+      <w:proofErr w:type="spellEnd"/>
     </w:p>
     <w:p>
       <w:pPr>
@@ -113,7 +123,7 @@
           <w:noProof/>
           <w:sz w:val="56"/>
           <w:szCs w:val="56"/>
-          <w:lang w:val="en-US"/>
+          <w:lang w:val="en-US" w:eastAsia="zh-CN"/>
         </w:rPr>
         <w:drawing>
           <wp:inline distT="0" distB="0" distL="0" distR="0" wp14:anchorId="7BCD01C9" wp14:editId="02CA7CA8">
@@ -133,7 +143,7 @@
                     </pic:cNvPicPr>
                   </pic:nvPicPr>
                   <pic:blipFill>
-                    <a:blip r:embed="rId6">
+                    <a:blip r:embed="rId5">
                       <a:extLst>
                         <a:ext uri="{28A0092B-C50C-407E-A947-70E740481C1C}">
                           <a14:useLocalDpi xmlns:a14="http://schemas.microsoft.com/office/drawing/2010/main" val="0"/>
@@ -191,7 +201,7 @@
           <w:noProof/>
           <w:sz w:val="72"/>
           <w:szCs w:val="72"/>
-          <w:lang w:val="en-US"/>
+          <w:lang w:val="en-US" w:eastAsia="zh-CN"/>
         </w:rPr>
         <w:drawing>
           <wp:inline distT="0" distB="0" distL="0" distR="0" wp14:anchorId="2D1CEFA8" wp14:editId="7A3EB408">
@@ -211,7 +221,7 @@
                     </pic:cNvPicPr>
                   </pic:nvPicPr>
                   <pic:blipFill>
-                    <a:blip r:embed="rId7">
+                    <a:blip r:embed="rId6">
                       <a:extLst>
                         <a:ext uri="{28A0092B-C50C-407E-A947-70E740481C1C}">
                           <a14:useLocalDpi xmlns:a14="http://schemas.microsoft.com/office/drawing/2010/main" val="0"/>
@@ -455,17 +465,9 @@
                 <w:szCs w:val="40"/>
                 <w:lang w:val="en-US"/>
               </w:rPr>
-              <w:t>Jeon Jemin, Lim Anyu, Lu Ning, Tan Kia Yong,</w:t>
-            </w:r>
-          </w:p>
-          <w:p>
-            <w:pPr>
-              <w:jc w:val="center"/>
-              <w:rPr>
-                <w:rFonts w:ascii="Arial" w:hAnsi="Arial" w:cs="Arial"/>
-                <w:b/>
-              </w:rPr>
-            </w:pPr>
+              <w:t xml:space="preserve">Jeon </w:t>
+            </w:r>
+            <w:proofErr w:type="spellStart"/>
             <w:r>
               <w:rPr>
                 <w:rFonts w:ascii="Calibri" w:hAnsi="Calibri"/>
@@ -474,6 +476,58 @@
                 <w:szCs w:val="40"/>
                 <w:lang w:val="en-US"/>
               </w:rPr>
+              <w:t>Jemin</w:t>
+            </w:r>
+            <w:proofErr w:type="spellEnd"/>
+            <w:r>
+              <w:rPr>
+                <w:rFonts w:ascii="Calibri" w:hAnsi="Calibri"/>
+                <w:bCs/>
+                <w:sz w:val="40"/>
+                <w:szCs w:val="40"/>
+                <w:lang w:val="en-US"/>
+              </w:rPr>
+              <w:t xml:space="preserve">, Lim </w:t>
+            </w:r>
+            <w:proofErr w:type="spellStart"/>
+            <w:r>
+              <w:rPr>
+                <w:rFonts w:ascii="Calibri" w:hAnsi="Calibri"/>
+                <w:bCs/>
+                <w:sz w:val="40"/>
+                <w:szCs w:val="40"/>
+                <w:lang w:val="en-US"/>
+              </w:rPr>
+              <w:t>Anyu</w:t>
+            </w:r>
+            <w:proofErr w:type="spellEnd"/>
+            <w:r>
+              <w:rPr>
+                <w:rFonts w:ascii="Calibri" w:hAnsi="Calibri"/>
+                <w:bCs/>
+                <w:sz w:val="40"/>
+                <w:szCs w:val="40"/>
+                <w:lang w:val="en-US"/>
+              </w:rPr>
+              <w:t>, Lu Ning, Tan Kia Yong,</w:t>
+            </w:r>
+          </w:p>
+          <w:p>
+            <w:pPr>
+              <w:jc w:val="center"/>
+              <w:rPr>
+                <w:rFonts w:ascii="Arial" w:hAnsi="Arial" w:cs="Arial"/>
+                <w:b/>
+              </w:rPr>
+            </w:pPr>
+            <w:r>
+              <w:rPr>
+                <w:rFonts w:ascii="Calibri" w:hAnsi="Calibri"/>
+                <w:bCs/>
+                <w:sz w:val="40"/>
+                <w:szCs w:val="40"/>
+                <w:lang w:val="en-US"/>
+              </w:rPr>
               <w:t>Yang Chengzhen, Yuan Yuxuan</w:t>
             </w:r>
           </w:p>
@@ -519,21 +573,34 @@
         </w:rPr>
         <w:br/>
       </w:r>
+      <w:proofErr w:type="spellStart"/>
       <w:r>
         <w:t>FoodBe</w:t>
       </w:r>
       <w:r>
-        <w:t xml:space="preserve">ar is a service that is </w:t>
+        <w:t>ar</w:t>
+      </w:r>
+      <w:proofErr w:type="spellEnd"/>
+      <w:r>
+        <w:t xml:space="preserve"> is a service that is </w:t>
       </w:r>
       <w:r>
         <w:t>similar to</w:t>
       </w:r>
       <w:r>
-        <w:t xml:space="preserve"> FoodPanda.</w:t>
-      </w:r>
-      <w:r>
         <w:t xml:space="preserve"> </w:t>
       </w:r>
+      <w:proofErr w:type="spellStart"/>
+      <w:r>
+        <w:t>FoodPanda</w:t>
+      </w:r>
+      <w:proofErr w:type="spellEnd"/>
+      <w:r>
+        <w:t>.</w:t>
+      </w:r>
+      <w:r>
+        <w:t xml:space="preserve"> </w:t>
+      </w:r>
       <w:r>
         <w:t xml:space="preserve">Our customers access our web interface which </w:t>
       </w:r>
@@ -550,8 +617,13 @@
         <w:t xml:space="preserve"> may then make payment using</w:t>
       </w:r>
       <w:r>
-        <w:t xml:space="preserve"> paypal</w:t>
-      </w:r>
+        <w:t xml:space="preserve"> </w:t>
+      </w:r>
+      <w:proofErr w:type="spellStart"/>
+      <w:r>
+        <w:t>paypal</w:t>
+      </w:r>
+      <w:proofErr w:type="spellEnd"/>
       <w:r>
         <w:t xml:space="preserve">. </w:t>
       </w:r>
@@ -608,12 +680,12 @@
       <w:r>
         <w:rPr>
           <w:noProof/>
-          <w:lang w:val="en-US"/>
+          <w:lang w:val="en-US" w:eastAsia="zh-CN"/>
         </w:rPr>
         <w:drawing>
-          <wp:inline distT="0" distB="0" distL="0" distR="0" wp14:anchorId="064FB396" wp14:editId="7C5CAFF0">
-            <wp:extent cx="7086544" cy="2521184"/>
-            <wp:effectExtent l="0" t="0" r="635" b="0"/>
+          <wp:inline distT="0" distB="0" distL="0" distR="0" wp14:anchorId="064FB396" wp14:editId="4A0CF510">
+            <wp:extent cx="7085330" cy="2971800"/>
+            <wp:effectExtent l="0" t="0" r="1270" b="0"/>
             <wp:docPr id="7" name="Picture 7"/>
             <wp:cNvGraphicFramePr>
               <a:graphicFrameLocks xmlns:a="http://schemas.openxmlformats.org/drawingml/2006/main" noChangeAspect="1"/>
@@ -628,7 +700,7 @@
                     </pic:cNvPicPr>
                   </pic:nvPicPr>
                   <pic:blipFill>
-                    <a:blip r:embed="rId8">
+                    <a:blip r:embed="rId7">
                       <a:extLst>
                         <a:ext uri="{28A0092B-C50C-407E-A947-70E740481C1C}">
                           <a14:useLocalDpi xmlns:a14="http://schemas.microsoft.com/office/drawing/2010/main" val="0"/>
@@ -643,7 +715,7 @@
                   <pic:spPr bwMode="auto">
                     <a:xfrm>
                       <a:off x="0" y="0"/>
-                      <a:ext cx="7090878" cy="2522726"/>
+                      <a:ext cx="7094783" cy="2975765"/>
                     </a:xfrm>
                     <a:prstGeom prst="rect">
                       <a:avLst/>
@@ -679,17 +751,30 @@
     </w:p>
     <w:p>
       <w:pPr>
+        <w:spacing w:before="240"/>
         <w:ind w:left="720"/>
       </w:pPr>
       <w:r>
-        <w:br/>
-        <w:t>1. FoodBear is the process of transitioning their client’s web interface ont</w:t>
-      </w:r>
-      <w:r>
-        <w:t>o the cloud to save costs by reducing reduncy while increasing scalability.</w:t>
-      </w:r>
-      <w:r>
-        <w:br/>
+        <w:t xml:space="preserve">1. </w:t>
+      </w:r>
+      <w:proofErr w:type="spellStart"/>
+      <w:r>
+        <w:t>FoodBear</w:t>
+      </w:r>
+      <w:proofErr w:type="spellEnd"/>
+      <w:r>
+        <w:t xml:space="preserve"> is the process of transitioning their client’s web interface ont</w:t>
+      </w:r>
+      <w:r>
+        <w:t xml:space="preserve">o the cloud to save costs by reducing </w:t>
+      </w:r>
+      <w:proofErr w:type="spellStart"/>
+      <w:r>
+        <w:t>reduncy</w:t>
+      </w:r>
+      <w:proofErr w:type="spellEnd"/>
+      <w:r>
+        <w:t xml:space="preserve"> while increasing scalability.</w:t>
       </w:r>
     </w:p>
     <w:p>
@@ -860,7 +945,15 @@
           </w:tcPr>
           <w:p>
             <w:r>
-              <w:t>This system manages customer information, including personal details such as email and handphone number as well as the list of restaurants that the customer has previously ordered from. It is connected to a MySQL customer database.</w:t>
+              <w:t xml:space="preserve">This system manages customer information, including personal details such as email and </w:t>
+            </w:r>
+            <w:proofErr w:type="spellStart"/>
+            <w:r>
+              <w:t>handphone</w:t>
+            </w:r>
+            <w:proofErr w:type="spellEnd"/>
+            <w:r>
+              <w:t xml:space="preserve"> number as well as the list of restaurants that the customer has previously ordered from. It is connected to a MySQL customer database.</w:t>
             </w:r>
           </w:p>
           <w:p>
@@ -943,7 +1036,15 @@
               <w:t>payments via</w:t>
             </w:r>
             <w:r>
-              <w:t xml:space="preserve"> paypal. It is part of the company’s </w:t>
+              <w:t xml:space="preserve"> </w:t>
+            </w:r>
+            <w:proofErr w:type="spellStart"/>
+            <w:r>
+              <w:t>paypal</w:t>
+            </w:r>
+            <w:proofErr w:type="spellEnd"/>
+            <w:r>
+              <w:t xml:space="preserve">. It is part of the company’s </w:t>
             </w:r>
             <w:r>
               <w:t>initiative to transfer COS’s functionalities</w:t>
@@ -1002,7 +1103,15 @@
         </w:numPr>
       </w:pPr>
       <w:r>
-        <w:t>The COS will send a synchronous request-reply JMS message to the Integration Middleware (IM) via a queue (q.request.search). The JMS message will contain the postal code and customer ID of the customer.</w:t>
+        <w:t>The COS will send a synchronous request-reply JMS message to the Integration Middleware (IM) via a queue (</w:t>
+      </w:r>
+      <w:proofErr w:type="spellStart"/>
+      <w:r>
+        <w:t>q.request.search</w:t>
+      </w:r>
+      <w:proofErr w:type="spellEnd"/>
+      <w:r>
+        <w:t>). The JMS message will contain the postal code and customer ID of the customer.</w:t>
       </w:r>
     </w:p>
     <w:p>
@@ -1028,9 +1137,11 @@
       <w:r>
         <w:t>The IM will then send a synchronous JMS message to the Restaurant Management System (RMS) via a queue (</w:t>
       </w:r>
+      <w:proofErr w:type="spellStart"/>
       <w:r>
         <w:t>q.request.region</w:t>
       </w:r>
+      <w:proofErr w:type="spellEnd"/>
       <w:r>
         <w:t>). The JMS message will contain the region name.</w:t>
       </w:r>
@@ -1045,7 +1156,33 @@
       </w:pPr>
       <w:r>
         <w:lastRenderedPageBreak/>
-        <w:t>The RMS will query the restaurant database to retrieve all restaurants that deliver to the specified region and return the list of restaurants to the IM via a queue (q.reply.region)</w:t>
+        <w:t>The RMS will query the restaurant database to retrieve all restaurants that deliver to the specified region</w:t>
+      </w:r>
+      <w:r>
+        <w:t xml:space="preserve"> and that are currently open.</w:t>
+      </w:r>
+      <w:r>
+        <w:t xml:space="preserve"> </w:t>
+      </w:r>
+      <w:r>
+        <w:t>RMS then</w:t>
+      </w:r>
+      <w:r>
+        <w:t xml:space="preserve"> return</w:t>
+      </w:r>
+      <w:r>
+        <w:t>s</w:t>
+      </w:r>
+      <w:r>
+        <w:t xml:space="preserve"> the list of restaurants to the IM via a queue (</w:t>
+      </w:r>
+      <w:proofErr w:type="spellStart"/>
+      <w:r>
+        <w:t>q.reply.region</w:t>
+      </w:r>
+      <w:proofErr w:type="spellEnd"/>
+      <w:r>
+        <w:t>)</w:t>
       </w:r>
     </w:p>
     <w:p>
@@ -1059,9 +1196,14 @@
       <w:r>
         <w:t>The IM will send the customer ID and restaurant list to the Customer Relation Management System (CRM) through a synchronous request-reply JMS message via a queue (</w:t>
       </w:r>
-      <w:r>
-        <w:t>q.request.sortedlist</w:t>
-      </w:r>
+      <w:proofErr w:type="spellStart"/>
+      <w:r>
+        <w:t>q.</w:t>
+      </w:r>
+      <w:r>
+        <w:t>sendtocrm</w:t>
+      </w:r>
+      <w:proofErr w:type="spellEnd"/>
       <w:r>
         <w:t>).</w:t>
       </w:r>
@@ -1075,8 +1217,21 @@
         </w:numPr>
       </w:pPr>
       <w:r>
-        <w:t>The CRM will retrieve the customer’s email, phone number and a list of past orders from the customer database and sort the list of restaurants received from the IM based on the list of past orders. The CRM will then send a reply to the IM with the sorted list of restaurants, customer email and customer handphone number via a queue (</w:t>
-      </w:r>
+        <w:t>The CRM will retrieve the customer’s email, phone number and a list of past orders from the customer database and sort the list of restaurants received from the IM based on the list of past orders. The CRM will then send a reply to the IM with the sorted list of restaurants, customer email and customer hand</w:t>
+      </w:r>
+      <w:r>
+        <w:t xml:space="preserve"> </w:t>
+      </w:r>
+      <w:r>
+        <w:t>phone number</w:t>
+      </w:r>
+      <w:r>
+        <w:t xml:space="preserve"> </w:t>
+      </w:r>
+      <w:r>
+        <w:t>via a queue (</w:t>
+      </w:r>
+      <w:proofErr w:type="spellStart"/>
       <w:r>
         <w:t>q.</w:t>
       </w:r>
@@ -1086,6 +1241,7 @@
       <w:r>
         <w:t>.sortedlist</w:t>
       </w:r>
+      <w:proofErr w:type="spellEnd"/>
       <w:r>
         <w:t>).</w:t>
       </w:r>
@@ -1099,7 +1255,30 @@
         </w:numPr>
       </w:pPr>
       <w:r>
-        <w:t>The IM will then send the customer’s handphone number, email and the sorted restaurant list as a reply to the COS via a queue (q.reply.search). The COS will then store the customer’s email and handphone number in the current session and display the sorted list of restaurants and menus for the customer to pick from.</w:t>
+        <w:t>The IM will then send the customer’s hand</w:t>
+      </w:r>
+      <w:r>
+        <w:t xml:space="preserve"> </w:t>
+      </w:r>
+      <w:r>
+        <w:t>phone number, email and the sorted restaurant list as a reply to the COS via a queue (</w:t>
+      </w:r>
+      <w:proofErr w:type="spellStart"/>
+      <w:r>
+        <w:t>q.</w:t>
+      </w:r>
+      <w:r>
+        <w:t>receiveorder</w:t>
+      </w:r>
+      <w:proofErr w:type="spellEnd"/>
+      <w:r>
+        <w:t>). The COS will then store the customer’s email and hand</w:t>
+      </w:r>
+      <w:r>
+        <w:t xml:space="preserve"> </w:t>
+      </w:r>
+      <w:r>
+        <w:t>phone number in the current session and display the sorted list of restaurants and menus for the customer to pick from.</w:t>
       </w:r>
     </w:p>
     <w:p>
@@ -1111,7 +1290,13 @@
         </w:numPr>
       </w:pPr>
       <w:r>
-        <w:t xml:space="preserve">When the customer has made a selection, he is asked to </w:t>
+        <w:t xml:space="preserve">When the customer has made a selection, he is </w:t>
+      </w:r>
+      <w:r>
+        <w:t>required</w:t>
+      </w:r>
+      <w:r>
+        <w:t xml:space="preserve"> to </w:t>
       </w:r>
       <w:r>
         <w:t>make payment via PayPal</w:t>
@@ -1126,7 +1311,19 @@
         </w:numPr>
       </w:pPr>
       <w:r>
-        <w:t>If the customer chooses to pay though PayPal. COS will send the customer’s token, items he ordered and the total amount to our payments site. Our customer will also be re-directed to our payments site hosted.</w:t>
+        <w:t xml:space="preserve">COS will send the customer’s </w:t>
+      </w:r>
+      <w:r>
+        <w:t>ordered</w:t>
+      </w:r>
+      <w:r>
+        <w:t xml:space="preserve"> items and the total </w:t>
+      </w:r>
+      <w:r>
+        <w:t xml:space="preserve">payment </w:t>
+      </w:r>
+      <w:r>
+        <w:t>amount to our payments site. Our customer will also be re-directed to our payments site hosted.</w:t>
       </w:r>
     </w:p>
     <w:p>
@@ -1138,7 +1335,19 @@
         </w:numPr>
       </w:pPr>
       <w:r>
-        <w:t>On redirection to the payment’s site, our user will be asked to fill in his address and Paypal account details. These details are then sent from the payments site to paypal. All transactions between our Payments page and PayPal utilizes SSL to protect the information transfer.</w:t>
+        <w:t xml:space="preserve">On redirection to the payment’s site, our user will be asked to fill in his address and </w:t>
+      </w:r>
+      <w:r>
+        <w:t>PayPal</w:t>
+      </w:r>
+      <w:r>
+        <w:t xml:space="preserve"> account details. These details are then sent from the payments site to </w:t>
+      </w:r>
+      <w:r>
+        <w:t>PayPal</w:t>
+      </w:r>
+      <w:r>
+        <w:t>. All transactions between our Payments page and PayPal utilizes SSL to protect the information transfer.</w:t>
       </w:r>
     </w:p>
     <w:p>
@@ -1150,7 +1359,19 @@
         </w:numPr>
       </w:pPr>
       <w:r>
-        <w:t xml:space="preserve">Payment status from paypal will be received and validated by our payments’s site. </w:t>
+        <w:t xml:space="preserve">Payment status from </w:t>
+      </w:r>
+      <w:r>
+        <w:t>PayPal</w:t>
+      </w:r>
+      <w:r>
+        <w:t xml:space="preserve"> will be received and validated by our </w:t>
+      </w:r>
+      <w:r>
+        <w:t>payments’</w:t>
+      </w:r>
+      <w:r>
+        <w:t xml:space="preserve"> site. </w:t>
       </w:r>
     </w:p>
     <w:p>
@@ -1162,7 +1383,7 @@
         </w:numPr>
       </w:pPr>
       <w:r>
-        <w:t>On validation, our payment’s site will inform COS by returning the customer’s token and payments status.</w:t>
+        <w:t>On validation, our payment’s site will inform COS by returning the customer’s payments status.</w:t>
       </w:r>
     </w:p>
     <w:p>
@@ -1174,11 +1395,22 @@
         </w:numPr>
       </w:pPr>
       <w:r>
-        <w:t>The COS then sends the order details, customer handphone number and email and the delivery location postal code to the IM through a fire-and-forget JMS message via a queue (</w:t>
-      </w:r>
-      <w:r>
-        <w:t>q.receiveOrder</w:t>
-      </w:r>
+        <w:t xml:space="preserve">The COS then sends the order details, customer </w:t>
+      </w:r>
+      <w:r>
+        <w:t>hand phone</w:t>
+      </w:r>
+      <w:r>
+        <w:t xml:space="preserve"> number and email and the delivery location postal code to the IM through a fire-and-forget JMS message via a queue (</w:t>
+      </w:r>
+      <w:proofErr w:type="spellStart"/>
+      <w:r>
+        <w:t>q.</w:t>
+      </w:r>
+      <w:r>
+        <w:t>request.placeorder</w:t>
+      </w:r>
+      <w:proofErr w:type="spellEnd"/>
       <w:r>
         <w:t>).</w:t>
       </w:r>
@@ -1216,7 +1448,19 @@
         </w:numPr>
       </w:pPr>
       <w:r>
-        <w:t>The IM then sums the preparation time and delivery time and invokes an SMS RESTFUL web service with the customer’s handphone number to send a sms with an acknowledgement of the order and the estimated total time.</w:t>
+        <w:t>The IM then sums the preparation time and delivery time and invokes an SMS RESTFUL web service with the customer’s hand</w:t>
+      </w:r>
+      <w:r>
+        <w:t xml:space="preserve"> </w:t>
+      </w:r>
+      <w:r>
+        <w:t xml:space="preserve">phone number to send a </w:t>
+      </w:r>
+      <w:r>
+        <w:t>SMS</w:t>
+      </w:r>
+      <w:r>
+        <w:t xml:space="preserve"> with an acknowledgement of the order and the estimated total time.</w:t>
       </w:r>
     </w:p>
     <w:p>
@@ -1228,7 +1472,29 @@
         </w:numPr>
       </w:pPr>
       <w:r>
-        <w:t>The IM utilizes an email plugin (Tibco BusinessWorks) to send an email with an acknowledgement of the order and the estimated total time to the customer’s email.</w:t>
+        <w:t>The IM utilizes an email plugin (</w:t>
+      </w:r>
+      <w:r>
+        <w:t xml:space="preserve">within </w:t>
+      </w:r>
+      <w:proofErr w:type="spellStart"/>
+      <w:r>
+        <w:t>Tibco</w:t>
+      </w:r>
+      <w:proofErr w:type="spellEnd"/>
+      <w:r>
+        <w:t xml:space="preserve"> </w:t>
+      </w:r>
+      <w:proofErr w:type="spellStart"/>
+      <w:r>
+        <w:t>BusinessWorks</w:t>
+      </w:r>
+      <w:proofErr w:type="spellEnd"/>
+      <w:r>
+        <w:t xml:space="preserve"> suit</w:t>
+      </w:r>
+      <w:r>
+        <w:t>) to send an email with an acknowledgement of the order and the estimated total time to the customer’s email.</w:t>
       </w:r>
     </w:p>
     <w:p>
@@ -1250,13 +1516,34 @@
         <w:br/>
       </w:r>
       <w:r>
-        <w:t>In this section, we cover the technologies that power FoodBear</w:t>
-      </w:r>
+        <w:t xml:space="preserve">In this section, we cover the technologies that power </w:t>
+      </w:r>
+      <w:proofErr w:type="spellStart"/>
+      <w:r>
+        <w:t>FoodBear</w:t>
+      </w:r>
+      <w:proofErr w:type="spellEnd"/>
       <w:r>
         <w:t xml:space="preserve"> in detail</w:t>
       </w:r>
       <w:r>
-        <w:t>. A list of the technologies that we used are: (1)Electronic Messaging System [Tibco EMS server], (2) XML</w:t>
+        <w:t>. A list of the technologies that we used are: (1</w:t>
+      </w:r>
+      <w:proofErr w:type="gramStart"/>
+      <w:r>
+        <w:t>)Electronic</w:t>
+      </w:r>
+      <w:proofErr w:type="gramEnd"/>
+      <w:r>
+        <w:t xml:space="preserve"> Messaging System [</w:t>
+      </w:r>
+      <w:proofErr w:type="spellStart"/>
+      <w:r>
+        <w:t>Tibco</w:t>
+      </w:r>
+      <w:proofErr w:type="spellEnd"/>
+      <w:r>
+        <w:t xml:space="preserve"> EMS server], (2) XML</w:t>
       </w:r>
       <w:r>
         <w:t xml:space="preserve"> &amp; XSD</w:t>
@@ -1265,7 +1552,31 @@
         <w:t xml:space="preserve"> Documents, (3)</w:t>
       </w:r>
       <w:r>
-        <w:t xml:space="preserve"> MySQL Databases, (4) Web Services, (5) Integration Middleware [Tibco Businessworks], (6) Cloud application platform [Heroku]</w:t>
+        <w:t xml:space="preserve"> MySQL Databases, (4) Web Services, (5) Integration Middleware [</w:t>
+      </w:r>
+      <w:proofErr w:type="spellStart"/>
+      <w:r>
+        <w:t>Tibco</w:t>
+      </w:r>
+      <w:proofErr w:type="spellEnd"/>
+      <w:r>
+        <w:t xml:space="preserve"> </w:t>
+      </w:r>
+      <w:proofErr w:type="spellStart"/>
+      <w:r>
+        <w:t>Businessworks</w:t>
+      </w:r>
+      <w:proofErr w:type="spellEnd"/>
+      <w:r>
+        <w:t>], (6) Cloud application platform [</w:t>
+      </w:r>
+      <w:proofErr w:type="spellStart"/>
+      <w:r>
+        <w:t>Heroku</w:t>
+      </w:r>
+      <w:proofErr w:type="spellEnd"/>
+      <w:r>
+        <w:t>]</w:t>
       </w:r>
     </w:p>
     <w:p>
@@ -1313,57 +1624,35 @@
       <w:r>
         <w:rPr>
           <w:noProof/>
-          <w:lang w:val="en-US"/>
-        </w:rPr>
-        <w:drawing>
-          <wp:inline distT="0" distB="0" distL="0" distR="0" wp14:anchorId="2F139D30" wp14:editId="314D1A35">
-            <wp:extent cx="7089574" cy="3364865"/>
-            <wp:effectExtent l="0" t="0" r="0" b="0"/>
-            <wp:docPr id="13" name="Picture 13"/>
-            <wp:cNvGraphicFramePr>
-              <a:graphicFrameLocks xmlns:a="http://schemas.openxmlformats.org/drawingml/2006/main" noChangeAspect="1"/>
-            </wp:cNvGraphicFramePr>
-            <a:graphic xmlns:a="http://schemas.openxmlformats.org/drawingml/2006/main">
-              <a:graphicData uri="http://schemas.openxmlformats.org/drawingml/2006/picture">
-                <pic:pic xmlns:pic="http://schemas.openxmlformats.org/drawingml/2006/picture">
-                  <pic:nvPicPr>
-                    <pic:cNvPr id="0" name="Picture 13"/>
-                    <pic:cNvPicPr>
-                      <a:picLocks noChangeAspect="1" noChangeArrowheads="1"/>
-                    </pic:cNvPicPr>
-                  </pic:nvPicPr>
-                  <pic:blipFill>
-                    <a:blip r:embed="rId9">
-                      <a:extLst>
-                        <a:ext uri="{28A0092B-C50C-407E-A947-70E740481C1C}">
-                          <a14:useLocalDpi xmlns:a14="http://schemas.microsoft.com/office/drawing/2010/main" val="0"/>
-                        </a:ext>
-                      </a:extLst>
-                    </a:blip>
-                    <a:srcRect/>
-                    <a:stretch>
-                      <a:fillRect/>
-                    </a:stretch>
-                  </pic:blipFill>
-                  <pic:spPr bwMode="auto">
-                    <a:xfrm>
-                      <a:off x="0" y="0"/>
-                      <a:ext cx="7089574" cy="3364865"/>
-                    </a:xfrm>
-                    <a:prstGeom prst="rect">
-                      <a:avLst/>
-                    </a:prstGeom>
-                    <a:noFill/>
-                    <a:ln>
-                      <a:noFill/>
-                    </a:ln>
-                  </pic:spPr>
-                </pic:pic>
-              </a:graphicData>
-            </a:graphic>
-          </wp:inline>
-        </w:drawing>
-      </w:r>
+          <w:lang w:val="en-US" w:eastAsia="zh-CN"/>
+        </w:rPr>
+        <w:pict w14:anchorId="6298913B">
+          <v:shapetype id="_x0000_t75" coordsize="21600,21600" o:spt="75" o:preferrelative="t" path="m@4@5l@4@11@9@11@9@5xe" filled="f" stroked="f">
+            <v:stroke joinstyle="miter"/>
+            <v:formulas>
+              <v:f eqn="if lineDrawn pixelLineWidth 0"/>
+              <v:f eqn="sum @0 1 0"/>
+              <v:f eqn="sum 0 0 @1"/>
+              <v:f eqn="prod @2 1 2"/>
+              <v:f eqn="prod @3 21600 pixelWidth"/>
+              <v:f eqn="prod @3 21600 pixelHeight"/>
+              <v:f eqn="sum @0 0 1"/>
+              <v:f eqn="prod @6 1 2"/>
+              <v:f eqn="prod @7 21600 pixelWidth"/>
+              <v:f eqn="sum @8 21600 0"/>
+              <v:f eqn="prod @7 21600 pixelHeight"/>
+              <v:f eqn="sum @10 21600 0"/>
+            </v:formulas>
+            <v:path o:extrusionok="f" gradientshapeok="t" o:connecttype="rect"/>
+            <o:lock v:ext="edit" aspectratio="t"/>
+          </v:shapetype>
+          <v:shape id="_x0000_i1025" type="#_x0000_t75" style="width:561.05pt;height:260.85pt">
+            <v:imagedata r:id="rId8" o:title="photo_2015-03-31_12-19-49"/>
+          </v:shape>
+        </w:pict>
+      </w:r>
+      <w:bookmarkStart w:id="0" w:name="_GoBack"/>
+      <w:bookmarkEnd w:id="0"/>
     </w:p>
     <w:p>
       <w:pPr>
@@ -1423,7 +1712,7 @@
       <w:r>
         <w:rPr>
           <w:noProof/>
-          <w:lang w:val="en-US"/>
+          <w:lang w:val="en-US" w:eastAsia="zh-CN"/>
         </w:rPr>
         <w:drawing>
           <wp:inline distT="0" distB="0" distL="0" distR="0" wp14:anchorId="5FADB457" wp14:editId="774B76C7">
@@ -1443,7 +1732,7 @@
                     </pic:cNvPicPr>
                   </pic:nvPicPr>
                   <pic:blipFill>
-                    <a:blip r:embed="rId10">
+                    <a:blip r:embed="rId9">
                       <a:extLst>
                         <a:ext uri="{28A0092B-C50C-407E-A947-70E740481C1C}">
                           <a14:useLocalDpi xmlns:a14="http://schemas.microsoft.com/office/drawing/2010/main" val="0"/>
@@ -1497,7 +1786,7 @@
       <w:r>
         <w:rPr>
           <w:noProof/>
-          <w:lang w:val="en-US"/>
+          <w:lang w:val="en-US" w:eastAsia="zh-CN"/>
         </w:rPr>
         <w:drawing>
           <wp:inline distT="0" distB="0" distL="0" distR="0" wp14:anchorId="3CF9C069" wp14:editId="472645FF">
@@ -1517,7 +1806,7 @@
                     </pic:cNvPicPr>
                   </pic:nvPicPr>
                   <pic:blipFill>
-                    <a:blip r:embed="rId11">
+                    <a:blip r:embed="rId10">
                       <a:extLst>
                         <a:ext uri="{28A0092B-C50C-407E-A947-70E740481C1C}">
                           <a14:useLocalDpi xmlns:a14="http://schemas.microsoft.com/office/drawing/2010/main" val="0"/>
@@ -1575,7 +1864,21 @@
         <w:rPr>
           <w:caps w:val="0"/>
         </w:rPr>
-        <w:t xml:space="preserve"> Electronic Messaging System (Tibco EMS)</w:t>
+        <w:t xml:space="preserve"> Electronic Messaging System (</w:t>
+      </w:r>
+      <w:proofErr w:type="spellStart"/>
+      <w:r>
+        <w:rPr>
+          <w:caps w:val="0"/>
+        </w:rPr>
+        <w:t>Tibco</w:t>
+      </w:r>
+      <w:proofErr w:type="spellEnd"/>
+      <w:r>
+        <w:rPr>
+          <w:caps w:val="0"/>
+        </w:rPr>
+        <w:t xml:space="preserve"> EMS)</w:t>
       </w:r>
     </w:p>
     <w:p>
@@ -1599,13 +1902,29 @@
         <w:t xml:space="preserve">our </w:t>
       </w:r>
       <w:r>
-        <w:t xml:space="preserve">internal systems. We chose JMS as FoodBear </w:t>
+        <w:t xml:space="preserve">internal systems. We chose JMS as </w:t>
+      </w:r>
+      <w:proofErr w:type="spellStart"/>
+      <w:r>
+        <w:t>FoodBear</w:t>
+      </w:r>
+      <w:proofErr w:type="spellEnd"/>
+      <w:r>
+        <w:t xml:space="preserve"> </w:t>
       </w:r>
       <w:r>
         <w:t>needs to serve</w:t>
       </w:r>
       <w:r>
-        <w:t xml:space="preserve"> a large number of customers concurrently. By using queues to forward messages internally, we will be able to process high volumns of requests quickly and reliably.</w:t>
+        <w:t xml:space="preserve"> a large number of customers concurrently. By using queues to forward messages internally, we will be able to process high </w:t>
+      </w:r>
+      <w:proofErr w:type="spellStart"/>
+      <w:r>
+        <w:t>volumns</w:t>
+      </w:r>
+      <w:proofErr w:type="spellEnd"/>
+      <w:r>
+        <w:t xml:space="preserve"> of requests quickly and reliably.</w:t>
       </w:r>
     </w:p>
     <w:tbl>
@@ -1714,8 +2033,17 @@
                 <w:b/>
                 <w:color w:val="FFFFFF" w:themeColor="background1"/>
               </w:rPr>
-              <w:t>Sync/Async</w:t>
-            </w:r>
+              <w:t>Sync/</w:t>
+            </w:r>
+            <w:proofErr w:type="spellStart"/>
+            <w:r>
+              <w:rPr>
+                <w:b/>
+                <w:color w:val="FFFFFF" w:themeColor="background1"/>
+              </w:rPr>
+              <w:t>Async</w:t>
+            </w:r>
+            <w:proofErr w:type="spellEnd"/>
           </w:p>
         </w:tc>
         <w:tc>
@@ -1950,9 +2278,11 @@
                 <w:rFonts w:cs="Times New Roman"/>
               </w:rPr>
             </w:pPr>
+            <w:proofErr w:type="spellStart"/>
             <w:r>
               <w:t>q.request.search</w:t>
             </w:r>
+            <w:proofErr w:type="spellEnd"/>
           </w:p>
         </w:tc>
       </w:tr>
@@ -2074,8 +2404,16 @@
               </w:rPr>
             </w:pPr>
             <w:r>
-              <w:t>q.reply.search</w:t>
-            </w:r>
+              <w:t>q.</w:t>
+            </w:r>
+            <w:r>
+              <w:t xml:space="preserve"> </w:t>
+            </w:r>
+            <w:proofErr w:type="spellStart"/>
+            <w:r>
+              <w:t>receiveorder</w:t>
+            </w:r>
+            <w:proofErr w:type="spellEnd"/>
           </w:p>
         </w:tc>
       </w:tr>
@@ -2202,9 +2540,11 @@
                 <w:shd w:val="pct15" w:color="auto" w:fill="FFFFFF"/>
               </w:rPr>
             </w:pPr>
+            <w:proofErr w:type="spellStart"/>
             <w:r>
               <w:t>q.request.region</w:t>
             </w:r>
+            <w:proofErr w:type="spellEnd"/>
           </w:p>
         </w:tc>
       </w:tr>
@@ -2325,9 +2665,11 @@
                 <w:rFonts w:cs="Times New Roman"/>
               </w:rPr>
             </w:pPr>
+            <w:proofErr w:type="spellStart"/>
             <w:r>
               <w:t>q.reply.region</w:t>
             </w:r>
+            <w:proofErr w:type="spellEnd"/>
           </w:p>
         </w:tc>
       </w:tr>
@@ -2451,12 +2793,14 @@
                 <w:rFonts w:cs="Times New Roman"/>
               </w:rPr>
             </w:pPr>
+            <w:proofErr w:type="spellStart"/>
             <w:r>
               <w:t>q.</w:t>
             </w:r>
             <w:r>
-              <w:t>sendform</w:t>
-            </w:r>
+              <w:t>sendtocrm</w:t>
+            </w:r>
+            <w:proofErr w:type="spellEnd"/>
           </w:p>
         </w:tc>
       </w:tr>
@@ -2577,6 +2921,7 @@
                 <w:rFonts w:cs="Times New Roman"/>
               </w:rPr>
             </w:pPr>
+            <w:proofErr w:type="spellStart"/>
             <w:r>
               <w:t>q.</w:t>
             </w:r>
@@ -2586,6 +2931,7 @@
             <w:r>
               <w:t>.sortedlist</w:t>
             </w:r>
+            <w:proofErr w:type="spellEnd"/>
           </w:p>
         </w:tc>
       </w:tr>
@@ -2705,11 +3051,16 @@
               <w:jc w:val="center"/>
             </w:pPr>
             <w:r>
-              <w:t>q.receiveo</w:t>
-            </w:r>
-            <w:r>
-              <w:t>rder</w:t>
-            </w:r>
+              <w:t>q.</w:t>
+            </w:r>
+            <w:r>
+              <w:t xml:space="preserve"> </w:t>
+            </w:r>
+            <w:proofErr w:type="spellStart"/>
+            <w:r>
+              <w:t>request.placeorder</w:t>
+            </w:r>
+            <w:proofErr w:type="spellEnd"/>
           </w:p>
         </w:tc>
       </w:tr>
@@ -2825,12 +3176,14 @@
             <w:pPr>
               <w:jc w:val="center"/>
             </w:pPr>
+            <w:proofErr w:type="spellStart"/>
             <w:r>
               <w:t>q.</w:t>
             </w:r>
             <w:r>
               <w:t>sendtocrm</w:t>
             </w:r>
+            <w:proofErr w:type="spellEnd"/>
           </w:p>
         </w:tc>
       </w:tr>
@@ -2855,15 +3208,49 @@
           <w:b/>
           <w:u w:val="single"/>
         </w:rPr>
-        <w:t>Integration 1 (q.request.search / q.reply.search</w:t>
-      </w:r>
+        <w:t>Integration 1 (</w:t>
+      </w:r>
+      <w:proofErr w:type="spellStart"/>
       <w:r>
         <w:rPr>
           <w:b/>
           <w:u w:val="single"/>
         </w:rPr>
+        <w:t>q.request.search</w:t>
+      </w:r>
+      <w:proofErr w:type="spellEnd"/>
+      <w:r>
+        <w:rPr>
+          <w:b/>
+          <w:u w:val="single"/>
+        </w:rPr>
+        <w:t xml:space="preserve"> / </w:t>
+      </w:r>
+      <w:proofErr w:type="spellStart"/>
+      <w:r>
+        <w:rPr>
+          <w:b/>
+          <w:u w:val="single"/>
+        </w:rPr>
+        <w:t>q.</w:t>
+      </w:r>
+      <w:r>
+        <w:rPr>
+          <w:b/>
+          <w:u w:val="single"/>
+        </w:rPr>
+        <w:t>receiveorder</w:t>
+      </w:r>
+      <w:proofErr w:type="spellEnd"/>
+      <w:proofErr w:type="gramStart"/>
+      <w:r>
+        <w:rPr>
+          <w:b/>
+          <w:u w:val="single"/>
+        </w:rPr>
         <w:t>)</w:t>
       </w:r>
+      <w:proofErr w:type="gramEnd"/>
       <w:r>
         <w:rPr>
           <w:b/>
@@ -2951,13 +3338,38 @@
           <w:b/>
           <w:u w:val="single"/>
         </w:rPr>
-        <w:t>Integration 2 (q.request.region / q.reply.region</w:t>
-      </w:r>
+        <w:t>Integration 2 (</w:t>
+      </w:r>
+      <w:proofErr w:type="spellStart"/>
       <w:r>
         <w:rPr>
           <w:b/>
           <w:u w:val="single"/>
         </w:rPr>
+        <w:t>q.request.region</w:t>
+      </w:r>
+      <w:proofErr w:type="spellEnd"/>
+      <w:r>
+        <w:rPr>
+          <w:b/>
+          <w:u w:val="single"/>
+        </w:rPr>
+        <w:t xml:space="preserve"> / </w:t>
+      </w:r>
+      <w:proofErr w:type="spellStart"/>
+      <w:r>
+        <w:rPr>
+          <w:b/>
+          <w:u w:val="single"/>
+        </w:rPr>
+        <w:t>q.reply.region</w:t>
+      </w:r>
+      <w:proofErr w:type="spellEnd"/>
+      <w:r>
+        <w:rPr>
+          <w:b/>
+          <w:u w:val="single"/>
+        </w:rPr>
         <w:t>)</w:t>
       </w:r>
       <w:r>
@@ -3049,7 +3461,15 @@
         <w:t xml:space="preserve"> </w:t>
       </w:r>
       <w:r>
-        <w:t>(2) delievers to</w:t>
+        <w:t xml:space="preserve">(2) </w:t>
+      </w:r>
+      <w:proofErr w:type="spellStart"/>
+      <w:r>
+        <w:t>delievers</w:t>
+      </w:r>
+      <w:proofErr w:type="spellEnd"/>
+      <w:r>
+        <w:t xml:space="preserve"> to</w:t>
       </w:r>
       <w:r>
         <w:t xml:space="preserve"> area</w:t>
@@ -3082,8 +3502,49 @@
           <w:b/>
           <w:u w:val="single"/>
         </w:rPr>
-        <w:t xml:space="preserve"> 3 (q.sendform / q.reply.sortedlist)</w:t>
-      </w:r>
+        <w:t xml:space="preserve"> 3 (</w:t>
+      </w:r>
+      <w:proofErr w:type="spellStart"/>
+      <w:r>
+        <w:rPr>
+          <w:b/>
+          <w:u w:val="single"/>
+        </w:rPr>
+        <w:t>q.</w:t>
+      </w:r>
+      <w:r>
+        <w:rPr>
+          <w:b/>
+          <w:u w:val="single"/>
+        </w:rPr>
+        <w:t>sendtocrm</w:t>
+      </w:r>
+      <w:proofErr w:type="spellEnd"/>
+      <w:r>
+        <w:rPr>
+          <w:b/>
+          <w:u w:val="single"/>
+        </w:rPr>
+        <w:t xml:space="preserve"> / </w:t>
+      </w:r>
+      <w:proofErr w:type="spellStart"/>
+      <w:r>
+        <w:rPr>
+          <w:b/>
+          <w:u w:val="single"/>
+        </w:rPr>
+        <w:t>q.reply.sortedlist</w:t>
+      </w:r>
+      <w:proofErr w:type="spellEnd"/>
+      <w:proofErr w:type="gramStart"/>
+      <w:r>
+        <w:rPr>
+          <w:b/>
+          <w:u w:val="single"/>
+        </w:rPr>
+        <w:t>)</w:t>
+      </w:r>
+      <w:proofErr w:type="gramEnd"/>
       <w:r>
         <w:rPr>
           <w:b/>
@@ -3186,8 +3647,33 @@
           <w:b/>
           <w:u w:val="single"/>
         </w:rPr>
-        <w:t>Integration 4 (q.receiveorder)</w:t>
-      </w:r>
+        <w:t>Integration 4 (</w:t>
+      </w:r>
+      <w:proofErr w:type="spellStart"/>
+      <w:r>
+        <w:rPr>
+          <w:b/>
+          <w:u w:val="single"/>
+        </w:rPr>
+        <w:t>q.</w:t>
+      </w:r>
+      <w:r>
+        <w:rPr>
+          <w:b/>
+          <w:u w:val="single"/>
+        </w:rPr>
+        <w:t>request.placeorder</w:t>
+      </w:r>
+      <w:proofErr w:type="spellEnd"/>
+      <w:proofErr w:type="gramStart"/>
+      <w:r>
+        <w:rPr>
+          <w:b/>
+          <w:u w:val="single"/>
+        </w:rPr>
+        <w:t>)</w:t>
+      </w:r>
+      <w:proofErr w:type="gramEnd"/>
       <w:r>
         <w:rPr>
           <w:b/>
@@ -3254,8 +3740,26 @@
           <w:b/>
           <w:u w:val="single"/>
         </w:rPr>
-        <w:t>Integration 5 (q.sendtocrm)</w:t>
-      </w:r>
+        <w:t>Integration 5 (</w:t>
+      </w:r>
+      <w:proofErr w:type="spellStart"/>
+      <w:r>
+        <w:rPr>
+          <w:b/>
+          <w:u w:val="single"/>
+        </w:rPr>
+        <w:t>q.sendtocrm</w:t>
+      </w:r>
+      <w:proofErr w:type="spellEnd"/>
+      <w:proofErr w:type="gramStart"/>
+      <w:r>
+        <w:rPr>
+          <w:b/>
+          <w:u w:val="single"/>
+        </w:rPr>
+        <w:t>)</w:t>
+      </w:r>
+      <w:proofErr w:type="gramEnd"/>
       <w:r>
         <w:rPr>
           <w:b/>
@@ -3351,7 +3855,7 @@
         <w:rPr>
           <w:b/>
           <w:noProof/>
-          <w:lang w:val="en-US"/>
+          <w:lang w:val="en-US" w:eastAsia="zh-CN"/>
         </w:rPr>
         <mc:AlternateContent>
           <mc:Choice Requires="wps">
@@ -3401,18 +3905,28 @@
                                 <w:lang w:val="en-US" w:eastAsia="zh-CN"/>
                               </w:rPr>
                             </w:pPr>
+                            <w:proofErr w:type="spellStart"/>
                             <w:r>
                               <w:rPr>
                                 <w:lang w:eastAsia="zh-CN"/>
                               </w:rPr>
                               <w:t>Restaurant_list</w:t>
                             </w:r>
+                            <w:proofErr w:type="spellEnd"/>
                             <w:r>
                               <w:rPr>
                                 <w:lang w:val="en-US" w:eastAsia="zh-CN"/>
                               </w:rPr>
-                              <w:t>.xsd</w:t>
+                              <w:t>.</w:t>
                             </w:r>
+                            <w:proofErr w:type="spellStart"/>
+                            <w:r>
+                              <w:rPr>
+                                <w:lang w:val="en-US" w:eastAsia="zh-CN"/>
+                              </w:rPr>
+                              <w:t>xsd</w:t>
+                            </w:r>
+                            <w:proofErr w:type="spellEnd"/>
                           </w:p>
                         </w:txbxContent>
                       </wps:txbx>
@@ -3433,11 +3947,11 @@
           </mc:Choice>
           <mc:Fallback>
             <w:pict>
-              <v:shapetype id="_x0000_t202" coordsize="21600,21600" o:spt="202" path="m0,0l0,21600,21600,21600,21600,0xe">
+              <v:shapetype w14:anchorId="1DEA2718" id="_x0000_t202" coordsize="21600,21600" o:spt="202" path="m,l,21600r21600,l21600,xe">
                 <v:stroke joinstyle="miter"/>
                 <v:path gradientshapeok="t" o:connecttype="rect"/>
               </v:shapetype>
-              <v:shape id="Text Box 2" o:spid="_x0000_s1026" type="#_x0000_t202" style="position:absolute;margin-left:450pt;margin-top:7.75pt;width:104.25pt;height:21pt;z-index:251661312;visibility:visible;mso-wrap-style:square;mso-width-percent:0;mso-height-percent:0;mso-wrap-distance-left:9pt;mso-wrap-distance-top:0;mso-wrap-distance-right:9pt;mso-wrap-distance-bottom:0;mso-position-horizontal:absolute;mso-position-horizontal-relative:text;mso-position-vertical:absolute;mso-position-vertical-relative:text;mso-width-percent:0;mso-height-percent:0;mso-width-relative:margin;mso-height-relative:margin;v-text-anchor:top" o:gfxdata="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" filled="f" stroked="f">
+              <v:shape id="Text Box 2" o:spid="_x0000_s1026" type="#_x0000_t202" style="position:absolute;margin-left:450pt;margin-top:7.75pt;width:104.25pt;height:21pt;z-index:251661312;visibility:visible;mso-wrap-style:square;mso-width-percent:0;mso-height-percent:0;mso-wrap-distance-left:9pt;mso-wrap-distance-top:0;mso-wrap-distance-right:9pt;mso-wrap-distance-bottom:0;mso-position-horizontal:absolute;mso-position-horizontal-relative:text;mso-position-vertical:absolute;mso-position-vertical-relative:text;mso-width-percent:0;mso-height-percent:0;mso-width-relative:margin;mso-height-relative:margin;v-text-anchor:top" o:gfxdata="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" filled="f" stroked="f">
                 <v:textbox>
                   <w:txbxContent>
                     <w:p>
@@ -3446,18 +3960,28 @@
                           <w:lang w:val="en-US" w:eastAsia="zh-CN"/>
                         </w:rPr>
                       </w:pPr>
+                      <w:proofErr w:type="spellStart"/>
                       <w:r>
                         <w:rPr>
                           <w:lang w:eastAsia="zh-CN"/>
                         </w:rPr>
                         <w:t>Restaurant_list</w:t>
                       </w:r>
+                      <w:proofErr w:type="spellEnd"/>
                       <w:r>
                         <w:rPr>
                           <w:lang w:val="en-US" w:eastAsia="zh-CN"/>
                         </w:rPr>
-                        <w:t>.xsd</w:t>
+                        <w:t>.</w:t>
                       </w:r>
+                      <w:proofErr w:type="spellStart"/>
+                      <w:r>
+                        <w:rPr>
+                          <w:lang w:val="en-US" w:eastAsia="zh-CN"/>
+                        </w:rPr>
+                        <w:t>xsd</w:t>
+                      </w:r>
+                      <w:proofErr w:type="spellEnd"/>
                     </w:p>
                   </w:txbxContent>
                 </v:textbox>
@@ -3470,7 +3994,7 @@
         <w:rPr>
           <w:b/>
           <w:noProof/>
-          <w:lang w:val="en-US"/>
+          <w:lang w:val="en-US" w:eastAsia="zh-CN"/>
         </w:rPr>
         <mc:AlternateContent>
           <mc:Choice Requires="wps">
@@ -3531,8 +4055,16 @@
                               <w:rPr>
                                 <w:lang w:val="en-US" w:eastAsia="zh-CN"/>
                               </w:rPr>
-                              <w:t>.xsd</w:t>
+                              <w:t>.</w:t>
                             </w:r>
+                            <w:proofErr w:type="spellStart"/>
+                            <w:r>
+                              <w:rPr>
+                                <w:lang w:val="en-US" w:eastAsia="zh-CN"/>
+                              </w:rPr>
+                              <w:t>xsd</w:t>
+                            </w:r>
+                            <w:proofErr w:type="spellEnd"/>
                           </w:p>
                         </w:txbxContent>
                       </wps:txbx>
@@ -3553,7 +4085,7 @@
           </mc:Choice>
           <mc:Fallback>
             <w:pict>
-              <v:shape id="_x0000_s1027" type="#_x0000_t202" style="position:absolute;margin-left:162pt;margin-top:21.25pt;width:69.75pt;height:21pt;z-index:251659264;visibility:visible;mso-wrap-style:square;mso-width-percent:0;mso-height-percent:0;mso-wrap-distance-left:9pt;mso-wrap-distance-top:0;mso-wrap-distance-right:9pt;mso-wrap-distance-bottom:0;mso-position-horizontal:absolute;mso-position-horizontal-relative:text;mso-position-vertical:absolute;mso-position-vertical-relative:text;mso-width-percent:0;mso-height-percent:0;mso-width-relative:margin;mso-height-relative:margin;v-text-anchor:top" o:gfxdata="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" filled="f" stroked="f">
+              <v:shape w14:anchorId="1CA8D5D1" id="_x0000_s1027" type="#_x0000_t202" style="position:absolute;margin-left:162pt;margin-top:21.25pt;width:69.75pt;height:21pt;z-index:251659264;visibility:visible;mso-wrap-style:square;mso-width-percent:0;mso-height-percent:0;mso-wrap-distance-left:9pt;mso-wrap-distance-top:0;mso-wrap-distance-right:9pt;mso-wrap-distance-bottom:0;mso-position-horizontal:absolute;mso-position-horizontal-relative:text;mso-position-vertical:absolute;mso-position-vertical-relative:text;mso-width-percent:0;mso-height-percent:0;mso-width-relative:margin;mso-height-relative:margin;v-text-anchor:top" o:gfxdata="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" filled="f" stroked="f">
                 <v:textbox>
                   <w:txbxContent>
                     <w:p>
@@ -3573,8 +4105,16 @@
                         <w:rPr>
                           <w:lang w:val="en-US" w:eastAsia="zh-CN"/>
                         </w:rPr>
-                        <w:t>.xsd</w:t>
+                        <w:t>.</w:t>
                       </w:r>
+                      <w:proofErr w:type="spellStart"/>
+                      <w:r>
+                        <w:rPr>
+                          <w:lang w:val="en-US" w:eastAsia="zh-CN"/>
+                        </w:rPr>
+                        <w:t>xsd</w:t>
+                      </w:r>
+                      <w:proofErr w:type="spellEnd"/>
                     </w:p>
                   </w:txbxContent>
                 </v:textbox>
@@ -3587,7 +4127,7 @@
         <w:rPr>
           <w:b/>
           <w:noProof/>
-          <w:lang w:val="en-US"/>
+          <w:lang w:val="en-US" w:eastAsia="zh-CN"/>
         </w:rPr>
         <w:drawing>
           <wp:inline distT="0" distB="0" distL="0" distR="0" wp14:anchorId="642A73CB" wp14:editId="56572551">
@@ -3607,7 +4147,7 @@
                     </pic:cNvPicPr>
                   </pic:nvPicPr>
                   <pic:blipFill>
-                    <a:blip r:embed="rId12">
+                    <a:blip r:embed="rId11">
                       <a:extLst>
                         <a:ext uri="{28A0092B-C50C-407E-A947-70E740481C1C}">
                           <a14:useLocalDpi xmlns:a14="http://schemas.microsoft.com/office/drawing/2010/main" val="0"/>
@@ -3642,7 +4182,7 @@
         <w:rPr>
           <w:b/>
           <w:noProof/>
-          <w:lang w:val="en-US"/>
+          <w:lang w:val="en-US" w:eastAsia="zh-CN"/>
         </w:rPr>
         <w:drawing>
           <wp:inline distT="0" distB="0" distL="0" distR="0" wp14:anchorId="1F8CD475" wp14:editId="0424F284">
@@ -3662,7 +4202,7 @@
                     </pic:cNvPicPr>
                   </pic:nvPicPr>
                   <pic:blipFill>
-                    <a:blip r:embed="rId13">
+                    <a:blip r:embed="rId12">
                       <a:extLst>
                         <a:ext uri="{28A0092B-C50C-407E-A947-70E740481C1C}">
                           <a14:useLocalDpi xmlns:a14="http://schemas.microsoft.com/office/drawing/2010/main" val="0"/>
@@ -3704,7 +4244,7 @@
         <w:rPr>
           <w:b/>
           <w:noProof/>
-          <w:lang w:val="en-US"/>
+          <w:lang w:val="en-US" w:eastAsia="zh-CN"/>
         </w:rPr>
         <mc:AlternateContent>
           <mc:Choice Requires="wps">
@@ -3756,18 +4296,28 @@
                                 <w:lang w:val="en-US" w:eastAsia="zh-CN"/>
                               </w:rPr>
                             </w:pPr>
+                            <w:proofErr w:type="spellStart"/>
                             <w:r>
                               <w:rPr>
                                 <w:lang w:eastAsia="zh-CN"/>
                               </w:rPr>
                               <w:t>retrieveRoute</w:t>
                             </w:r>
+                            <w:proofErr w:type="spellEnd"/>
                             <w:r>
                               <w:rPr>
                                 <w:lang w:val="en-US" w:eastAsia="zh-CN"/>
                               </w:rPr>
-                              <w:t>.xsd</w:t>
+                              <w:t>.</w:t>
                             </w:r>
+                            <w:proofErr w:type="spellStart"/>
+                            <w:r>
+                              <w:rPr>
+                                <w:lang w:val="en-US" w:eastAsia="zh-CN"/>
+                              </w:rPr>
+                              <w:t>xsd</w:t>
+                            </w:r>
+                            <w:proofErr w:type="spellEnd"/>
                           </w:p>
                           <w:p>
                             <w:pPr>
@@ -3781,13 +4331,29 @@
                               <w:rPr>
                                 <w:lang w:val="en-US" w:eastAsia="zh-CN"/>
                               </w:rPr>
-                              <w:t>(Google AP</w:t>
+                              <w:t xml:space="preserve">(Google </w:t>
+                            </w:r>
+                            <w:proofErr w:type="spellStart"/>
+                            <w:proofErr w:type="gramStart"/>
+                            <w:r>
+                              <w:rPr>
+                                <w:lang w:val="en-US" w:eastAsia="zh-CN"/>
+                              </w:rPr>
+                              <w:t>AP</w:t>
                             </w:r>
                             <w:r>
                               <w:rPr>
                                 <w:lang w:val="en-US" w:eastAsia="zh-CN"/>
                               </w:rPr>
-                              <w:t>i)</w:t>
+                              <w:t>i</w:t>
+                            </w:r>
+                            <w:proofErr w:type="spellEnd"/>
+                            <w:proofErr w:type="gramEnd"/>
+                            <w:r>
+                              <w:rPr>
+                                <w:lang w:val="en-US" w:eastAsia="zh-CN"/>
+                              </w:rPr>
+                              <w:t>)</w:t>
                             </w:r>
                           </w:p>
                           <w:p>
@@ -3818,7 +4384,7 @@
           </mc:Choice>
           <mc:Fallback>
             <w:pict>
-              <v:shape id="_x0000_s1028" type="#_x0000_t202" style="position:absolute;margin-left:4in;margin-top:144.3pt;width:111.7pt;height:43.75pt;z-index:251669504;visibility:visible;mso-wrap-style:square;mso-width-percent:0;mso-height-percent:0;mso-wrap-distance-left:9pt;mso-wrap-distance-top:0;mso-wrap-distance-right:9pt;mso-wrap-distance-bottom:0;mso-position-horizontal:absolute;mso-position-horizontal-relative:text;mso-position-vertical:absolute;mso-position-vertical-relative:text;mso-width-percent:0;mso-height-percent:0;mso-width-relative:margin;mso-height-relative:margin;v-text-anchor:top" o:gfxdata="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" filled="f" stroked="f">
+              <v:shape w14:anchorId="06AAD5B5" id="_x0000_s1028" type="#_x0000_t202" style="position:absolute;margin-left:4in;margin-top:144.3pt;width:111.7pt;height:43.75pt;z-index:251669504;visibility:visible;mso-wrap-style:square;mso-width-percent:0;mso-height-percent:0;mso-wrap-distance-left:9pt;mso-wrap-distance-top:0;mso-wrap-distance-right:9pt;mso-wrap-distance-bottom:0;mso-position-horizontal:absolute;mso-position-horizontal-relative:text;mso-position-vertical:absolute;mso-position-vertical-relative:text;mso-width-percent:0;mso-height-percent:0;mso-width-relative:margin;mso-height-relative:margin;v-text-anchor:top" o:gfxdata="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" filled="f" stroked="f">
                 <v:textbox>
                   <w:txbxContent>
                     <w:p>
@@ -3829,18 +4395,28 @@
                           <w:lang w:val="en-US" w:eastAsia="zh-CN"/>
                         </w:rPr>
                       </w:pPr>
+                      <w:proofErr w:type="spellStart"/>
                       <w:r>
                         <w:rPr>
                           <w:lang w:eastAsia="zh-CN"/>
                         </w:rPr>
                         <w:t>retrieveRoute</w:t>
                       </w:r>
+                      <w:proofErr w:type="spellEnd"/>
                       <w:r>
                         <w:rPr>
                           <w:lang w:val="en-US" w:eastAsia="zh-CN"/>
                         </w:rPr>
-                        <w:t>.xsd</w:t>
+                        <w:t>.</w:t>
                       </w:r>
+                      <w:proofErr w:type="spellStart"/>
+                      <w:r>
+                        <w:rPr>
+                          <w:lang w:val="en-US" w:eastAsia="zh-CN"/>
+                        </w:rPr>
+                        <w:t>xsd</w:t>
+                      </w:r>
+                      <w:proofErr w:type="spellEnd"/>
                     </w:p>
                     <w:p>
                       <w:pPr>
@@ -3854,13 +4430,29 @@
                         <w:rPr>
                           <w:lang w:val="en-US" w:eastAsia="zh-CN"/>
                         </w:rPr>
-                        <w:t>(Google AP</w:t>
+                        <w:t xml:space="preserve">(Google </w:t>
+                      </w:r>
+                      <w:proofErr w:type="spellStart"/>
+                      <w:proofErr w:type="gramStart"/>
+                      <w:r>
+                        <w:rPr>
+                          <w:lang w:val="en-US" w:eastAsia="zh-CN"/>
+                        </w:rPr>
+                        <w:t>AP</w:t>
                       </w:r>
                       <w:r>
                         <w:rPr>
                           <w:lang w:val="en-US" w:eastAsia="zh-CN"/>
                         </w:rPr>
-                        <w:t>i)</w:t>
+                        <w:t>i</w:t>
+                      </w:r>
+                      <w:proofErr w:type="spellEnd"/>
+                      <w:proofErr w:type="gramEnd"/>
+                      <w:r>
+                        <w:rPr>
+                          <w:lang w:val="en-US" w:eastAsia="zh-CN"/>
+                        </w:rPr>
+                        <w:t>)</w:t>
                       </w:r>
                     </w:p>
                     <w:p>
@@ -3883,7 +4475,7 @@
         <w:rPr>
           <w:b/>
           <w:noProof/>
-          <w:lang w:val="en-US"/>
+          <w:lang w:val="en-US" w:eastAsia="zh-CN"/>
         </w:rPr>
         <mc:AlternateContent>
           <mc:Choice Requires="wps">
@@ -3935,18 +4527,28 @@
                                 <w:lang w:val="en-US" w:eastAsia="zh-CN"/>
                               </w:rPr>
                             </w:pPr>
+                            <w:proofErr w:type="spellStart"/>
                             <w:r>
                               <w:rPr>
                                 <w:lang w:eastAsia="zh-CN"/>
                               </w:rPr>
                               <w:t>retrieveRegion</w:t>
                             </w:r>
+                            <w:proofErr w:type="spellEnd"/>
                             <w:r>
                               <w:rPr>
                                 <w:lang w:val="en-US" w:eastAsia="zh-CN"/>
                               </w:rPr>
-                              <w:t>.xsd</w:t>
+                              <w:t>.</w:t>
                             </w:r>
+                            <w:proofErr w:type="spellStart"/>
+                            <w:r>
+                              <w:rPr>
+                                <w:lang w:val="en-US" w:eastAsia="zh-CN"/>
+                              </w:rPr>
+                              <w:t>xsd</w:t>
+                            </w:r>
+                            <w:proofErr w:type="spellEnd"/>
                           </w:p>
                           <w:p>
                             <w:pPr>
@@ -3960,13 +4562,29 @@
                               <w:rPr>
                                 <w:lang w:val="en-US" w:eastAsia="zh-CN"/>
                               </w:rPr>
-                              <w:t>(Google AP</w:t>
+                              <w:t xml:space="preserve">(Google </w:t>
+                            </w:r>
+                            <w:proofErr w:type="spellStart"/>
+                            <w:proofErr w:type="gramStart"/>
+                            <w:r>
+                              <w:rPr>
+                                <w:lang w:val="en-US" w:eastAsia="zh-CN"/>
+                              </w:rPr>
+                              <w:t>AP</w:t>
                             </w:r>
                             <w:r>
                               <w:rPr>
                                 <w:lang w:val="en-US" w:eastAsia="zh-CN"/>
                               </w:rPr>
-                              <w:t>i)</w:t>
+                              <w:t>i</w:t>
+                            </w:r>
+                            <w:proofErr w:type="spellEnd"/>
+                            <w:proofErr w:type="gramEnd"/>
+                            <w:r>
+                              <w:rPr>
+                                <w:lang w:val="en-US" w:eastAsia="zh-CN"/>
+                              </w:rPr>
+                              <w:t>)</w:t>
                             </w:r>
                           </w:p>
                           <w:p>
@@ -3997,7 +4615,7 @@
           </mc:Choice>
           <mc:Fallback>
             <w:pict>
-              <v:shape id="_x0000_s1029" type="#_x0000_t202" style="position:absolute;margin-left:153pt;margin-top:153.3pt;width:111.7pt;height:43.75pt;z-index:251667456;visibility:visible;mso-wrap-style:square;mso-width-percent:0;mso-height-percent:0;mso-wrap-distance-left:9pt;mso-wrap-distance-top:0;mso-wrap-distance-right:9pt;mso-wrap-distance-bottom:0;mso-position-horizontal:absolute;mso-position-horizontal-relative:text;mso-position-vertical:absolute;mso-position-vertical-relative:text;mso-width-percent:0;mso-height-percent:0;mso-width-relative:margin;mso-height-relative:margin;v-text-anchor:top" o:gfxdata="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" filled="f" stroked="f">
+              <v:shape w14:anchorId="4BE6F3C8" id="_x0000_s1029" type="#_x0000_t202" style="position:absolute;margin-left:153pt;margin-top:153.3pt;width:111.7pt;height:43.75pt;z-index:251667456;visibility:visible;mso-wrap-style:square;mso-width-percent:0;mso-height-percent:0;mso-wrap-distance-left:9pt;mso-wrap-distance-top:0;mso-wrap-distance-right:9pt;mso-wrap-distance-bottom:0;mso-position-horizontal:absolute;mso-position-horizontal-relative:text;mso-position-vertical:absolute;mso-position-vertical-relative:text;mso-width-percent:0;mso-height-percent:0;mso-width-relative:margin;mso-height-relative:margin;v-text-anchor:top" o:gfxdata="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" filled="f" stroked="f">
                 <v:textbox>
                   <w:txbxContent>
                     <w:p>
@@ -4008,18 +4626,28 @@
                           <w:lang w:val="en-US" w:eastAsia="zh-CN"/>
                         </w:rPr>
                       </w:pPr>
+                      <w:proofErr w:type="spellStart"/>
                       <w:r>
                         <w:rPr>
                           <w:lang w:eastAsia="zh-CN"/>
                         </w:rPr>
                         <w:t>retrieveRegion</w:t>
                       </w:r>
+                      <w:proofErr w:type="spellEnd"/>
                       <w:r>
                         <w:rPr>
                           <w:lang w:val="en-US" w:eastAsia="zh-CN"/>
                         </w:rPr>
-                        <w:t>.xsd</w:t>
+                        <w:t>.</w:t>
                       </w:r>
+                      <w:proofErr w:type="spellStart"/>
+                      <w:r>
+                        <w:rPr>
+                          <w:lang w:val="en-US" w:eastAsia="zh-CN"/>
+                        </w:rPr>
+                        <w:t>xsd</w:t>
+                      </w:r>
+                      <w:proofErr w:type="spellEnd"/>
                     </w:p>
                     <w:p>
                       <w:pPr>
@@ -4033,13 +4661,29 @@
                         <w:rPr>
                           <w:lang w:val="en-US" w:eastAsia="zh-CN"/>
                         </w:rPr>
-                        <w:t>(Google AP</w:t>
+                        <w:t xml:space="preserve">(Google </w:t>
+                      </w:r>
+                      <w:proofErr w:type="spellStart"/>
+                      <w:proofErr w:type="gramStart"/>
+                      <w:r>
+                        <w:rPr>
+                          <w:lang w:val="en-US" w:eastAsia="zh-CN"/>
+                        </w:rPr>
+                        <w:t>AP</w:t>
                       </w:r>
                       <w:r>
                         <w:rPr>
                           <w:lang w:val="en-US" w:eastAsia="zh-CN"/>
                         </w:rPr>
-                        <w:t>i)</w:t>
+                        <w:t>i</w:t>
+                      </w:r>
+                      <w:proofErr w:type="spellEnd"/>
+                      <w:proofErr w:type="gramEnd"/>
+                      <w:r>
+                        <w:rPr>
+                          <w:lang w:val="en-US" w:eastAsia="zh-CN"/>
+                        </w:rPr>
+                        <w:t>)</w:t>
                       </w:r>
                     </w:p>
                     <w:p>
@@ -4062,7 +4706,7 @@
         <w:rPr>
           <w:b/>
           <w:noProof/>
-          <w:lang w:val="en-US"/>
+          <w:lang w:val="en-US" w:eastAsia="zh-CN"/>
         </w:rPr>
         <w:drawing>
           <wp:inline distT="0" distB="0" distL="0" distR="0" wp14:anchorId="275FB9F7" wp14:editId="19D0CDC1">
@@ -4082,7 +4726,7 @@
                     </pic:cNvPicPr>
                   </pic:nvPicPr>
                   <pic:blipFill>
-                    <a:blip r:embed="rId14">
+                    <a:blip r:embed="rId13">
                       <a:extLst>
                         <a:ext uri="{28A0092B-C50C-407E-A947-70E740481C1C}">
                           <a14:useLocalDpi xmlns:a14="http://schemas.microsoft.com/office/drawing/2010/main" val="0"/>
@@ -4116,7 +4760,7 @@
       <w:r>
         <w:rPr>
           <w:noProof/>
-          <w:lang w:val="en-US"/>
+          <w:lang w:val="en-US" w:eastAsia="zh-CN"/>
         </w:rPr>
         <w:drawing>
           <wp:inline distT="0" distB="0" distL="0" distR="0" wp14:anchorId="7CD06F9C" wp14:editId="58668C76">
@@ -4134,7 +4778,7 @@
                     <pic:cNvPicPr/>
                   </pic:nvPicPr>
                   <pic:blipFill>
-                    <a:blip r:embed="rId15"/>
+                    <a:blip r:embed="rId14"/>
                     <a:stretch>
                       <a:fillRect/>
                     </a:stretch>
@@ -4165,7 +4809,7 @@
         <w:rPr>
           <w:b/>
           <w:noProof/>
-          <w:lang w:val="en-US"/>
+          <w:lang w:val="en-US" w:eastAsia="zh-CN"/>
         </w:rPr>
         <mc:AlternateContent>
           <mc:Choice Requires="wps">
@@ -4216,6 +4860,7 @@
                                 <w:lang w:val="en-US" w:eastAsia="zh-CN"/>
                               </w:rPr>
                             </w:pPr>
+                            <w:proofErr w:type="spellStart"/>
                             <w:r>
                               <w:rPr>
                                 <w:lang w:eastAsia="zh-CN"/>
@@ -4228,18 +4873,21 @@
                               </w:rPr>
                               <w:t>teria</w:t>
                             </w:r>
+                            <w:proofErr w:type="spellEnd"/>
                             <w:r>
                               <w:rPr>
                                 <w:lang w:val="en-US" w:eastAsia="zh-CN"/>
                               </w:rPr>
                               <w:t>.</w:t>
                             </w:r>
+                            <w:proofErr w:type="spellStart"/>
                             <w:r>
                               <w:rPr>
                                 <w:lang w:val="en-US" w:eastAsia="zh-CN"/>
                               </w:rPr>
                               <w:t>xsd</w:t>
                             </w:r>
+                            <w:proofErr w:type="spellEnd"/>
                           </w:p>
                         </w:txbxContent>
                       </wps:txbx>
@@ -4260,7 +4908,7 @@
           </mc:Choice>
           <mc:Fallback>
             <w:pict>
-              <v:shape id="_x0000_s1030" type="#_x0000_t202" style="position:absolute;margin-left:117pt;margin-top:18.25pt;width:108pt;height:27pt;z-index:251663360;visibility:visible;mso-wrap-style:square;mso-width-percent:0;mso-height-percent:0;mso-wrap-distance-left:9pt;mso-wrap-distance-top:0;mso-wrap-distance-right:9pt;mso-wrap-distance-bottom:0;mso-position-horizontal:absolute;mso-position-horizontal-relative:text;mso-position-vertical:absolute;mso-position-vertical-relative:text;mso-width-percent:0;mso-height-percent:0;mso-width-relative:margin;mso-height-relative:margin;v-text-anchor:top" o:gfxdata="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" filled="f" stroked="f">
+              <v:shape w14:anchorId="69F04090" id="_x0000_s1030" type="#_x0000_t202" style="position:absolute;margin-left:117pt;margin-top:18.25pt;width:108pt;height:27pt;z-index:251663360;visibility:visible;mso-wrap-style:square;mso-width-percent:0;mso-height-percent:0;mso-wrap-distance-left:9pt;mso-wrap-distance-top:0;mso-wrap-distance-right:9pt;mso-wrap-distance-bottom:0;mso-position-horizontal:absolute;mso-position-horizontal-relative:text;mso-position-vertical:absolute;mso-position-vertical-relative:text;mso-width-percent:0;mso-height-percent:0;mso-width-relative:margin;mso-height-relative:margin;v-text-anchor:top" o:gfxdata="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" filled="f" stroked="f">
                 <v:textbox>
                   <w:txbxContent>
                     <w:p>
@@ -4270,6 +4918,7 @@
                           <w:lang w:val="en-US" w:eastAsia="zh-CN"/>
                         </w:rPr>
                       </w:pPr>
+                      <w:proofErr w:type="spellStart"/>
                       <w:r>
                         <w:rPr>
                           <w:lang w:eastAsia="zh-CN"/>
@@ -4282,18 +4931,21 @@
                         </w:rPr>
                         <w:t>teria</w:t>
                       </w:r>
+                      <w:proofErr w:type="spellEnd"/>
                       <w:r>
                         <w:rPr>
                           <w:lang w:val="en-US" w:eastAsia="zh-CN"/>
                         </w:rPr>
                         <w:t>.</w:t>
                       </w:r>
+                      <w:proofErr w:type="spellStart"/>
                       <w:r>
                         <w:rPr>
                           <w:lang w:val="en-US" w:eastAsia="zh-CN"/>
                         </w:rPr>
                         <w:t>xsd</w:t>
                       </w:r>
+                      <w:proofErr w:type="spellEnd"/>
                     </w:p>
                   </w:txbxContent>
                 </v:textbox>
@@ -4306,7 +4958,7 @@
         <w:rPr>
           <w:b/>
           <w:noProof/>
-          <w:lang w:val="en-US"/>
+          <w:lang w:val="en-US" w:eastAsia="zh-CN"/>
         </w:rPr>
         <mc:AlternateContent>
           <mc:Choice Requires="wps">
@@ -4356,18 +5008,28 @@
                                 <w:lang w:val="en-US" w:eastAsia="zh-CN"/>
                               </w:rPr>
                             </w:pPr>
+                            <w:proofErr w:type="spellStart"/>
                             <w:r>
                               <w:rPr>
                                 <w:lang w:eastAsia="zh-CN"/>
                               </w:rPr>
                               <w:t>sendOrder</w:t>
                             </w:r>
+                            <w:proofErr w:type="spellEnd"/>
                             <w:r>
                               <w:rPr>
                                 <w:lang w:val="en-US" w:eastAsia="zh-CN"/>
                               </w:rPr>
-                              <w:t>.xsd</w:t>
+                              <w:t>.</w:t>
                             </w:r>
+                            <w:proofErr w:type="spellStart"/>
+                            <w:r>
+                              <w:rPr>
+                                <w:lang w:val="en-US" w:eastAsia="zh-CN"/>
+                              </w:rPr>
+                              <w:t>xsd</w:t>
+                            </w:r>
+                            <w:proofErr w:type="spellEnd"/>
                           </w:p>
                         </w:txbxContent>
                       </wps:txbx>
@@ -4388,7 +5050,7 @@
           </mc:Choice>
           <mc:Fallback>
             <w:pict>
-              <v:shape id="_x0000_s1031" type="#_x0000_t202" style="position:absolute;margin-left:459pt;margin-top:9.05pt;width:82.35pt;height:21pt;z-index:251665408;visibility:visible;mso-wrap-style:square;mso-width-percent:0;mso-height-percent:0;mso-wrap-distance-left:9pt;mso-wrap-distance-top:0;mso-wrap-distance-right:9pt;mso-wrap-distance-bottom:0;mso-position-horizontal:absolute;mso-position-horizontal-relative:text;mso-position-vertical:absolute;mso-position-vertical-relative:text;mso-width-percent:0;mso-height-percent:0;mso-width-relative:margin;mso-height-relative:margin;v-text-anchor:top" o:gfxdata="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" filled="f" stroked="f">
+              <v:shape w14:anchorId="2E62C330" id="_x0000_s1031" type="#_x0000_t202" style="position:absolute;margin-left:459pt;margin-top:9.05pt;width:82.35pt;height:21pt;z-index:251665408;visibility:visible;mso-wrap-style:square;mso-width-percent:0;mso-height-percent:0;mso-wrap-distance-left:9pt;mso-wrap-distance-top:0;mso-wrap-distance-right:9pt;mso-wrap-distance-bottom:0;mso-position-horizontal:absolute;mso-position-horizontal-relative:text;mso-position-vertical:absolute;mso-position-vertical-relative:text;mso-width-percent:0;mso-height-percent:0;mso-width-relative:margin;mso-height-relative:margin;v-text-anchor:top" o:gfxdata="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" filled="f" stroked="f">
                 <v:textbox>
                   <w:txbxContent>
                     <w:p>
@@ -4397,18 +5059,28 @@
                           <w:lang w:val="en-US" w:eastAsia="zh-CN"/>
                         </w:rPr>
                       </w:pPr>
+                      <w:proofErr w:type="spellStart"/>
                       <w:r>
                         <w:rPr>
                           <w:lang w:eastAsia="zh-CN"/>
                         </w:rPr>
                         <w:t>sendOrder</w:t>
                       </w:r>
+                      <w:proofErr w:type="spellEnd"/>
                       <w:r>
                         <w:rPr>
                           <w:lang w:val="en-US" w:eastAsia="zh-CN"/>
                         </w:rPr>
-                        <w:t>.xsd</w:t>
+                        <w:t>.</w:t>
                       </w:r>
+                      <w:proofErr w:type="spellStart"/>
+                      <w:r>
+                        <w:rPr>
+                          <w:lang w:val="en-US" w:eastAsia="zh-CN"/>
+                        </w:rPr>
+                        <w:t>xsd</w:t>
+                      </w:r>
+                      <w:proofErr w:type="spellEnd"/>
                     </w:p>
                   </w:txbxContent>
                 </v:textbox>
@@ -4421,12 +5093,12 @@
         <w:rPr>
           <w:b/>
           <w:noProof/>
-          <w:lang w:val="en-US"/>
+          <w:lang w:val="en-US" w:eastAsia="zh-CN"/>
         </w:rPr>
         <w:drawing>
-          <wp:inline distT="0" distB="0" distL="0" distR="0" wp14:anchorId="40A7210A" wp14:editId="4C90A9A7">
-            <wp:extent cx="3431974" cy="1465580"/>
-            <wp:effectExtent l="0" t="0" r="0" b="7620"/>
+          <wp:inline distT="0" distB="0" distL="0" distR="0" wp14:anchorId="40A7210A" wp14:editId="1B107F99">
+            <wp:extent cx="3431540" cy="1095375"/>
+            <wp:effectExtent l="0" t="0" r="0" b="9525"/>
             <wp:docPr id="10" name="Picture 7"/>
             <wp:cNvGraphicFramePr>
               <a:graphicFrameLocks xmlns:a="http://schemas.openxmlformats.org/drawingml/2006/main" noChangeAspect="1"/>
@@ -4440,23 +5112,21 @@
                       <a:picLocks noChangeAspect="1" noChangeArrowheads="1"/>
                     </pic:cNvPicPr>
                   </pic:nvPicPr>
-                  <pic:blipFill>
-                    <a:blip r:embed="rId16">
+                  <pic:blipFill rotWithShape="1">
+                    <a:blip r:embed="rId15">
                       <a:extLst>
                         <a:ext uri="{28A0092B-C50C-407E-A947-70E740481C1C}">
                           <a14:useLocalDpi xmlns:a14="http://schemas.microsoft.com/office/drawing/2010/main" val="0"/>
                         </a:ext>
                       </a:extLst>
                     </a:blip>
-                    <a:srcRect/>
-                    <a:stretch>
-                      <a:fillRect/>
-                    </a:stretch>
+                    <a:srcRect b="25250"/>
+                    <a:stretch/>
                   </pic:blipFill>
                   <pic:spPr bwMode="auto">
                     <a:xfrm>
                       <a:off x="0" y="0"/>
-                      <a:ext cx="3432990" cy="1466014"/>
+                      <a:ext cx="3431540" cy="1095375"/>
                     </a:xfrm>
                     <a:prstGeom prst="rect">
                       <a:avLst/>
@@ -4465,6 +5135,11 @@
                     <a:ln>
                       <a:noFill/>
                     </a:ln>
+                    <a:extLst>
+                      <a:ext uri="{53640926-AAD7-44D8-BBD7-CCE9431645EC}">
+                        <a14:shadowObscured xmlns:a14="http://schemas.microsoft.com/office/drawing/2010/main"/>
+                      </a:ext>
+                    </a:extLst>
                   </pic:spPr>
                 </pic:pic>
               </a:graphicData>
@@ -4476,12 +5151,12 @@
         <w:rPr>
           <w:b/>
           <w:noProof/>
-          <w:lang w:val="en-US"/>
+          <w:lang w:val="en-US" w:eastAsia="zh-CN"/>
         </w:rPr>
         <w:drawing>
-          <wp:inline distT="0" distB="0" distL="0" distR="0" wp14:anchorId="6CAE7F6A" wp14:editId="55F66602">
-            <wp:extent cx="3653560" cy="1482641"/>
-            <wp:effectExtent l="0" t="0" r="4445" b="0"/>
+          <wp:inline distT="0" distB="0" distL="0" distR="0" wp14:anchorId="6CAE7F6A" wp14:editId="75B0E11D">
+            <wp:extent cx="3652203" cy="1276350"/>
+            <wp:effectExtent l="0" t="0" r="5715" b="0"/>
             <wp:docPr id="11" name="Picture 8"/>
             <wp:cNvGraphicFramePr>
               <a:graphicFrameLocks xmlns:a="http://schemas.openxmlformats.org/drawingml/2006/main" noChangeAspect="1"/>
@@ -4495,23 +5170,21 @@
                       <a:picLocks noChangeAspect="1" noChangeArrowheads="1"/>
                     </pic:cNvPicPr>
                   </pic:nvPicPr>
-                  <pic:blipFill>
-                    <a:blip r:embed="rId17">
+                  <pic:blipFill rotWithShape="1">
+                    <a:blip r:embed="rId16">
                       <a:extLst>
                         <a:ext uri="{28A0092B-C50C-407E-A947-70E740481C1C}">
                           <a14:useLocalDpi xmlns:a14="http://schemas.microsoft.com/office/drawing/2010/main" val="0"/>
                         </a:ext>
                       </a:extLst>
                     </a:blip>
-                    <a:srcRect/>
-                    <a:stretch>
-                      <a:fillRect/>
-                    </a:stretch>
+                    <a:srcRect b="13882"/>
+                    <a:stretch/>
                   </pic:blipFill>
                   <pic:spPr bwMode="auto">
                     <a:xfrm>
                       <a:off x="0" y="0"/>
-                      <a:ext cx="3653768" cy="1482725"/>
+                      <a:ext cx="3653768" cy="1276897"/>
                     </a:xfrm>
                     <a:prstGeom prst="rect">
                       <a:avLst/>
@@ -4520,6 +5193,11 @@
                     <a:ln>
                       <a:noFill/>
                     </a:ln>
+                    <a:extLst>
+                      <a:ext uri="{53640926-AAD7-44D8-BBD7-CCE9431645EC}">
+                        <a14:shadowObscured xmlns:a14="http://schemas.microsoft.com/office/drawing/2010/main"/>
+                      </a:ext>
+                    </a:extLst>
                   </pic:spPr>
                 </pic:pic>
               </a:graphicData>
@@ -4577,7 +5255,25 @@
         <w:t>o store restaurants information</w:t>
       </w:r>
       <w:r>
-        <w:t xml:space="preserve"> as well as customer information (personal data, past orders). Databases are used because it is necessary for us to store and retrieve persistent data quickly. In addition, we are able to include criterias in and retrieve queries quicky using(Data indexing).</w:t>
+        <w:t xml:space="preserve"> as well as customer information (personal data, past orders). Databases are used because it is necessary for us to store and retrieve persistent data quickly. In addition, </w:t>
+      </w:r>
+      <w:r>
+        <w:t>we are able to include criteria</w:t>
+      </w:r>
+      <w:r>
+        <w:t xml:space="preserve"> in and retrieve queries quick</w:t>
+      </w:r>
+      <w:r>
+        <w:t>l</w:t>
+      </w:r>
+      <w:r>
+        <w:t>y using</w:t>
+      </w:r>
+      <w:r>
+        <w:t xml:space="preserve"> </w:t>
+      </w:r>
+      <w:r>
+        <w:t>(Data indexing).</w:t>
       </w:r>
     </w:p>
     <w:tbl>
@@ -4643,8 +5339,13 @@
             <w:tcW w:w="2126" w:type="dxa"/>
           </w:tcPr>
           <w:p>
-            <w:r>
-              <w:t xml:space="preserve">Customer_Info </w:t>
+            <w:proofErr w:type="spellStart"/>
+            <w:r>
+              <w:t>Customer_Info</w:t>
+            </w:r>
+            <w:proofErr w:type="spellEnd"/>
+            <w:r>
+              <w:t xml:space="preserve"> </w:t>
             </w:r>
           </w:p>
         </w:tc>
@@ -4657,7 +5358,13 @@
               <w:t>This DB holds all the customers details and their order history. The order histor</w:t>
             </w:r>
             <w:r>
-              <w:t>y is used to sort the “food package” list that is presented to the customer based on his previous preference.</w:t>
+              <w:t xml:space="preserve">y is used to sort the </w:t>
+            </w:r>
+            <w:r>
+              <w:t>restaurant</w:t>
+            </w:r>
+            <w:r>
+              <w:t xml:space="preserve"> list that is presented to the customer based on his previous preference.</w:t>
             </w:r>
           </w:p>
         </w:tc>
@@ -4668,9 +5375,11 @@
             <w:tcW w:w="2126" w:type="dxa"/>
           </w:tcPr>
           <w:p>
+            <w:proofErr w:type="spellStart"/>
             <w:r>
               <w:t>Restaurant_Info</w:t>
             </w:r>
+            <w:proofErr w:type="spellEnd"/>
           </w:p>
         </w:tc>
         <w:tc>
@@ -4703,7 +5412,7 @@
               <w:rPr>
                 <w:b/>
               </w:rPr>
-              <w:t>open/closing time</w:t>
+              <w:t>restaurant details</w:t>
             </w:r>
             <w:r>
               <w:t xml:space="preserve"> of the restaurants.</w:t>
@@ -4745,6 +5454,7 @@
         <w:rPr>
           <w:caps w:val="0"/>
         </w:rPr>
+        <w:lastRenderedPageBreak/>
         <w:t xml:space="preserve">2.6   Web Services </w:t>
       </w:r>
     </w:p>
@@ -4865,8 +5575,13 @@
           </w:tcPr>
           <w:p>
             <w:r>
-              <w:t>Google Directions APi</w:t>
-            </w:r>
+              <w:t xml:space="preserve">Google Directions </w:t>
+            </w:r>
+            <w:proofErr w:type="spellStart"/>
+            <w:r>
+              <w:t>APi</w:t>
+            </w:r>
+            <w:proofErr w:type="spellEnd"/>
           </w:p>
         </w:tc>
         <w:tc>
@@ -4890,8 +5605,13 @@
             </w:r>
           </w:p>
           <w:p>
-            <w:r>
-              <w:t xml:space="preserve">Origion </w:t>
+            <w:proofErr w:type="spellStart"/>
+            <w:r>
+              <w:t>Origion</w:t>
+            </w:r>
+            <w:proofErr w:type="spellEnd"/>
+            <w:r>
+              <w:t xml:space="preserve"> </w:t>
             </w:r>
           </w:p>
         </w:tc>
@@ -4940,9 +5660,11 @@
             <w:tcW w:w="2136" w:type="dxa"/>
           </w:tcPr>
           <w:p>
+            <w:proofErr w:type="spellStart"/>
             <w:r>
               <w:t>Postalcode</w:t>
             </w:r>
+            <w:proofErr w:type="spellEnd"/>
           </w:p>
         </w:tc>
         <w:tc>
@@ -5028,7 +5750,15 @@
           </w:tcPr>
           <w:p>
             <w:r>
-              <w:t>We use webservice to send the customer’s order to the respective restaurants</w:t>
+              <w:t xml:space="preserve">We use </w:t>
+            </w:r>
+            <w:proofErr w:type="spellStart"/>
+            <w:r>
+              <w:t>webservice</w:t>
+            </w:r>
+            <w:proofErr w:type="spellEnd"/>
+            <w:r>
+              <w:t xml:space="preserve"> to send the customer’s order to the respective restaurants</w:t>
             </w:r>
           </w:p>
         </w:tc>
@@ -5039,9 +5769,11 @@
             <w:tcW w:w="1886" w:type="dxa"/>
           </w:tcPr>
           <w:p>
+            <w:proofErr w:type="spellStart"/>
             <w:r>
               <w:t>OnewaySMS</w:t>
             </w:r>
+            <w:proofErr w:type="spellEnd"/>
           </w:p>
         </w:tc>
         <w:tc>
@@ -5057,41 +5789,51 @@
             </w:r>
           </w:p>
           <w:p>
+            <w:proofErr w:type="spellStart"/>
             <w:r>
               <w:t>LanguageType</w:t>
             </w:r>
+            <w:proofErr w:type="spellEnd"/>
             <w:r>
               <w:t>,</w:t>
             </w:r>
           </w:p>
           <w:p>
+            <w:proofErr w:type="spellStart"/>
             <w:r>
               <w:t>Senderid</w:t>
             </w:r>
+            <w:proofErr w:type="spellEnd"/>
             <w:r>
               <w:t>,</w:t>
             </w:r>
           </w:p>
           <w:p>
+            <w:proofErr w:type="spellStart"/>
             <w:r>
               <w:t>Mobileno</w:t>
             </w:r>
+            <w:proofErr w:type="spellEnd"/>
             <w:r>
               <w:t>,</w:t>
             </w:r>
           </w:p>
           <w:p>
+            <w:proofErr w:type="spellStart"/>
             <w:r>
               <w:t>Apipassward</w:t>
             </w:r>
+            <w:proofErr w:type="spellEnd"/>
             <w:r>
               <w:t>,</w:t>
             </w:r>
           </w:p>
           <w:p>
+            <w:proofErr w:type="spellStart"/>
             <w:r>
               <w:t>Apiusername</w:t>
             </w:r>
+            <w:proofErr w:type="spellEnd"/>
             <w:r>
               <w:t>,</w:t>
             </w:r>
@@ -5105,17 +5847,21 @@
             <w:tcW w:w="2136" w:type="dxa"/>
           </w:tcPr>
           <w:p>
+            <w:proofErr w:type="spellStart"/>
             <w:r>
               <w:t>StatusCode</w:t>
             </w:r>
+            <w:proofErr w:type="spellEnd"/>
             <w:r>
               <w:t>,</w:t>
             </w:r>
           </w:p>
           <w:p>
+            <w:proofErr w:type="spellStart"/>
             <w:r>
               <w:t>msg</w:t>
             </w:r>
+            <w:proofErr w:type="spellEnd"/>
           </w:p>
         </w:tc>
         <w:tc>
@@ -5124,7 +5870,15 @@
           </w:tcPr>
           <w:p>
             <w:r>
-              <w:t>This webservice is used to send the delivery time to the customer’s phone</w:t>
+              <w:t xml:space="preserve">This </w:t>
+            </w:r>
+            <w:proofErr w:type="spellStart"/>
+            <w:r>
+              <w:t>webservice</w:t>
+            </w:r>
+            <w:proofErr w:type="spellEnd"/>
+            <w:r>
+              <w:t xml:space="preserve"> is used to send the delivery time to the customer’s phone</w:t>
             </w:r>
           </w:p>
         </w:tc>
@@ -5135,8 +5889,13 @@
             <w:tcW w:w="1886" w:type="dxa"/>
           </w:tcPr>
           <w:p>
-            <w:r>
-              <w:t>Paypal Payment Gateway</w:t>
+            <w:proofErr w:type="spellStart"/>
+            <w:r>
+              <w:t>Paypal</w:t>
+            </w:r>
+            <w:proofErr w:type="spellEnd"/>
+            <w:r>
+              <w:t xml:space="preserve"> Payment Gateway</w:t>
             </w:r>
           </w:p>
         </w:tc>
@@ -5149,8 +5908,21 @@
               <w:t>Item name, amount, business id</w:t>
             </w:r>
             <w:r>
-              <w:t>, customer’s address, return_url, notify url</w:t>
-            </w:r>
+              <w:t xml:space="preserve">, customer’s address, </w:t>
+            </w:r>
+            <w:proofErr w:type="spellStart"/>
+            <w:r>
+              <w:t>return_url</w:t>
+            </w:r>
+            <w:proofErr w:type="spellEnd"/>
+            <w:r>
+              <w:t xml:space="preserve">, notify </w:t>
+            </w:r>
+            <w:proofErr w:type="spellStart"/>
+            <w:r>
+              <w:t>url</w:t>
+            </w:r>
+            <w:proofErr w:type="spellEnd"/>
             <w:r>
               <w:t>.</w:t>
             </w:r>
@@ -5187,10 +5959,42 @@
           </w:tcPr>
           <w:p>
             <w:r>
-              <w:t>This webservice is used to process the customer’s payment.</w:t>
-            </w:r>
-            <w:r>
-              <w:t xml:space="preserve"> The return_url is used to route the customer back after payment, the notify_url is used by paypal to send notifications to our IPN listener.</w:t>
+              <w:t xml:space="preserve">This </w:t>
+            </w:r>
+            <w:proofErr w:type="spellStart"/>
+            <w:r>
+              <w:t>webservice</w:t>
+            </w:r>
+            <w:proofErr w:type="spellEnd"/>
+            <w:r>
+              <w:t xml:space="preserve"> is used to process the customer’s payment.</w:t>
+            </w:r>
+            <w:r>
+              <w:t xml:space="preserve"> The </w:t>
+            </w:r>
+            <w:proofErr w:type="spellStart"/>
+            <w:r>
+              <w:t>return_url</w:t>
+            </w:r>
+            <w:proofErr w:type="spellEnd"/>
+            <w:r>
+              <w:t xml:space="preserve"> is used to route the customer back after payment, the </w:t>
+            </w:r>
+            <w:proofErr w:type="spellStart"/>
+            <w:r>
+              <w:t>notify_url</w:t>
+            </w:r>
+            <w:proofErr w:type="spellEnd"/>
+            <w:r>
+              <w:t xml:space="preserve"> is used by </w:t>
+            </w:r>
+            <w:proofErr w:type="spellStart"/>
+            <w:r>
+              <w:t>paypal</w:t>
+            </w:r>
+            <w:proofErr w:type="spellEnd"/>
+            <w:r>
+              <w:t xml:space="preserve"> to send notifications to our IPN listener.</w:t>
             </w:r>
           </w:p>
         </w:tc>
@@ -5235,7 +6039,35 @@
         <w:rPr>
           <w:caps w:val="0"/>
         </w:rPr>
-        <w:t>Integration Middleware (Tibco Businessworks)</w:t>
+        <w:t>Integration Middleware (</w:t>
+      </w:r>
+      <w:proofErr w:type="spellStart"/>
+      <w:r>
+        <w:rPr>
+          <w:caps w:val="0"/>
+        </w:rPr>
+        <w:t>Tibco</w:t>
+      </w:r>
+      <w:proofErr w:type="spellEnd"/>
+      <w:r>
+        <w:rPr>
+          <w:caps w:val="0"/>
+        </w:rPr>
+        <w:t xml:space="preserve"> </w:t>
+      </w:r>
+      <w:proofErr w:type="spellStart"/>
+      <w:r>
+        <w:rPr>
+          <w:caps w:val="0"/>
+        </w:rPr>
+        <w:t>Businessworks</w:t>
+      </w:r>
+      <w:proofErr w:type="spellEnd"/>
+      <w:r>
+        <w:rPr>
+          <w:caps w:val="0"/>
+        </w:rPr>
+        <w:t>)</w:t>
       </w:r>
     </w:p>
     <w:p>
@@ -5252,7 +6084,39 @@
         </w:rPr>
       </w:pPr>
       <w:r>
-        <w:t xml:space="preserve">We used Tibco BusinessWorks as our integration platform. Tibco businessworks is use for data transformation, content based routing, plugins and automation. </w:t>
+        <w:t xml:space="preserve">We used </w:t>
+      </w:r>
+      <w:proofErr w:type="spellStart"/>
+      <w:r>
+        <w:t>Tibco</w:t>
+      </w:r>
+      <w:proofErr w:type="spellEnd"/>
+      <w:r>
+        <w:t xml:space="preserve"> </w:t>
+      </w:r>
+      <w:proofErr w:type="spellStart"/>
+      <w:r>
+        <w:t>BusinessWorks</w:t>
+      </w:r>
+      <w:proofErr w:type="spellEnd"/>
+      <w:r>
+        <w:t xml:space="preserve"> as our integration platform. </w:t>
+      </w:r>
+      <w:proofErr w:type="spellStart"/>
+      <w:r>
+        <w:t>Tibco</w:t>
+      </w:r>
+      <w:proofErr w:type="spellEnd"/>
+      <w:r>
+        <w:t xml:space="preserve"> </w:t>
+      </w:r>
+      <w:proofErr w:type="spellStart"/>
+      <w:r>
+        <w:t>businessworks</w:t>
+      </w:r>
+      <w:proofErr w:type="spellEnd"/>
+      <w:r>
+        <w:t xml:space="preserve"> is use for data transformation, content based routing, plugins and automation. </w:t>
       </w:r>
     </w:p>
     <w:p>
@@ -5424,17 +6288,35 @@
             <w:tcW w:w="7088" w:type="dxa"/>
           </w:tcPr>
           <w:p>
+            <w:proofErr w:type="spellStart"/>
             <w:r>
               <w:rPr>
                 <w:b/>
               </w:rPr>
               <w:t>Concat</w:t>
             </w:r>
-            <w:r>
-              <w:t xml:space="preserve"> CustomerID, restaurantNa</w:t>
-            </w:r>
-            <w:r>
-              <w:t>me from</w:t>
+            <w:proofErr w:type="spellEnd"/>
+            <w:r>
+              <w:t xml:space="preserve"> </w:t>
+            </w:r>
+            <w:proofErr w:type="spellStart"/>
+            <w:r>
+              <w:t>CustomerID</w:t>
+            </w:r>
+            <w:proofErr w:type="spellEnd"/>
+            <w:r>
+              <w:t xml:space="preserve">, </w:t>
+            </w:r>
+            <w:proofErr w:type="spellStart"/>
+            <w:r>
+              <w:t>restaurantNa</w:t>
+            </w:r>
+            <w:r>
+              <w:t>me</w:t>
+            </w:r>
+            <w:proofErr w:type="spellEnd"/>
+            <w:r>
+              <w:t xml:space="preserve"> from</w:t>
             </w:r>
             <w:r>
               <w:rPr>
@@ -5513,7 +6395,28 @@
               <w:t>company name</w:t>
             </w:r>
             <w:r>
-              <w:t xml:space="preserve"> and restaurant address where all spaces were replaced by “%20”. For example, “KFC@Dhouby Ghaut”(restaurant name) will be transferred to “KFC”(company name) and “Dhouby%20Ghaut”(address).</w:t>
+              <w:t xml:space="preserve"> and restaurant address where all spaces were replaced by “%20”. For example, “</w:t>
+            </w:r>
+            <w:proofErr w:type="spellStart"/>
+            <w:r>
+              <w:t>KFC@Dhouby</w:t>
+            </w:r>
+            <w:proofErr w:type="spellEnd"/>
+            <w:r>
+              <w:t xml:space="preserve"> </w:t>
+            </w:r>
+            <w:proofErr w:type="spellStart"/>
+            <w:r>
+              <w:t>Ghaut</w:t>
+            </w:r>
+            <w:proofErr w:type="spellEnd"/>
+            <w:proofErr w:type="gramStart"/>
+            <w:r>
+              <w:t>”(</w:t>
+            </w:r>
+            <w:proofErr w:type="gramEnd"/>
+            <w:r>
+              <w:t>restaurant name) will be transferred to “KFC”(company name) and “Dhouby%20Ghaut”(address).</w:t>
             </w:r>
             <w:r>
               <w:t xml:space="preserve"> </w:t>
@@ -5555,9 +6458,11 @@
             <w:tcW w:w="1843" w:type="dxa"/>
           </w:tcPr>
           <w:p>
+            <w:proofErr w:type="spellStart"/>
             <w:r>
               <w:t>OnewaySMS</w:t>
             </w:r>
+            <w:proofErr w:type="spellEnd"/>
           </w:p>
         </w:tc>
         <w:tc>
@@ -5606,7 +6511,17 @@
           </w:tcPr>
           <w:p>
             <w:r>
-              <w:t>Extract the order details and total amount paid into a invoice and send it via email.</w:t>
+              <w:t xml:space="preserve">Extract the order details and total amount paid into </w:t>
+            </w:r>
+            <w:proofErr w:type="spellStart"/>
+            <w:proofErr w:type="gramStart"/>
+            <w:r>
+              <w:t>a</w:t>
+            </w:r>
+            <w:proofErr w:type="spellEnd"/>
+            <w:proofErr w:type="gramEnd"/>
+            <w:r>
+              <w:t xml:space="preserve"> invoice and send it via email.</w:t>
             </w:r>
           </w:p>
         </w:tc>
@@ -5680,7 +6595,6 @@
         <w:rPr>
           <w:b/>
         </w:rPr>
-        <w:lastRenderedPageBreak/>
         <w:t>Plugins</w:t>
       </w:r>
       <w:r>
@@ -5693,7 +6607,23 @@
         <w:t xml:space="preserve">– </w:t>
       </w:r>
       <w:r>
-        <w:t xml:space="preserve"> we use the email plugin for tibco businessworks to send business process related information (acknowledgement of order) to the customer</w:t>
+        <w:t xml:space="preserve"> we use the email plugin for </w:t>
+      </w:r>
+      <w:proofErr w:type="spellStart"/>
+      <w:r>
+        <w:t>tibco</w:t>
+      </w:r>
+      <w:proofErr w:type="spellEnd"/>
+      <w:r>
+        <w:t xml:space="preserve"> </w:t>
+      </w:r>
+      <w:proofErr w:type="spellStart"/>
+      <w:r>
+        <w:t>businessworks</w:t>
+      </w:r>
+      <w:proofErr w:type="spellEnd"/>
+      <w:r>
+        <w:t xml:space="preserve"> to send business process related information (acknowledgement of order) to the customer</w:t>
       </w:r>
       <w:r>
         <w:br/>
@@ -5713,6 +6643,7 @@
         <w:rPr>
           <w:caps w:val="0"/>
         </w:rPr>
+        <w:lastRenderedPageBreak/>
         <w:t>2.8</w:t>
       </w:r>
       <w:r>
@@ -5731,11 +6662,26 @@
         <w:rPr>
           <w:caps w:val="0"/>
         </w:rPr>
-        <w:t>Cloud Application Platform (Heroku)</w:t>
+        <w:t>Cloud Application Platform (</w:t>
+      </w:r>
+      <w:proofErr w:type="spellStart"/>
+      <w:r>
+        <w:rPr>
+          <w:caps w:val="0"/>
+        </w:rPr>
+        <w:t>Heroku</w:t>
+      </w:r>
+      <w:proofErr w:type="spellEnd"/>
+      <w:r>
+        <w:rPr>
+          <w:caps w:val="0"/>
+        </w:rPr>
+        <w:t>)</w:t>
       </w:r>
     </w:p>
     <w:p>
       <w:pPr>
+        <w:spacing w:after="0"/>
         <w:rPr>
           <w:b/>
         </w:rPr>
@@ -5746,11 +6692,32 @@
         </w:rPr>
         <w:br/>
       </w:r>
-      <w:r>
-        <w:t>Heroku was used to host the payment portion of our Customer Ord</w:t>
-      </w:r>
-      <w:r>
-        <w:t xml:space="preserve">er System(COS) for customers. The management of FoodBear has plans to </w:t>
+      <w:proofErr w:type="spellStart"/>
+      <w:r>
+        <w:t>Heroku</w:t>
+      </w:r>
+      <w:proofErr w:type="spellEnd"/>
+      <w:r>
+        <w:t xml:space="preserve"> was used to host the payment portion of our Customer Ord</w:t>
+      </w:r>
+      <w:r>
+        <w:t xml:space="preserve">er </w:t>
+      </w:r>
+      <w:proofErr w:type="gramStart"/>
+      <w:r>
+        <w:t>System(</w:t>
+      </w:r>
+      <w:proofErr w:type="gramEnd"/>
+      <w:r>
+        <w:t xml:space="preserve">COS) for customers. The management of </w:t>
+      </w:r>
+      <w:proofErr w:type="spellStart"/>
+      <w:r>
+        <w:t>FoodBear</w:t>
+      </w:r>
+      <w:proofErr w:type="spellEnd"/>
+      <w:r>
+        <w:t xml:space="preserve"> has plans to </w:t>
       </w:r>
       <w:r>
         <w:t xml:space="preserve">port the full functionality of our COS system </w:t>
@@ -5789,7 +6756,13 @@
         <w:t>wan</w:t>
       </w:r>
       <w:r>
-        <w:t>ts to increase costs savings by reducing server maintainence costs.</w:t>
+        <w:t xml:space="preserve">ts to increase costs savings by reducing server </w:t>
+      </w:r>
+      <w:r>
+        <w:t>maintenance</w:t>
+      </w:r>
+      <w:r>
+        <w:t xml:space="preserve"> costs.</w:t>
       </w:r>
     </w:p>
     <w:p>
@@ -5804,10 +6777,19 @@
         </w:rPr>
       </w:pPr>
       <w:r>
-        <w:t xml:space="preserve">Management wants to reduce redudancy by reducing </w:t>
-      </w:r>
-      <w:r>
-        <w:t>costs during months where customer volumn is lowe</w:t>
+        <w:t>Management wants to reduce redu</w:t>
+      </w:r>
+      <w:r>
+        <w:t>n</w:t>
+      </w:r>
+      <w:r>
+        <w:t xml:space="preserve">dancy by reducing </w:t>
+      </w:r>
+      <w:r>
+        <w:t>costs dur</w:t>
+      </w:r>
+      <w:r>
+        <w:t>ing months where customer volume is low.</w:t>
       </w:r>
     </w:p>
     <w:p>
@@ -5917,10 +6899,18 @@
           </w:tcPr>
           <w:p>
             <w:r>
-              <w:t>We utilize Google maps to get the estimated delivery time between the restaurant and the customer</w:t>
-            </w:r>
-          </w:p>
-          <w:p/>
+              <w:t>We utilize Google maps</w:t>
+            </w:r>
+            <w:r>
+              <w:t xml:space="preserve"> direction service</w:t>
+            </w:r>
+            <w:r>
+              <w:t xml:space="preserve"> to get the estimated delivery time between the restaurant and the customer</w:t>
+            </w:r>
+            <w:r>
+              <w:t>. Google maps geocode service to locate the input postal codes and translate into political regions.</w:t>
+            </w:r>
+          </w:p>
         </w:tc>
       </w:tr>
       <w:tr>
@@ -5929,8 +6919,13 @@
             <w:tcW w:w="2552" w:type="dxa"/>
           </w:tcPr>
           <w:p>
-            <w:r>
-              <w:t>OnewaySMS (WS)</w:t>
+            <w:proofErr w:type="spellStart"/>
+            <w:r>
+              <w:t>OnewaySMS</w:t>
+            </w:r>
+            <w:proofErr w:type="spellEnd"/>
+            <w:r>
+              <w:t xml:space="preserve"> (WS)</w:t>
             </w:r>
           </w:p>
           <w:p/>
@@ -5940,8 +6935,19 @@
             <w:tcW w:w="8505" w:type="dxa"/>
           </w:tcPr>
           <w:p>
-            <w:r>
-              <w:t>OnewaySMS allows us to send the estimated delivery time to the customer.</w:t>
+            <w:proofErr w:type="spellStart"/>
+            <w:r>
+              <w:t>OnewaySMS</w:t>
+            </w:r>
+            <w:proofErr w:type="spellEnd"/>
+            <w:r>
+              <w:t xml:space="preserve"> allows us to send the estimated delivery time to the customer</w:t>
+            </w:r>
+            <w:r>
+              <w:t xml:space="preserve"> through SMS</w:t>
+            </w:r>
+            <w:r>
+              <w:t>.</w:t>
             </w:r>
           </w:p>
         </w:tc>
@@ -5969,8 +6975,19 @@
             <w:tcW w:w="8505" w:type="dxa"/>
           </w:tcPr>
           <w:p>
-            <w:r>
-              <w:t>Tibco’s email plugin is easy to use and allows us to send an invoice to the customer.</w:t>
+            <w:proofErr w:type="spellStart"/>
+            <w:r>
+              <w:t>Tibco’s</w:t>
+            </w:r>
+            <w:proofErr w:type="spellEnd"/>
+            <w:r>
+              <w:t xml:space="preserve"> email plugin is easy to use and allows us to send an invoice to the customer</w:t>
+            </w:r>
+            <w:r>
+              <w:t xml:space="preserve"> through email</w:t>
+            </w:r>
+            <w:r>
+              <w:t>.</w:t>
             </w:r>
           </w:p>
         </w:tc>
@@ -5981,8 +6998,13 @@
             <w:tcW w:w="2552" w:type="dxa"/>
           </w:tcPr>
           <w:p>
-            <w:r>
-              <w:t xml:space="preserve">Paypal </w:t>
+            <w:proofErr w:type="spellStart"/>
+            <w:r>
+              <w:t>Paypal</w:t>
+            </w:r>
+            <w:proofErr w:type="spellEnd"/>
+            <w:r>
+              <w:t xml:space="preserve"> </w:t>
             </w:r>
           </w:p>
           <w:p/>
@@ -5996,22 +7018,37 @@
               <w:t>After the customer choo</w:t>
             </w:r>
             <w:r>
-              <w:t>ses their food “package”, we giv</w:t>
-            </w:r>
-            <w:r>
-              <w:t>e them the option of paying either v</w:t>
-            </w:r>
-            <w:r>
-              <w:t xml:space="preserve">ia cash or paypal. </w:t>
-            </w:r>
-            <w:r>
-              <w:t xml:space="preserve">If they select payment by paypal, we will process their payment on the Payments Platform that is integrated with Paypal. </w:t>
-            </w:r>
-            <w:r>
-              <w:t>Our implementation is orthodox and strictly follows paypal guidelines</w:t>
-            </w:r>
-            <w:r>
-              <w:t xml:space="preserve">; paypal verifies payment in a unique way, PayPal requires us to secure all transactions with SSL. </w:t>
+              <w:t>ses their food package</w:t>
+            </w:r>
+            <w:r>
+              <w:t>s</w:t>
+            </w:r>
+            <w:r>
+              <w:t xml:space="preserve">, we will process their payment on the Payments Platform that is integrated with </w:t>
+            </w:r>
+            <w:r>
+              <w:t>PayPal</w:t>
+            </w:r>
+            <w:r>
+              <w:t xml:space="preserve">. </w:t>
+            </w:r>
+            <w:r>
+              <w:t xml:space="preserve">Our implementation is orthodox and strictly follows </w:t>
+            </w:r>
+            <w:r>
+              <w:t>PayPal</w:t>
+            </w:r>
+            <w:r>
+              <w:t xml:space="preserve"> guidelines</w:t>
+            </w:r>
+            <w:r>
+              <w:t xml:space="preserve">; </w:t>
+            </w:r>
+            <w:r>
+              <w:t>PayPal</w:t>
+            </w:r>
+            <w:r>
+              <w:t xml:space="preserve"> verifies payment in a unique way, PayPal requires us to secure all transactions with SSL. </w:t>
             </w:r>
           </w:p>
           <w:p/>
@@ -6020,16 +7057,58 @@
               <w:t>In our demo, we</w:t>
             </w:r>
             <w:r>
-              <w:t xml:space="preserve"> utilize Paypal’s sandbox to simulate payments by FoodBear’s customers, we</w:t>
+              <w:t xml:space="preserve"> utilize PayP</w:t>
+            </w:r>
+            <w:r>
+              <w:t xml:space="preserve">al’s sandbox to simulate payments by </w:t>
+            </w:r>
+            <w:proofErr w:type="spellStart"/>
+            <w:r>
+              <w:t>FoodBear’s</w:t>
+            </w:r>
+            <w:proofErr w:type="spellEnd"/>
+            <w:r>
+              <w:t xml:space="preserve"> customers, we</w:t>
             </w:r>
             <w:r>
               <w:t xml:space="preserve"> can log into both the “sandbox” business owner and customer accounts and verify that a cas</w:t>
             </w:r>
             <w:r>
-              <w:t xml:space="preserve">h transcation has taken place. </w:t>
-            </w:r>
-            <w:r>
-              <w:t>Due to our strict adherence to PayPal’s guidelines, we can utilize our PayPal implementation in the real world by setting up a Paypal businessowner account and setting the POST submits to the actual Payments URL that paypal utilizes.</w:t>
+              <w:t>h trans</w:t>
+            </w:r>
+            <w:r>
+              <w:t>a</w:t>
+            </w:r>
+            <w:r>
+              <w:t>c</w:t>
+            </w:r>
+            <w:r>
+              <w:t xml:space="preserve">tion has taken place. </w:t>
+            </w:r>
+            <w:r>
+              <w:t xml:space="preserve">Due to our strict adherence to PayPal’s guidelines, we can utilize our PayPal implementation in the real world by setting up a </w:t>
+            </w:r>
+            <w:proofErr w:type="spellStart"/>
+            <w:r>
+              <w:t>Paypal</w:t>
+            </w:r>
+            <w:proofErr w:type="spellEnd"/>
+            <w:r>
+              <w:t xml:space="preserve"> </w:t>
+            </w:r>
+            <w:proofErr w:type="spellStart"/>
+            <w:r>
+              <w:t>businessowner</w:t>
+            </w:r>
+            <w:proofErr w:type="spellEnd"/>
+            <w:r>
+              <w:t xml:space="preserve"> account and setting the POST submits to the actual Payments URL that </w:t>
+            </w:r>
+            <w:r>
+              <w:t>PayPal</w:t>
+            </w:r>
+            <w:r>
+              <w:t xml:space="preserve"> utilizes.</w:t>
             </w:r>
           </w:p>
           <w:p/>
@@ -6047,7 +7126,15 @@
           </w:p>
           <w:p>
             <w:r>
-              <w:t>(Heroku)</w:t>
+              <w:t>(</w:t>
+            </w:r>
+            <w:proofErr w:type="spellStart"/>
+            <w:r>
+              <w:t>Heroku</w:t>
+            </w:r>
+            <w:proofErr w:type="spellEnd"/>
+            <w:r>
+              <w:t>)</w:t>
             </w:r>
           </w:p>
           <w:p>
@@ -6062,8 +7149,13 @@
             <w:tcW w:w="8505" w:type="dxa"/>
           </w:tcPr>
           <w:p>
-            <w:r>
-              <w:t>FoodBear’s management wishes to migrate COS’s func</w:t>
+            <w:proofErr w:type="spellStart"/>
+            <w:r>
+              <w:t>FoodBear’s</w:t>
+            </w:r>
+            <w:proofErr w:type="spellEnd"/>
+            <w:r>
+              <w:t xml:space="preserve"> management wishes to migrate COS’s func</w:t>
             </w:r>
             <w:r>
               <w:t>t</w:t>
@@ -6114,13 +7206,27 @@
               <w:t xml:space="preserve"> and for now,</w:t>
             </w:r>
             <w:r>
-              <w:t xml:space="preserve"> FoodBear developers have ported the </w:t>
+              <w:t xml:space="preserve"> </w:t>
+            </w:r>
+            <w:proofErr w:type="spellStart"/>
+            <w:r>
+              <w:t>FoodBear</w:t>
+            </w:r>
+            <w:proofErr w:type="spellEnd"/>
+            <w:r>
+              <w:t xml:space="preserve"> developers have ported the </w:t>
             </w:r>
             <w:r>
               <w:rPr>
                 <w:i/>
               </w:rPr>
-              <w:t>payment by Paypal</w:t>
+              <w:t xml:space="preserve">payment by </w:t>
+            </w:r>
+            <w:r>
+              <w:rPr>
+                <w:i/>
+              </w:rPr>
+              <w:t>PayPal</w:t>
             </w:r>
             <w:r>
               <w:t xml:space="preserve"> func</w:t>
@@ -6128,7 +7234,7 @@
             <w:r>
               <w:t>tionality on to the cloud (</w:t>
             </w:r>
-            <w:hyperlink r:id="rId18" w:history="1">
+            <w:hyperlink r:id="rId17" w:history="1">
               <w:r>
                 <w:rPr>
                   <w:rStyle w:val="Hyperlink"/>
@@ -6221,8 +7327,13 @@
                 <w:numId w:val="16"/>
               </w:numPr>
             </w:pPr>
-            <w:r>
-              <w:t xml:space="preserve">NodeJs: </w:t>
+            <w:proofErr w:type="spellStart"/>
+            <w:r>
+              <w:t>NodeJs</w:t>
+            </w:r>
+            <w:proofErr w:type="spellEnd"/>
+            <w:r>
+              <w:t xml:space="preserve">: </w:t>
             </w:r>
           </w:p>
           <w:p>
@@ -6234,7 +7345,10 @@
               </w:numPr>
             </w:pPr>
             <w:r>
-              <w:t>Most web browsers already have a javas</w:t>
+              <w:t>Mo</w:t>
+            </w:r>
+            <w:r>
+              <w:t>st web browsers already have a JavaS</w:t>
             </w:r>
             <w:r>
               <w:t xml:space="preserve">cript compiler, this will increase the performance of our site and user’s experience. </w:t>
@@ -6249,7 +7363,31 @@
               </w:numPr>
             </w:pPr>
             <w:r>
-              <w:t xml:space="preserve">Nodejs utilizes Javascript. Javascript allows for callback functions and by processing requests asynchronously, we will solve the “locking” calls </w:t>
+              <w:t>Node</w:t>
+            </w:r>
+            <w:r>
+              <w:t>.</w:t>
+            </w:r>
+            <w:r>
+              <w:t xml:space="preserve">js utilizes </w:t>
+            </w:r>
+            <w:r>
+              <w:t>JavaScript</w:t>
+            </w:r>
+            <w:r>
+              <w:t xml:space="preserve">. </w:t>
+            </w:r>
+            <w:r>
+              <w:t>JavaScript</w:t>
+            </w:r>
+            <w:r>
+              <w:t xml:space="preserve"> allows for </w:t>
+            </w:r>
+            <w:r>
+              <w:t>call-back</w:t>
+            </w:r>
+            <w:r>
+              <w:t xml:space="preserve"> functions and by processing requests asynchronously, we will solve the “locking” calls </w:t>
             </w:r>
             <w:r>
               <w:t>that we experience in the Bank Lab where the s</w:t>
@@ -6288,7 +7426,29 @@
               <w:t>P</w:t>
             </w:r>
             <w:r>
-              <w:t>rovides a framework that allows us to put config files where heroku expects them</w:t>
+              <w:t>rovides a framework that allow</w:t>
+            </w:r>
+            <w:r>
+              <w:t xml:space="preserve">s us to put </w:t>
+            </w:r>
+            <w:proofErr w:type="spellStart"/>
+            <w:r>
+              <w:t>config</w:t>
+            </w:r>
+            <w:proofErr w:type="spellEnd"/>
+            <w:r>
+              <w:t xml:space="preserve"> files where </w:t>
+            </w:r>
+            <w:proofErr w:type="spellStart"/>
+            <w:r>
+              <w:t>H</w:t>
+            </w:r>
+            <w:r>
+              <w:t>eroku</w:t>
+            </w:r>
+            <w:proofErr w:type="spellEnd"/>
+            <w:r>
+              <w:t xml:space="preserve"> expects them</w:t>
             </w:r>
           </w:p>
           <w:p>
@@ -6306,7 +7466,13 @@
               <w:t xml:space="preserve"> (</w:t>
             </w:r>
             <w:r>
-              <w:t xml:space="preserve">E.g </w:t>
+              <w:t>E.g</w:t>
+            </w:r>
+            <w:r>
+              <w:t>.</w:t>
+            </w:r>
+            <w:r>
+              <w:t xml:space="preserve"> </w:t>
             </w:r>
             <w:r>
               <w:t>HTTP POST</w:t>
@@ -6335,9 +7501,11 @@
             <w:tcW w:w="2552" w:type="dxa"/>
           </w:tcPr>
           <w:p>
+            <w:proofErr w:type="spellStart"/>
             <w:r>
               <w:t>Github</w:t>
             </w:r>
+            <w:proofErr w:type="spellEnd"/>
           </w:p>
         </w:tc>
         <w:tc>
@@ -6345,8 +7513,38 @@
             <w:tcW w:w="8505" w:type="dxa"/>
           </w:tcPr>
           <w:p>
-            <w:r>
-              <w:t>All of our group members picked up Git commands as our team used Github to version all parts of our project (Tibco files, XML files, NodeJs code, Documentation).</w:t>
+            <w:pPr>
+              <w:rPr>
+                <w:sz w:val="18"/>
+                <w:szCs w:val="18"/>
+              </w:rPr>
+            </w:pPr>
+            <w:r>
+              <w:t xml:space="preserve">All of our group members picked up Git commands as our team used </w:t>
+            </w:r>
+            <w:proofErr w:type="spellStart"/>
+            <w:r>
+              <w:t>Github</w:t>
+            </w:r>
+            <w:proofErr w:type="spellEnd"/>
+            <w:r>
+              <w:t xml:space="preserve"> to version all parts of our project (</w:t>
+            </w:r>
+            <w:proofErr w:type="spellStart"/>
+            <w:r>
+              <w:t>Tibco</w:t>
+            </w:r>
+            <w:proofErr w:type="spellEnd"/>
+            <w:r>
+              <w:t xml:space="preserve"> files, XML files, </w:t>
+            </w:r>
+            <w:proofErr w:type="spellStart"/>
+            <w:r>
+              <w:t>NodeJs</w:t>
+            </w:r>
+            <w:proofErr w:type="spellEnd"/>
+            <w:r>
+              <w:t xml:space="preserve"> code, Documentation).</w:t>
             </w:r>
             <w:r>
               <w:br/>
@@ -6354,7 +7552,7 @@
             <w:r>
               <w:t xml:space="preserve">Our GitHub repository can be accessed at </w:t>
             </w:r>
-            <w:hyperlink r:id="rId19" w:history="1">
+            <w:hyperlink r:id="rId18" w:history="1">
               <w:r>
                 <w:rPr>
                   <w:rStyle w:val="Hyperlink"/>
@@ -6372,6 +7570,7 @@
               <w:t>.</w:t>
             </w:r>
           </w:p>
+          <w:p/>
         </w:tc>
       </w:tr>
     </w:tbl>
@@ -6382,10 +7581,7 @@
           <w:tab w:val="center" w:pos="4513"/>
         </w:tabs>
       </w:pPr>
-      <w:bookmarkStart w:id="0" w:name="_GoBack"/>
-      <w:bookmarkEnd w:id="0"/>
-      <w:r>
-        <w:lastRenderedPageBreak/>
+      <w:r>
         <w:t>4. Systems walkthrough</w:t>
       </w:r>
     </w:p>
@@ -6407,7 +7603,7 @@
 </file>
 
 <file path=word/numbering.xml><?xml version="1.0" encoding="utf-8"?>
-<w:numbering xmlns:wpc="http://schemas.microsoft.com/office/word/2010/wordprocessingCanvas" xmlns:mo="http://schemas.microsoft.com/office/mac/office/2008/main" xmlns:mc="http://schemas.openxmlformats.org/markup-compatibility/2006" xmlns:mv="urn:schemas-microsoft-com:mac:vml" xmlns:o="urn:schemas-microsoft-com:office:office" xmlns:r="http://schemas.openxmlformats.org/officeDocument/2006/relationships" xmlns:m="http://schemas.openxmlformats.org/officeDocument/2006/math" xmlns:v="urn:schemas-microsoft-com:vml" xmlns:wp14="http://schemas.microsoft.com/office/word/2010/wordprocessingDrawing" xmlns:wp="http://schemas.openxmlformats.org/drawingml/2006/wordprocessingDrawing" xmlns:w10="urn:schemas-microsoft-com:office:word" xmlns:w="http://schemas.openxmlformats.org/wordprocessingml/2006/main" xmlns:w14="http://schemas.microsoft.com/office/word/2010/wordml" xmlns:wpg="http://schemas.microsoft.com/office/word/2010/wordprocessingGroup" xmlns:wpi="http://schemas.microsoft.com/office/word/2010/wordprocessingInk" xmlns:wne="http://schemas.microsoft.com/office/word/2006/wordml" xmlns:wps="http://schemas.microsoft.com/office/word/2010/wordprocessingShape" mc:Ignorable="w14 wp14">
+<w:numbering xmlns:wpc="http://schemas.microsoft.com/office/word/2010/wordprocessingCanvas" xmlns:mc="http://schemas.openxmlformats.org/markup-compatibility/2006" xmlns:o="urn:schemas-microsoft-com:office:office" xmlns:r="http://schemas.openxmlformats.org/officeDocument/2006/relationships" xmlns:m="http://schemas.openxmlformats.org/officeDocument/2006/math" xmlns:v="urn:schemas-microsoft-com:vml" xmlns:wp14="http://schemas.microsoft.com/office/word/2010/wordprocessingDrawing" xmlns:wp="http://schemas.openxmlformats.org/drawingml/2006/wordprocessingDrawing" xmlns:w10="urn:schemas-microsoft-com:office:word" xmlns:w="http://schemas.openxmlformats.org/wordprocessingml/2006/main" xmlns:w14="http://schemas.microsoft.com/office/word/2010/wordml" xmlns:w15="http://schemas.microsoft.com/office/word/2012/wordml" xmlns:wpg="http://schemas.microsoft.com/office/word/2010/wordprocessingGroup" xmlns:wpi="http://schemas.microsoft.com/office/word/2010/wordprocessingInk" xmlns:wne="http://schemas.microsoft.com/office/word/2006/wordml" xmlns:wps="http://schemas.microsoft.com/office/word/2010/wordprocessingShape" mc:Ignorable="w14 w15 wp14">
   <w:abstractNum w:abstractNumId="0">
     <w:nsid w:val="02F34E54"/>
     <w:multiLevelType w:val="hybridMultilevel"/>
@@ -8114,7 +9310,7 @@
 </file>
 
 <file path=word/styles.xml><?xml version="1.0" encoding="utf-8"?>
-<w:styles xmlns:mc="http://schemas.openxmlformats.org/markup-compatibility/2006" xmlns:r="http://schemas.openxmlformats.org/officeDocument/2006/relationships" xmlns:w="http://schemas.openxmlformats.org/wordprocessingml/2006/main" xmlns:w14="http://schemas.microsoft.com/office/word/2010/wordml" mc:Ignorable="w14">
+<w:styles xmlns:mc="http://schemas.openxmlformats.org/markup-compatibility/2006" xmlns:r="http://schemas.openxmlformats.org/officeDocument/2006/relationships" xmlns:w="http://schemas.openxmlformats.org/wordprocessingml/2006/main" xmlns:w14="http://schemas.microsoft.com/office/word/2010/wordml" xmlns:w15="http://schemas.microsoft.com/office/word/2012/wordml" mc:Ignorable="w14 w15">
   <w:docDefaults>
     <w:rPrDefault>
       <w:rPr>
@@ -8130,153 +9326,369 @@
       </w:pPr>
     </w:pPrDefault>
   </w:docDefaults>
-  <w:latentStyles w:defLockedState="0" w:defUIPriority="99" w:defSemiHidden="1" w:defUnhideWhenUsed="1" w:defQFormat="0" w:count="276">
-    <w:lsdException w:name="Normal" w:semiHidden="0" w:uiPriority="0" w:unhideWhenUsed="0" w:qFormat="1"/>
-    <w:lsdException w:name="heading 1" w:semiHidden="0" w:uiPriority="9" w:unhideWhenUsed="0" w:qFormat="1"/>
-    <w:lsdException w:name="heading 2" w:uiPriority="9" w:qFormat="1"/>
-    <w:lsdException w:name="heading 3" w:uiPriority="9" w:qFormat="1"/>
-    <w:lsdException w:name="heading 4" w:uiPriority="9" w:qFormat="1"/>
-    <w:lsdException w:name="heading 5" w:uiPriority="9" w:qFormat="1"/>
-    <w:lsdException w:name="heading 6" w:uiPriority="9" w:qFormat="1"/>
-    <w:lsdException w:name="heading 7" w:uiPriority="9" w:qFormat="1"/>
-    <w:lsdException w:name="heading 8" w:uiPriority="9" w:qFormat="1"/>
-    <w:lsdException w:name="heading 9" w:uiPriority="9" w:qFormat="1"/>
-    <w:lsdException w:name="toc 1" w:uiPriority="39"/>
-    <w:lsdException w:name="toc 2" w:uiPriority="39"/>
-    <w:lsdException w:name="toc 3" w:uiPriority="39"/>
-    <w:lsdException w:name="toc 4" w:uiPriority="39"/>
-    <w:lsdException w:name="toc 5" w:uiPriority="39"/>
-    <w:lsdException w:name="toc 6" w:uiPriority="39"/>
-    <w:lsdException w:name="toc 7" w:uiPriority="39"/>
-    <w:lsdException w:name="toc 8" w:uiPriority="39"/>
-    <w:lsdException w:name="toc 9" w:uiPriority="39"/>
-    <w:lsdException w:name="caption" w:uiPriority="35" w:qFormat="1"/>
-    <w:lsdException w:name="Title" w:semiHidden="0" w:uiPriority="10" w:unhideWhenUsed="0" w:qFormat="1"/>
-    <w:lsdException w:name="Default Paragraph Font" w:uiPriority="1"/>
-    <w:lsdException w:name="Subtitle" w:semiHidden="0" w:uiPriority="11" w:unhideWhenUsed="0" w:qFormat="1"/>
-    <w:lsdException w:name="Strong" w:semiHidden="0" w:uiPriority="22" w:unhideWhenUsed="0" w:qFormat="1"/>
-    <w:lsdException w:name="Emphasis" w:semiHidden="0" w:uiPriority="20" w:unhideWhenUsed="0" w:qFormat="1"/>
-    <w:lsdException w:name="Table Grid" w:semiHidden="0" w:uiPriority="39" w:unhideWhenUsed="0"/>
-    <w:lsdException w:name="Note Level 1" w:semiHidden="0" w:unhideWhenUsed="0"/>
-    <w:lsdException w:name="Note Level 2" w:semiHidden="0" w:unhideWhenUsed="0"/>
-    <w:lsdException w:name="Note Level 3" w:semiHidden="0" w:unhideWhenUsed="0"/>
-    <w:lsdException w:name="Note Level 4" w:semiHidden="0" w:unhideWhenUsed="0"/>
-    <w:lsdException w:name="Note Level 5" w:semiHidden="0" w:unhideWhenUsed="0"/>
-    <w:lsdException w:name="Note Level 6" w:semiHidden="0" w:unhideWhenUsed="0"/>
-    <w:lsdException w:name="Note Level 7" w:semiHidden="0" w:unhideWhenUsed="0"/>
-    <w:lsdException w:name="Note Level 8" w:semiHidden="0" w:unhideWhenUsed="0"/>
-    <w:lsdException w:name="Note Level 9" w:semiHidden="0" w:unhideWhenUsed="0"/>
-    <w:lsdException w:name="Placeholder Text" w:unhideWhenUsed="0"/>
-    <w:lsdException w:name="No Spacing" w:semiHidden="0" w:uiPriority="1" w:unhideWhenUsed="0" w:qFormat="1"/>
-    <w:lsdException w:name="Light Shading" w:semiHidden="0" w:uiPriority="60" w:unhideWhenUsed="0"/>
-    <w:lsdException w:name="Light List" w:semiHidden="0" w:uiPriority="61" w:unhideWhenUsed="0"/>
-    <w:lsdException w:name="Light Grid" w:semiHidden="0" w:uiPriority="62" w:unhideWhenUsed="0"/>
-    <w:lsdException w:name="Medium Shading 1" w:semiHidden="0" w:uiPriority="63" w:unhideWhenUsed="0"/>
-    <w:lsdException w:name="Medium Shading 2" w:semiHidden="0" w:uiPriority="64" w:unhideWhenUsed="0"/>
-    <w:lsdException w:name="Medium List 1" w:semiHidden="0" w:uiPriority="65" w:unhideWhenUsed="0"/>
-    <w:lsdException w:name="Medium List 2" w:semiHidden="0" w:uiPriority="66" w:unhideWhenUsed="0"/>
-    <w:lsdException w:name="Medium Grid 1" w:semiHidden="0" w:uiPriority="67" w:unhideWhenUsed="0"/>
-    <w:lsdException w:name="Medium Grid 2" w:semiHidden="0" w:uiPriority="68" w:unhideWhenUsed="0"/>
-    <w:lsdException w:name="Medium Grid 3" w:semiHidden="0" w:uiPriority="69" w:unhideWhenUsed="0"/>
-    <w:lsdException w:name="Dark List" w:semiHidden="0" w:uiPriority="70" w:unhideWhenUsed="0"/>
-    <w:lsdException w:name="Colorful Shading" w:semiHidden="0" w:uiPriority="71" w:unhideWhenUsed="0"/>
-    <w:lsdException w:name="Colorful List" w:semiHidden="0" w:uiPriority="72" w:unhideWhenUsed="0"/>
-    <w:lsdException w:name="Colorful Grid" w:semiHidden="0" w:uiPriority="73" w:unhideWhenUsed="0"/>
-    <w:lsdException w:name="Light Shading Accent 1" w:semiHidden="0" w:uiPriority="60" w:unhideWhenUsed="0"/>
-    <w:lsdException w:name="Light List Accent 1" w:semiHidden="0" w:uiPriority="61" w:unhideWhenUsed="0"/>
-    <w:lsdException w:name="Light Grid Accent 1" w:semiHidden="0" w:uiPriority="62" w:unhideWhenUsed="0"/>
-    <w:lsdException w:name="Medium Shading 1 Accent 1" w:semiHidden="0" w:uiPriority="63" w:unhideWhenUsed="0"/>
-    <w:lsdException w:name="Medium Shading 2 Accent 1" w:semiHidden="0" w:uiPriority="64" w:unhideWhenUsed="0"/>
-    <w:lsdException w:name="Medium List 1 Accent 1" w:semiHidden="0" w:uiPriority="65" w:unhideWhenUsed="0"/>
-    <w:lsdException w:name="Revision" w:unhideWhenUsed="0"/>
-    <w:lsdException w:name="List Paragraph" w:semiHidden="0" w:uiPriority="34" w:unhideWhenUsed="0" w:qFormat="1"/>
-    <w:lsdException w:name="Quote" w:semiHidden="0" w:uiPriority="29" w:unhideWhenUsed="0" w:qFormat="1"/>
-    <w:lsdException w:name="Intense Quote" w:semiHidden="0" w:uiPriority="30" w:unhideWhenUsed="0" w:qFormat="1"/>
-    <w:lsdException w:name="Medium List 2 Accent 1" w:semiHidden="0" w:uiPriority="66" w:unhideWhenUsed="0"/>
-    <w:lsdException w:name="Medium Grid 1 Accent 1" w:semiHidden="0" w:uiPriority="67" w:unhideWhenUsed="0"/>
-    <w:lsdException w:name="Medium Grid 2 Accent 1" w:semiHidden="0" w:uiPriority="68" w:unhideWhenUsed="0"/>
-    <w:lsdException w:name="Medium Grid 3 Accent 1" w:semiHidden="0" w:uiPriority="69" w:unhideWhenUsed="0"/>
-    <w:lsdException w:name="Dark List Accent 1" w:semiHidden="0" w:uiPriority="70" w:unhideWhenUsed="0"/>
-    <w:lsdException w:name="Colorful Shading Accent 1" w:semiHidden="0" w:uiPriority="71" w:unhideWhenUsed="0"/>
-    <w:lsdException w:name="Colorful List Accent 1" w:semiHidden="0" w:uiPriority="72" w:unhideWhenUsed="0"/>
-    <w:lsdException w:name="Colorful Grid Accent 1" w:semiHidden="0" w:uiPriority="73" w:unhideWhenUsed="0"/>
-    <w:lsdException w:name="Light Shading Accent 2" w:semiHidden="0" w:uiPriority="60" w:unhideWhenUsed="0"/>
-    <w:lsdException w:name="Light List Accent 2" w:semiHidden="0" w:uiPriority="61" w:unhideWhenUsed="0"/>
-    <w:lsdException w:name="Light Grid Accent 2" w:semiHidden="0" w:uiPriority="62" w:unhideWhenUsed="0"/>
-    <w:lsdException w:name="Medium Shading 1 Accent 2" w:semiHidden="0" w:uiPriority="63" w:unhideWhenUsed="0"/>
-    <w:lsdException w:name="Medium Shading 2 Accent 2" w:semiHidden="0" w:uiPriority="64" w:unhideWhenUsed="0"/>
-    <w:lsdException w:name="Medium List 1 Accent 2" w:semiHidden="0" w:uiPriority="65" w:unhideWhenUsed="0"/>
-    <w:lsdException w:name="Medium List 2 Accent 2" w:semiHidden="0" w:uiPriority="66" w:unhideWhenUsed="0"/>
-    <w:lsdException w:name="Medium Grid 1 Accent 2" w:semiHidden="0" w:uiPriority="67" w:unhideWhenUsed="0"/>
-    <w:lsdException w:name="Medium Grid 2 Accent 2" w:semiHidden="0" w:uiPriority="68" w:unhideWhenUsed="0"/>
-    <w:lsdException w:name="Medium Grid 3 Accent 2" w:semiHidden="0" w:uiPriority="69" w:unhideWhenUsed="0"/>
-    <w:lsdException w:name="Dark List Accent 2" w:semiHidden="0" w:uiPriority="70" w:unhideWhenUsed="0"/>
-    <w:lsdException w:name="Colorful Shading Accent 2" w:semiHidden="0" w:uiPriority="71" w:unhideWhenUsed="0"/>
-    <w:lsdException w:name="Colorful List Accent 2" w:semiHidden="0" w:uiPriority="72" w:unhideWhenUsed="0"/>
-    <w:lsdException w:name="Colorful Grid Accent 2" w:semiHidden="0" w:uiPriority="73" w:unhideWhenUsed="0"/>
-    <w:lsdException w:name="Light Shading Accent 3" w:semiHidden="0" w:uiPriority="60" w:unhideWhenUsed="0"/>
-    <w:lsdException w:name="Light List Accent 3" w:semiHidden="0" w:uiPriority="61" w:unhideWhenUsed="0"/>
-    <w:lsdException w:name="Light Grid Accent 3" w:semiHidden="0" w:uiPriority="62" w:unhideWhenUsed="0"/>
-    <w:lsdException w:name="Medium Shading 1 Accent 3" w:semiHidden="0" w:uiPriority="63" w:unhideWhenUsed="0"/>
-    <w:lsdException w:name="Medium Shading 2 Accent 3" w:semiHidden="0" w:uiPriority="64" w:unhideWhenUsed="0"/>
-    <w:lsdException w:name="Medium List 1 Accent 3" w:semiHidden="0" w:uiPriority="65" w:unhideWhenUsed="0"/>
-    <w:lsdException w:name="Medium List 2 Accent 3" w:semiHidden="0" w:uiPriority="66" w:unhideWhenUsed="0"/>
-    <w:lsdException w:name="Medium Grid 1 Accent 3" w:semiHidden="0" w:uiPriority="67" w:unhideWhenUsed="0"/>
-    <w:lsdException w:name="Medium Grid 2 Accent 3" w:semiHidden="0" w:uiPriority="68" w:unhideWhenUsed="0"/>
-    <w:lsdException w:name="Medium Grid 3 Accent 3" w:semiHidden="0" w:uiPriority="69" w:unhideWhenUsed="0"/>
-    <w:lsdException w:name="Dark List Accent 3" w:semiHidden="0" w:uiPriority="70" w:unhideWhenUsed="0"/>
-    <w:lsdException w:name="Colorful Shading Accent 3" w:semiHidden="0" w:uiPriority="71" w:unhideWhenUsed="0"/>
-    <w:lsdException w:name="Colorful List Accent 3" w:semiHidden="0" w:uiPriority="72" w:unhideWhenUsed="0"/>
-    <w:lsdException w:name="Colorful Grid Accent 3" w:semiHidden="0" w:uiPriority="73" w:unhideWhenUsed="0"/>
-    <w:lsdException w:name="Light Shading Accent 4" w:semiHidden="0" w:uiPriority="60" w:unhideWhenUsed="0"/>
-    <w:lsdException w:name="Light List Accent 4" w:semiHidden="0" w:uiPriority="61" w:unhideWhenUsed="0"/>
-    <w:lsdException w:name="Light Grid Accent 4" w:semiHidden="0" w:uiPriority="62" w:unhideWhenUsed="0"/>
-    <w:lsdException w:name="Medium Shading 1 Accent 4" w:semiHidden="0" w:uiPriority="63" w:unhideWhenUsed="0"/>
-    <w:lsdException w:name="Medium Shading 2 Accent 4" w:semiHidden="0" w:uiPriority="64" w:unhideWhenUsed="0"/>
-    <w:lsdException w:name="Medium List 1 Accent 4" w:semiHidden="0" w:uiPriority="65" w:unhideWhenUsed="0"/>
-    <w:lsdException w:name="Medium List 2 Accent 4" w:semiHidden="0" w:uiPriority="66" w:unhideWhenUsed="0"/>
-    <w:lsdException w:name="Medium Grid 1 Accent 4" w:semiHidden="0" w:uiPriority="67" w:unhideWhenUsed="0"/>
-    <w:lsdException w:name="Medium Grid 2 Accent 4" w:semiHidden="0" w:uiPriority="68" w:unhideWhenUsed="0"/>
-    <w:lsdException w:name="Medium Grid 3 Accent 4" w:semiHidden="0" w:uiPriority="69" w:unhideWhenUsed="0"/>
-    <w:lsdException w:name="Dark List Accent 4" w:semiHidden="0" w:uiPriority="70" w:unhideWhenUsed="0"/>
-    <w:lsdException w:name="Colorful Shading Accent 4" w:semiHidden="0" w:uiPriority="71" w:unhideWhenUsed="0"/>
-    <w:lsdException w:name="Colorful List Accent 4" w:semiHidden="0" w:uiPriority="72" w:unhideWhenUsed="0"/>
-    <w:lsdException w:name="Colorful Grid Accent 4" w:semiHidden="0" w:uiPriority="73" w:unhideWhenUsed="0"/>
-    <w:lsdException w:name="Light Shading Accent 5" w:semiHidden="0" w:uiPriority="60" w:unhideWhenUsed="0"/>
-    <w:lsdException w:name="Light List Accent 5" w:semiHidden="0" w:uiPriority="61" w:unhideWhenUsed="0"/>
-    <w:lsdException w:name="Light Grid Accent 5" w:semiHidden="0" w:uiPriority="62" w:unhideWhenUsed="0"/>
-    <w:lsdException w:name="Medium Shading 1 Accent 5" w:semiHidden="0" w:uiPriority="63" w:unhideWhenUsed="0"/>
-    <w:lsdException w:name="Medium Shading 2 Accent 5" w:semiHidden="0" w:uiPriority="64" w:unhideWhenUsed="0"/>
-    <w:lsdException w:name="Medium List 1 Accent 5" w:semiHidden="0" w:uiPriority="65" w:unhideWhenUsed="0"/>
-    <w:lsdException w:name="Medium List 2 Accent 5" w:semiHidden="0" w:uiPriority="66" w:unhideWhenUsed="0"/>
-    <w:lsdException w:name="Medium Grid 1 Accent 5" w:semiHidden="0" w:uiPriority="67" w:unhideWhenUsed="0"/>
-    <w:lsdException w:name="Medium Grid 2 Accent 5" w:semiHidden="0" w:uiPriority="68" w:unhideWhenUsed="0"/>
-    <w:lsdException w:name="Medium Grid 3 Accent 5" w:semiHidden="0" w:uiPriority="69" w:unhideWhenUsed="0"/>
-    <w:lsdException w:name="Dark List Accent 5" w:semiHidden="0" w:uiPriority="70" w:unhideWhenUsed="0"/>
-    <w:lsdException w:name="Colorful Shading Accent 5" w:semiHidden="0" w:uiPriority="71" w:unhideWhenUsed="0"/>
-    <w:lsdException w:name="Colorful List Accent 5" w:semiHidden="0" w:uiPriority="72" w:unhideWhenUsed="0"/>
-    <w:lsdException w:name="Colorful Grid Accent 5" w:semiHidden="0" w:uiPriority="73" w:unhideWhenUsed="0"/>
-    <w:lsdException w:name="Light Shading Accent 6" w:semiHidden="0" w:uiPriority="60" w:unhideWhenUsed="0"/>
-    <w:lsdException w:name="Light List Accent 6" w:semiHidden="0" w:uiPriority="61" w:unhideWhenUsed="0"/>
-    <w:lsdException w:name="Light Grid Accent 6" w:semiHidden="0" w:uiPriority="62" w:unhideWhenUsed="0"/>
-    <w:lsdException w:name="Medium Shading 1 Accent 6" w:semiHidden="0" w:uiPriority="63" w:unhideWhenUsed="0"/>
-    <w:lsdException w:name="Medium Shading 2 Accent 6" w:semiHidden="0" w:uiPriority="64" w:unhideWhenUsed="0"/>
-    <w:lsdException w:name="Medium List 1 Accent 6" w:semiHidden="0" w:uiPriority="65" w:unhideWhenUsed="0"/>
-    <w:lsdException w:name="Medium List 2 Accent 6" w:semiHidden="0" w:uiPriority="66" w:unhideWhenUsed="0"/>
-    <w:lsdException w:name="Medium Grid 1 Accent 6" w:semiHidden="0" w:uiPriority="67" w:unhideWhenUsed="0"/>
-    <w:lsdException w:name="Medium Grid 2 Accent 6" w:semiHidden="0" w:uiPriority="68" w:unhideWhenUsed="0"/>
-    <w:lsdException w:name="Medium Grid 3 Accent 6" w:semiHidden="0" w:uiPriority="69" w:unhideWhenUsed="0"/>
-    <w:lsdException w:name="Dark List Accent 6" w:semiHidden="0" w:uiPriority="70" w:unhideWhenUsed="0"/>
-    <w:lsdException w:name="Colorful Shading Accent 6" w:semiHidden="0" w:uiPriority="71" w:unhideWhenUsed="0"/>
-    <w:lsdException w:name="Colorful List Accent 6" w:semiHidden="0" w:uiPriority="72" w:unhideWhenUsed="0"/>
-    <w:lsdException w:name="Colorful Grid Accent 6" w:semiHidden="0" w:uiPriority="73" w:unhideWhenUsed="0"/>
-    <w:lsdException w:name="Subtle Emphasis" w:semiHidden="0" w:uiPriority="19" w:unhideWhenUsed="0" w:qFormat="1"/>
-    <w:lsdException w:name="Intense Emphasis" w:semiHidden="0" w:uiPriority="21" w:unhideWhenUsed="0" w:qFormat="1"/>
-    <w:lsdException w:name="Subtle Reference" w:semiHidden="0" w:uiPriority="31" w:unhideWhenUsed="0" w:qFormat="1"/>
-    <w:lsdException w:name="Intense Reference" w:semiHidden="0" w:uiPriority="32" w:unhideWhenUsed="0" w:qFormat="1"/>
-    <w:lsdException w:name="Book Title" w:semiHidden="0" w:uiPriority="33" w:unhideWhenUsed="0" w:qFormat="1"/>
-    <w:lsdException w:name="Bibliography" w:uiPriority="37"/>
-    <w:lsdException w:name="TOC Heading" w:uiPriority="39" w:qFormat="1"/>
+  <w:latentStyles w:defLockedState="0" w:defUIPriority="99" w:defSemiHidden="0" w:defUnhideWhenUsed="0" w:defQFormat="0" w:count="371">
+    <w:lsdException w:name="Normal" w:uiPriority="0" w:qFormat="1"/>
+    <w:lsdException w:name="heading 1" w:uiPriority="9" w:qFormat="1"/>
+    <w:lsdException w:name="heading 2" w:semiHidden="1" w:uiPriority="9" w:unhideWhenUsed="1" w:qFormat="1"/>
+    <w:lsdException w:name="heading 3" w:semiHidden="1" w:uiPriority="9" w:unhideWhenUsed="1" w:qFormat="1"/>
+    <w:lsdException w:name="heading 4" w:semiHidden="1" w:uiPriority="9" w:unhideWhenUsed="1" w:qFormat="1"/>
+    <w:lsdException w:name="heading 5" w:semiHidden="1" w:uiPriority="9" w:unhideWhenUsed="1" w:qFormat="1"/>
+    <w:lsdException w:name="heading 6" w:semiHidden="1" w:uiPriority="9" w:unhideWhenUsed="1" w:qFormat="1"/>
+    <w:lsdException w:name="heading 7" w:semiHidden="1" w:uiPriority="9" w:unhideWhenUsed="1" w:qFormat="1"/>
+    <w:lsdException w:name="heading 8" w:semiHidden="1" w:uiPriority="9" w:unhideWhenUsed="1" w:qFormat="1"/>
+    <w:lsdException w:name="heading 9" w:semiHidden="1" w:uiPriority="9" w:unhideWhenUsed="1" w:qFormat="1"/>
+    <w:lsdException w:name="index 1" w:semiHidden="1" w:unhideWhenUsed="1"/>
+    <w:lsdException w:name="index 2" w:semiHidden="1" w:unhideWhenUsed="1"/>
+    <w:lsdException w:name="index 3" w:semiHidden="1" w:unhideWhenUsed="1"/>
+    <w:lsdException w:name="index 4" w:semiHidden="1" w:unhideWhenUsed="1"/>
+    <w:lsdException w:name="index 5" w:semiHidden="1" w:unhideWhenUsed="1"/>
+    <w:lsdException w:name="index 6" w:semiHidden="1" w:unhideWhenUsed="1"/>
+    <w:lsdException w:name="index 7" w:semiHidden="1" w:unhideWhenUsed="1"/>
+    <w:lsdException w:name="index 8" w:semiHidden="1" w:unhideWhenUsed="1"/>
+    <w:lsdException w:name="index 9" w:semiHidden="1" w:unhideWhenUsed="1"/>
+    <w:lsdException w:name="toc 1" w:semiHidden="1" w:uiPriority="39" w:unhideWhenUsed="1"/>
+    <w:lsdException w:name="toc 2" w:semiHidden="1" w:uiPriority="39" w:unhideWhenUsed="1"/>
+    <w:lsdException w:name="toc 3" w:semiHidden="1" w:uiPriority="39" w:unhideWhenUsed="1"/>
+    <w:lsdException w:name="toc 4" w:semiHidden="1" w:uiPriority="39" w:unhideWhenUsed="1"/>
+    <w:lsdException w:name="toc 5" w:semiHidden="1" w:uiPriority="39" w:unhideWhenUsed="1"/>
+    <w:lsdException w:name="toc 6" w:semiHidden="1" w:uiPriority="39" w:unhideWhenUsed="1"/>
+    <w:lsdException w:name="toc 7" w:semiHidden="1" w:uiPriority="39" w:unhideWhenUsed="1"/>
+    <w:lsdException w:name="toc 8" w:semiHidden="1" w:uiPriority="39" w:unhideWhenUsed="1"/>
+    <w:lsdException w:name="toc 9" w:semiHidden="1" w:uiPriority="39" w:unhideWhenUsed="1"/>
+    <w:lsdException w:name="Normal Indent" w:semiHidden="1" w:unhideWhenUsed="1"/>
+    <w:lsdException w:name="footnote text" w:semiHidden="1" w:unhideWhenUsed="1"/>
+    <w:lsdException w:name="annotation text" w:semiHidden="1" w:unhideWhenUsed="1"/>
+    <w:lsdException w:name="header" w:semiHidden="1" w:unhideWhenUsed="1"/>
+    <w:lsdException w:name="footer" w:semiHidden="1" w:unhideWhenUsed="1"/>
+    <w:lsdException w:name="index heading" w:semiHidden="1" w:unhideWhenUsed="1"/>
+    <w:lsdException w:name="caption" w:semiHidden="1" w:uiPriority="35" w:unhideWhenUsed="1" w:qFormat="1"/>
+    <w:lsdException w:name="table of figures" w:semiHidden="1" w:unhideWhenUsed="1"/>
+    <w:lsdException w:name="envelope address" w:semiHidden="1" w:unhideWhenUsed="1"/>
+    <w:lsdException w:name="envelope return" w:semiHidden="1" w:unhideWhenUsed="1"/>
+    <w:lsdException w:name="footnote reference" w:semiHidden="1" w:unhideWhenUsed="1"/>
+    <w:lsdException w:name="annotation reference" w:semiHidden="1" w:unhideWhenUsed="1"/>
+    <w:lsdException w:name="line number" w:semiHidden="1" w:unhideWhenUsed="1"/>
+    <w:lsdException w:name="page number" w:semiHidden="1" w:unhideWhenUsed="1"/>
+    <w:lsdException w:name="endnote reference" w:semiHidden="1" w:unhideWhenUsed="1"/>
+    <w:lsdException w:name="endnote text" w:semiHidden="1" w:unhideWhenUsed="1"/>
+    <w:lsdException w:name="table of authorities" w:semiHidden="1" w:unhideWhenUsed="1"/>
+    <w:lsdException w:name="macro" w:semiHidden="1" w:unhideWhenUsed="1"/>
+    <w:lsdException w:name="toa heading" w:semiHidden="1" w:unhideWhenUsed="1"/>
+    <w:lsdException w:name="List" w:semiHidden="1" w:unhideWhenUsed="1"/>
+    <w:lsdException w:name="List Bullet" w:semiHidden="1" w:unhideWhenUsed="1"/>
+    <w:lsdException w:name="List Number" w:semiHidden="1" w:unhideWhenUsed="1"/>
+    <w:lsdException w:name="List 2" w:semiHidden="1" w:unhideWhenUsed="1"/>
+    <w:lsdException w:name="List 3" w:semiHidden="1" w:unhideWhenUsed="1"/>
+    <w:lsdException w:name="List 4" w:semiHidden="1" w:unhideWhenUsed="1"/>
+    <w:lsdException w:name="List 5" w:semiHidden="1" w:unhideWhenUsed="1"/>
+    <w:lsdException w:name="List Bullet 2" w:semiHidden="1" w:unhideWhenUsed="1"/>
+    <w:lsdException w:name="List Bullet 3" w:semiHidden="1" w:unhideWhenUsed="1"/>
+    <w:lsdException w:name="List Bullet 4" w:semiHidden="1" w:unhideWhenUsed="1"/>
+    <w:lsdException w:name="List Bullet 5" w:semiHidden="1" w:unhideWhenUsed="1"/>
+    <w:lsdException w:name="List Number 2" w:semiHidden="1" w:unhideWhenUsed="1"/>
+    <w:lsdException w:name="List Number 3" w:semiHidden="1" w:unhideWhenUsed="1"/>
+    <w:lsdException w:name="List Number 4" w:semiHidden="1" w:unhideWhenUsed="1"/>
+    <w:lsdException w:name="List Number 5" w:semiHidden="1" w:unhideWhenUsed="1"/>
+    <w:lsdException w:name="Title" w:uiPriority="10" w:qFormat="1"/>
+    <w:lsdException w:name="Closing" w:semiHidden="1" w:unhideWhenUsed="1"/>
+    <w:lsdException w:name="Signature" w:semiHidden="1" w:unhideWhenUsed="1"/>
+    <w:lsdException w:name="Default Paragraph Font" w:semiHidden="1" w:uiPriority="1" w:unhideWhenUsed="1"/>
+    <w:lsdException w:name="Body Text" w:semiHidden="1" w:unhideWhenUsed="1"/>
+    <w:lsdException w:name="Body Text Indent" w:semiHidden="1" w:unhideWhenUsed="1"/>
+    <w:lsdException w:name="List Continue" w:semiHidden="1" w:unhideWhenUsed="1"/>
+    <w:lsdException w:name="List Continue 2" w:semiHidden="1" w:unhideWhenUsed="1"/>
+    <w:lsdException w:name="List Continue 3" w:semiHidden="1" w:unhideWhenUsed="1"/>
+    <w:lsdException w:name="List Continue 4" w:semiHidden="1" w:unhideWhenUsed="1"/>
+    <w:lsdException w:name="List Continue 5" w:semiHidden="1" w:unhideWhenUsed="1"/>
+    <w:lsdException w:name="Message Header" w:semiHidden="1" w:unhideWhenUsed="1"/>
+    <w:lsdException w:name="Subtitle" w:uiPriority="11" w:qFormat="1"/>
+    <w:lsdException w:name="Salutation" w:semiHidden="1" w:unhideWhenUsed="1"/>
+    <w:lsdException w:name="Date" w:semiHidden="1" w:unhideWhenUsed="1"/>
+    <w:lsdException w:name="Body Text First Indent" w:semiHidden="1" w:unhideWhenUsed="1"/>
+    <w:lsdException w:name="Body Text First Indent 2" w:semiHidden="1" w:unhideWhenUsed="1"/>
+    <w:lsdException w:name="Note Heading" w:semiHidden="1" w:unhideWhenUsed="1"/>
+    <w:lsdException w:name="Body Text 2" w:semiHidden="1" w:unhideWhenUsed="1"/>
+    <w:lsdException w:name="Body Text 3" w:semiHidden="1" w:unhideWhenUsed="1"/>
+    <w:lsdException w:name="Body Text Indent 2" w:semiHidden="1" w:unhideWhenUsed="1"/>
+    <w:lsdException w:name="Body Text Indent 3" w:semiHidden="1" w:unhideWhenUsed="1"/>
+    <w:lsdException w:name="Block Text" w:semiHidden="1" w:unhideWhenUsed="1"/>
+    <w:lsdException w:name="Hyperlink" w:semiHidden="1" w:unhideWhenUsed="1"/>
+    <w:lsdException w:name="FollowedHyperlink" w:semiHidden="1" w:unhideWhenUsed="1"/>
+    <w:lsdException w:name="Strong" w:uiPriority="22" w:qFormat="1"/>
+    <w:lsdException w:name="Emphasis" w:uiPriority="20" w:qFormat="1"/>
+    <w:lsdException w:name="Document Map" w:semiHidden="1" w:unhideWhenUsed="1"/>
+    <w:lsdException w:name="Plain Text" w:semiHidden="1" w:unhideWhenUsed="1"/>
+    <w:lsdException w:name="E-mail Signature" w:semiHidden="1" w:unhideWhenUsed="1"/>
+    <w:lsdException w:name="HTML Top of Form" w:semiHidden="1" w:unhideWhenUsed="1"/>
+    <w:lsdException w:name="HTML Bottom of Form" w:semiHidden="1" w:unhideWhenUsed="1"/>
+    <w:lsdException w:name="Normal (Web)" w:semiHidden="1" w:unhideWhenUsed="1"/>
+    <w:lsdException w:name="HTML Acronym" w:semiHidden="1" w:unhideWhenUsed="1"/>
+    <w:lsdException w:name="HTML Address" w:semiHidden="1" w:unhideWhenUsed="1"/>
+    <w:lsdException w:name="HTML Cite" w:semiHidden="1" w:unhideWhenUsed="1"/>
+    <w:lsdException w:name="HTML Code" w:semiHidden="1" w:unhideWhenUsed="1"/>
+    <w:lsdException w:name="HTML Definition" w:semiHidden="1" w:unhideWhenUsed="1"/>
+    <w:lsdException w:name="HTML Keyboard" w:semiHidden="1" w:unhideWhenUsed="1"/>
+    <w:lsdException w:name="HTML Preformatted" w:semiHidden="1" w:unhideWhenUsed="1"/>
+    <w:lsdException w:name="HTML Sample" w:semiHidden="1" w:unhideWhenUsed="1"/>
+    <w:lsdException w:name="HTML Typewriter" w:semiHidden="1" w:unhideWhenUsed="1"/>
+    <w:lsdException w:name="HTML Variable" w:semiHidden="1" w:unhideWhenUsed="1"/>
+    <w:lsdException w:name="Normal Table" w:semiHidden="1" w:unhideWhenUsed="1"/>
+    <w:lsdException w:name="annotation subject" w:semiHidden="1" w:unhideWhenUsed="1"/>
+    <w:lsdException w:name="No List" w:semiHidden="1" w:unhideWhenUsed="1"/>
+    <w:lsdException w:name="Outline List 1" w:semiHidden="1" w:unhideWhenUsed="1"/>
+    <w:lsdException w:name="Outline List 2" w:semiHidden="1" w:unhideWhenUsed="1"/>
+    <w:lsdException w:name="Outline List 3" w:semiHidden="1" w:unhideWhenUsed="1"/>
+    <w:lsdException w:name="Table Simple 1" w:semiHidden="1" w:unhideWhenUsed="1"/>
+    <w:lsdException w:name="Table Simple 2" w:semiHidden="1" w:unhideWhenUsed="1"/>
+    <w:lsdException w:name="Table Simple 3" w:semiHidden="1" w:unhideWhenUsed="1"/>
+    <w:lsdException w:name="Table Classic 1" w:semiHidden="1" w:unhideWhenUsed="1"/>
+    <w:lsdException w:name="Table Classic 2" w:semiHidden="1" w:unhideWhenUsed="1"/>
+    <w:lsdException w:name="Table Classic 3" w:semiHidden="1" w:unhideWhenUsed="1"/>
+    <w:lsdException w:name="Table Classic 4" w:semiHidden="1" w:unhideWhenUsed="1"/>
+    <w:lsdException w:name="Table Colorful 1" w:semiHidden="1" w:unhideWhenUsed="1"/>
+    <w:lsdException w:name="Table Colorful 2" w:semiHidden="1" w:unhideWhenUsed="1"/>
+    <w:lsdException w:name="Table Colorful 3" w:semiHidden="1" w:unhideWhenUsed="1"/>
+    <w:lsdException w:name="Table Columns 1" w:semiHidden="1" w:unhideWhenUsed="1"/>
+    <w:lsdException w:name="Table Columns 2" w:semiHidden="1" w:unhideWhenUsed="1"/>
+    <w:lsdException w:name="Table Columns 3" w:semiHidden="1" w:unhideWhenUsed="1"/>
+    <w:lsdException w:name="Table Columns 4" w:semiHidden="1" w:unhideWhenUsed="1"/>
+    <w:lsdException w:name="Table Columns 5" w:semiHidden="1" w:unhideWhenUsed="1"/>
+    <w:lsdException w:name="Table Grid 1" w:semiHidden="1" w:unhideWhenUsed="1"/>
+    <w:lsdException w:name="Table Grid 2" w:semiHidden="1" w:unhideWhenUsed="1"/>
+    <w:lsdException w:name="Table Grid 3" w:semiHidden="1" w:unhideWhenUsed="1"/>
+    <w:lsdException w:name="Table Grid 4" w:semiHidden="1" w:unhideWhenUsed="1"/>
+    <w:lsdException w:name="Table Grid 5" w:semiHidden="1" w:unhideWhenUsed="1"/>
+    <w:lsdException w:name="Table Grid 6" w:semiHidden="1" w:unhideWhenUsed="1"/>
+    <w:lsdException w:name="Table Grid 7" w:semiHidden="1" w:unhideWhenUsed="1"/>
+    <w:lsdException w:name="Table Grid 8" w:semiHidden="1" w:unhideWhenUsed="1"/>
+    <w:lsdException w:name="Table List 1" w:semiHidden="1" w:unhideWhenUsed="1"/>
+    <w:lsdException w:name="Table List 2" w:semiHidden="1" w:unhideWhenUsed="1"/>
+    <w:lsdException w:name="Table List 3" w:semiHidden="1" w:unhideWhenUsed="1"/>
+    <w:lsdException w:name="Table List 4" w:semiHidden="1" w:unhideWhenUsed="1"/>
+    <w:lsdException w:name="Table List 5" w:semiHidden="1" w:unhideWhenUsed="1"/>
+    <w:lsdException w:name="Table List 6" w:semiHidden="1" w:unhideWhenUsed="1"/>
+    <w:lsdException w:name="Table List 7" w:semiHidden="1" w:unhideWhenUsed="1"/>
+    <w:lsdException w:name="Table List 8" w:semiHidden="1" w:unhideWhenUsed="1"/>
+    <w:lsdException w:name="Table 3D effects 1" w:semiHidden="1" w:unhideWhenUsed="1"/>
+    <w:lsdException w:name="Table 3D effects 2" w:semiHidden="1" w:unhideWhenUsed="1"/>
+    <w:lsdException w:name="Table 3D effects 3" w:semiHidden="1" w:unhideWhenUsed="1"/>
+    <w:lsdException w:name="Table Contemporary" w:semiHidden="1" w:unhideWhenUsed="1"/>
+    <w:lsdException w:name="Table Elegant" w:semiHidden="1" w:unhideWhenUsed="1"/>
+    <w:lsdException w:name="Table Professional" w:semiHidden="1" w:unhideWhenUsed="1"/>
+    <w:lsdException w:name="Table Subtle 1" w:semiHidden="1" w:unhideWhenUsed="1"/>
+    <w:lsdException w:name="Table Subtle 2" w:semiHidden="1" w:unhideWhenUsed="1"/>
+    <w:lsdException w:name="Table Web 1" w:semiHidden="1" w:unhideWhenUsed="1"/>
+    <w:lsdException w:name="Table Web 2" w:semiHidden="1" w:unhideWhenUsed="1"/>
+    <w:lsdException w:name="Table Web 3" w:semiHidden="1" w:unhideWhenUsed="1"/>
+    <w:lsdException w:name="Balloon Text" w:semiHidden="1" w:unhideWhenUsed="1"/>
+    <w:lsdException w:name="Table Grid" w:uiPriority="39"/>
+    <w:lsdException w:name="Table Theme" w:semiHidden="1" w:unhideWhenUsed="1"/>
+    <w:lsdException w:name="Placeholder Text" w:semiHidden="1"/>
+    <w:lsdException w:name="No Spacing" w:uiPriority="1" w:qFormat="1"/>
+    <w:lsdException w:name="Light Shading" w:uiPriority="60"/>
+    <w:lsdException w:name="Light List" w:uiPriority="61"/>
+    <w:lsdException w:name="Light Grid" w:uiPriority="62"/>
+    <w:lsdException w:name="Medium Shading 1" w:uiPriority="63"/>
+    <w:lsdException w:name="Medium Shading 2" w:uiPriority="64"/>
+    <w:lsdException w:name="Medium List 1" w:uiPriority="65"/>
+    <w:lsdException w:name="Medium List 2" w:uiPriority="66"/>
+    <w:lsdException w:name="Medium Grid 1" w:uiPriority="67"/>
+    <w:lsdException w:name="Medium Grid 2" w:uiPriority="68"/>
+    <w:lsdException w:name="Medium Grid 3" w:uiPriority="69"/>
+    <w:lsdException w:name="Dark List" w:uiPriority="70"/>
+    <w:lsdException w:name="Colorful Shading" w:uiPriority="71"/>
+    <w:lsdException w:name="Colorful List" w:uiPriority="72"/>
+    <w:lsdException w:name="Colorful Grid" w:uiPriority="73"/>
+    <w:lsdException w:name="Light Shading Accent 1" w:uiPriority="60"/>
+    <w:lsdException w:name="Light List Accent 1" w:uiPriority="61"/>
+    <w:lsdException w:name="Light Grid Accent 1" w:uiPriority="62"/>
+    <w:lsdException w:name="Medium Shading 1 Accent 1" w:uiPriority="63"/>
+    <w:lsdException w:name="Medium Shading 2 Accent 1" w:uiPriority="64"/>
+    <w:lsdException w:name="Medium List 1 Accent 1" w:uiPriority="65"/>
+    <w:lsdException w:name="Revision" w:semiHidden="1"/>
+    <w:lsdException w:name="List Paragraph" w:uiPriority="34" w:qFormat="1"/>
+    <w:lsdException w:name="Quote" w:uiPriority="29" w:qFormat="1"/>
+    <w:lsdException w:name="Intense Quote" w:uiPriority="30" w:qFormat="1"/>
+    <w:lsdException w:name="Medium List 2 Accent 1" w:uiPriority="66"/>
+    <w:lsdException w:name="Medium Grid 1 Accent 1" w:uiPriority="67"/>
+    <w:lsdException w:name="Medium Grid 2 Accent 1" w:uiPriority="68"/>
+    <w:lsdException w:name="Medium Grid 3 Accent 1" w:uiPriority="69"/>
+    <w:lsdException w:name="Dark List Accent 1" w:uiPriority="70"/>
+    <w:lsdException w:name="Colorful Shading Accent 1" w:uiPriority="71"/>
+    <w:lsdException w:name="Colorful List Accent 1" w:uiPriority="72"/>
+    <w:lsdException w:name="Colorful Grid Accent 1" w:uiPriority="73"/>
+    <w:lsdException w:name="Light Shading Accent 2" w:uiPriority="60"/>
+    <w:lsdException w:name="Light List Accent 2" w:uiPriority="61"/>
+    <w:lsdException w:name="Light Grid Accent 2" w:uiPriority="62"/>
+    <w:lsdException w:name="Medium Shading 1 Accent 2" w:uiPriority="63"/>
+    <w:lsdException w:name="Medium Shading 2 Accent 2" w:uiPriority="64"/>
+    <w:lsdException w:name="Medium List 1 Accent 2" w:uiPriority="65"/>
+    <w:lsdException w:name="Medium List 2 Accent 2" w:uiPriority="66"/>
+    <w:lsdException w:name="Medium Grid 1 Accent 2" w:uiPriority="67"/>
+    <w:lsdException w:name="Medium Grid 2 Accent 2" w:uiPriority="68"/>
+    <w:lsdException w:name="Medium Grid 3 Accent 2" w:uiPriority="69"/>
+    <w:lsdException w:name="Dark List Accent 2" w:uiPriority="70"/>
+    <w:lsdException w:name="Colorful Shading Accent 2" w:uiPriority="71"/>
+    <w:lsdException w:name="Colorful List Accent 2" w:uiPriority="72"/>
+    <w:lsdException w:name="Colorful Grid Accent 2" w:uiPriority="73"/>
+    <w:lsdException w:name="Light Shading Accent 3" w:uiPriority="60"/>
+    <w:lsdException w:name="Light List Accent 3" w:uiPriority="61"/>
+    <w:lsdException w:name="Light Grid Accent 3" w:uiPriority="62"/>
+    <w:lsdException w:name="Medium Shading 1 Accent 3" w:uiPriority="63"/>
+    <w:lsdException w:name="Medium Shading 2 Accent 3" w:uiPriority="64"/>
+    <w:lsdException w:name="Medium List 1 Accent 3" w:uiPriority="65"/>
+    <w:lsdException w:name="Medium List 2 Accent 3" w:uiPriority="66"/>
+    <w:lsdException w:name="Medium Grid 1 Accent 3" w:uiPriority="67"/>
+    <w:lsdException w:name="Medium Grid 2 Accent 3" w:uiPriority="68"/>
+    <w:lsdException w:name="Medium Grid 3 Accent 3" w:uiPriority="69"/>
+    <w:lsdException w:name="Dark List Accent 3" w:uiPriority="70"/>
+    <w:lsdException w:name="Colorful Shading Accent 3" w:uiPriority="71"/>
+    <w:lsdException w:name="Colorful List Accent 3" w:uiPriority="72"/>
+    <w:lsdException w:name="Colorful Grid Accent 3" w:uiPriority="73"/>
+    <w:lsdException w:name="Light Shading Accent 4" w:uiPriority="60"/>
+    <w:lsdException w:name="Light List Accent 4" w:uiPriority="61"/>
+    <w:lsdException w:name="Light Grid Accent 4" w:uiPriority="62"/>
+    <w:lsdException w:name="Medium Shading 1 Accent 4" w:uiPriority="63"/>
+    <w:lsdException w:name="Medium Shading 2 Accent 4" w:uiPriority="64"/>
+    <w:lsdException w:name="Medium List 1 Accent 4" w:uiPriority="65"/>
+    <w:lsdException w:name="Medium List 2 Accent 4" w:uiPriority="66"/>
+    <w:lsdException w:name="Medium Grid 1 Accent 4" w:uiPriority="67"/>
+    <w:lsdException w:name="Medium Grid 2 Accent 4" w:uiPriority="68"/>
+    <w:lsdException w:name="Medium Grid 3 Accent 4" w:uiPriority="69"/>
+    <w:lsdException w:name="Dark List Accent 4" w:uiPriority="70"/>
+    <w:lsdException w:name="Colorful Shading Accent 4" w:uiPriority="71"/>
+    <w:lsdException w:name="Colorful List Accent 4" w:uiPriority="72"/>
+    <w:lsdException w:name="Colorful Grid Accent 4" w:uiPriority="73"/>
+    <w:lsdException w:name="Light Shading Accent 5" w:uiPriority="60"/>
+    <w:lsdException w:name="Light List Accent 5" w:uiPriority="61"/>
+    <w:lsdException w:name="Light Grid Accent 5" w:uiPriority="62"/>
+    <w:lsdException w:name="Medium Shading 1 Accent 5" w:uiPriority="63"/>
+    <w:lsdException w:name="Medium Shading 2 Accent 5" w:uiPriority="64"/>
+    <w:lsdException w:name="Medium List 1 Accent 5" w:uiPriority="65"/>
+    <w:lsdException w:name="Medium List 2 Accent 5" w:uiPriority="66"/>
+    <w:lsdException w:name="Medium Grid 1 Accent 5" w:uiPriority="67"/>
+    <w:lsdException w:name="Medium Grid 2 Accent 5" w:uiPriority="68"/>
+    <w:lsdException w:name="Medium Grid 3 Accent 5" w:uiPriority="69"/>
+    <w:lsdException w:name="Dark List Accent 5" w:uiPriority="70"/>
+    <w:lsdException w:name="Colorful Shading Accent 5" w:uiPriority="71"/>
+    <w:lsdException w:name="Colorful List Accent 5" w:uiPriority="72"/>
+    <w:lsdException w:name="Colorful Grid Accent 5" w:uiPriority="73"/>
+    <w:lsdException w:name="Light Shading Accent 6" w:uiPriority="60"/>
+    <w:lsdException w:name="Light List Accent 6" w:uiPriority="61"/>
+    <w:lsdException w:name="Light Grid Accent 6" w:uiPriority="62"/>
+    <w:lsdException w:name="Medium Shading 1 Accent 6" w:uiPriority="63"/>
+    <w:lsdException w:name="Medium Shading 2 Accent 6" w:uiPriority="64"/>
+    <w:lsdException w:name="Medium List 1 Accent 6" w:uiPriority="65"/>
+    <w:lsdException w:name="Medium List 2 Accent 6" w:uiPriority="66"/>
+    <w:lsdException w:name="Medium Grid 1 Accent 6" w:uiPriority="67"/>
+    <w:lsdException w:name="Medium Grid 2 Accent 6" w:uiPriority="68"/>
+    <w:lsdException w:name="Medium Grid 3 Accent 6" w:uiPriority="69"/>
+    <w:lsdException w:name="Dark List Accent 6" w:uiPriority="70"/>
+    <w:lsdException w:name="Colorful Shading Accent 6" w:uiPriority="71"/>
+    <w:lsdException w:name="Colorful List Accent 6" w:uiPriority="72"/>
+    <w:lsdException w:name="Colorful Grid Accent 6" w:uiPriority="73"/>
+    <w:lsdException w:name="Subtle Emphasis" w:uiPriority="19" w:qFormat="1"/>
+    <w:lsdException w:name="Intense Emphasis" w:uiPriority="21" w:qFormat="1"/>
+    <w:lsdException w:name="Subtle Reference" w:uiPriority="31" w:qFormat="1"/>
+    <w:lsdException w:name="Intense Reference" w:uiPriority="32" w:qFormat="1"/>
+    <w:lsdException w:name="Book Title" w:uiPriority="33" w:qFormat="1"/>
+    <w:lsdException w:name="Bibliography" w:semiHidden="1" w:uiPriority="37" w:unhideWhenUsed="1"/>
+    <w:lsdException w:name="TOC Heading" w:semiHidden="1" w:uiPriority="39" w:unhideWhenUsed="1" w:qFormat="1"/>
+    <w:lsdException w:name="Grid Table 4" w:uiPriority="49"/>
+    <w:lsdException w:name="Grid Table 5 Dark" w:uiPriority="50"/>
+    <w:lsdException w:name="Grid Table 6 Colorful" w:uiPriority="51"/>
+    <w:lsdException w:name="Grid Table 7 Colorful" w:uiPriority="52"/>
+    <w:lsdException w:name="Grid Table 1 Light Accent 1" w:uiPriority="46"/>
+    <w:lsdException w:name="Grid Table 2 Accent 1" w:uiPriority="47"/>
+    <w:lsdException w:name="Grid Table 3 Accent 1" w:uiPriority="48"/>
+    <w:lsdException w:name="Grid Table 4 Accent 1" w:uiPriority="49"/>
+    <w:lsdException w:name="Grid Table 5 Dark Accent 1" w:uiPriority="50"/>
+    <w:lsdException w:name="Grid Table 6 Colorful Accent 1" w:uiPriority="51"/>
+    <w:lsdException w:name="Grid Table 7 Colorful Accent 1" w:uiPriority="52"/>
+    <w:lsdException w:name="Grid Table 1 Light Accent 2" w:uiPriority="46"/>
+    <w:lsdException w:name="Grid Table 2 Accent 2" w:uiPriority="47"/>
+    <w:lsdException w:name="Grid Table 3 Accent 2" w:uiPriority="48"/>
+    <w:lsdException w:name="Grid Table 4 Accent 2" w:uiPriority="49"/>
+    <w:lsdException w:name="Grid Table 5 Dark Accent 2" w:uiPriority="50"/>
+    <w:lsdException w:name="Grid Table 6 Colorful Accent 2" w:uiPriority="51"/>
+    <w:lsdException w:name="Grid Table 7 Colorful Accent 2" w:uiPriority="52"/>
+    <w:lsdException w:name="Grid Table 1 Light Accent 3" w:uiPriority="46"/>
+    <w:lsdException w:name="Grid Table 2 Accent 3" w:uiPriority="47"/>
+    <w:lsdException w:name="Grid Table 3 Accent 3" w:uiPriority="48"/>
+    <w:lsdException w:name="Grid Table 4 Accent 3" w:uiPriority="49"/>
+    <w:lsdException w:name="Grid Table 5 Dark Accent 3" w:uiPriority="50"/>
+    <w:lsdException w:name="Grid Table 6 Colorful Accent 3" w:uiPriority="51"/>
+    <w:lsdException w:name="Grid Table 7 Colorful Accent 3" w:uiPriority="52"/>
+    <w:lsdException w:name="Grid Table 1 Light Accent 4" w:uiPriority="46"/>
+    <w:lsdException w:name="Grid Table 2 Accent 4" w:uiPriority="47"/>
+    <w:lsdException w:name="Grid Table 3 Accent 4" w:uiPriority="48"/>
+    <w:lsdException w:name="Grid Table 4 Accent 4" w:uiPriority="49"/>
+    <w:lsdException w:name="Grid Table 5 Dark Accent 4" w:uiPriority="50"/>
+    <w:lsdException w:name="Grid Table 6 Colorful Accent 4" w:uiPriority="51"/>
+    <w:lsdException w:name="Grid Table 7 Colorful Accent 4" w:uiPriority="52"/>
+    <w:lsdException w:name="Grid Table 1 Light Accent 5" w:uiPriority="46"/>
+    <w:lsdException w:name="Grid Table 2 Accent 5" w:uiPriority="47"/>
+    <w:lsdException w:name="Grid Table 3 Accent 5" w:uiPriority="48"/>
+    <w:lsdException w:name="Grid Table 4 Accent 5" w:uiPriority="49"/>
+    <w:lsdException w:name="Grid Table 5 Dark Accent 5" w:uiPriority="50"/>
+    <w:lsdException w:name="Grid Table 6 Colorful Accent 5" w:uiPriority="51"/>
+    <w:lsdException w:name="Grid Table 7 Colorful Accent 5" w:uiPriority="52"/>
+    <w:lsdException w:name="Grid Table 1 Light Accent 6" w:uiPriority="46"/>
+    <w:lsdException w:name="Grid Table 2 Accent 6" w:uiPriority="47"/>
+    <w:lsdException w:name="Grid Table 3 Accent 6" w:uiPriority="48"/>
+    <w:lsdException w:name="Grid Table 4 Accent 6" w:uiPriority="49"/>
+    <w:lsdException w:name="Grid Table 5 Dark Accent 6" w:uiPriority="50"/>
+    <w:lsdException w:name="Grid Table 6 Colorful Accent 6" w:uiPriority="51"/>
+    <w:lsdException w:name="Grid Table 7 Colorful Accent 6" w:uiPriority="52"/>
+    <w:lsdException w:name="List Table 1 Light" w:uiPriority="46"/>
+    <w:lsdException w:name="List Table 2" w:uiPriority="47"/>
+    <w:lsdException w:name="List Table 3" w:uiPriority="48"/>
+    <w:lsdException w:name="List Table 4" w:uiPriority="49"/>
+    <w:lsdException w:name="List Table 5 Dark" w:uiPriority="50"/>
+    <w:lsdException w:name="List Table 6 Colorful" w:uiPriority="51"/>
+    <w:lsdException w:name="List Table 7 Colorful" w:uiPriority="52"/>
+    <w:lsdException w:name="List Table 1 Light Accent 1" w:uiPriority="46"/>
+    <w:lsdException w:name="List Table 2 Accent 1" w:uiPriority="47"/>
+    <w:lsdException w:name="List Table 3 Accent 1" w:uiPriority="48"/>
+    <w:lsdException w:name="List Table 4 Accent 1" w:uiPriority="49"/>
+    <w:lsdException w:name="List Table 5 Dark Accent 1" w:uiPriority="50"/>
+    <w:lsdException w:name="List Table 6 Colorful Accent 1" w:uiPriority="51"/>
+    <w:lsdException w:name="List Table 7 Colorful Accent 1" w:uiPriority="52"/>
+    <w:lsdException w:name="List Table 1 Light Accent 2" w:uiPriority="46"/>
+    <w:lsdException w:name="List Table 2 Accent 2" w:uiPriority="47"/>
+    <w:lsdException w:name="List Table 3 Accent 2" w:uiPriority="48"/>
+    <w:lsdException w:name="List Table 4 Accent 2" w:uiPriority="49"/>
+    <w:lsdException w:name="List Table 5 Dark Accent 2" w:uiPriority="50"/>
+    <w:lsdException w:name="List Table 6 Colorful Accent 2" w:uiPriority="51"/>
+    <w:lsdException w:name="List Table 7 Colorful Accent 2" w:uiPriority="52"/>
+    <w:lsdException w:name="List Table 1 Light Accent 3" w:uiPriority="46"/>
+    <w:lsdException w:name="List Table 2 Accent 3" w:uiPriority="47"/>
+    <w:lsdException w:name="List Table 3 Accent 3" w:uiPriority="48"/>
+    <w:lsdException w:name="List Table 4 Accent 3" w:uiPriority="49"/>
+    <w:lsdException w:name="List Table 5 Dark Accent 3" w:uiPriority="50"/>
+    <w:lsdException w:name="List Table 6 Colorful Accent 3" w:uiPriority="51"/>
+    <w:lsdException w:name="List Table 7 Colorful Accent 3" w:uiPriority="52"/>
+    <w:lsdException w:name="List Table 1 Light Accent 4" w:uiPriority="46"/>
+    <w:lsdException w:name="List Table 2 Accent 4" w:uiPriority="47"/>
+    <w:lsdException w:name="List Table 3 Accent 4" w:uiPriority="48"/>
+    <w:lsdException w:name="List Table 4 Accent 4" w:uiPriority="49"/>
+    <w:lsdException w:name="List Table 5 Dark Accent 4" w:uiPriority="50"/>
+    <w:lsdException w:name="List Table 6 Colorful Accent 4" w:uiPriority="51"/>
+    <w:lsdException w:name="List Table 7 Colorful Accent 4" w:uiPriority="52"/>
+    <w:lsdException w:name="List Table 1 Light Accent 5" w:uiPriority="46"/>
+    <w:lsdException w:name="List Table 2 Accent 5" w:uiPriority="47"/>
+    <w:lsdException w:name="List Table 3 Accent 5" w:uiPriority="48"/>
+    <w:lsdException w:name="List Table 4 Accent 5" w:uiPriority="49"/>
+    <w:lsdException w:name="List Table 5 Dark Accent 5" w:uiPriority="50"/>
+    <w:lsdException w:name="List Table 6 Colorful Accent 5" w:uiPriority="51"/>
+    <w:lsdException w:name="List Table 7 Colorful Accent 5" w:uiPriority="52"/>
+    <w:lsdException w:name="List Table 1 Light Accent 6" w:uiPriority="46"/>
+    <w:lsdException w:name="List Table 2 Accent 6" w:uiPriority="47"/>
+    <w:lsdException w:name="List Table 3 Accent 6" w:uiPriority="48"/>
+    <w:lsdException w:name="List Table 4 Accent 6" w:uiPriority="49"/>
+    <w:lsdException w:name="List Table 5 Dark Accent 6" w:uiPriority="50"/>
+    <w:lsdException w:name="List Table 6 Colorful Accent 6" w:uiPriority="51"/>
+    <w:lsdException w:name="List Table 7 Colorful Accent 6" w:uiPriority="52"/>
   </w:latentStyles>
   <w:style w:type="paragraph" w:default="1" w:styleId="Normal">
     <w:name w:val="Normal"/>
@@ -8356,7 +9768,6 @@
       <w:lang w:eastAsia="zh-CN"/>
     </w:rPr>
     <w:tblPr>
-      <w:tblInd w:w="0" w:type="dxa"/>
       <w:tblBorders>
         <w:top w:val="single" w:sz="4" w:space="0" w:color="auto"/>
         <w:left w:val="single" w:sz="4" w:space="0" w:color="auto"/>
@@ -8365,12 +9776,6 @@
         <w:insideH w:val="single" w:sz="4" w:space="0" w:color="auto"/>
         <w:insideV w:val="single" w:sz="4" w:space="0" w:color="auto"/>
       </w:tblBorders>
-      <w:tblCellMar>
-        <w:top w:w="0" w:type="dxa"/>
-        <w:left w:w="108" w:type="dxa"/>
-        <w:bottom w:w="0" w:type="dxa"/>
-        <w:right w:w="108" w:type="dxa"/>
-      </w:tblCellMar>
     </w:tblPr>
   </w:style>
   <w:style w:type="paragraph" w:customStyle="1" w:styleId="Custom1">
@@ -8431,17 +9836,10 @@
     <w:tblPr>
       <w:tblStyleRowBandSize w:val="1"/>
       <w:tblStyleColBandSize w:val="1"/>
-      <w:tblInd w:w="0" w:type="dxa"/>
       <w:tblBorders>
         <w:top w:val="single" w:sz="8" w:space="0" w:color="000000" w:themeColor="text1"/>
         <w:bottom w:val="single" w:sz="8" w:space="0" w:color="000000" w:themeColor="text1"/>
       </w:tblBorders>
-      <w:tblCellMar>
-        <w:top w:w="0" w:type="dxa"/>
-        <w:left w:w="108" w:type="dxa"/>
-        <w:bottom w:w="0" w:type="dxa"/>
-        <w:right w:w="108" w:type="dxa"/>
-      </w:tblCellMar>
     </w:tblPr>
     <w:tblStylePr w:type="firstRow">
       <w:pPr>
@@ -8534,17 +9932,10 @@
     <w:tblPr>
       <w:tblStyleRowBandSize w:val="1"/>
       <w:tblStyleColBandSize w:val="1"/>
-      <w:tblInd w:w="0" w:type="dxa"/>
       <w:tblBorders>
         <w:top w:val="single" w:sz="8" w:space="0" w:color="A5A5A5" w:themeColor="accent3"/>
         <w:bottom w:val="single" w:sz="8" w:space="0" w:color="A5A5A5" w:themeColor="accent3"/>
       </w:tblBorders>
-      <w:tblCellMar>
-        <w:top w:w="0" w:type="dxa"/>
-        <w:left w:w="108" w:type="dxa"/>
-        <w:bottom w:w="0" w:type="dxa"/>
-        <w:right w:w="108" w:type="dxa"/>
-      </w:tblCellMar>
     </w:tblPr>
     <w:tblStylePr w:type="firstRow">
       <w:pPr>
@@ -8634,665 +10025,12 @@
     <w:tblPr>
       <w:tblStyleRowBandSize w:val="1"/>
       <w:tblStyleColBandSize w:val="1"/>
-      <w:tblInd w:w="0" w:type="dxa"/>
       <w:tblBorders>
         <w:top w:val="single" w:sz="8" w:space="0" w:color="000000" w:themeColor="text1"/>
         <w:left w:val="single" w:sz="8" w:space="0" w:color="000000" w:themeColor="text1"/>
         <w:bottom w:val="single" w:sz="8" w:space="0" w:color="000000" w:themeColor="text1"/>
         <w:right w:val="single" w:sz="8" w:space="0" w:color="000000" w:themeColor="text1"/>
       </w:tblBorders>
-      <w:tblCellMar>
-        <w:top w:w="0" w:type="dxa"/>
-        <w:left w:w="108" w:type="dxa"/>
-        <w:bottom w:w="0" w:type="dxa"/>
-        <w:right w:w="108" w:type="dxa"/>
-      </w:tblCellMar>
-    </w:tblPr>
-    <w:tblStylePr w:type="firstRow">
-      <w:pPr>
-        <w:spacing w:before="0" w:after="0" w:line="240" w:lineRule="auto"/>
-      </w:pPr>
-      <w:rPr>
-        <w:b/>
-        <w:bCs/>
-        <w:color w:val="FFFFFF" w:themeColor="background1"/>
-      </w:rPr>
-      <w:tblPr/>
-      <w:tcPr>
-        <w:shd w:val="clear" w:color="auto" w:fill="000000" w:themeFill="text1"/>
-      </w:tcPr>
-    </w:tblStylePr>
-    <w:tblStylePr w:type="lastRow">
-      <w:pPr>
-        <w:spacing w:before="0" w:after="0" w:line="240" w:lineRule="auto"/>
-      </w:pPr>
-      <w:rPr>
-        <w:b/>
-        <w:bCs/>
-      </w:rPr>
-      <w:tblPr/>
-      <w:tcPr>
-        <w:tcBorders>
-          <w:top w:val="double" w:sz="6" w:space="0" w:color="000000" w:themeColor="text1"/>
-          <w:left w:val="single" w:sz="8" w:space="0" w:color="000000" w:themeColor="text1"/>
-          <w:bottom w:val="single" w:sz="8" w:space="0" w:color="000000" w:themeColor="text1"/>
-          <w:right w:val="single" w:sz="8" w:space="0" w:color="000000" w:themeColor="text1"/>
-        </w:tcBorders>
-      </w:tcPr>
-    </w:tblStylePr>
-    <w:tblStylePr w:type="firstCol">
-      <w:rPr>
-        <w:b/>
-        <w:bCs/>
-      </w:rPr>
-    </w:tblStylePr>
-    <w:tblStylePr w:type="lastCol">
-      <w:rPr>
-        <w:b/>
-        <w:bCs/>
-      </w:rPr>
-    </w:tblStylePr>
-    <w:tblStylePr w:type="band1Vert">
-      <w:tblPr/>
-      <w:tcPr>
-        <w:tcBorders>
-          <w:top w:val="single" w:sz="8" w:space="0" w:color="000000" w:themeColor="text1"/>
-          <w:left w:val="single" w:sz="8" w:space="0" w:color="000000" w:themeColor="text1"/>
-          <w:bottom w:val="single" w:sz="8" w:space="0" w:color="000000" w:themeColor="text1"/>
-          <w:right w:val="single" w:sz="8" w:space="0" w:color="000000" w:themeColor="text1"/>
-        </w:tcBorders>
-      </w:tcPr>
-    </w:tblStylePr>
-    <w:tblStylePr w:type="band1Horz">
-      <w:tblPr/>
-      <w:tcPr>
-        <w:tcBorders>
-          <w:top w:val="single" w:sz="8" w:space="0" w:color="000000" w:themeColor="text1"/>
-          <w:left w:val="single" w:sz="8" w:space="0" w:color="000000" w:themeColor="text1"/>
-          <w:bottom w:val="single" w:sz="8" w:space="0" w:color="000000" w:themeColor="text1"/>
-          <w:right w:val="single" w:sz="8" w:space="0" w:color="000000" w:themeColor="text1"/>
-        </w:tcBorders>
-      </w:tcPr>
-    </w:tblStylePr>
-  </w:style>
-  <w:style w:type="character" w:styleId="Hyperlink">
-    <w:name w:val="Hyperlink"/>
-    <w:basedOn w:val="DefaultParagraphFont"/>
-    <w:uiPriority w:val="99"/>
-    <w:unhideWhenUsed/>
-    <w:rsid w:val="0014687E"/>
-    <w:rPr>
-      <w:color w:val="0563C1" w:themeColor="hyperlink"/>
-      <w:u w:val="single"/>
-    </w:rPr>
-  </w:style>
-  <w:style w:type="paragraph" w:styleId="BalloonText">
-    <w:name w:val="Balloon Text"/>
-    <w:basedOn w:val="Normal"/>
-    <w:link w:val="BalloonTextChar"/>
-    <w:uiPriority w:val="99"/>
-    <w:semiHidden/>
-    <w:unhideWhenUsed/>
-    <w:rsid w:val="00DE2209"/>
-    <w:pPr>
-      <w:spacing w:after="0" w:line="240" w:lineRule="auto"/>
-    </w:pPr>
-    <w:rPr>
-      <w:rFonts w:ascii="Lucida Grande" w:hAnsi="Lucida Grande" w:cs="Lucida Grande"/>
-      <w:sz w:val="18"/>
-      <w:szCs w:val="18"/>
-    </w:rPr>
-  </w:style>
-  <w:style w:type="character" w:customStyle="1" w:styleId="BalloonTextChar">
-    <w:name w:val="Balloon Text Char"/>
-    <w:basedOn w:val="DefaultParagraphFont"/>
-    <w:link w:val="BalloonText"/>
-    <w:uiPriority w:val="99"/>
-    <w:semiHidden/>
-    <w:rsid w:val="00DE2209"/>
-    <w:rPr>
-      <w:rFonts w:ascii="Lucida Grande" w:hAnsi="Lucida Grande" w:cs="Lucida Grande"/>
-      <w:sz w:val="18"/>
-      <w:szCs w:val="18"/>
-    </w:rPr>
-  </w:style>
-</w:styles>
-</file>
-
-<file path=word/stylesWithEffects.xml><?xml version="1.0" encoding="utf-8"?>
-<w:styles xmlns:wpc="http://schemas.microsoft.com/office/word/2010/wordprocessingCanvas" xmlns:mo="http://schemas.microsoft.com/office/mac/office/2008/main" xmlns:mc="http://schemas.openxmlformats.org/markup-compatibility/2006" xmlns:mv="urn:schemas-microsoft-com:mac:vml" xmlns:o="urn:schemas-microsoft-com:office:office" xmlns:r="http://schemas.openxmlformats.org/officeDocument/2006/relationships" xmlns:m="http://schemas.openxmlformats.org/officeDocument/2006/math" xmlns:v="urn:schemas-microsoft-com:vml" xmlns:wp14="http://schemas.microsoft.com/office/word/2010/wordprocessingDrawing" xmlns:wp="http://schemas.openxmlformats.org/drawingml/2006/wordprocessingDrawing" xmlns:w10="urn:schemas-microsoft-com:office:word" xmlns:w="http://schemas.openxmlformats.org/wordprocessingml/2006/main" xmlns:w14="http://schemas.microsoft.com/office/word/2010/wordml" xmlns:wpg="http://schemas.microsoft.com/office/word/2010/wordprocessingGroup" xmlns:wpi="http://schemas.microsoft.com/office/word/2010/wordprocessingInk" xmlns:wne="http://schemas.microsoft.com/office/word/2006/wordml" xmlns:wps="http://schemas.microsoft.com/office/word/2010/wordprocessingShape" mc:Ignorable="w14 wp14">
-  <w:docDefaults>
-    <w:rPrDefault>
-      <w:rPr>
-        <w:rFonts w:asciiTheme="minorHAnsi" w:eastAsiaTheme="minorHAnsi" w:hAnsiTheme="minorHAnsi" w:cstheme="minorBidi"/>
-        <w:sz w:val="22"/>
-        <w:szCs w:val="22"/>
-        <w:lang w:val="en-SG" w:eastAsia="en-US" w:bidi="ar-SA"/>
-      </w:rPr>
-    </w:rPrDefault>
-    <w:pPrDefault>
-      <w:pPr>
-        <w:spacing w:after="160" w:line="259" w:lineRule="auto"/>
-      </w:pPr>
-    </w:pPrDefault>
-  </w:docDefaults>
-  <w:latentStyles w:defLockedState="0" w:defUIPriority="99" w:defSemiHidden="1" w:defUnhideWhenUsed="1" w:defQFormat="0" w:count="276">
-    <w:lsdException w:name="Normal" w:semiHidden="0" w:uiPriority="0" w:unhideWhenUsed="0" w:qFormat="1"/>
-    <w:lsdException w:name="heading 1" w:semiHidden="0" w:uiPriority="9" w:unhideWhenUsed="0" w:qFormat="1"/>
-    <w:lsdException w:name="heading 2" w:uiPriority="9" w:qFormat="1"/>
-    <w:lsdException w:name="heading 3" w:uiPriority="9" w:qFormat="1"/>
-    <w:lsdException w:name="heading 4" w:uiPriority="9" w:qFormat="1"/>
-    <w:lsdException w:name="heading 5" w:uiPriority="9" w:qFormat="1"/>
-    <w:lsdException w:name="heading 6" w:uiPriority="9" w:qFormat="1"/>
-    <w:lsdException w:name="heading 7" w:uiPriority="9" w:qFormat="1"/>
-    <w:lsdException w:name="heading 8" w:uiPriority="9" w:qFormat="1"/>
-    <w:lsdException w:name="heading 9" w:uiPriority="9" w:qFormat="1"/>
-    <w:lsdException w:name="toc 1" w:uiPriority="39"/>
-    <w:lsdException w:name="toc 2" w:uiPriority="39"/>
-    <w:lsdException w:name="toc 3" w:uiPriority="39"/>
-    <w:lsdException w:name="toc 4" w:uiPriority="39"/>
-    <w:lsdException w:name="toc 5" w:uiPriority="39"/>
-    <w:lsdException w:name="toc 6" w:uiPriority="39"/>
-    <w:lsdException w:name="toc 7" w:uiPriority="39"/>
-    <w:lsdException w:name="toc 8" w:uiPriority="39"/>
-    <w:lsdException w:name="toc 9" w:uiPriority="39"/>
-    <w:lsdException w:name="caption" w:uiPriority="35" w:qFormat="1"/>
-    <w:lsdException w:name="Title" w:semiHidden="0" w:uiPriority="10" w:unhideWhenUsed="0" w:qFormat="1"/>
-    <w:lsdException w:name="Default Paragraph Font" w:uiPriority="1"/>
-    <w:lsdException w:name="Subtitle" w:semiHidden="0" w:uiPriority="11" w:unhideWhenUsed="0" w:qFormat="1"/>
-    <w:lsdException w:name="Strong" w:semiHidden="0" w:uiPriority="22" w:unhideWhenUsed="0" w:qFormat="1"/>
-    <w:lsdException w:name="Emphasis" w:semiHidden="0" w:uiPriority="20" w:unhideWhenUsed="0" w:qFormat="1"/>
-    <w:lsdException w:name="Table Grid" w:semiHidden="0" w:uiPriority="39" w:unhideWhenUsed="0"/>
-    <w:lsdException w:name="Note Level 1" w:semiHidden="0" w:unhideWhenUsed="0"/>
-    <w:lsdException w:name="Note Level 2" w:semiHidden="0" w:unhideWhenUsed="0"/>
-    <w:lsdException w:name="Note Level 3" w:semiHidden="0" w:unhideWhenUsed="0"/>
-    <w:lsdException w:name="Note Level 4" w:semiHidden="0" w:unhideWhenUsed="0"/>
-    <w:lsdException w:name="Note Level 5" w:semiHidden="0" w:unhideWhenUsed="0"/>
-    <w:lsdException w:name="Note Level 6" w:semiHidden="0" w:unhideWhenUsed="0"/>
-    <w:lsdException w:name="Note Level 7" w:semiHidden="0" w:unhideWhenUsed="0"/>
-    <w:lsdException w:name="Note Level 8" w:semiHidden="0" w:unhideWhenUsed="0"/>
-    <w:lsdException w:name="Note Level 9" w:semiHidden="0" w:unhideWhenUsed="0"/>
-    <w:lsdException w:name="Placeholder Text" w:unhideWhenUsed="0"/>
-    <w:lsdException w:name="No Spacing" w:semiHidden="0" w:uiPriority="1" w:unhideWhenUsed="0" w:qFormat="1"/>
-    <w:lsdException w:name="Light Shading" w:semiHidden="0" w:uiPriority="60" w:unhideWhenUsed="0"/>
-    <w:lsdException w:name="Light List" w:semiHidden="0" w:uiPriority="61" w:unhideWhenUsed="0"/>
-    <w:lsdException w:name="Light Grid" w:semiHidden="0" w:uiPriority="62" w:unhideWhenUsed="0"/>
-    <w:lsdException w:name="Medium Shading 1" w:semiHidden="0" w:uiPriority="63" w:unhideWhenUsed="0"/>
-    <w:lsdException w:name="Medium Shading 2" w:semiHidden="0" w:uiPriority="64" w:unhideWhenUsed="0"/>
-    <w:lsdException w:name="Medium List 1" w:semiHidden="0" w:uiPriority="65" w:unhideWhenUsed="0"/>
-    <w:lsdException w:name="Medium List 2" w:semiHidden="0" w:uiPriority="66" w:unhideWhenUsed="0"/>
-    <w:lsdException w:name="Medium Grid 1" w:semiHidden="0" w:uiPriority="67" w:unhideWhenUsed="0"/>
-    <w:lsdException w:name="Medium Grid 2" w:semiHidden="0" w:uiPriority="68" w:unhideWhenUsed="0"/>
-    <w:lsdException w:name="Medium Grid 3" w:semiHidden="0" w:uiPriority="69" w:unhideWhenUsed="0"/>
-    <w:lsdException w:name="Dark List" w:semiHidden="0" w:uiPriority="70" w:unhideWhenUsed="0"/>
-    <w:lsdException w:name="Colorful Shading" w:semiHidden="0" w:uiPriority="71" w:unhideWhenUsed="0"/>
-    <w:lsdException w:name="Colorful List" w:semiHidden="0" w:uiPriority="72" w:unhideWhenUsed="0"/>
-    <w:lsdException w:name="Colorful Grid" w:semiHidden="0" w:uiPriority="73" w:unhideWhenUsed="0"/>
-    <w:lsdException w:name="Light Shading Accent 1" w:semiHidden="0" w:uiPriority="60" w:unhideWhenUsed="0"/>
-    <w:lsdException w:name="Light List Accent 1" w:semiHidden="0" w:uiPriority="61" w:unhideWhenUsed="0"/>
-    <w:lsdException w:name="Light Grid Accent 1" w:semiHidden="0" w:uiPriority="62" w:unhideWhenUsed="0"/>
-    <w:lsdException w:name="Medium Shading 1 Accent 1" w:semiHidden="0" w:uiPriority="63" w:unhideWhenUsed="0"/>
-    <w:lsdException w:name="Medium Shading 2 Accent 1" w:semiHidden="0" w:uiPriority="64" w:unhideWhenUsed="0"/>
-    <w:lsdException w:name="Medium List 1 Accent 1" w:semiHidden="0" w:uiPriority="65" w:unhideWhenUsed="0"/>
-    <w:lsdException w:name="Revision" w:unhideWhenUsed="0"/>
-    <w:lsdException w:name="List Paragraph" w:semiHidden="0" w:uiPriority="34" w:unhideWhenUsed="0" w:qFormat="1"/>
-    <w:lsdException w:name="Quote" w:semiHidden="0" w:uiPriority="29" w:unhideWhenUsed="0" w:qFormat="1"/>
-    <w:lsdException w:name="Intense Quote" w:semiHidden="0" w:uiPriority="30" w:unhideWhenUsed="0" w:qFormat="1"/>
-    <w:lsdException w:name="Medium List 2 Accent 1" w:semiHidden="0" w:uiPriority="66" w:unhideWhenUsed="0"/>
-    <w:lsdException w:name="Medium Grid 1 Accent 1" w:semiHidden="0" w:uiPriority="67" w:unhideWhenUsed="0"/>
-    <w:lsdException w:name="Medium Grid 2 Accent 1" w:semiHidden="0" w:uiPriority="68" w:unhideWhenUsed="0"/>
-    <w:lsdException w:name="Medium Grid 3 Accent 1" w:semiHidden="0" w:uiPriority="69" w:unhideWhenUsed="0"/>
-    <w:lsdException w:name="Dark List Accent 1" w:semiHidden="0" w:uiPriority="70" w:unhideWhenUsed="0"/>
-    <w:lsdException w:name="Colorful Shading Accent 1" w:semiHidden="0" w:uiPriority="71" w:unhideWhenUsed="0"/>
-    <w:lsdException w:name="Colorful List Accent 1" w:semiHidden="0" w:uiPriority="72" w:unhideWhenUsed="0"/>
-    <w:lsdException w:name="Colorful Grid Accent 1" w:semiHidden="0" w:uiPriority="73" w:unhideWhenUsed="0"/>
-    <w:lsdException w:name="Light Shading Accent 2" w:semiHidden="0" w:uiPriority="60" w:unhideWhenUsed="0"/>
-    <w:lsdException w:name="Light List Accent 2" w:semiHidden="0" w:uiPriority="61" w:unhideWhenUsed="0"/>
-    <w:lsdException w:name="Light Grid Accent 2" w:semiHidden="0" w:uiPriority="62" w:unhideWhenUsed="0"/>
-    <w:lsdException w:name="Medium Shading 1 Accent 2" w:semiHidden="0" w:uiPriority="63" w:unhideWhenUsed="0"/>
-    <w:lsdException w:name="Medium Shading 2 Accent 2" w:semiHidden="0" w:uiPriority="64" w:unhideWhenUsed="0"/>
-    <w:lsdException w:name="Medium List 1 Accent 2" w:semiHidden="0" w:uiPriority="65" w:unhideWhenUsed="0"/>
-    <w:lsdException w:name="Medium List 2 Accent 2" w:semiHidden="0" w:uiPriority="66" w:unhideWhenUsed="0"/>
-    <w:lsdException w:name="Medium Grid 1 Accent 2" w:semiHidden="0" w:uiPriority="67" w:unhideWhenUsed="0"/>
-    <w:lsdException w:name="Medium Grid 2 Accent 2" w:semiHidden="0" w:uiPriority="68" w:unhideWhenUsed="0"/>
-    <w:lsdException w:name="Medium Grid 3 Accent 2" w:semiHidden="0" w:uiPriority="69" w:unhideWhenUsed="0"/>
-    <w:lsdException w:name="Dark List Accent 2" w:semiHidden="0" w:uiPriority="70" w:unhideWhenUsed="0"/>
-    <w:lsdException w:name="Colorful Shading Accent 2" w:semiHidden="0" w:uiPriority="71" w:unhideWhenUsed="0"/>
-    <w:lsdException w:name="Colorful List Accent 2" w:semiHidden="0" w:uiPriority="72" w:unhideWhenUsed="0"/>
-    <w:lsdException w:name="Colorful Grid Accent 2" w:semiHidden="0" w:uiPriority="73" w:unhideWhenUsed="0"/>
-    <w:lsdException w:name="Light Shading Accent 3" w:semiHidden="0" w:uiPriority="60" w:unhideWhenUsed="0"/>
-    <w:lsdException w:name="Light List Accent 3" w:semiHidden="0" w:uiPriority="61" w:unhideWhenUsed="0"/>
-    <w:lsdException w:name="Light Grid Accent 3" w:semiHidden="0" w:uiPriority="62" w:unhideWhenUsed="0"/>
-    <w:lsdException w:name="Medium Shading 1 Accent 3" w:semiHidden="0" w:uiPriority="63" w:unhideWhenUsed="0"/>
-    <w:lsdException w:name="Medium Shading 2 Accent 3" w:semiHidden="0" w:uiPriority="64" w:unhideWhenUsed="0"/>
-    <w:lsdException w:name="Medium List 1 Accent 3" w:semiHidden="0" w:uiPriority="65" w:unhideWhenUsed="0"/>
-    <w:lsdException w:name="Medium List 2 Accent 3" w:semiHidden="0" w:uiPriority="66" w:unhideWhenUsed="0"/>
-    <w:lsdException w:name="Medium Grid 1 Accent 3" w:semiHidden="0" w:uiPriority="67" w:unhideWhenUsed="0"/>
-    <w:lsdException w:name="Medium Grid 2 Accent 3" w:semiHidden="0" w:uiPriority="68" w:unhideWhenUsed="0"/>
-    <w:lsdException w:name="Medium Grid 3 Accent 3" w:semiHidden="0" w:uiPriority="69" w:unhideWhenUsed="0"/>
-    <w:lsdException w:name="Dark List Accent 3" w:semiHidden="0" w:uiPriority="70" w:unhideWhenUsed="0"/>
-    <w:lsdException w:name="Colorful Shading Accent 3" w:semiHidden="0" w:uiPriority="71" w:unhideWhenUsed="0"/>
-    <w:lsdException w:name="Colorful List Accent 3" w:semiHidden="0" w:uiPriority="72" w:unhideWhenUsed="0"/>
-    <w:lsdException w:name="Colorful Grid Accent 3" w:semiHidden="0" w:uiPriority="73" w:unhideWhenUsed="0"/>
-    <w:lsdException w:name="Light Shading Accent 4" w:semiHidden="0" w:uiPriority="60" w:unhideWhenUsed="0"/>
-    <w:lsdException w:name="Light List Accent 4" w:semiHidden="0" w:uiPriority="61" w:unhideWhenUsed="0"/>
-    <w:lsdException w:name="Light Grid Accent 4" w:semiHidden="0" w:uiPriority="62" w:unhideWhenUsed="0"/>
-    <w:lsdException w:name="Medium Shading 1 Accent 4" w:semiHidden="0" w:uiPriority="63" w:unhideWhenUsed="0"/>
-    <w:lsdException w:name="Medium Shading 2 Accent 4" w:semiHidden="0" w:uiPriority="64" w:unhideWhenUsed="0"/>
-    <w:lsdException w:name="Medium List 1 Accent 4" w:semiHidden="0" w:uiPriority="65" w:unhideWhenUsed="0"/>
-    <w:lsdException w:name="Medium List 2 Accent 4" w:semiHidden="0" w:uiPriority="66" w:unhideWhenUsed="0"/>
-    <w:lsdException w:name="Medium Grid 1 Accent 4" w:semiHidden="0" w:uiPriority="67" w:unhideWhenUsed="0"/>
-    <w:lsdException w:name="Medium Grid 2 Accent 4" w:semiHidden="0" w:uiPriority="68" w:unhideWhenUsed="0"/>
-    <w:lsdException w:name="Medium Grid 3 Accent 4" w:semiHidden="0" w:uiPriority="69" w:unhideWhenUsed="0"/>
-    <w:lsdException w:name="Dark List Accent 4" w:semiHidden="0" w:uiPriority="70" w:unhideWhenUsed="0"/>
-    <w:lsdException w:name="Colorful Shading Accent 4" w:semiHidden="0" w:uiPriority="71" w:unhideWhenUsed="0"/>
-    <w:lsdException w:name="Colorful List Accent 4" w:semiHidden="0" w:uiPriority="72" w:unhideWhenUsed="0"/>
-    <w:lsdException w:name="Colorful Grid Accent 4" w:semiHidden="0" w:uiPriority="73" w:unhideWhenUsed="0"/>
-    <w:lsdException w:name="Light Shading Accent 5" w:semiHidden="0" w:uiPriority="60" w:unhideWhenUsed="0"/>
-    <w:lsdException w:name="Light List Accent 5" w:semiHidden="0" w:uiPriority="61" w:unhideWhenUsed="0"/>
-    <w:lsdException w:name="Light Grid Accent 5" w:semiHidden="0" w:uiPriority="62" w:unhideWhenUsed="0"/>
-    <w:lsdException w:name="Medium Shading 1 Accent 5" w:semiHidden="0" w:uiPriority="63" w:unhideWhenUsed="0"/>
-    <w:lsdException w:name="Medium Shading 2 Accent 5" w:semiHidden="0" w:uiPriority="64" w:unhideWhenUsed="0"/>
-    <w:lsdException w:name="Medium List 1 Accent 5" w:semiHidden="0" w:uiPriority="65" w:unhideWhenUsed="0"/>
-    <w:lsdException w:name="Medium List 2 Accent 5" w:semiHidden="0" w:uiPriority="66" w:unhideWhenUsed="0"/>
-    <w:lsdException w:name="Medium Grid 1 Accent 5" w:semiHidden="0" w:uiPriority="67" w:unhideWhenUsed="0"/>
-    <w:lsdException w:name="Medium Grid 2 Accent 5" w:semiHidden="0" w:uiPriority="68" w:unhideWhenUsed="0"/>
-    <w:lsdException w:name="Medium Grid 3 Accent 5" w:semiHidden="0" w:uiPriority="69" w:unhideWhenUsed="0"/>
-    <w:lsdException w:name="Dark List Accent 5" w:semiHidden="0" w:uiPriority="70" w:unhideWhenUsed="0"/>
-    <w:lsdException w:name="Colorful Shading Accent 5" w:semiHidden="0" w:uiPriority="71" w:unhideWhenUsed="0"/>
-    <w:lsdException w:name="Colorful List Accent 5" w:semiHidden="0" w:uiPriority="72" w:unhideWhenUsed="0"/>
-    <w:lsdException w:name="Colorful Grid Accent 5" w:semiHidden="0" w:uiPriority="73" w:unhideWhenUsed="0"/>
-    <w:lsdException w:name="Light Shading Accent 6" w:semiHidden="0" w:uiPriority="60" w:unhideWhenUsed="0"/>
-    <w:lsdException w:name="Light List Accent 6" w:semiHidden="0" w:uiPriority="61" w:unhideWhenUsed="0"/>
-    <w:lsdException w:name="Light Grid Accent 6" w:semiHidden="0" w:uiPriority="62" w:unhideWhenUsed="0"/>
-    <w:lsdException w:name="Medium Shading 1 Accent 6" w:semiHidden="0" w:uiPriority="63" w:unhideWhenUsed="0"/>
-    <w:lsdException w:name="Medium Shading 2 Accent 6" w:semiHidden="0" w:uiPriority="64" w:unhideWhenUsed="0"/>
-    <w:lsdException w:name="Medium List 1 Accent 6" w:semiHidden="0" w:uiPriority="65" w:unhideWhenUsed="0"/>
-    <w:lsdException w:name="Medium List 2 Accent 6" w:semiHidden="0" w:uiPriority="66" w:unhideWhenUsed="0"/>
-    <w:lsdException w:name="Medium Grid 1 Accent 6" w:semiHidden="0" w:uiPriority="67" w:unhideWhenUsed="0"/>
-    <w:lsdException w:name="Medium Grid 2 Accent 6" w:semiHidden="0" w:uiPriority="68" w:unhideWhenUsed="0"/>
-    <w:lsdException w:name="Medium Grid 3 Accent 6" w:semiHidden="0" w:uiPriority="69" w:unhideWhenUsed="0"/>
-    <w:lsdException w:name="Dark List Accent 6" w:semiHidden="0" w:uiPriority="70" w:unhideWhenUsed="0"/>
-    <w:lsdException w:name="Colorful Shading Accent 6" w:semiHidden="0" w:uiPriority="71" w:unhideWhenUsed="0"/>
-    <w:lsdException w:name="Colorful List Accent 6" w:semiHidden="0" w:uiPriority="72" w:unhideWhenUsed="0"/>
-    <w:lsdException w:name="Colorful Grid Accent 6" w:semiHidden="0" w:uiPriority="73" w:unhideWhenUsed="0"/>
-    <w:lsdException w:name="Subtle Emphasis" w:semiHidden="0" w:uiPriority="19" w:unhideWhenUsed="0" w:qFormat="1"/>
-    <w:lsdException w:name="Intense Emphasis" w:semiHidden="0" w:uiPriority="21" w:unhideWhenUsed="0" w:qFormat="1"/>
-    <w:lsdException w:name="Subtle Reference" w:semiHidden="0" w:uiPriority="31" w:unhideWhenUsed="0" w:qFormat="1"/>
-    <w:lsdException w:name="Intense Reference" w:semiHidden="0" w:uiPriority="32" w:unhideWhenUsed="0" w:qFormat="1"/>
-    <w:lsdException w:name="Book Title" w:semiHidden="0" w:uiPriority="33" w:unhideWhenUsed="0" w:qFormat="1"/>
-    <w:lsdException w:name="Bibliography" w:uiPriority="37"/>
-    <w:lsdException w:name="TOC Heading" w:uiPriority="39" w:qFormat="1"/>
-  </w:latentStyles>
-  <w:style w:type="paragraph" w:default="1" w:styleId="Normal">
-    <w:name w:val="Normal"/>
-    <w:qFormat/>
-  </w:style>
-  <w:style w:type="paragraph" w:styleId="Heading1">
-    <w:name w:val="heading 1"/>
-    <w:basedOn w:val="Normal"/>
-    <w:next w:val="Normal"/>
-    <w:link w:val="Heading1Char"/>
-    <w:uiPriority w:val="9"/>
-    <w:qFormat/>
-    <w:rsid w:val="00E223B9"/>
-    <w:pPr>
-      <w:keepNext/>
-      <w:keepLines/>
-      <w:spacing w:before="480" w:after="0"/>
-      <w:outlineLvl w:val="0"/>
-    </w:pPr>
-    <w:rPr>
-      <w:rFonts w:asciiTheme="majorHAnsi" w:eastAsiaTheme="majorEastAsia" w:hAnsiTheme="majorHAnsi" w:cstheme="majorBidi"/>
-      <w:b/>
-      <w:bCs/>
-      <w:color w:val="2C6EAB" w:themeColor="accent1" w:themeShade="B5"/>
-      <w:sz w:val="32"/>
-      <w:szCs w:val="32"/>
-    </w:rPr>
-  </w:style>
-  <w:style w:type="character" w:default="1" w:styleId="DefaultParagraphFont">
-    <w:name w:val="Default Paragraph Font"/>
-    <w:uiPriority w:val="1"/>
-    <w:semiHidden/>
-    <w:unhideWhenUsed/>
-  </w:style>
-  <w:style w:type="table" w:default="1" w:styleId="TableNormal">
-    <w:name w:val="Normal Table"/>
-    <w:uiPriority w:val="99"/>
-    <w:semiHidden/>
-    <w:unhideWhenUsed/>
-    <w:tblPr>
-      <w:tblInd w:w="0" w:type="dxa"/>
-      <w:tblCellMar>
-        <w:top w:w="0" w:type="dxa"/>
-        <w:left w:w="108" w:type="dxa"/>
-        <w:bottom w:w="0" w:type="dxa"/>
-        <w:right w:w="108" w:type="dxa"/>
-      </w:tblCellMar>
-    </w:tblPr>
-  </w:style>
-  <w:style w:type="numbering" w:default="1" w:styleId="NoList">
-    <w:name w:val="No List"/>
-    <w:uiPriority w:val="99"/>
-    <w:semiHidden/>
-    <w:unhideWhenUsed/>
-  </w:style>
-  <w:style w:type="paragraph" w:styleId="ListParagraph">
-    <w:name w:val="List Paragraph"/>
-    <w:basedOn w:val="Normal"/>
-    <w:uiPriority w:val="34"/>
-    <w:qFormat/>
-    <w:rsid w:val="00D31247"/>
-    <w:pPr>
-      <w:ind w:left="720"/>
-      <w:contextualSpacing/>
-    </w:pPr>
-  </w:style>
-  <w:style w:type="table" w:styleId="TableGrid">
-    <w:name w:val="Table Grid"/>
-    <w:basedOn w:val="TableNormal"/>
-    <w:uiPriority w:val="39"/>
-    <w:rsid w:val="00A3591C"/>
-    <w:pPr>
-      <w:spacing w:after="0" w:line="240" w:lineRule="auto"/>
-    </w:pPr>
-    <w:rPr>
-      <w:rFonts w:eastAsiaTheme="minorEastAsia"/>
-      <w:lang w:eastAsia="zh-CN"/>
-    </w:rPr>
-    <w:tblPr>
-      <w:tblInd w:w="0" w:type="dxa"/>
-      <w:tblBorders>
-        <w:top w:val="single" w:sz="4" w:space="0" w:color="auto"/>
-        <w:left w:val="single" w:sz="4" w:space="0" w:color="auto"/>
-        <w:bottom w:val="single" w:sz="4" w:space="0" w:color="auto"/>
-        <w:right w:val="single" w:sz="4" w:space="0" w:color="auto"/>
-        <w:insideH w:val="single" w:sz="4" w:space="0" w:color="auto"/>
-        <w:insideV w:val="single" w:sz="4" w:space="0" w:color="auto"/>
-      </w:tblBorders>
-      <w:tblCellMar>
-        <w:top w:w="0" w:type="dxa"/>
-        <w:left w:w="108" w:type="dxa"/>
-        <w:bottom w:w="0" w:type="dxa"/>
-        <w:right w:w="108" w:type="dxa"/>
-      </w:tblCellMar>
-    </w:tblPr>
-  </w:style>
-  <w:style w:type="paragraph" w:customStyle="1" w:styleId="Custom1">
-    <w:name w:val="Custom1"/>
-    <w:basedOn w:val="Heading1"/>
-    <w:qFormat/>
-    <w:rsid w:val="00E223B9"/>
-    <w:pPr>
-      <w:keepNext w:val="0"/>
-      <w:keepLines w:val="0"/>
-      <w:pBdr>
-        <w:top w:val="single" w:sz="24" w:space="0" w:color="5B9BD5" w:themeColor="accent1"/>
-        <w:left w:val="single" w:sz="24" w:space="0" w:color="5B9BD5" w:themeColor="accent1"/>
-        <w:bottom w:val="single" w:sz="24" w:space="0" w:color="5B9BD5" w:themeColor="accent1"/>
-        <w:right w:val="single" w:sz="24" w:space="0" w:color="5B9BD5" w:themeColor="accent1"/>
-      </w:pBdr>
-      <w:shd w:val="clear" w:color="auto" w:fill="5B9BD5" w:themeFill="accent1"/>
-      <w:spacing w:before="100" w:line="276" w:lineRule="auto"/>
-    </w:pPr>
-    <w:rPr>
-      <w:rFonts w:eastAsiaTheme="minorEastAsia" w:cstheme="minorBidi"/>
-      <w:b w:val="0"/>
-      <w:bCs w:val="0"/>
-      <w:caps/>
-      <w:color w:val="FFFFFF" w:themeColor="background1"/>
-      <w:spacing w:val="15"/>
-      <w:sz w:val="24"/>
-      <w:szCs w:val="24"/>
-      <w:lang w:val="en-US" w:eastAsia="zh-CN"/>
-    </w:rPr>
-  </w:style>
-  <w:style w:type="character" w:customStyle="1" w:styleId="Heading1Char">
-    <w:name w:val="Heading 1 Char"/>
-    <w:basedOn w:val="DefaultParagraphFont"/>
-    <w:link w:val="Heading1"/>
-    <w:uiPriority w:val="9"/>
-    <w:rsid w:val="00E223B9"/>
-    <w:rPr>
-      <w:rFonts w:asciiTheme="majorHAnsi" w:eastAsiaTheme="majorEastAsia" w:hAnsiTheme="majorHAnsi" w:cstheme="majorBidi"/>
-      <w:b/>
-      <w:bCs/>
-      <w:color w:val="2C6EAB" w:themeColor="accent1" w:themeShade="B5"/>
-      <w:sz w:val="32"/>
-      <w:szCs w:val="32"/>
-    </w:rPr>
-  </w:style>
-  <w:style w:type="table" w:styleId="LightShading">
-    <w:name w:val="Light Shading"/>
-    <w:basedOn w:val="TableNormal"/>
-    <w:uiPriority w:val="60"/>
-    <w:rsid w:val="002B3BEA"/>
-    <w:pPr>
-      <w:spacing w:after="0" w:line="240" w:lineRule="auto"/>
-    </w:pPr>
-    <w:rPr>
-      <w:color w:val="000000" w:themeColor="text1" w:themeShade="BF"/>
-    </w:rPr>
-    <w:tblPr>
-      <w:tblStyleRowBandSize w:val="1"/>
-      <w:tblStyleColBandSize w:val="1"/>
-      <w:tblInd w:w="0" w:type="dxa"/>
-      <w:tblBorders>
-        <w:top w:val="single" w:sz="8" w:space="0" w:color="000000" w:themeColor="text1"/>
-        <w:bottom w:val="single" w:sz="8" w:space="0" w:color="000000" w:themeColor="text1"/>
-      </w:tblBorders>
-      <w:tblCellMar>
-        <w:top w:w="0" w:type="dxa"/>
-        <w:left w:w="108" w:type="dxa"/>
-        <w:bottom w:w="0" w:type="dxa"/>
-        <w:right w:w="108" w:type="dxa"/>
-      </w:tblCellMar>
-    </w:tblPr>
-    <w:tblStylePr w:type="firstRow">
-      <w:pPr>
-        <w:spacing w:before="0" w:after="0" w:line="240" w:lineRule="auto"/>
-      </w:pPr>
-      <w:rPr>
-        <w:b/>
-        <w:bCs/>
-      </w:rPr>
-      <w:tblPr/>
-      <w:tcPr>
-        <w:tcBorders>
-          <w:top w:val="single" w:sz="8" w:space="0" w:color="000000" w:themeColor="text1"/>
-          <w:left w:val="nil"/>
-          <w:bottom w:val="single" w:sz="8" w:space="0" w:color="000000" w:themeColor="text1"/>
-          <w:right w:val="nil"/>
-          <w:insideH w:val="nil"/>
-          <w:insideV w:val="nil"/>
-        </w:tcBorders>
-      </w:tcPr>
-    </w:tblStylePr>
-    <w:tblStylePr w:type="lastRow">
-      <w:pPr>
-        <w:spacing w:before="0" w:after="0" w:line="240" w:lineRule="auto"/>
-      </w:pPr>
-      <w:rPr>
-        <w:b/>
-        <w:bCs/>
-      </w:rPr>
-      <w:tblPr/>
-      <w:tcPr>
-        <w:tcBorders>
-          <w:top w:val="single" w:sz="8" w:space="0" w:color="000000" w:themeColor="text1"/>
-          <w:left w:val="nil"/>
-          <w:bottom w:val="single" w:sz="8" w:space="0" w:color="000000" w:themeColor="text1"/>
-          <w:right w:val="nil"/>
-          <w:insideH w:val="nil"/>
-          <w:insideV w:val="nil"/>
-        </w:tcBorders>
-      </w:tcPr>
-    </w:tblStylePr>
-    <w:tblStylePr w:type="firstCol">
-      <w:rPr>
-        <w:b/>
-        <w:bCs/>
-      </w:rPr>
-    </w:tblStylePr>
-    <w:tblStylePr w:type="lastCol">
-      <w:rPr>
-        <w:b/>
-        <w:bCs/>
-      </w:rPr>
-    </w:tblStylePr>
-    <w:tblStylePr w:type="band1Vert">
-      <w:tblPr/>
-      <w:tcPr>
-        <w:tcBorders>
-          <w:left w:val="nil"/>
-          <w:right w:val="nil"/>
-          <w:insideH w:val="nil"/>
-          <w:insideV w:val="nil"/>
-        </w:tcBorders>
-        <w:shd w:val="clear" w:color="auto" w:fill="C0C0C0" w:themeFill="text1" w:themeFillTint="3F"/>
-      </w:tcPr>
-    </w:tblStylePr>
-    <w:tblStylePr w:type="band1Horz">
-      <w:tblPr/>
-      <w:tcPr>
-        <w:tcBorders>
-          <w:left w:val="nil"/>
-          <w:right w:val="nil"/>
-          <w:insideH w:val="nil"/>
-          <w:insideV w:val="nil"/>
-        </w:tcBorders>
-        <w:shd w:val="clear" w:color="auto" w:fill="C0C0C0" w:themeFill="text1" w:themeFillTint="3F"/>
-      </w:tcPr>
-    </w:tblStylePr>
-  </w:style>
-  <w:style w:type="table" w:styleId="LightShading-Accent3">
-    <w:name w:val="Light Shading Accent 3"/>
-    <w:basedOn w:val="TableNormal"/>
-    <w:uiPriority w:val="60"/>
-    <w:rsid w:val="00917DA9"/>
-    <w:pPr>
-      <w:spacing w:after="0" w:line="240" w:lineRule="auto"/>
-    </w:pPr>
-    <w:rPr>
-      <w:color w:val="7B7B7B" w:themeColor="accent3" w:themeShade="BF"/>
-    </w:rPr>
-    <w:tblPr>
-      <w:tblStyleRowBandSize w:val="1"/>
-      <w:tblStyleColBandSize w:val="1"/>
-      <w:tblInd w:w="0" w:type="dxa"/>
-      <w:tblBorders>
-        <w:top w:val="single" w:sz="8" w:space="0" w:color="A5A5A5" w:themeColor="accent3"/>
-        <w:bottom w:val="single" w:sz="8" w:space="0" w:color="A5A5A5" w:themeColor="accent3"/>
-      </w:tblBorders>
-      <w:tblCellMar>
-        <w:top w:w="0" w:type="dxa"/>
-        <w:left w:w="108" w:type="dxa"/>
-        <w:bottom w:w="0" w:type="dxa"/>
-        <w:right w:w="108" w:type="dxa"/>
-      </w:tblCellMar>
-    </w:tblPr>
-    <w:tblStylePr w:type="firstRow">
-      <w:pPr>
-        <w:spacing w:before="0" w:after="0" w:line="240" w:lineRule="auto"/>
-      </w:pPr>
-      <w:rPr>
-        <w:b/>
-        <w:bCs/>
-      </w:rPr>
-      <w:tblPr/>
-      <w:tcPr>
-        <w:tcBorders>
-          <w:top w:val="single" w:sz="8" w:space="0" w:color="A5A5A5" w:themeColor="accent3"/>
-          <w:left w:val="nil"/>
-          <w:bottom w:val="single" w:sz="8" w:space="0" w:color="A5A5A5" w:themeColor="accent3"/>
-          <w:right w:val="nil"/>
-          <w:insideH w:val="nil"/>
-          <w:insideV w:val="nil"/>
-        </w:tcBorders>
-      </w:tcPr>
-    </w:tblStylePr>
-    <w:tblStylePr w:type="lastRow">
-      <w:pPr>
-        <w:spacing w:before="0" w:after="0" w:line="240" w:lineRule="auto"/>
-      </w:pPr>
-      <w:rPr>
-        <w:b/>
-        <w:bCs/>
-      </w:rPr>
-      <w:tblPr/>
-      <w:tcPr>
-        <w:tcBorders>
-          <w:top w:val="single" w:sz="8" w:space="0" w:color="A5A5A5" w:themeColor="accent3"/>
-          <w:left w:val="nil"/>
-          <w:bottom w:val="single" w:sz="8" w:space="0" w:color="A5A5A5" w:themeColor="accent3"/>
-          <w:right w:val="nil"/>
-          <w:insideH w:val="nil"/>
-          <w:insideV w:val="nil"/>
-        </w:tcBorders>
-      </w:tcPr>
-    </w:tblStylePr>
-    <w:tblStylePr w:type="firstCol">
-      <w:rPr>
-        <w:b/>
-        <w:bCs/>
-      </w:rPr>
-    </w:tblStylePr>
-    <w:tblStylePr w:type="lastCol">
-      <w:rPr>
-        <w:b/>
-        <w:bCs/>
-      </w:rPr>
-    </w:tblStylePr>
-    <w:tblStylePr w:type="band1Vert">
-      <w:tblPr/>
-      <w:tcPr>
-        <w:tcBorders>
-          <w:left w:val="nil"/>
-          <w:right w:val="nil"/>
-          <w:insideH w:val="nil"/>
-          <w:insideV w:val="nil"/>
-        </w:tcBorders>
-        <w:shd w:val="clear" w:color="auto" w:fill="E8E8E8" w:themeFill="accent3" w:themeFillTint="3F"/>
-      </w:tcPr>
-    </w:tblStylePr>
-    <w:tblStylePr w:type="band1Horz">
-      <w:tblPr/>
-      <w:tcPr>
-        <w:tcBorders>
-          <w:left w:val="nil"/>
-          <w:right w:val="nil"/>
-          <w:insideH w:val="nil"/>
-          <w:insideV w:val="nil"/>
-        </w:tcBorders>
-        <w:shd w:val="clear" w:color="auto" w:fill="E8E8E8" w:themeFill="accent3" w:themeFillTint="3F"/>
-      </w:tcPr>
-    </w:tblStylePr>
-  </w:style>
-  <w:style w:type="table" w:styleId="LightList">
-    <w:name w:val="Light List"/>
-    <w:basedOn w:val="TableNormal"/>
-    <w:uiPriority w:val="61"/>
-    <w:rsid w:val="0093214A"/>
-    <w:pPr>
-      <w:spacing w:after="0" w:line="240" w:lineRule="auto"/>
-    </w:pPr>
-    <w:tblPr>
-      <w:tblStyleRowBandSize w:val="1"/>
-      <w:tblStyleColBandSize w:val="1"/>
-      <w:tblInd w:w="0" w:type="dxa"/>
-      <w:tblBorders>
-        <w:top w:val="single" w:sz="8" w:space="0" w:color="000000" w:themeColor="text1"/>
-        <w:left w:val="single" w:sz="8" w:space="0" w:color="000000" w:themeColor="text1"/>
-        <w:bottom w:val="single" w:sz="8" w:space="0" w:color="000000" w:themeColor="text1"/>
-        <w:right w:val="single" w:sz="8" w:space="0" w:color="000000" w:themeColor="text1"/>
-      </w:tblBorders>
-      <w:tblCellMar>
-        <w:top w:w="0" w:type="dxa"/>
-        <w:left w:w="108" w:type="dxa"/>
-        <w:bottom w:w="0" w:type="dxa"/>
-        <w:right w:w="108" w:type="dxa"/>
-      </w:tblCellMar>
     </w:tblPr>
     <w:tblStylePr w:type="firstRow">
       <w:pPr>
@@ -9660,7 +10398,7 @@
   <a:extraClrSchemeLst/>
   <a:extLst>
     <a:ext uri="{05A4C25C-085E-4340-85A3-A5531E510DB2}">
-      <thm15:themeFamily xmlns="" xmlns:thm15="http://schemas.microsoft.com/office/thememl/2012/main" name="Office Theme" id="{62F939B6-93AF-4DB8-9C6B-D6C7DFDC589F}" vid="{4A3C46E8-61CC-4603-A589-7422A47A8E4A}"/>
+      <thm15:themeFamily xmlns:thm15="http://schemas.microsoft.com/office/thememl/2012/main" name="Office Theme" id="{62F939B6-93AF-4DB8-9C6B-D6C7DFDC589F}" vid="{4A3C46E8-61CC-4603-A589-7422A47A8E4A}"/>
     </a:ext>
   </a:extLst>
 </a:theme>

</xml_diff>